<commit_message>
Preenchido descrição geral e aspecto geral do produto. Criado requisitos de usuários RU-001, RU002, RU-003.
</commit_message>
<xml_diff>
--- a/Documentacao/ERS_Projeto_Anuncio_de_Imoveis.docx
+++ b/Documentacao/ERS_Projeto_Anuncio_de_Imoveis.docx
@@ -759,7 +759,13 @@
               <w:rPr>
                 <w:rFonts w:ascii="Verdana" w:hAnsi="Verdana"/>
               </w:rPr>
-              <w:t>Primeiro versão do preenchimento desta ERS</w:t>
+              <w:t>Primeira versão</w:t>
+            </w:r>
+            <w:r>
+              <w:rPr>
+                <w:rFonts w:ascii="Verdana" w:hAnsi="Verdana"/>
+              </w:rPr>
+              <w:t xml:space="preserve"> do preenchimento desta ERS</w:t>
             </w:r>
           </w:p>
         </w:tc>
@@ -783,6 +789,12 @@
                 <w:rFonts w:ascii="Verdana" w:hAnsi="Verdana"/>
               </w:rPr>
             </w:pPr>
+            <w:r>
+              <w:rPr>
+                <w:rFonts w:ascii="Verdana" w:hAnsi="Verdana"/>
+              </w:rPr>
+              <w:t>1.1</w:t>
+            </w:r>
           </w:p>
         </w:tc>
         <w:tc>
@@ -803,6 +815,12 @@
                 <w:rFonts w:ascii="Verdana" w:hAnsi="Verdana"/>
               </w:rPr>
             </w:pPr>
+            <w:r>
+              <w:rPr>
+                <w:rFonts w:ascii="Verdana" w:hAnsi="Verdana"/>
+              </w:rPr>
+              <w:t>20/02/02</w:t>
+            </w:r>
           </w:p>
         </w:tc>
         <w:tc>
@@ -823,6 +841,12 @@
                 <w:rFonts w:ascii="Verdana" w:hAnsi="Verdana"/>
               </w:rPr>
             </w:pPr>
+            <w:r>
+              <w:rPr>
+                <w:rFonts w:ascii="Verdana" w:hAnsi="Verdana"/>
+              </w:rPr>
+              <w:t>Gabriel Cunha</w:t>
+            </w:r>
           </w:p>
         </w:tc>
         <w:tc>
@@ -843,6 +867,66 @@
                 <w:rFonts w:ascii="Verdana" w:hAnsi="Verdana"/>
               </w:rPr>
             </w:pPr>
+            <w:r>
+              <w:rPr>
+                <w:rFonts w:ascii="Verdana" w:hAnsi="Verdana"/>
+              </w:rPr>
+              <w:t xml:space="preserve">Preenchida a descrição geral e aspecto geral do produto. </w:t>
+            </w:r>
+            <w:r>
+              <w:rPr>
+                <w:rFonts w:ascii="Verdana" w:hAnsi="Verdana"/>
+              </w:rPr>
+              <w:t>Criado requisitos de usuários RU-0</w:t>
+            </w:r>
+            <w:r>
+              <w:rPr>
+                <w:rFonts w:ascii="Verdana" w:hAnsi="Verdana"/>
+              </w:rPr>
+              <w:t>01</w:t>
+            </w:r>
+            <w:r>
+              <w:rPr>
+                <w:rFonts w:ascii="Verdana" w:hAnsi="Verdana"/>
+              </w:rPr>
+              <w:t xml:space="preserve">, </w:t>
+            </w:r>
+            <w:r>
+              <w:rPr>
+                <w:rFonts w:ascii="Verdana" w:hAnsi="Verdana"/>
+              </w:rPr>
+              <w:t>RU-0</w:t>
+            </w:r>
+            <w:r>
+              <w:rPr>
+                <w:rFonts w:ascii="Verdana" w:hAnsi="Verdana"/>
+              </w:rPr>
+              <w:t>02</w:t>
+            </w:r>
+            <w:r>
+              <w:rPr>
+                <w:rFonts w:ascii="Verdana" w:hAnsi="Verdana"/>
+              </w:rPr>
+              <w:t xml:space="preserve">, </w:t>
+            </w:r>
+            <w:r>
+              <w:rPr>
+                <w:rFonts w:ascii="Verdana" w:hAnsi="Verdana"/>
+              </w:rPr>
+              <w:t>RU-0</w:t>
+            </w:r>
+            <w:r>
+              <w:rPr>
+                <w:rFonts w:ascii="Verdana" w:hAnsi="Verdana"/>
+              </w:rPr>
+              <w:t>03</w:t>
+            </w:r>
+            <w:r>
+              <w:rPr>
+                <w:rFonts w:ascii="Verdana" w:hAnsi="Verdana"/>
+              </w:rPr>
+              <w:t xml:space="preserve">. </w:t>
+            </w:r>
           </w:p>
         </w:tc>
       </w:tr>
@@ -1025,7 +1109,6 @@
           <w:docPartUnique/>
         </w:docPartObj>
       </w:sdtPr>
-      <w:sdtEndPr/>
       <w:sdtContent>
         <w:p>
           <w:pPr>
@@ -3374,7 +3457,7 @@
     </w:p>
     <w:p>
       <w:pPr>
-        <w:pStyle w:val="Heading1"/>
+        <w:pStyle w:val="Ttulo1"/>
         <w:ind w:firstLine="720"/>
         <w:rPr>
           <w:rFonts w:ascii="Verdana" w:hAnsi="Verdana"/>
@@ -3448,7 +3531,7 @@
     </w:p>
     <w:p>
       <w:pPr>
-        <w:pStyle w:val="Heading1"/>
+        <w:pStyle w:val="Ttulo1"/>
         <w:ind w:firstLine="720"/>
         <w:rPr>
           <w:rFonts w:ascii="Verdana" w:hAnsi="Verdana"/>
@@ -3489,7 +3572,7 @@
     </w:p>
     <w:p>
       <w:pPr>
-        <w:pStyle w:val="Heading2"/>
+        <w:pStyle w:val="Ttulo2"/>
         <w:ind w:firstLine="720"/>
         <w:rPr>
           <w:rFonts w:ascii="Verdana" w:hAnsi="Verdana"/>
@@ -3542,7 +3625,7 @@
     </w:p>
     <w:p>
       <w:pPr>
-        <w:pStyle w:val="Heading2"/>
+        <w:pStyle w:val="Ttulo2"/>
         <w:ind w:firstLine="720"/>
         <w:rPr>
           <w:rFonts w:ascii="Verdana" w:hAnsi="Verdana"/>
@@ -3609,7 +3692,14 @@
         <w:rPr>
           <w:rFonts w:ascii="Verdana" w:hAnsi="Verdana"/>
         </w:rPr>
-        <w:t>informações do veículo, desde as características físicas como todos os dados que compõe o documento de renav</w:t>
+        <w:t xml:space="preserve">informações do veículo, desde as características físicas como todos os dados que compõe o documento de </w:t>
+      </w:r>
+      <w:proofErr w:type="spellStart"/>
+      <w:r>
+        <w:rPr>
+          <w:rFonts w:ascii="Verdana" w:hAnsi="Verdana"/>
+        </w:rPr>
+        <w:t>renav</w:t>
       </w:r>
       <w:r>
         <w:rPr>
@@ -3623,6 +3713,7 @@
         </w:rPr>
         <w:t>m</w:t>
       </w:r>
+      <w:proofErr w:type="spellEnd"/>
       <w:r>
         <w:rPr>
           <w:rFonts w:ascii="Verdana" w:hAnsi="Verdana"/>
@@ -3633,7 +3724,49 @@
         <w:rPr>
           <w:rFonts w:ascii="Verdana" w:hAnsi="Verdana"/>
         </w:rPr>
-        <w:t xml:space="preserve"> Também fará a manutenção de cadastro de clientes, contendo todos os dados pessoais, endereço completo, e dois ou mais tipos de contatos, também fará a manutenção de cadastro de motoristas, contendo o nome, cpf, rg, número de registro de CNH, categoria, data de validade da CNH, imagem da mesma, endereço, telefone, e</w:t>
+        <w:t xml:space="preserve"> Também fará a manutenção de cadastro de clientes, contendo todos os dados pessoais, endereço completo, e dois ou mais tipos de contatos, também fará a manutenção de cadastro de motoristas, contendo o nome, </w:t>
+      </w:r>
+      <w:proofErr w:type="spellStart"/>
+      <w:r>
+        <w:rPr>
+          <w:rFonts w:ascii="Verdana" w:hAnsi="Verdana"/>
+        </w:rPr>
+        <w:t>cpf</w:t>
+      </w:r>
+      <w:proofErr w:type="spellEnd"/>
+      <w:r>
+        <w:rPr>
+          <w:rFonts w:ascii="Verdana" w:hAnsi="Verdana"/>
+        </w:rPr>
+        <w:t xml:space="preserve">, </w:t>
+      </w:r>
+      <w:proofErr w:type="spellStart"/>
+      <w:r>
+        <w:rPr>
+          <w:rFonts w:ascii="Verdana" w:hAnsi="Verdana"/>
+        </w:rPr>
+        <w:t>rg</w:t>
+      </w:r>
+      <w:proofErr w:type="spellEnd"/>
+      <w:r>
+        <w:rPr>
+          <w:rFonts w:ascii="Verdana" w:hAnsi="Verdana"/>
+        </w:rPr>
+        <w:t xml:space="preserve">, número de registro de CNH, categoria, data de validade da CNH, imagem </w:t>
+      </w:r>
+      <w:proofErr w:type="gramStart"/>
+      <w:r>
+        <w:rPr>
+          <w:rFonts w:ascii="Verdana" w:hAnsi="Verdana"/>
+        </w:rPr>
+        <w:t>da mesma</w:t>
+      </w:r>
+      <w:proofErr w:type="gramEnd"/>
+      <w:r>
+        <w:rPr>
+          <w:rFonts w:ascii="Verdana" w:hAnsi="Verdana"/>
+        </w:rPr>
+        <w:t>, endereço, telefone, e</w:t>
       </w:r>
       <w:r>
         <w:rPr>
@@ -3730,7 +3863,7 @@
     </w:p>
     <w:p>
       <w:pPr>
-        <w:pStyle w:val="Heading2"/>
+        <w:pStyle w:val="Ttulo2"/>
         <w:ind w:firstLine="720"/>
         <w:rPr>
           <w:rFonts w:ascii="Verdana" w:hAnsi="Verdana"/>
@@ -3749,7 +3882,7 @@
     </w:p>
     <w:tbl>
       <w:tblPr>
-        <w:tblStyle w:val="TableGrid"/>
+        <w:tblStyle w:val="Tabelacomgrade"/>
         <w:tblW w:w="4995" w:type="pct"/>
         <w:tblInd w:w="709" w:type="dxa"/>
         <w:tblLook w:val="04A0" w:firstRow="1" w:lastRow="0" w:firstColumn="1" w:lastColumn="0" w:noHBand="0" w:noVBand="1"/>
@@ -3841,12 +3974,14 @@
                 <w:rFonts w:ascii="Verdana" w:hAnsi="Verdana" w:cs="Arial"/>
               </w:rPr>
             </w:pPr>
+            <w:proofErr w:type="spellStart"/>
             <w:r>
               <w:rPr>
                 <w:rFonts w:ascii="Verdana" w:hAnsi="Verdana" w:cs="Arial"/>
               </w:rPr>
               <w:t>Cad</w:t>
             </w:r>
+            <w:proofErr w:type="spellEnd"/>
           </w:p>
         </w:tc>
       </w:tr>
@@ -3887,11 +4022,19 @@
                 <w:rFonts w:ascii="Verdana" w:hAnsi="Verdana"/>
               </w:rPr>
             </w:pPr>
-            <w:r>
-              <w:rPr>
-                <w:rFonts w:ascii="Verdana" w:hAnsi="Verdana"/>
-              </w:rPr>
-              <w:t>Caract.</w:t>
+            <w:proofErr w:type="spellStart"/>
+            <w:r>
+              <w:rPr>
+                <w:rFonts w:ascii="Verdana" w:hAnsi="Verdana"/>
+              </w:rPr>
+              <w:t>Caract</w:t>
+            </w:r>
+            <w:proofErr w:type="spellEnd"/>
+            <w:r>
+              <w:rPr>
+                <w:rFonts w:ascii="Verdana" w:hAnsi="Verdana"/>
+              </w:rPr>
+              <w:t>.</w:t>
             </w:r>
           </w:p>
         </w:tc>
@@ -4025,12 +4168,14 @@
                 <w:rFonts w:ascii="Verdana" w:hAnsi="Verdana" w:cs="Arial"/>
               </w:rPr>
             </w:pPr>
+            <w:proofErr w:type="spellStart"/>
             <w:r>
               <w:rPr>
                 <w:rFonts w:ascii="Verdana" w:hAnsi="Verdana" w:cs="Arial"/>
               </w:rPr>
               <w:t>Cdd</w:t>
             </w:r>
+            <w:proofErr w:type="spellEnd"/>
             <w:r>
               <w:rPr>
                 <w:rFonts w:ascii="Verdana" w:hAnsi="Verdana" w:cs="Arial"/>
@@ -4077,12 +4222,14 @@
                 <w:rFonts w:ascii="Verdana" w:hAnsi="Verdana" w:cs="Arial"/>
               </w:rPr>
             </w:pPr>
+            <w:proofErr w:type="spellStart"/>
             <w:r>
               <w:rPr>
                 <w:rFonts w:ascii="Verdana" w:hAnsi="Verdana" w:cs="Arial"/>
               </w:rPr>
               <w:t>Cod</w:t>
             </w:r>
+            <w:proofErr w:type="spellEnd"/>
             <w:r>
               <w:rPr>
                 <w:rFonts w:ascii="Verdana" w:hAnsi="Verdana" w:cs="Arial"/>
@@ -4175,12 +4322,14 @@
                 <w:rFonts w:ascii="Verdana" w:hAnsi="Verdana" w:cs="Arial"/>
               </w:rPr>
             </w:pPr>
+            <w:proofErr w:type="spellStart"/>
             <w:r>
               <w:rPr>
                 <w:rFonts w:ascii="Verdana" w:hAnsi="Verdana" w:cs="Arial"/>
               </w:rPr>
               <w:t>Dt</w:t>
             </w:r>
+            <w:proofErr w:type="spellEnd"/>
             <w:r>
               <w:rPr>
                 <w:rFonts w:ascii="Verdana" w:hAnsi="Verdana" w:cs="Arial"/>
@@ -4541,12 +4690,14 @@
                 <w:rFonts w:ascii="Verdana" w:hAnsi="Verdana" w:cs="Arial"/>
               </w:rPr>
             </w:pPr>
+            <w:proofErr w:type="spellStart"/>
             <w:r>
               <w:rPr>
                 <w:rFonts w:ascii="Verdana" w:hAnsi="Verdana" w:cs="Arial"/>
               </w:rPr>
               <w:t>Lot</w:t>
             </w:r>
+            <w:proofErr w:type="spellEnd"/>
             <w:r>
               <w:rPr>
                 <w:rFonts w:ascii="Verdana" w:hAnsi="Verdana" w:cs="Arial"/>
@@ -4645,12 +4796,14 @@
                 <w:rFonts w:ascii="Verdana" w:hAnsi="Verdana"/>
               </w:rPr>
             </w:pPr>
+            <w:proofErr w:type="spellStart"/>
             <w:r>
               <w:rPr>
                 <w:rFonts w:ascii="Verdana" w:hAnsi="Verdana"/>
               </w:rPr>
               <w:t>Pço</w:t>
             </w:r>
+            <w:proofErr w:type="spellEnd"/>
           </w:p>
         </w:tc>
       </w:tr>
@@ -4991,12 +5144,14 @@
                 <w:rFonts w:ascii="Verdana" w:hAnsi="Verdana" w:cs="Arial"/>
               </w:rPr>
             </w:pPr>
+            <w:proofErr w:type="spellStart"/>
             <w:r>
               <w:rPr>
                 <w:rFonts w:ascii="Verdana" w:hAnsi="Verdana" w:cs="Arial"/>
               </w:rPr>
               <w:t>St</w:t>
             </w:r>
+            <w:proofErr w:type="spellEnd"/>
           </w:p>
         </w:tc>
       </w:tr>
@@ -5037,12 +5192,14 @@
                 <w:rFonts w:ascii="Verdana" w:hAnsi="Verdana" w:cs="Arial"/>
               </w:rPr>
             </w:pPr>
+            <w:proofErr w:type="spellStart"/>
             <w:r>
               <w:rPr>
                 <w:rFonts w:ascii="Verdana" w:hAnsi="Verdana" w:cs="Arial"/>
               </w:rPr>
               <w:t>Tip</w:t>
             </w:r>
+            <w:proofErr w:type="spellEnd"/>
           </w:p>
         </w:tc>
       </w:tr>
@@ -5175,12 +5332,14 @@
                 <w:rFonts w:ascii="Verdana" w:hAnsi="Verdana" w:cs="Arial"/>
               </w:rPr>
             </w:pPr>
+            <w:proofErr w:type="spellStart"/>
             <w:r>
               <w:rPr>
                 <w:rFonts w:ascii="Verdana" w:hAnsi="Verdana" w:cs="Arial"/>
               </w:rPr>
               <w:t>Usu</w:t>
             </w:r>
+            <w:proofErr w:type="spellEnd"/>
           </w:p>
         </w:tc>
       </w:tr>
@@ -5221,12 +5380,14 @@
                 <w:rFonts w:ascii="Verdana" w:hAnsi="Verdana"/>
               </w:rPr>
             </w:pPr>
+            <w:proofErr w:type="spellStart"/>
             <w:r>
               <w:rPr>
                 <w:rFonts w:ascii="Verdana" w:hAnsi="Verdana"/>
               </w:rPr>
               <w:t>Vlr</w:t>
             </w:r>
+            <w:proofErr w:type="spellEnd"/>
           </w:p>
         </w:tc>
       </w:tr>
@@ -5349,7 +5510,7 @@
     </w:p>
     <w:p>
       <w:pPr>
-        <w:pStyle w:val="Heading2"/>
+        <w:pStyle w:val="Ttulo2"/>
         <w:ind w:firstLine="720"/>
         <w:rPr>
           <w:rFonts w:ascii="Verdana" w:hAnsi="Verdana"/>
@@ -5417,7 +5578,7 @@
     </w:p>
     <w:p>
       <w:pPr>
-        <w:pStyle w:val="Heading2"/>
+        <w:pStyle w:val="Ttulo2"/>
         <w:rPr>
           <w:rFonts w:ascii="Verdana" w:hAnsi="Verdana"/>
           <w:sz w:val="22"/>
@@ -5493,7 +5654,7 @@
     </w:p>
     <w:p>
       <w:pPr>
-        <w:pStyle w:val="Heading1"/>
+        <w:pStyle w:val="Ttulo1"/>
         <w:rPr>
           <w:rFonts w:ascii="Verdana" w:hAnsi="Verdana"/>
           <w:sz w:val="22"/>
@@ -5513,10 +5674,12 @@
     </w:p>
     <w:p>
       <w:pPr>
-        <w:pStyle w:val="Heading1"/>
+        <w:pStyle w:val="Ttulo1"/>
         <w:ind w:firstLine="720"/>
         <w:rPr>
           <w:rFonts w:ascii="Verdana" w:hAnsi="Verdana"/>
+          <w:b/>
+          <w:bCs/>
           <w:sz w:val="22"/>
           <w:szCs w:val="22"/>
         </w:rPr>
@@ -5526,6 +5689,8 @@
       <w:r>
         <w:rPr>
           <w:rFonts w:ascii="Verdana" w:hAnsi="Verdana"/>
+          <w:b/>
+          <w:bCs/>
           <w:sz w:val="22"/>
           <w:szCs w:val="22"/>
         </w:rPr>
@@ -5553,15 +5718,71 @@
         <w:jc w:val="both"/>
         <w:rPr>
           <w:rFonts w:ascii="Verdana" w:hAnsi="Verdana"/>
+          <w:iCs/>
         </w:rPr>
       </w:pPr>
       <w:r>
         <w:rPr>
           <w:rFonts w:ascii="Verdana" w:hAnsi="Verdana"/>
-          <w:i/>
-          <w:color w:val="FF0000"/>
-        </w:rPr>
-        <w:t xml:space="preserve">Esta seção deve descrever os fatores gerais que afetam o produto e seus requisitos. </w:t>
+          <w:iCs/>
+        </w:rPr>
+        <w:t>A plataforma</w:t>
+      </w:r>
+      <w:r>
+        <w:rPr>
+          <w:rFonts w:ascii="Verdana" w:hAnsi="Verdana"/>
+          <w:iCs/>
+        </w:rPr>
+        <w:t xml:space="preserve"> </w:t>
+      </w:r>
+      <w:r>
+        <w:rPr>
+          <w:rFonts w:ascii="Verdana" w:hAnsi="Verdana"/>
+          <w:iCs/>
+        </w:rPr>
+        <w:t xml:space="preserve">web </w:t>
+      </w:r>
+      <w:r>
+        <w:rPr>
+          <w:rFonts w:ascii="Verdana" w:hAnsi="Verdana"/>
+          <w:iCs/>
+        </w:rPr>
+        <w:t>propost</w:t>
+      </w:r>
+      <w:r>
+        <w:rPr>
+          <w:rFonts w:ascii="Verdana" w:hAnsi="Verdana"/>
+          <w:iCs/>
+        </w:rPr>
+        <w:t>a</w:t>
+      </w:r>
+      <w:r>
+        <w:rPr>
+          <w:rFonts w:ascii="Verdana" w:hAnsi="Verdana"/>
+          <w:iCs/>
+        </w:rPr>
+        <w:t xml:space="preserve"> oferece classificados de imóveis para acesso aberto aos clientes</w:t>
+      </w:r>
+      <w:r>
+        <w:rPr>
+          <w:rFonts w:ascii="Verdana" w:hAnsi="Verdana"/>
+          <w:iCs/>
+        </w:rPr>
+        <w:t xml:space="preserve"> interessados em alugar ou comprar imóveis</w:t>
+      </w:r>
+      <w:r>
+        <w:rPr>
+          <w:rFonts w:ascii="Verdana" w:hAnsi="Verdana"/>
+          <w:iCs/>
+        </w:rPr>
+        <w:t>. A ideia central é criar um relacionamento comercial entre o cliente (interessado no imóvel) e o vendedor do imóvel.</w:t>
+      </w:r>
+      <w:r>
+        <w:rPr>
+          <w:rFonts w:ascii="Verdana" w:hAnsi="Verdana"/>
+          <w:iCs/>
+        </w:rPr>
+        <w:t xml:space="preserve"> </w:t>
       </w:r>
     </w:p>
     <w:p>
@@ -5579,10 +5800,12 @@
     </w:p>
     <w:p>
       <w:pPr>
-        <w:pStyle w:val="Heading2"/>
+        <w:pStyle w:val="Ttulo2"/>
         <w:ind w:firstLine="720"/>
         <w:rPr>
           <w:rFonts w:ascii="Verdana" w:hAnsi="Verdana"/>
+          <w:b/>
+          <w:bCs/>
           <w:sz w:val="22"/>
           <w:szCs w:val="22"/>
         </w:rPr>
@@ -5592,6 +5815,8 @@
       <w:r>
         <w:rPr>
           <w:rFonts w:ascii="Verdana" w:hAnsi="Verdana"/>
+          <w:b/>
+          <w:bCs/>
           <w:sz w:val="22"/>
           <w:szCs w:val="22"/>
         </w:rPr>
@@ -5608,10 +5833,40 @@
         <w:jc w:val="both"/>
         <w:rPr>
           <w:rFonts w:ascii="Verdana" w:hAnsi="Verdana"/>
+          <w:i/>
+          <w:color w:val="FF0000"/>
+        </w:rPr>
+      </w:pPr>
+      <w:r>
+        <w:rPr>
+          <w:rFonts w:ascii="Verdana" w:hAnsi="Verdana"/>
+          <w:iCs/>
+        </w:rPr>
+        <w:t xml:space="preserve">A plataforma oferecerá opções de filtros para pesquisa dos clientes por imóveis e uma área administrativa para os vendedores cadastrados criar e gerenciar anúncios. </w:t>
+      </w:r>
+    </w:p>
+    <w:p>
+      <w:pPr>
+        <w:pStyle w:val="Ttulo2"/>
+        <w:ind w:firstLine="720"/>
+        <w:rPr>
+          <w:rFonts w:ascii="Verdana" w:hAnsi="Verdana"/>
           <w:b/>
-          <w:color w:val="000000"/>
-        </w:rPr>
-      </w:pPr>
+          <w:bCs/>
+          <w:sz w:val="22"/>
+          <w:szCs w:val="22"/>
+        </w:rPr>
+      </w:pPr>
+      <w:r>
+        <w:rPr>
+          <w:rFonts w:ascii="Verdana" w:hAnsi="Verdana"/>
+          <w:b/>
+          <w:bCs/>
+          <w:sz w:val="22"/>
+          <w:szCs w:val="22"/>
+        </w:rPr>
+        <w:t>Interfaces do sistema</w:t>
+      </w:r>
     </w:p>
     <w:p>
       <w:pPr>
@@ -5620,18 +5875,9 @@
         <w:jc w:val="both"/>
         <w:rPr>
           <w:rFonts w:ascii="Verdana" w:hAnsi="Verdana"/>
-          <w:i/>
-          <w:color w:val="FF0000"/>
-        </w:rPr>
-      </w:pPr>
-      <w:r>
-        <w:rPr>
-          <w:rFonts w:ascii="Verdana" w:hAnsi="Verdana"/>
-          <w:i/>
-          <w:color w:val="FF0000"/>
-        </w:rPr>
-        <w:t xml:space="preserve">Esta subseção deve descrever como o software opera dentro de vários limites. Pode ter os seguintes itens: </w:t>
-      </w:r>
+          <w:b/>
+        </w:rPr>
+      </w:pPr>
     </w:p>
     <w:p>
       <w:pPr>
@@ -5644,26 +5890,13 @@
           <w:color w:val="FF0000"/>
         </w:rPr>
       </w:pPr>
-    </w:p>
-    <w:p>
-      <w:pPr>
-        <w:pStyle w:val="Heading2"/>
-        <w:ind w:firstLine="720"/>
-        <w:rPr>
-          <w:rFonts w:ascii="Verdana" w:hAnsi="Verdana"/>
-          <w:sz w:val="22"/>
-          <w:szCs w:val="22"/>
-        </w:rPr>
-      </w:pPr>
-      <w:bookmarkStart w:id="11" w:name="_lxsmg9oqo95s" w:colFirst="0" w:colLast="0"/>
-      <w:bookmarkEnd w:id="11"/>
       <w:r>
         <w:rPr>
           <w:rFonts w:ascii="Verdana" w:hAnsi="Verdana"/>
-          <w:sz w:val="22"/>
-          <w:szCs w:val="22"/>
-        </w:rPr>
-        <w:t>Interfaces do sistema</w:t>
+          <w:i/>
+          <w:color w:val="FF0000"/>
+        </w:rPr>
+        <w:t xml:space="preserve">Deve listar cada interface do sistema e identificar a funcionalidade do software para aperfeiçoar os requisitos do sistema e a descrição da interface que se une ao sistema. </w:t>
       </w:r>
     </w:p>
     <w:p>
@@ -5679,23 +5912,35 @@
     </w:p>
     <w:p>
       <w:pPr>
+        <w:pStyle w:val="Ttulo3"/>
+        <w:ind w:firstLine="720"/>
+        <w:rPr>
+          <w:rFonts w:ascii="Verdana" w:hAnsi="Verdana"/>
+          <w:sz w:val="22"/>
+          <w:szCs w:val="22"/>
+        </w:rPr>
+      </w:pPr>
+      <w:bookmarkStart w:id="11" w:name="_7dmpf35qijd" w:colFirst="0" w:colLast="0"/>
+      <w:bookmarkEnd w:id="11"/>
+      <w:r>
+        <w:rPr>
+          <w:rFonts w:ascii="Verdana" w:hAnsi="Verdana"/>
+          <w:sz w:val="22"/>
+          <w:szCs w:val="22"/>
+        </w:rPr>
+        <w:t>Interfaces do usuário</w:t>
+      </w:r>
+    </w:p>
+    <w:p>
+      <w:pPr>
         <w:spacing w:line="360" w:lineRule="auto"/>
         <w:ind w:left="20" w:firstLine="689"/>
         <w:jc w:val="both"/>
         <w:rPr>
           <w:rFonts w:ascii="Verdana" w:hAnsi="Verdana"/>
-          <w:i/>
-          <w:color w:val="FF0000"/>
-        </w:rPr>
-      </w:pPr>
-      <w:r>
-        <w:rPr>
-          <w:rFonts w:ascii="Verdana" w:hAnsi="Verdana"/>
-          <w:i/>
-          <w:color w:val="FF0000"/>
-        </w:rPr>
-        <w:t xml:space="preserve">Deve listar cada interface do sistema e identificar a funcionalidade do software para aperfeiçoar os requisitos do sistema e a descrição da interface que se une ao sistema. </w:t>
-      </w:r>
+          <w:b/>
+        </w:rPr>
+      </w:pPr>
     </w:p>
     <w:p>
       <w:pPr>
@@ -5704,29 +5949,17 @@
         <w:jc w:val="both"/>
         <w:rPr>
           <w:rFonts w:ascii="Verdana" w:hAnsi="Verdana"/>
-          <w:b/>
-        </w:rPr>
-      </w:pPr>
-    </w:p>
-    <w:p>
-      <w:pPr>
-        <w:pStyle w:val="Heading3"/>
-        <w:ind w:firstLine="720"/>
-        <w:rPr>
-          <w:rFonts w:ascii="Verdana" w:hAnsi="Verdana"/>
-          <w:sz w:val="22"/>
-          <w:szCs w:val="22"/>
-        </w:rPr>
-      </w:pPr>
-      <w:bookmarkStart w:id="12" w:name="_7dmpf35qijd" w:colFirst="0" w:colLast="0"/>
-      <w:bookmarkEnd w:id="12"/>
+          <w:i/>
+          <w:color w:val="FF0000"/>
+        </w:rPr>
+      </w:pPr>
       <w:r>
         <w:rPr>
           <w:rFonts w:ascii="Verdana" w:hAnsi="Verdana"/>
-          <w:sz w:val="22"/>
-          <w:szCs w:val="22"/>
-        </w:rPr>
-        <w:t>Interfaces do usuário</w:t>
+          <w:i/>
+          <w:color w:val="FF0000"/>
+        </w:rPr>
+        <w:t>Consultar IEEE830 item 5.2.1.2</w:t>
       </w:r>
     </w:p>
     <w:p>
@@ -5742,23 +5975,35 @@
     </w:p>
     <w:p>
       <w:pPr>
+        <w:pStyle w:val="Ttulo3"/>
+        <w:ind w:firstLine="720"/>
+        <w:rPr>
+          <w:rFonts w:ascii="Verdana" w:hAnsi="Verdana"/>
+          <w:sz w:val="22"/>
+          <w:szCs w:val="22"/>
+        </w:rPr>
+      </w:pPr>
+      <w:bookmarkStart w:id="12" w:name="_6rqxiq3cqx05" w:colFirst="0" w:colLast="0"/>
+      <w:bookmarkEnd w:id="12"/>
+      <w:r>
+        <w:rPr>
+          <w:rFonts w:ascii="Verdana" w:hAnsi="Verdana"/>
+          <w:sz w:val="22"/>
+          <w:szCs w:val="22"/>
+        </w:rPr>
+        <w:t>interfaces do hardware</w:t>
+      </w:r>
+    </w:p>
+    <w:p>
+      <w:pPr>
         <w:spacing w:line="360" w:lineRule="auto"/>
         <w:ind w:left="20" w:firstLine="689"/>
         <w:jc w:val="both"/>
         <w:rPr>
           <w:rFonts w:ascii="Verdana" w:hAnsi="Verdana"/>
-          <w:i/>
-          <w:color w:val="FF0000"/>
-        </w:rPr>
-      </w:pPr>
-      <w:r>
-        <w:rPr>
-          <w:rFonts w:ascii="Verdana" w:hAnsi="Verdana"/>
-          <w:i/>
-          <w:color w:val="FF0000"/>
-        </w:rPr>
-        <w:t>Consultar IEEE830 item 5.2.1.2</w:t>
-      </w:r>
+          <w:b/>
+        </w:rPr>
+      </w:pPr>
     </w:p>
     <w:p>
       <w:pPr>
@@ -5767,29 +6012,17 @@
         <w:jc w:val="both"/>
         <w:rPr>
           <w:rFonts w:ascii="Verdana" w:hAnsi="Verdana"/>
-          <w:b/>
-        </w:rPr>
-      </w:pPr>
-    </w:p>
-    <w:p>
-      <w:pPr>
-        <w:pStyle w:val="Heading3"/>
-        <w:ind w:firstLine="720"/>
-        <w:rPr>
-          <w:rFonts w:ascii="Verdana" w:hAnsi="Verdana"/>
-          <w:sz w:val="22"/>
-          <w:szCs w:val="22"/>
-        </w:rPr>
-      </w:pPr>
-      <w:bookmarkStart w:id="13" w:name="_6rqxiq3cqx05" w:colFirst="0" w:colLast="0"/>
-      <w:bookmarkEnd w:id="13"/>
+          <w:i/>
+          <w:color w:val="FF0000"/>
+        </w:rPr>
+      </w:pPr>
       <w:r>
         <w:rPr>
           <w:rFonts w:ascii="Verdana" w:hAnsi="Verdana"/>
-          <w:sz w:val="22"/>
-          <w:szCs w:val="22"/>
-        </w:rPr>
-        <w:t>interfaces do hardware</w:t>
+          <w:i/>
+          <w:color w:val="FF0000"/>
+        </w:rPr>
+        <w:t>Consultar IEEE830 item 5.2.1.3</w:t>
       </w:r>
     </w:p>
     <w:p>
@@ -5810,17 +6043,29 @@
         <w:jc w:val="both"/>
         <w:rPr>
           <w:rFonts w:ascii="Verdana" w:hAnsi="Verdana"/>
-          <w:i/>
-          <w:color w:val="FF0000"/>
-        </w:rPr>
-      </w:pPr>
+          <w:b/>
+        </w:rPr>
+      </w:pPr>
+    </w:p>
+    <w:p>
+      <w:pPr>
+        <w:pStyle w:val="Ttulo3"/>
+        <w:ind w:firstLine="720"/>
+        <w:rPr>
+          <w:rFonts w:ascii="Verdana" w:hAnsi="Verdana"/>
+          <w:sz w:val="22"/>
+          <w:szCs w:val="22"/>
+        </w:rPr>
+      </w:pPr>
+      <w:bookmarkStart w:id="13" w:name="_uv2m98jb8zu0" w:colFirst="0" w:colLast="0"/>
+      <w:bookmarkEnd w:id="13"/>
       <w:r>
         <w:rPr>
           <w:rFonts w:ascii="Verdana" w:hAnsi="Verdana"/>
-          <w:i/>
-          <w:color w:val="FF0000"/>
-        </w:rPr>
-        <w:t>Consultar IEEE830 item 5.2.1.3</w:t>
+          <w:sz w:val="22"/>
+          <w:szCs w:val="22"/>
+        </w:rPr>
+        <w:t>Interfaces do software</w:t>
       </w:r>
     </w:p>
     <w:p>
@@ -5841,29 +6086,17 @@
         <w:jc w:val="both"/>
         <w:rPr>
           <w:rFonts w:ascii="Verdana" w:hAnsi="Verdana"/>
-          <w:b/>
-        </w:rPr>
-      </w:pPr>
-    </w:p>
-    <w:p>
-      <w:pPr>
-        <w:pStyle w:val="Heading3"/>
-        <w:ind w:firstLine="720"/>
-        <w:rPr>
-          <w:rFonts w:ascii="Verdana" w:hAnsi="Verdana"/>
-          <w:sz w:val="22"/>
-          <w:szCs w:val="22"/>
-        </w:rPr>
-      </w:pPr>
-      <w:bookmarkStart w:id="14" w:name="_uv2m98jb8zu0" w:colFirst="0" w:colLast="0"/>
-      <w:bookmarkEnd w:id="14"/>
+          <w:i/>
+          <w:color w:val="FF0000"/>
+        </w:rPr>
+      </w:pPr>
       <w:r>
         <w:rPr>
           <w:rFonts w:ascii="Verdana" w:hAnsi="Verdana"/>
-          <w:sz w:val="22"/>
-          <w:szCs w:val="22"/>
-        </w:rPr>
-        <w:t>Interfaces do software</w:t>
+          <w:i/>
+          <w:color w:val="FF0000"/>
+        </w:rPr>
+        <w:t>Consultar IEEE830 item 5.2.1.4</w:t>
       </w:r>
     </w:p>
     <w:p>
@@ -5879,23 +6112,36 @@
     </w:p>
     <w:p>
       <w:pPr>
+        <w:pStyle w:val="Ttulo3"/>
+        <w:ind w:firstLine="720"/>
+        <w:rPr>
+          <w:rFonts w:ascii="Verdana" w:hAnsi="Verdana"/>
+          <w:sz w:val="22"/>
+          <w:szCs w:val="22"/>
+        </w:rPr>
+      </w:pPr>
+      <w:bookmarkStart w:id="14" w:name="_zdxng1qcz2cb" w:colFirst="0" w:colLast="0"/>
+      <w:bookmarkEnd w:id="14"/>
+      <w:r>
+        <w:rPr>
+          <w:rFonts w:ascii="Verdana" w:hAnsi="Verdana"/>
+          <w:sz w:val="22"/>
+          <w:szCs w:val="22"/>
+        </w:rPr>
+        <w:lastRenderedPageBreak/>
+        <w:t>Interfaces de comunicação</w:t>
+      </w:r>
+    </w:p>
+    <w:p>
+      <w:pPr>
         <w:spacing w:line="360" w:lineRule="auto"/>
         <w:ind w:left="20" w:firstLine="689"/>
         <w:jc w:val="both"/>
         <w:rPr>
           <w:rFonts w:ascii="Verdana" w:hAnsi="Verdana"/>
-          <w:i/>
-          <w:color w:val="FF0000"/>
-        </w:rPr>
-      </w:pPr>
-      <w:r>
-        <w:rPr>
-          <w:rFonts w:ascii="Verdana" w:hAnsi="Verdana"/>
-          <w:i/>
-          <w:color w:val="FF0000"/>
-        </w:rPr>
-        <w:t>Consultar IEEE830 item 5.2.1.4</w:t>
-      </w:r>
+          <w:b/>
+        </w:rPr>
+      </w:pPr>
     </w:p>
     <w:p>
       <w:pPr>
@@ -5904,29 +6150,96 @@
         <w:jc w:val="both"/>
         <w:rPr>
           <w:rFonts w:ascii="Verdana" w:hAnsi="Verdana"/>
-          <w:b/>
-        </w:rPr>
-      </w:pPr>
-    </w:p>
-    <w:p>
-      <w:pPr>
-        <w:pStyle w:val="Heading3"/>
-        <w:ind w:firstLine="720"/>
-        <w:rPr>
-          <w:rFonts w:ascii="Verdana" w:hAnsi="Verdana"/>
-          <w:sz w:val="22"/>
-          <w:szCs w:val="22"/>
-        </w:rPr>
-      </w:pPr>
-      <w:bookmarkStart w:id="15" w:name="_zdxng1qcz2cb" w:colFirst="0" w:colLast="0"/>
-      <w:bookmarkEnd w:id="15"/>
+          <w:i/>
+          <w:color w:val="FF0000"/>
+        </w:rPr>
+      </w:pPr>
       <w:r>
         <w:rPr>
           <w:rFonts w:ascii="Verdana" w:hAnsi="Verdana"/>
-          <w:sz w:val="22"/>
-          <w:szCs w:val="22"/>
-        </w:rPr>
-        <w:t>Interfaces de comunicação</w:t>
+          <w:i/>
+          <w:color w:val="FF0000"/>
+        </w:rPr>
+        <w:t xml:space="preserve">Deve especificar as </w:t>
+      </w:r>
+      <w:proofErr w:type="spellStart"/>
+      <w:r>
+        <w:rPr>
+          <w:rFonts w:ascii="Verdana" w:hAnsi="Verdana"/>
+          <w:i/>
+          <w:color w:val="FF0000"/>
+        </w:rPr>
+        <w:t>várias</w:t>
+      </w:r>
+      <w:proofErr w:type="spellEnd"/>
+      <w:r>
+        <w:rPr>
+          <w:rFonts w:ascii="Verdana" w:hAnsi="Verdana"/>
+          <w:i/>
+          <w:color w:val="FF0000"/>
+        </w:rPr>
+        <w:t xml:space="preserve"> interfaces para </w:t>
+      </w:r>
+      <w:proofErr w:type="spellStart"/>
+      <w:r>
+        <w:rPr>
+          <w:rFonts w:ascii="Verdana" w:hAnsi="Verdana"/>
+          <w:i/>
+          <w:color w:val="FF0000"/>
+        </w:rPr>
+        <w:t>comunicac</w:t>
+      </w:r>
+      <w:r>
+        <w:rPr>
+          <w:i/>
+          <w:color w:val="FF0000"/>
+        </w:rPr>
+        <w:t>̧</w:t>
+      </w:r>
+      <w:r>
+        <w:rPr>
+          <w:rFonts w:ascii="Verdana" w:hAnsi="Verdana"/>
+          <w:i/>
+          <w:color w:val="FF0000"/>
+        </w:rPr>
+        <w:t>ão</w:t>
+      </w:r>
+      <w:proofErr w:type="spellEnd"/>
+      <w:r>
+        <w:rPr>
+          <w:rFonts w:ascii="Verdana" w:hAnsi="Verdana"/>
+          <w:i/>
+          <w:color w:val="FF0000"/>
+        </w:rPr>
+        <w:t xml:space="preserve"> como protocolos de redes </w:t>
+      </w:r>
+      <w:proofErr w:type="gramStart"/>
+      <w:r>
+        <w:rPr>
+          <w:rFonts w:ascii="Verdana" w:hAnsi="Verdana"/>
+          <w:i/>
+          <w:color w:val="FF0000"/>
+        </w:rPr>
+        <w:t xml:space="preserve">locais, </w:t>
+      </w:r>
+      <w:proofErr w:type="spellStart"/>
+      <w:r>
+        <w:rPr>
+          <w:rFonts w:ascii="Verdana" w:hAnsi="Verdana"/>
+          <w:i/>
+          <w:color w:val="FF0000"/>
+        </w:rPr>
+        <w:t>etc</w:t>
+      </w:r>
+      <w:proofErr w:type="spellEnd"/>
+      <w:proofErr w:type="gramEnd"/>
+      <w:r>
+        <w:rPr>
+          <w:rFonts w:ascii="Verdana" w:hAnsi="Verdana"/>
+          <w:i/>
+          <w:color w:val="FF0000"/>
+        </w:rPr>
+        <w:t xml:space="preserve"> </w:t>
       </w:r>
     </w:p>
     <w:p>
@@ -5942,39 +6255,35 @@
     </w:p>
     <w:p>
       <w:pPr>
+        <w:pStyle w:val="Ttulo3"/>
+        <w:ind w:firstLine="720"/>
+        <w:rPr>
+          <w:rFonts w:ascii="Verdana" w:hAnsi="Verdana"/>
+          <w:sz w:val="22"/>
+          <w:szCs w:val="22"/>
+        </w:rPr>
+      </w:pPr>
+      <w:bookmarkStart w:id="15" w:name="_eqbtdrb9j4wo" w:colFirst="0" w:colLast="0"/>
+      <w:bookmarkEnd w:id="15"/>
+      <w:r>
+        <w:rPr>
+          <w:rFonts w:ascii="Verdana" w:hAnsi="Verdana"/>
+          <w:sz w:val="22"/>
+          <w:szCs w:val="22"/>
+        </w:rPr>
+        <w:t>Limites de memória</w:t>
+      </w:r>
+    </w:p>
+    <w:p>
+      <w:pPr>
         <w:spacing w:line="360" w:lineRule="auto"/>
         <w:ind w:left="20" w:firstLine="689"/>
         <w:jc w:val="both"/>
         <w:rPr>
           <w:rFonts w:ascii="Verdana" w:hAnsi="Verdana"/>
-          <w:i/>
-          <w:color w:val="FF0000"/>
-        </w:rPr>
-      </w:pPr>
-      <w:r>
-        <w:rPr>
-          <w:rFonts w:ascii="Verdana" w:hAnsi="Verdana"/>
-          <w:i/>
-          <w:color w:val="FF0000"/>
-        </w:rPr>
-        <w:lastRenderedPageBreak/>
-        <w:t>Deve especificar as várias interfaces para comunicac</w:t>
-      </w:r>
-      <w:r>
-        <w:rPr>
-          <w:i/>
-          <w:color w:val="FF0000"/>
-        </w:rPr>
-        <w:t>̧</w:t>
-      </w:r>
-      <w:r>
-        <w:rPr>
-          <w:rFonts w:ascii="Verdana" w:hAnsi="Verdana"/>
-          <w:i/>
-          <w:color w:val="FF0000"/>
-        </w:rPr>
-        <w:t xml:space="preserve">ão como protocolos de redes locais, etc </w:t>
-      </w:r>
+          <w:b/>
+        </w:rPr>
+      </w:pPr>
     </w:p>
     <w:p>
       <w:pPr>
@@ -5983,29 +6292,17 @@
         <w:jc w:val="both"/>
         <w:rPr>
           <w:rFonts w:ascii="Verdana" w:hAnsi="Verdana"/>
-          <w:b/>
-        </w:rPr>
-      </w:pPr>
-    </w:p>
-    <w:p>
-      <w:pPr>
-        <w:pStyle w:val="Heading3"/>
-        <w:ind w:firstLine="720"/>
-        <w:rPr>
-          <w:rFonts w:ascii="Verdana" w:hAnsi="Verdana"/>
-          <w:sz w:val="22"/>
-          <w:szCs w:val="22"/>
-        </w:rPr>
-      </w:pPr>
-      <w:bookmarkStart w:id="16" w:name="_eqbtdrb9j4wo" w:colFirst="0" w:colLast="0"/>
-      <w:bookmarkEnd w:id="16"/>
+          <w:i/>
+          <w:color w:val="FF0000"/>
+        </w:rPr>
+      </w:pPr>
       <w:r>
         <w:rPr>
           <w:rFonts w:ascii="Verdana" w:hAnsi="Verdana"/>
-          <w:sz w:val="22"/>
-          <w:szCs w:val="22"/>
-        </w:rPr>
-        <w:t>Limites de memória</w:t>
+          <w:i/>
+          <w:color w:val="FF0000"/>
+        </w:rPr>
+        <w:t xml:space="preserve">Deve especificar quaisquer características e limites aplicáveis na memória primária e secundária. </w:t>
       </w:r>
     </w:p>
     <w:p>
@@ -6021,23 +6318,35 @@
     </w:p>
     <w:p>
       <w:pPr>
+        <w:pStyle w:val="Ttulo3"/>
+        <w:ind w:firstLine="720"/>
+        <w:rPr>
+          <w:rFonts w:ascii="Verdana" w:hAnsi="Verdana"/>
+          <w:sz w:val="22"/>
+          <w:szCs w:val="22"/>
+        </w:rPr>
+      </w:pPr>
+      <w:bookmarkStart w:id="16" w:name="_vj3c63ydk80c" w:colFirst="0" w:colLast="0"/>
+      <w:bookmarkEnd w:id="16"/>
+      <w:r>
+        <w:rPr>
+          <w:rFonts w:ascii="Verdana" w:hAnsi="Verdana"/>
+          <w:sz w:val="22"/>
+          <w:szCs w:val="22"/>
+        </w:rPr>
+        <w:t>Operações</w:t>
+      </w:r>
+    </w:p>
+    <w:p>
+      <w:pPr>
         <w:spacing w:line="360" w:lineRule="auto"/>
         <w:ind w:left="20" w:firstLine="689"/>
         <w:jc w:val="both"/>
         <w:rPr>
           <w:rFonts w:ascii="Verdana" w:hAnsi="Verdana"/>
-          <w:i/>
-          <w:color w:val="FF0000"/>
-        </w:rPr>
-      </w:pPr>
-      <w:r>
-        <w:rPr>
-          <w:rFonts w:ascii="Verdana" w:hAnsi="Verdana"/>
-          <w:i/>
-          <w:color w:val="FF0000"/>
-        </w:rPr>
-        <w:t xml:space="preserve">Deve especificar quaisquer características e limites aplicáveis na memória primária e secundária. </w:t>
-      </w:r>
+          <w:b/>
+        </w:rPr>
+      </w:pPr>
     </w:p>
     <w:p>
       <w:pPr>
@@ -6049,26 +6358,13 @@
           <w:b/>
         </w:rPr>
       </w:pPr>
-    </w:p>
-    <w:p>
-      <w:pPr>
-        <w:pStyle w:val="Heading3"/>
-        <w:ind w:firstLine="720"/>
-        <w:rPr>
-          <w:rFonts w:ascii="Verdana" w:hAnsi="Verdana"/>
-          <w:sz w:val="22"/>
-          <w:szCs w:val="22"/>
-        </w:rPr>
-      </w:pPr>
-      <w:bookmarkStart w:id="17" w:name="_vj3c63ydk80c" w:colFirst="0" w:colLast="0"/>
-      <w:bookmarkEnd w:id="17"/>
       <w:r>
         <w:rPr>
           <w:rFonts w:ascii="Verdana" w:hAnsi="Verdana"/>
-          <w:sz w:val="22"/>
-          <w:szCs w:val="22"/>
-        </w:rPr>
-        <w:t>Operações</w:t>
+          <w:i/>
+          <w:color w:val="FF0000"/>
+        </w:rPr>
+        <w:t>Consultar IEEE830 item 5.2.1.7</w:t>
       </w:r>
     </w:p>
     <w:p>
@@ -6084,37 +6380,7 @@
     </w:p>
     <w:p>
       <w:pPr>
-        <w:spacing w:line="360" w:lineRule="auto"/>
-        <w:ind w:left="20" w:firstLine="689"/>
-        <w:jc w:val="both"/>
-        <w:rPr>
-          <w:rFonts w:ascii="Verdana" w:hAnsi="Verdana"/>
-          <w:b/>
-        </w:rPr>
-      </w:pPr>
-      <w:r>
-        <w:rPr>
-          <w:rFonts w:ascii="Verdana" w:hAnsi="Verdana"/>
-          <w:i/>
-          <w:color w:val="FF0000"/>
-        </w:rPr>
-        <w:t>Consultar IEEE830 item 5.2.1.7</w:t>
-      </w:r>
-    </w:p>
-    <w:p>
-      <w:pPr>
-        <w:spacing w:line="360" w:lineRule="auto"/>
-        <w:ind w:left="20" w:firstLine="689"/>
-        <w:jc w:val="both"/>
-        <w:rPr>
-          <w:rFonts w:ascii="Verdana" w:hAnsi="Verdana"/>
-          <w:b/>
-        </w:rPr>
-      </w:pPr>
-    </w:p>
-    <w:p>
-      <w:pPr>
-        <w:pStyle w:val="Heading3"/>
+        <w:pStyle w:val="Ttulo3"/>
         <w:ind w:firstLine="720"/>
         <w:rPr>
           <w:rFonts w:ascii="Verdana" w:hAnsi="Verdana"/>
@@ -6122,8 +6388,8 @@
           <w:szCs w:val="22"/>
         </w:rPr>
       </w:pPr>
-      <w:bookmarkStart w:id="18" w:name="_2m1cts9z7me8" w:colFirst="0" w:colLast="0"/>
-      <w:bookmarkEnd w:id="18"/>
+      <w:bookmarkStart w:id="17" w:name="_2m1cts9z7me8" w:colFirst="0" w:colLast="0"/>
+      <w:bookmarkEnd w:id="17"/>
       <w:r>
         <w:rPr>
           <w:rFonts w:ascii="Verdana" w:hAnsi="Verdana"/>
@@ -6195,12 +6461,12 @@
       </w:pPr>
     </w:p>
     <w:p>
-      <w:bookmarkStart w:id="19" w:name="_p7z0qo946ako" w:colFirst="0" w:colLast="0"/>
-      <w:bookmarkEnd w:id="19"/>
-    </w:p>
-    <w:p>
-      <w:pPr>
-        <w:pStyle w:val="Heading2"/>
+      <w:bookmarkStart w:id="18" w:name="_p7z0qo946ako" w:colFirst="0" w:colLast="0"/>
+      <w:bookmarkEnd w:id="18"/>
+    </w:p>
+    <w:p>
+      <w:pPr>
+        <w:pStyle w:val="Ttulo2"/>
         <w:ind w:firstLine="720"/>
         <w:rPr>
           <w:rFonts w:ascii="Verdana" w:hAnsi="Verdana"/>
@@ -6208,8 +6474,8 @@
           <w:szCs w:val="22"/>
         </w:rPr>
       </w:pPr>
-      <w:bookmarkStart w:id="20" w:name="_s1guwa3w9xpj" w:colFirst="0" w:colLast="0"/>
-      <w:bookmarkEnd w:id="20"/>
+      <w:bookmarkStart w:id="19" w:name="_s1guwa3w9xpj" w:colFirst="0" w:colLast="0"/>
+      <w:bookmarkEnd w:id="19"/>
       <w:r>
         <w:rPr>
           <w:rFonts w:ascii="Verdana" w:hAnsi="Verdana"/>
@@ -6221,7 +6487,7 @@
     </w:p>
     <w:p>
       <w:pPr>
-        <w:pStyle w:val="Heading2"/>
+        <w:pStyle w:val="Ttulo2"/>
         <w:ind w:firstLine="720"/>
         <w:rPr>
           <w:rFonts w:ascii="Verdana" w:hAnsi="Verdana"/>
@@ -6229,8 +6495,8 @@
           <w:szCs w:val="22"/>
         </w:rPr>
       </w:pPr>
-      <w:bookmarkStart w:id="21" w:name="_rn77o34abrai" w:colFirst="0" w:colLast="0"/>
-      <w:bookmarkEnd w:id="21"/>
+      <w:bookmarkStart w:id="20" w:name="_rn77o34abrai" w:colFirst="0" w:colLast="0"/>
+      <w:bookmarkEnd w:id="20"/>
       <w:r>
         <w:rPr>
           <w:rFonts w:ascii="Verdana" w:hAnsi="Verdana"/>
@@ -6272,7 +6538,16 @@
           <w:i/>
           <w:color w:val="FF0000"/>
         </w:rPr>
-        <w:t>Esta subsec</w:t>
+        <w:t xml:space="preserve">Esta </w:t>
+      </w:r>
+      <w:proofErr w:type="spellStart"/>
+      <w:r>
+        <w:rPr>
+          <w:rFonts w:ascii="Verdana" w:hAnsi="Verdana"/>
+          <w:i/>
+          <w:color w:val="FF0000"/>
+        </w:rPr>
+        <w:t>subsec</w:t>
       </w:r>
       <w:r>
         <w:rPr>
@@ -6287,7 +6562,43 @@
           <w:i/>
           <w:color w:val="FF0000"/>
         </w:rPr>
-        <w:t>ão da ERS deve fornecer um sumário das principais func</w:t>
+        <w:t>ão</w:t>
+      </w:r>
+      <w:proofErr w:type="spellEnd"/>
+      <w:r>
+        <w:rPr>
+          <w:rFonts w:ascii="Verdana" w:hAnsi="Verdana"/>
+          <w:i/>
+          <w:color w:val="FF0000"/>
+        </w:rPr>
+        <w:t xml:space="preserve"> da ERS deve fornecer um </w:t>
+      </w:r>
+      <w:proofErr w:type="spellStart"/>
+      <w:r>
+        <w:rPr>
+          <w:rFonts w:ascii="Verdana" w:hAnsi="Verdana"/>
+          <w:i/>
+          <w:color w:val="FF0000"/>
+        </w:rPr>
+        <w:t>sumário</w:t>
+      </w:r>
+      <w:proofErr w:type="spellEnd"/>
+      <w:r>
+        <w:rPr>
+          <w:rFonts w:ascii="Verdana" w:hAnsi="Verdana"/>
+          <w:i/>
+          <w:color w:val="FF0000"/>
+        </w:rPr>
+        <w:t xml:space="preserve"> das principais </w:t>
+      </w:r>
+      <w:proofErr w:type="spellStart"/>
+      <w:r>
+        <w:rPr>
+          <w:rFonts w:ascii="Verdana" w:hAnsi="Verdana"/>
+          <w:i/>
+          <w:color w:val="FF0000"/>
+        </w:rPr>
+        <w:t>func</w:t>
       </w:r>
       <w:r>
         <w:rPr>
@@ -6302,7 +6613,16 @@
           <w:i/>
           <w:color w:val="FF0000"/>
         </w:rPr>
-        <w:t xml:space="preserve">ões que o software realizará. </w:t>
+        <w:t>ões</w:t>
+      </w:r>
+      <w:proofErr w:type="spellEnd"/>
+      <w:r>
+        <w:rPr>
+          <w:rFonts w:ascii="Verdana" w:hAnsi="Verdana"/>
+          <w:i/>
+          <w:color w:val="FF0000"/>
+        </w:rPr>
+        <w:t xml:space="preserve"> que o software realizará. </w:t>
       </w:r>
     </w:p>
     <w:p>
@@ -6335,7 +6655,7 @@
     </w:p>
     <w:p>
       <w:pPr>
-        <w:pStyle w:val="Heading2"/>
+        <w:pStyle w:val="Ttulo2"/>
         <w:ind w:firstLine="720"/>
         <w:rPr>
           <w:rFonts w:ascii="Verdana" w:hAnsi="Verdana"/>
@@ -6343,8 +6663,8 @@
           <w:szCs w:val="22"/>
         </w:rPr>
       </w:pPr>
-      <w:bookmarkStart w:id="22" w:name="_mbosyjkusmig" w:colFirst="0" w:colLast="0"/>
-      <w:bookmarkEnd w:id="22"/>
+      <w:bookmarkStart w:id="21" w:name="_mbosyjkusmig" w:colFirst="0" w:colLast="0"/>
+      <w:bookmarkEnd w:id="21"/>
       <w:r>
         <w:rPr>
           <w:rFonts w:ascii="Verdana" w:hAnsi="Verdana"/>
@@ -6402,7 +6722,7 @@
     </w:p>
     <w:p>
       <w:pPr>
-        <w:pStyle w:val="Heading2"/>
+        <w:pStyle w:val="Ttulo2"/>
         <w:ind w:firstLine="720"/>
         <w:rPr>
           <w:rFonts w:ascii="Verdana" w:hAnsi="Verdana"/>
@@ -6410,8 +6730,8 @@
           <w:szCs w:val="22"/>
         </w:rPr>
       </w:pPr>
-      <w:bookmarkStart w:id="23" w:name="_rcbmqewii383" w:colFirst="0" w:colLast="0"/>
-      <w:bookmarkEnd w:id="23"/>
+      <w:bookmarkStart w:id="22" w:name="_rcbmqewii383" w:colFirst="0" w:colLast="0"/>
+      <w:bookmarkEnd w:id="22"/>
       <w:r>
         <w:rPr>
           <w:rFonts w:ascii="Verdana" w:hAnsi="Verdana"/>
@@ -6471,7 +6791,7 @@
     </w:p>
     <w:p>
       <w:pPr>
-        <w:pStyle w:val="Heading2"/>
+        <w:pStyle w:val="Ttulo2"/>
         <w:ind w:firstLine="720"/>
         <w:rPr>
           <w:rFonts w:ascii="Verdana" w:hAnsi="Verdana"/>
@@ -6479,8 +6799,8 @@
           <w:szCs w:val="22"/>
         </w:rPr>
       </w:pPr>
-      <w:bookmarkStart w:id="24" w:name="_fifabem9yuft" w:colFirst="0" w:colLast="0"/>
-      <w:bookmarkEnd w:id="24"/>
+      <w:bookmarkStart w:id="23" w:name="_fifabem9yuft" w:colFirst="0" w:colLast="0"/>
+      <w:bookmarkEnd w:id="23"/>
       <w:r>
         <w:rPr>
           <w:rFonts w:ascii="Verdana" w:hAnsi="Verdana"/>
@@ -6521,7 +6841,16 @@
           <w:i/>
           <w:color w:val="FF0000"/>
         </w:rPr>
-        <w:t>Esta subsec</w:t>
+        <w:t xml:space="preserve">Esta </w:t>
+      </w:r>
+      <w:proofErr w:type="spellStart"/>
+      <w:r>
+        <w:rPr>
+          <w:rFonts w:ascii="Verdana" w:hAnsi="Verdana"/>
+          <w:i/>
+          <w:color w:val="FF0000"/>
+        </w:rPr>
+        <w:t>subsec</w:t>
       </w:r>
       <w:r>
         <w:rPr>
@@ -6536,7 +6865,16 @@
           <w:i/>
           <w:color w:val="FF0000"/>
         </w:rPr>
-        <w:t xml:space="preserve">ão da ERS deve listar cada um dos fatores que afetam os requisitos expressos na ERS </w:t>
+        <w:t>ão</w:t>
+      </w:r>
+      <w:proofErr w:type="spellEnd"/>
+      <w:r>
+        <w:rPr>
+          <w:rFonts w:ascii="Verdana" w:hAnsi="Verdana"/>
+          <w:i/>
+          <w:color w:val="FF0000"/>
+        </w:rPr>
+        <w:t xml:space="preserve"> da ERS deve listar cada um dos fatores que afetam os requisitos expressos na ERS </w:t>
       </w:r>
     </w:p>
     <w:p>
@@ -6561,7 +6899,7 @@
     </w:p>
     <w:p>
       <w:pPr>
-        <w:pStyle w:val="Heading2"/>
+        <w:pStyle w:val="Ttulo2"/>
         <w:ind w:firstLine="720"/>
         <w:rPr>
           <w:rFonts w:ascii="Verdana" w:hAnsi="Verdana"/>
@@ -6569,8 +6907,8 @@
           <w:szCs w:val="22"/>
         </w:rPr>
       </w:pPr>
-      <w:bookmarkStart w:id="25" w:name="_rqcju03i8kmn" w:colFirst="0" w:colLast="0"/>
-      <w:bookmarkEnd w:id="25"/>
+      <w:bookmarkStart w:id="24" w:name="_rqcju03i8kmn" w:colFirst="0" w:colLast="0"/>
+      <w:bookmarkEnd w:id="24"/>
       <w:r>
         <w:rPr>
           <w:rFonts w:ascii="Verdana" w:hAnsi="Verdana"/>
@@ -6609,7 +6947,25 @@
           <w:i/>
           <w:color w:val="FF0000"/>
         </w:rPr>
-        <w:t xml:space="preserve">Esta subseção da ERS deve identificar os requisitos que podem ser adiados até as versões futuras do sistema </w:t>
+        <w:t xml:space="preserve">Esta subseção da ERS deve identificar os requisitos que podem ser adiados </w:t>
+      </w:r>
+      <w:proofErr w:type="spellStart"/>
+      <w:r>
+        <w:rPr>
+          <w:rFonts w:ascii="Verdana" w:hAnsi="Verdana"/>
+          <w:i/>
+          <w:color w:val="FF0000"/>
+        </w:rPr>
+        <w:t>ate</w:t>
+      </w:r>
+      <w:proofErr w:type="spellEnd"/>
+      <w:r>
+        <w:rPr>
+          <w:rFonts w:ascii="Verdana" w:hAnsi="Verdana"/>
+          <w:i/>
+          <w:color w:val="FF0000"/>
+        </w:rPr>
+        <w:t xml:space="preserve">́ as versões futuras do sistema </w:t>
       </w:r>
     </w:p>
     <w:p>
@@ -6629,7 +6985,7 @@
     </w:p>
     <w:p>
       <w:pPr>
-        <w:pStyle w:val="Heading1"/>
+        <w:pStyle w:val="Ttulo1"/>
         <w:ind w:left="153" w:firstLine="567"/>
         <w:rPr>
           <w:rFonts w:ascii="Verdana" w:hAnsi="Verdana"/>
@@ -6637,8 +6993,8 @@
           <w:szCs w:val="22"/>
         </w:rPr>
       </w:pPr>
-      <w:bookmarkStart w:id="26" w:name="_nttov4axhzf4" w:colFirst="0" w:colLast="0"/>
-      <w:bookmarkEnd w:id="26"/>
+      <w:bookmarkStart w:id="25" w:name="_nttov4axhzf4" w:colFirst="0" w:colLast="0"/>
+      <w:bookmarkEnd w:id="25"/>
       <w:r>
         <w:rPr>
           <w:rFonts w:ascii="Verdana" w:hAnsi="Verdana"/>
@@ -6671,7 +7027,16 @@
           <w:i/>
           <w:color w:val="FF0000"/>
         </w:rPr>
-        <w:t>Esta sec</w:t>
+        <w:t xml:space="preserve">Esta </w:t>
+      </w:r>
+      <w:proofErr w:type="spellStart"/>
+      <w:r>
+        <w:rPr>
+          <w:rFonts w:ascii="Verdana" w:hAnsi="Verdana"/>
+          <w:i/>
+          <w:color w:val="FF0000"/>
+        </w:rPr>
+        <w:t>sec</w:t>
       </w:r>
       <w:r>
         <w:rPr>
@@ -6686,7 +7051,34 @@
           <w:i/>
           <w:color w:val="FF0000"/>
         </w:rPr>
-        <w:t>ão da ERS deve conter todos os requisitos de software num nível de detalhe suficiente para que os desenvolvedores estejam aptos para satisfazer estes requisitos no desenvolvimento do sistema, e testarem para que o sistema satisfa</w:t>
+        <w:t>ão</w:t>
+      </w:r>
+      <w:proofErr w:type="spellEnd"/>
+      <w:r>
+        <w:rPr>
+          <w:rFonts w:ascii="Verdana" w:hAnsi="Verdana"/>
+          <w:i/>
+          <w:color w:val="FF0000"/>
+        </w:rPr>
+        <w:t xml:space="preserve"> da ERS deve conter todos os requisitos de software num </w:t>
+      </w:r>
+      <w:proofErr w:type="spellStart"/>
+      <w:r>
+        <w:rPr>
+          <w:rFonts w:ascii="Verdana" w:hAnsi="Verdana"/>
+          <w:i/>
+          <w:color w:val="FF0000"/>
+        </w:rPr>
+        <w:t>nível</w:t>
+      </w:r>
+      <w:proofErr w:type="spellEnd"/>
+      <w:r>
+        <w:rPr>
+          <w:rFonts w:ascii="Verdana" w:hAnsi="Verdana"/>
+          <w:i/>
+          <w:color w:val="FF0000"/>
+        </w:rPr>
+        <w:t xml:space="preserve"> de detalhe suficiente para que os desenvolvedores estejam aptos para satisfazer estes requisitos no desenvolvimento do sistema, e testarem para que o sistema satisfa</w:t>
       </w:r>
       <w:r>
         <w:rPr>
@@ -6707,7 +7099,7 @@
     </w:p>
     <w:p>
       <w:pPr>
-        <w:pStyle w:val="Heading2"/>
+        <w:pStyle w:val="Ttulo2"/>
         <w:ind w:firstLine="720"/>
         <w:rPr>
           <w:rFonts w:ascii="Verdana" w:hAnsi="Verdana"/>
@@ -6715,8 +7107,8 @@
           <w:szCs w:val="22"/>
         </w:rPr>
       </w:pPr>
-      <w:bookmarkStart w:id="27" w:name="_issnoo830h1e" w:colFirst="0" w:colLast="0"/>
-      <w:bookmarkEnd w:id="27"/>
+      <w:bookmarkStart w:id="26" w:name="_issnoo830h1e" w:colFirst="0" w:colLast="0"/>
+      <w:bookmarkEnd w:id="26"/>
       <w:r>
         <w:rPr>
           <w:rFonts w:ascii="Verdana" w:hAnsi="Verdana"/>
@@ -8039,7 +8431,7 @@
     </w:tbl>
     <w:p>
       <w:pPr>
-        <w:pStyle w:val="Heading2"/>
+        <w:pStyle w:val="Ttulo2"/>
         <w:rPr>
           <w:rFonts w:ascii="Verdana" w:hAnsi="Verdana"/>
           <w:sz w:val="22"/>
@@ -9401,12 +9793,12 @@
       </w:pPr>
     </w:p>
     <w:p>
-      <w:bookmarkStart w:id="28" w:name="_4lyeox4oorkh" w:colFirst="0" w:colLast="0"/>
-      <w:bookmarkEnd w:id="28"/>
-    </w:p>
-    <w:p>
-      <w:pPr>
-        <w:pStyle w:val="Heading2"/>
+      <w:bookmarkStart w:id="27" w:name="_4lyeox4oorkh" w:colFirst="0" w:colLast="0"/>
+      <w:bookmarkEnd w:id="27"/>
+    </w:p>
+    <w:p>
+      <w:pPr>
+        <w:pStyle w:val="Ttulo2"/>
         <w:ind w:firstLine="720"/>
         <w:rPr>
           <w:rFonts w:ascii="Verdana" w:hAnsi="Verdana"/>
@@ -11242,7 +11634,7 @@
     </w:p>
     <w:p>
       <w:pPr>
-        <w:pStyle w:val="Heading2"/>
+        <w:pStyle w:val="Ttulo2"/>
         <w:ind w:firstLine="720"/>
         <w:rPr>
           <w:rFonts w:ascii="Verdana" w:hAnsi="Verdana"/>
@@ -11257,31 +11649,7 @@
           <w:szCs w:val="22"/>
         </w:rPr>
         <w:lastRenderedPageBreak/>
-        <w:t>(</w:t>
-      </w:r>
-      <w:r>
-        <w:rPr>
-          <w:rFonts w:ascii="Verdana" w:hAnsi="Verdana"/>
-          <w:sz w:val="22"/>
-          <w:szCs w:val="22"/>
-        </w:rPr>
-        <w:t>Gabriel</w:t>
-      </w:r>
-      <w:r>
-        <w:rPr>
-          <w:rFonts w:ascii="Verdana" w:hAnsi="Verdana"/>
-          <w:sz w:val="22"/>
-          <w:szCs w:val="22"/>
-        </w:rPr>
-        <w:t xml:space="preserve">) – Descrição dos requisitos do usuário sobre cadastro de </w:t>
-      </w:r>
-      <w:r>
-        <w:rPr>
-          <w:rFonts w:ascii="Verdana" w:hAnsi="Verdana"/>
-          <w:sz w:val="22"/>
-          <w:szCs w:val="22"/>
-        </w:rPr>
-        <w:t>formulários</w:t>
+        <w:t>(Gabriel) – Descrição dos requisitos do usuário sobre cadastro de formulários</w:t>
       </w:r>
     </w:p>
     <w:tbl>
@@ -11382,6 +11750,24 @@
                 <w:rFonts w:ascii="Verdana" w:hAnsi="Verdana"/>
               </w:rPr>
             </w:pPr>
+            <w:r>
+              <w:rPr>
+                <w:rFonts w:ascii="Verdana" w:hAnsi="Verdana"/>
+              </w:rPr>
+              <w:t>RU-</w:t>
+            </w:r>
+            <w:r>
+              <w:rPr>
+                <w:rFonts w:ascii="Verdana" w:hAnsi="Verdana"/>
+              </w:rPr>
+              <w:t>0</w:t>
+            </w:r>
+            <w:r>
+              <w:rPr>
+                <w:rFonts w:ascii="Verdana" w:hAnsi="Verdana"/>
+              </w:rPr>
+              <w:t>01</w:t>
+            </w:r>
           </w:p>
         </w:tc>
         <w:tc>
@@ -11395,6 +11781,12 @@
                 <w:rFonts w:ascii="Verdana" w:hAnsi="Verdana"/>
               </w:rPr>
             </w:pPr>
+            <w:r>
+              <w:rPr>
+                <w:rFonts w:ascii="Verdana" w:hAnsi="Verdana"/>
+              </w:rPr>
+              <w:t>Formulário de contato para cliente</w:t>
+            </w:r>
           </w:p>
         </w:tc>
         <w:tc>
@@ -11423,6 +11815,18 @@
                 <w:rFonts w:ascii="Verdana" w:hAnsi="Verdana"/>
               </w:rPr>
             </w:pPr>
+            <w:r>
+              <w:rPr>
+                <w:rFonts w:ascii="Verdana" w:hAnsi="Verdana"/>
+              </w:rPr>
+              <w:t>RU-0</w:t>
+            </w:r>
+            <w:r>
+              <w:rPr>
+                <w:rFonts w:ascii="Verdana" w:hAnsi="Verdana"/>
+              </w:rPr>
+              <w:t>02</w:t>
+            </w:r>
           </w:p>
         </w:tc>
         <w:tc>
@@ -11436,6 +11840,12 @@
                 <w:rFonts w:ascii="Verdana" w:hAnsi="Verdana"/>
               </w:rPr>
             </w:pPr>
+            <w:r>
+              <w:rPr>
+                <w:rFonts w:ascii="Verdana" w:hAnsi="Verdana"/>
+              </w:rPr>
+              <w:t>Vendedor visualizar as mensagens de contato do cliente</w:t>
+            </w:r>
           </w:p>
         </w:tc>
         <w:tc>
@@ -11464,6 +11874,18 @@
                 <w:rFonts w:ascii="Verdana" w:hAnsi="Verdana"/>
               </w:rPr>
             </w:pPr>
+            <w:r>
+              <w:rPr>
+                <w:rFonts w:ascii="Verdana" w:hAnsi="Verdana"/>
+              </w:rPr>
+              <w:t>RU-0</w:t>
+            </w:r>
+            <w:r>
+              <w:rPr>
+                <w:rFonts w:ascii="Verdana" w:hAnsi="Verdana"/>
+              </w:rPr>
+              <w:t>03</w:t>
+            </w:r>
           </w:p>
         </w:tc>
         <w:tc>
@@ -11477,6 +11899,12 @@
                 <w:rFonts w:ascii="Verdana" w:hAnsi="Verdana"/>
               </w:rPr>
             </w:pPr>
+            <w:r>
+              <w:rPr>
+                <w:rFonts w:ascii="Verdana" w:hAnsi="Verdana"/>
+              </w:rPr>
+              <w:t>Vendedor alterar o status da mensagem de contato</w:t>
+            </w:r>
           </w:p>
         </w:tc>
         <w:tc>
@@ -13102,7 +13530,7 @@
     </w:p>
     <w:p>
       <w:pPr>
-        <w:pStyle w:val="Heading2"/>
+        <w:pStyle w:val="Ttulo2"/>
         <w:ind w:firstLine="720"/>
         <w:rPr>
           <w:rFonts w:ascii="Verdana" w:hAnsi="Verdana"/>
@@ -13118,8 +13546,8 @@
         </w:rPr>
         <w:br w:type="page"/>
       </w:r>
-      <w:bookmarkStart w:id="29" w:name="_8id6lmgrues" w:colFirst="0" w:colLast="0"/>
-      <w:bookmarkEnd w:id="29"/>
+      <w:bookmarkStart w:id="28" w:name="_8id6lmgrues" w:colFirst="0" w:colLast="0"/>
+      <w:bookmarkEnd w:id="28"/>
       <w:r>
         <w:rPr>
           <w:rFonts w:ascii="Verdana" w:hAnsi="Verdana"/>
@@ -13136,22 +13564,6 @@
           <w:rFonts w:ascii="Verdana" w:hAnsi="Verdana"/>
         </w:rPr>
       </w:pPr>
-    </w:p>
-    <w:p>
-      <w:pPr>
-        <w:ind w:firstLine="709"/>
-        <w:rPr>
-          <w:rFonts w:ascii="Verdana" w:hAnsi="Verdana"/>
-        </w:rPr>
-      </w:pPr>
-      <w:r>
-        <w:rPr>
-          <w:rFonts w:ascii="Verdana" w:hAnsi="Verdana"/>
-          <w:i/>
-          <w:color w:val="FF0000"/>
-        </w:rPr>
-        <w:t>Colocar todos os requisitos funcionais do sistema de acordo com o modelo a seguir.</w:t>
-      </w:r>
     </w:p>
     <w:p>
       <w:pPr>
@@ -13426,6 +13838,7 @@
               <w:jc w:val="both"/>
               <w:rPr>
                 <w:rFonts w:ascii="Verdana" w:hAnsi="Verdana"/>
+                <w:bCs/>
               </w:rPr>
             </w:pPr>
             <w:r>
@@ -13503,7 +13916,7 @@
                 <w:rFonts w:ascii="Verdana" w:hAnsi="Verdana"/>
                 <w:color w:val="FF0000"/>
               </w:rPr>
-              <w:t>Nome do requisito, caracterizador e único.</w:t>
+              <w:t>Nome do requisito, caracterizador e único</w:t>
             </w:r>
           </w:p>
         </w:tc>
@@ -15249,15 +15662,15 @@
     </w:tbl>
     <w:p>
       <w:pPr>
-        <w:pStyle w:val="Heading2"/>
+        <w:pStyle w:val="Ttulo2"/>
         <w:rPr>
           <w:rFonts w:ascii="Verdana" w:hAnsi="Verdana"/>
           <w:sz w:val="22"/>
           <w:szCs w:val="22"/>
         </w:rPr>
       </w:pPr>
-      <w:bookmarkStart w:id="30" w:name="_x0th849h81hj" w:colFirst="0" w:colLast="0"/>
-      <w:bookmarkEnd w:id="30"/>
+      <w:bookmarkStart w:id="29" w:name="_x0th849h81hj" w:colFirst="0" w:colLast="0"/>
+      <w:bookmarkEnd w:id="29"/>
       <w:r>
         <w:rPr>
           <w:rFonts w:ascii="Verdana" w:hAnsi="Verdana"/>
@@ -15269,7 +15682,7 @@
     </w:p>
     <w:p>
       <w:pPr>
-        <w:pStyle w:val="Heading2"/>
+        <w:pStyle w:val="Ttulo2"/>
         <w:ind w:firstLine="720"/>
         <w:rPr>
           <w:rFonts w:ascii="Verdana" w:hAnsi="Verdana"/>
@@ -15277,8 +15690,8 @@
           <w:szCs w:val="22"/>
         </w:rPr>
       </w:pPr>
-      <w:bookmarkStart w:id="31" w:name="_nb3nq9eb6x8" w:colFirst="0" w:colLast="0"/>
-      <w:bookmarkEnd w:id="31"/>
+      <w:bookmarkStart w:id="30" w:name="_nb3nq9eb6x8" w:colFirst="0" w:colLast="0"/>
+      <w:bookmarkEnd w:id="30"/>
       <w:r>
         <w:rPr>
           <w:rFonts w:ascii="Verdana" w:hAnsi="Verdana"/>
@@ -17331,7 +17744,7 @@
     </w:p>
     <w:p>
       <w:pPr>
-        <w:pStyle w:val="Heading2"/>
+        <w:pStyle w:val="Ttulo2"/>
         <w:ind w:firstLine="720"/>
         <w:rPr>
           <w:rFonts w:ascii="Verdana" w:hAnsi="Verdana"/>
@@ -17339,8 +17752,8 @@
           <w:szCs w:val="22"/>
         </w:rPr>
       </w:pPr>
-      <w:bookmarkStart w:id="32" w:name="_731jjow90r44" w:colFirst="0" w:colLast="0"/>
-      <w:bookmarkEnd w:id="32"/>
+      <w:bookmarkStart w:id="31" w:name="_731jjow90r44" w:colFirst="0" w:colLast="0"/>
+      <w:bookmarkEnd w:id="31"/>
       <w:r>
         <w:rPr>
           <w:rFonts w:ascii="Verdana" w:hAnsi="Verdana"/>
@@ -17352,7 +17765,7 @@
     </w:p>
     <w:p>
       <w:pPr>
-        <w:pStyle w:val="Heading2"/>
+        <w:pStyle w:val="Ttulo2"/>
         <w:ind w:firstLine="720"/>
         <w:rPr>
           <w:rFonts w:ascii="Verdana" w:hAnsi="Verdana"/>
@@ -17360,8 +17773,8 @@
           <w:szCs w:val="22"/>
         </w:rPr>
       </w:pPr>
-      <w:bookmarkStart w:id="33" w:name="_5x23mp9tl9ns" w:colFirst="0" w:colLast="0"/>
-      <w:bookmarkEnd w:id="33"/>
+      <w:bookmarkStart w:id="32" w:name="_5x23mp9tl9ns" w:colFirst="0" w:colLast="0"/>
+      <w:bookmarkEnd w:id="32"/>
       <w:r>
         <w:rPr>
           <w:rFonts w:ascii="Verdana" w:hAnsi="Verdana"/>
@@ -17971,7 +18384,23 @@
                 <w:rFonts w:ascii="Verdana" w:hAnsi="Verdana"/>
                 <w:color w:val="FF0000"/>
               </w:rPr>
-              <w:t>- quem descreveu esta.</w:t>
+              <w:t xml:space="preserve">- quem descreveu </w:t>
+            </w:r>
+            <w:proofErr w:type="spellStart"/>
+            <w:r>
+              <w:rPr>
+                <w:rFonts w:ascii="Verdana" w:hAnsi="Verdana"/>
+                <w:color w:val="FF0000"/>
+              </w:rPr>
+              <w:t>esta</w:t>
+            </w:r>
+            <w:proofErr w:type="spellEnd"/>
+            <w:r>
+              <w:rPr>
+                <w:rFonts w:ascii="Verdana" w:hAnsi="Verdana"/>
+                <w:color w:val="FF0000"/>
+              </w:rPr>
+              <w:t>.</w:t>
             </w:r>
           </w:p>
         </w:tc>
@@ -18892,7 +19321,39 @@
                 <w:rFonts w:ascii="Verdana" w:hAnsi="Verdana"/>
                 <w:color w:val="FF0000"/>
               </w:rPr>
-              <w:t>Especifica o autor da regra  - quem descreveu esta.</w:t>
+              <w:t xml:space="preserve">Especifica o autor da </w:t>
+            </w:r>
+            <w:proofErr w:type="gramStart"/>
+            <w:r>
+              <w:rPr>
+                <w:rFonts w:ascii="Verdana" w:hAnsi="Verdana"/>
+                <w:color w:val="FF0000"/>
+              </w:rPr>
+              <w:t>regra  -</w:t>
+            </w:r>
+            <w:proofErr w:type="gramEnd"/>
+            <w:r>
+              <w:rPr>
+                <w:rFonts w:ascii="Verdana" w:hAnsi="Verdana"/>
+                <w:color w:val="FF0000"/>
+              </w:rPr>
+              <w:t xml:space="preserve"> quem descreveu </w:t>
+            </w:r>
+            <w:proofErr w:type="spellStart"/>
+            <w:r>
+              <w:rPr>
+                <w:rFonts w:ascii="Verdana" w:hAnsi="Verdana"/>
+                <w:color w:val="FF0000"/>
+              </w:rPr>
+              <w:t>esta</w:t>
+            </w:r>
+            <w:proofErr w:type="spellEnd"/>
+            <w:r>
+              <w:rPr>
+                <w:rFonts w:ascii="Verdana" w:hAnsi="Verdana"/>
+                <w:color w:val="FF0000"/>
+              </w:rPr>
+              <w:t>.</w:t>
             </w:r>
           </w:p>
         </w:tc>
@@ -19239,15 +19700,15 @@
     </w:tbl>
     <w:p>
       <w:pPr>
-        <w:pStyle w:val="Heading2"/>
+        <w:pStyle w:val="Ttulo2"/>
         <w:rPr>
           <w:rFonts w:ascii="Verdana" w:hAnsi="Verdana"/>
           <w:sz w:val="22"/>
           <w:szCs w:val="22"/>
         </w:rPr>
       </w:pPr>
-      <w:bookmarkStart w:id="34" w:name="_oxstfr32rilm" w:colFirst="0" w:colLast="0"/>
-      <w:bookmarkEnd w:id="34"/>
+      <w:bookmarkStart w:id="33" w:name="_oxstfr32rilm" w:colFirst="0" w:colLast="0"/>
+      <w:bookmarkEnd w:id="33"/>
       <w:r>
         <w:rPr>
           <w:rFonts w:ascii="Verdana" w:hAnsi="Verdana"/>
@@ -20219,15 +20680,15 @@
     </w:tbl>
     <w:p>
       <w:pPr>
-        <w:pStyle w:val="Heading1"/>
+        <w:pStyle w:val="Ttulo1"/>
         <w:rPr>
           <w:rFonts w:ascii="Verdana" w:hAnsi="Verdana"/>
           <w:sz w:val="22"/>
           <w:szCs w:val="22"/>
         </w:rPr>
       </w:pPr>
-      <w:bookmarkStart w:id="35" w:name="_xlqjg9ubm38i" w:colFirst="0" w:colLast="0"/>
-      <w:bookmarkEnd w:id="35"/>
+      <w:bookmarkStart w:id="34" w:name="_xlqjg9ubm38i" w:colFirst="0" w:colLast="0"/>
+      <w:bookmarkEnd w:id="34"/>
     </w:p>
     <w:p>
       <w:pPr>
@@ -21181,15 +21642,15 @@
     </w:p>
     <w:p>
       <w:pPr>
-        <w:pStyle w:val="Heading1"/>
+        <w:pStyle w:val="Ttulo1"/>
         <w:rPr>
           <w:rFonts w:ascii="Verdana" w:hAnsi="Verdana"/>
           <w:sz w:val="22"/>
           <w:szCs w:val="22"/>
         </w:rPr>
       </w:pPr>
-      <w:bookmarkStart w:id="36" w:name="_kma8h625vtvl" w:colFirst="0" w:colLast="0"/>
-      <w:bookmarkEnd w:id="36"/>
+      <w:bookmarkStart w:id="35" w:name="_kma8h625vtvl" w:colFirst="0" w:colLast="0"/>
+      <w:bookmarkEnd w:id="35"/>
       <w:r>
         <w:rPr>
           <w:rFonts w:ascii="Verdana" w:hAnsi="Verdana"/>
@@ -21201,7 +21662,7 @@
     </w:p>
     <w:p>
       <w:pPr>
-        <w:pStyle w:val="Heading1"/>
+        <w:pStyle w:val="Ttulo1"/>
         <w:ind w:firstLine="720"/>
         <w:rPr>
           <w:rFonts w:ascii="Verdana" w:hAnsi="Verdana"/>
@@ -21209,8 +21670,8 @@
           <w:szCs w:val="22"/>
         </w:rPr>
       </w:pPr>
-      <w:bookmarkStart w:id="37" w:name="_7kebea7ylmsy" w:colFirst="0" w:colLast="0"/>
-      <w:bookmarkEnd w:id="37"/>
+      <w:bookmarkStart w:id="36" w:name="_7kebea7ylmsy" w:colFirst="0" w:colLast="0"/>
+      <w:bookmarkEnd w:id="36"/>
       <w:r>
         <w:rPr>
           <w:rFonts w:ascii="Verdana" w:hAnsi="Verdana"/>
@@ -21266,7 +21727,7 @@
     </w:p>
     <w:p>
       <w:pPr>
-        <w:pStyle w:val="Heading2"/>
+        <w:pStyle w:val="Ttulo2"/>
         <w:ind w:firstLine="720"/>
         <w:rPr>
           <w:rFonts w:ascii="Verdana" w:hAnsi="Verdana"/>
@@ -21274,8 +21735,8 @@
           <w:szCs w:val="22"/>
         </w:rPr>
       </w:pPr>
-      <w:bookmarkStart w:id="38" w:name="_ode8dkg2ydro" w:colFirst="0" w:colLast="0"/>
-      <w:bookmarkEnd w:id="38"/>
+      <w:bookmarkStart w:id="37" w:name="_ode8dkg2ydro" w:colFirst="0" w:colLast="0"/>
+      <w:bookmarkEnd w:id="37"/>
       <w:r>
         <w:rPr>
           <w:rFonts w:ascii="Verdana" w:hAnsi="Verdana"/>
@@ -21287,7 +21748,7 @@
     </w:p>
     <w:p>
       <w:pPr>
-        <w:pStyle w:val="Heading1"/>
+        <w:pStyle w:val="Ttulo1"/>
         <w:ind w:firstLine="720"/>
         <w:rPr>
           <w:rFonts w:ascii="Verdana" w:hAnsi="Verdana"/>
@@ -21295,8 +21756,8 @@
           <w:szCs w:val="22"/>
         </w:rPr>
       </w:pPr>
-      <w:bookmarkStart w:id="39" w:name="_z5gsu6gqiea3" w:colFirst="0" w:colLast="0"/>
-      <w:bookmarkEnd w:id="39"/>
+      <w:bookmarkStart w:id="38" w:name="_z5gsu6gqiea3" w:colFirst="0" w:colLast="0"/>
+      <w:bookmarkEnd w:id="38"/>
       <w:r>
         <w:rPr>
           <w:rFonts w:ascii="Verdana" w:hAnsi="Verdana"/>
@@ -21386,100 +21847,175 @@
           <w:rFonts w:ascii="Verdana" w:hAnsi="Verdana"/>
         </w:rPr>
       </w:pPr>
-      <w:bookmarkStart w:id="40" w:name="_1pxezwc" w:colFirst="0" w:colLast="0"/>
-      <w:bookmarkEnd w:id="40"/>
+      <w:bookmarkStart w:id="39" w:name="_1pxezwc" w:colFirst="0" w:colLast="0"/>
+      <w:bookmarkEnd w:id="39"/>
       <w:r>
         <w:rPr>
           <w:rFonts w:ascii="Verdana" w:hAnsi="Verdana"/>
           <w:b/>
         </w:rPr>
-        <w:t>Requisito:</w:t>
+        <w:t>Requisito</w:t>
+      </w:r>
+      <w:proofErr w:type="gramStart"/>
+      <w:r>
+        <w:rPr>
+          <w:rFonts w:ascii="Verdana" w:hAnsi="Verdana"/>
+          <w:b/>
+        </w:rPr>
+        <w:t>:</w:t>
       </w:r>
       <w:r>
         <w:rPr>
           <w:rFonts w:ascii="Verdana" w:hAnsi="Verdana"/>
         </w:rPr>
-        <w:t xml:space="preserve">  (Identificação do requisito a ser descrito.)</w:t>
+        <w:t xml:space="preserve">  (</w:t>
       </w:r>
-    </w:p>
-    <w:p>
-      <w:pPr>
-        <w:rPr>
-          <w:rFonts w:ascii="Verdana" w:hAnsi="Verdana"/>
-        </w:rPr>
-      </w:pPr>
+      <w:proofErr w:type="gramEnd"/>
       <w:r>
         <w:rPr>
           <w:rFonts w:ascii="Verdana" w:hAnsi="Verdana"/>
+        </w:rPr>
+        <w:t>Identificação do requisito a ser descrito.)</w:t>
+      </w:r>
+    </w:p>
+    <w:p>
+      <w:pPr>
+        <w:rPr>
+          <w:rFonts w:ascii="Verdana" w:hAnsi="Verdana"/>
+        </w:rPr>
+      </w:pPr>
+      <w:r>
+        <w:rPr>
+          <w:rFonts w:ascii="Verdana" w:hAnsi="Verdana"/>
           <w:b/>
         </w:rPr>
-        <w:t>Responsável:</w:t>
+        <w:t>Responsável</w:t>
+      </w:r>
+      <w:proofErr w:type="gramStart"/>
+      <w:r>
+        <w:rPr>
+          <w:rFonts w:ascii="Verdana" w:hAnsi="Verdana"/>
+          <w:b/>
+        </w:rPr>
+        <w:t>:</w:t>
       </w:r>
       <w:r>
         <w:rPr>
           <w:rFonts w:ascii="Verdana" w:hAnsi="Verdana"/>
         </w:rPr>
-        <w:t xml:space="preserve">  (Nome da pessoa que escreveu o caso de uso)</w:t>
+        <w:t xml:space="preserve">  (</w:t>
       </w:r>
-    </w:p>
-    <w:p>
-      <w:pPr>
-        <w:rPr>
-          <w:rFonts w:ascii="Verdana" w:hAnsi="Verdana"/>
-        </w:rPr>
-      </w:pPr>
+      <w:proofErr w:type="gramEnd"/>
       <w:r>
         <w:rPr>
           <w:rFonts w:ascii="Verdana" w:hAnsi="Verdana"/>
+        </w:rPr>
+        <w:t>Nome da pessoa que escreveu o caso de uso)</w:t>
+      </w:r>
+    </w:p>
+    <w:p>
+      <w:pPr>
+        <w:rPr>
+          <w:rFonts w:ascii="Verdana" w:hAnsi="Verdana"/>
+        </w:rPr>
+      </w:pPr>
+      <w:r>
+        <w:rPr>
+          <w:rFonts w:ascii="Verdana" w:hAnsi="Verdana"/>
           <w:b/>
         </w:rPr>
-        <w:t>Descrição/Resumo:</w:t>
+        <w:t>Descrição/Resumo</w:t>
+      </w:r>
+      <w:proofErr w:type="gramStart"/>
+      <w:r>
+        <w:rPr>
+          <w:rFonts w:ascii="Verdana" w:hAnsi="Verdana"/>
+          <w:b/>
+        </w:rPr>
+        <w:t>:</w:t>
       </w:r>
       <w:r>
         <w:rPr>
           <w:rFonts w:ascii="Verdana" w:hAnsi="Verdana"/>
         </w:rPr>
-        <w:t xml:space="preserve">  (Breve descrição do caso de uso.)</w:t>
+        <w:t xml:space="preserve">  (</w:t>
       </w:r>
-    </w:p>
-    <w:p>
-      <w:pPr>
-        <w:rPr>
-          <w:rFonts w:ascii="Verdana" w:hAnsi="Verdana"/>
-        </w:rPr>
-      </w:pPr>
+      <w:proofErr w:type="gramEnd"/>
       <w:r>
         <w:rPr>
           <w:rFonts w:ascii="Verdana" w:hAnsi="Verdana"/>
+        </w:rPr>
+        <w:t>Breve descrição do caso de uso.)</w:t>
+      </w:r>
+    </w:p>
+    <w:p>
+      <w:pPr>
+        <w:rPr>
+          <w:rFonts w:ascii="Verdana" w:hAnsi="Verdana"/>
+        </w:rPr>
+      </w:pPr>
+      <w:r>
+        <w:rPr>
+          <w:rFonts w:ascii="Verdana" w:hAnsi="Verdana"/>
           <w:b/>
         </w:rPr>
-        <w:t>Atores:</w:t>
+        <w:t>Atores</w:t>
+      </w:r>
+      <w:proofErr w:type="gramStart"/>
+      <w:r>
+        <w:rPr>
+          <w:rFonts w:ascii="Verdana" w:hAnsi="Verdana"/>
+          <w:b/>
+        </w:rPr>
+        <w:t>:</w:t>
       </w:r>
       <w:r>
         <w:rPr>
           <w:rFonts w:ascii="Verdana" w:hAnsi="Verdana"/>
         </w:rPr>
-        <w:t xml:space="preserve">  (Lista dos nomes de todos os atores envolvidos neste caso de uso.)</w:t>
+        <w:t xml:space="preserve">  (</w:t>
       </w:r>
-    </w:p>
-    <w:p>
-      <w:pPr>
-        <w:rPr>
-          <w:rFonts w:ascii="Verdana" w:hAnsi="Verdana"/>
-        </w:rPr>
-      </w:pPr>
+      <w:proofErr w:type="gramEnd"/>
       <w:r>
         <w:rPr>
           <w:rFonts w:ascii="Verdana" w:hAnsi="Verdana"/>
+        </w:rPr>
+        <w:t>Lista dos nomes de todos os atores envolvidos neste caso de uso.)</w:t>
+      </w:r>
+    </w:p>
+    <w:p>
+      <w:pPr>
+        <w:rPr>
+          <w:rFonts w:ascii="Verdana" w:hAnsi="Verdana"/>
+        </w:rPr>
+      </w:pPr>
+      <w:r>
+        <w:rPr>
+          <w:rFonts w:ascii="Verdana" w:hAnsi="Verdana"/>
           <w:b/>
         </w:rPr>
-        <w:t>Pré-condições:</w:t>
+        <w:t>Pré-condições</w:t>
+      </w:r>
+      <w:proofErr w:type="gramStart"/>
+      <w:r>
+        <w:rPr>
+          <w:rFonts w:ascii="Verdana" w:hAnsi="Verdana"/>
+          <w:b/>
+        </w:rPr>
+        <w:t>:</w:t>
       </w:r>
       <w:r>
         <w:rPr>
           <w:rFonts w:ascii="Verdana" w:hAnsi="Verdana"/>
         </w:rPr>
-        <w:t xml:space="preserve">  (Lista de todas as restrições que precisam ser atendidas antes que o caso de uso possa iniciar sua execução.)</w:t>
+        <w:t xml:space="preserve">  (</w:t>
+      </w:r>
+      <w:proofErr w:type="gramEnd"/>
+      <w:r>
+        <w:rPr>
+          <w:rFonts w:ascii="Verdana" w:hAnsi="Verdana"/>
+        </w:rPr>
+        <w:t>Lista de todas as restrições que precisam ser atendidas antes que o caso de uso possa iniciar sua execução.)</w:t>
       </w:r>
     </w:p>
     <w:p>
@@ -21495,11 +22031,19 @@
         </w:rPr>
         <w:t>Pós-condições:</w:t>
       </w:r>
+      <w:proofErr w:type="gramStart"/>
       <w:r>
         <w:rPr>
           <w:rFonts w:ascii="Verdana" w:hAnsi="Verdana"/>
         </w:rPr>
-        <w:t xml:space="preserve">   (Lista de todos os estados em que o sistema pode se encontrar imediatamente após a execução do cenário principal.)</w:t>
+        <w:t xml:space="preserve">   (</w:t>
+      </w:r>
+      <w:proofErr w:type="gramEnd"/>
+      <w:r>
+        <w:rPr>
+          <w:rFonts w:ascii="Verdana" w:hAnsi="Verdana"/>
+        </w:rPr>
+        <w:t>Lista de todos os estados em que o sistema pode se encontrar imediatamente após a execução do cenário principal.)</w:t>
       </w:r>
     </w:p>
     <w:p>
@@ -21738,7 +22282,7 @@
     </w:p>
     <w:p>
       <w:pPr>
-        <w:pStyle w:val="Heading1"/>
+        <w:pStyle w:val="Ttulo1"/>
         <w:ind w:firstLine="720"/>
         <w:rPr>
           <w:rFonts w:ascii="Verdana" w:hAnsi="Verdana"/>
@@ -21746,8 +22290,8 @@
           <w:szCs w:val="22"/>
         </w:rPr>
       </w:pPr>
-      <w:bookmarkStart w:id="41" w:name="_40pa1qyo68xd" w:colFirst="0" w:colLast="0"/>
-      <w:bookmarkEnd w:id="41"/>
+      <w:bookmarkStart w:id="40" w:name="_40pa1qyo68xd" w:colFirst="0" w:colLast="0"/>
+      <w:bookmarkEnd w:id="40"/>
       <w:r>
         <w:rPr>
           <w:rFonts w:ascii="Verdana" w:hAnsi="Verdana"/>
@@ -21759,7 +22303,7 @@
     </w:p>
     <w:p>
       <w:pPr>
-        <w:pStyle w:val="Heading1"/>
+        <w:pStyle w:val="Ttulo1"/>
         <w:ind w:firstLine="720"/>
         <w:rPr>
           <w:rFonts w:ascii="Verdana" w:hAnsi="Verdana"/>
@@ -21767,8 +22311,8 @@
           <w:szCs w:val="22"/>
         </w:rPr>
       </w:pPr>
-      <w:bookmarkStart w:id="42" w:name="_wz7jxfvngci1" w:colFirst="0" w:colLast="0"/>
-      <w:bookmarkEnd w:id="42"/>
+      <w:bookmarkStart w:id="41" w:name="_wz7jxfvngci1" w:colFirst="0" w:colLast="0"/>
+      <w:bookmarkEnd w:id="41"/>
       <w:r>
         <w:rPr>
           <w:rFonts w:ascii="Verdana" w:hAnsi="Verdana"/>
@@ -21813,7 +22357,7 @@
     </w:p>
     <w:p>
       <w:pPr>
-        <w:pStyle w:val="Heading1"/>
+        <w:pStyle w:val="Ttulo1"/>
         <w:ind w:firstLine="720"/>
         <w:rPr>
           <w:rFonts w:ascii="Verdana" w:hAnsi="Verdana"/>
@@ -21821,8 +22365,8 @@
           <w:szCs w:val="22"/>
         </w:rPr>
       </w:pPr>
-      <w:bookmarkStart w:id="43" w:name="_z8eefst47ptx" w:colFirst="0" w:colLast="0"/>
-      <w:bookmarkEnd w:id="43"/>
+      <w:bookmarkStart w:id="42" w:name="_z8eefst47ptx" w:colFirst="0" w:colLast="0"/>
+      <w:bookmarkEnd w:id="42"/>
       <w:r>
         <w:rPr>
           <w:rFonts w:ascii="Verdana" w:hAnsi="Verdana"/>
@@ -21834,7 +22378,7 @@
     </w:p>
     <w:p>
       <w:pPr>
-        <w:pStyle w:val="Heading1"/>
+        <w:pStyle w:val="Ttulo1"/>
         <w:ind w:firstLine="720"/>
         <w:rPr>
           <w:rFonts w:ascii="Verdana" w:hAnsi="Verdana"/>
@@ -21842,8 +22386,8 @@
           <w:szCs w:val="22"/>
         </w:rPr>
       </w:pPr>
-      <w:bookmarkStart w:id="44" w:name="_8oxumu3167cl" w:colFirst="0" w:colLast="0"/>
-      <w:bookmarkEnd w:id="44"/>
+      <w:bookmarkStart w:id="43" w:name="_8oxumu3167cl" w:colFirst="0" w:colLast="0"/>
+      <w:bookmarkEnd w:id="43"/>
       <w:r>
         <w:rPr>
           <w:rFonts w:ascii="Verdana" w:hAnsi="Verdana"/>
@@ -22106,7 +22650,25 @@
           <w:i/>
           <w:color w:val="FF0000"/>
         </w:rPr>
-        <w:t>Campo para a entrada e visualização do email do usuário</w:t>
+        <w:t xml:space="preserve">Campo para a entrada e visualização do </w:t>
+      </w:r>
+      <w:proofErr w:type="spellStart"/>
+      <w:r>
+        <w:rPr>
+          <w:rFonts w:ascii="Verdana" w:hAnsi="Verdana"/>
+          <w:i/>
+          <w:color w:val="FF0000"/>
+        </w:rPr>
+        <w:t>email</w:t>
+      </w:r>
+      <w:proofErr w:type="spellEnd"/>
+      <w:r>
+        <w:rPr>
+          <w:rFonts w:ascii="Verdana" w:hAnsi="Verdana"/>
+          <w:i/>
+          <w:color w:val="FF0000"/>
+        </w:rPr>
+        <w:t xml:space="preserve"> do usuário</w:t>
       </w:r>
     </w:p>
     <w:p>
@@ -22121,27 +22683,37 @@
           <w:color w:val="FF0000"/>
         </w:rPr>
       </w:pPr>
+      <w:proofErr w:type="spellStart"/>
       <w:r>
         <w:rPr>
           <w:rFonts w:ascii="Verdana" w:hAnsi="Verdana"/>
           <w:i/>
           <w:color w:val="FF0000"/>
         </w:rPr>
-        <w:t>Etc ...</w:t>
+        <w:t>Etc</w:t>
       </w:r>
-    </w:p>
-    <w:p>
-      <w:pPr>
+      <w:proofErr w:type="spellEnd"/>
+      <w:r>
         <w:rPr>
           <w:rFonts w:ascii="Verdana" w:hAnsi="Verdana"/>
           <w:i/>
           <w:color w:val="FF0000"/>
         </w:rPr>
-      </w:pPr>
-    </w:p>
-    <w:p>
-      <w:pPr>
-        <w:pStyle w:val="Heading1"/>
+        <w:t xml:space="preserve"> ...</w:t>
+      </w:r>
+    </w:p>
+    <w:p>
+      <w:pPr>
+        <w:rPr>
+          <w:rFonts w:ascii="Verdana" w:hAnsi="Verdana"/>
+          <w:i/>
+          <w:color w:val="FF0000"/>
+        </w:rPr>
+      </w:pPr>
+    </w:p>
+    <w:p>
+      <w:pPr>
+        <w:pStyle w:val="Ttulo1"/>
         <w:ind w:firstLine="720"/>
         <w:rPr>
           <w:rFonts w:ascii="Verdana" w:hAnsi="Verdana"/>
@@ -22149,7 +22721,42 @@
           <w:szCs w:val="22"/>
         </w:rPr>
       </w:pPr>
-      <w:bookmarkStart w:id="45" w:name="_q87tnomq162a" w:colFirst="0" w:colLast="0"/>
+      <w:bookmarkStart w:id="44" w:name="_q87tnomq162a" w:colFirst="0" w:colLast="0"/>
+      <w:bookmarkEnd w:id="44"/>
+      <w:r>
+        <w:rPr>
+          <w:rFonts w:ascii="Verdana" w:hAnsi="Verdana"/>
+          <w:sz w:val="22"/>
+          <w:szCs w:val="22"/>
+        </w:rPr>
+        <w:t>Ver Diagrama de Domínio</w:t>
+      </w:r>
+    </w:p>
+    <w:p>
+      <w:pPr>
+        <w:rPr>
+          <w:rFonts w:ascii="Verdana" w:hAnsi="Verdana"/>
+        </w:rPr>
+      </w:pPr>
+    </w:p>
+    <w:p>
+      <w:pPr>
+        <w:rPr>
+          <w:rFonts w:ascii="Verdana" w:hAnsi="Verdana"/>
+        </w:rPr>
+      </w:pPr>
+    </w:p>
+    <w:p>
+      <w:pPr>
+        <w:pStyle w:val="Ttulo1"/>
+        <w:ind w:firstLine="720"/>
+        <w:rPr>
+          <w:rFonts w:ascii="Verdana" w:hAnsi="Verdana"/>
+          <w:sz w:val="22"/>
+          <w:szCs w:val="22"/>
+        </w:rPr>
+      </w:pPr>
+      <w:bookmarkStart w:id="45" w:name="_a85homv0vt8v" w:colFirst="0" w:colLast="0"/>
       <w:bookmarkEnd w:id="45"/>
       <w:r>
         <w:rPr>
@@ -22157,7 +22764,7 @@
           <w:sz w:val="22"/>
           <w:szCs w:val="22"/>
         </w:rPr>
-        <w:t>Ver Diagrama de Domínio</w:t>
+        <w:t>Ver Diagrama de Classe</w:t>
       </w:r>
     </w:p>
     <w:p>
@@ -22176,7 +22783,14 @@
     </w:p>
     <w:p>
       <w:pPr>
-        <w:pStyle w:val="Heading1"/>
+        <w:rPr>
+          <w:rFonts w:ascii="Verdana" w:hAnsi="Verdana"/>
+        </w:rPr>
+      </w:pPr>
+    </w:p>
+    <w:p>
+      <w:pPr>
+        <w:pStyle w:val="Ttulo1"/>
         <w:ind w:firstLine="720"/>
         <w:rPr>
           <w:rFonts w:ascii="Verdana" w:hAnsi="Verdana"/>
@@ -22184,50 +22798,8 @@
           <w:szCs w:val="22"/>
         </w:rPr>
       </w:pPr>
-      <w:bookmarkStart w:id="46" w:name="_a85homv0vt8v" w:colFirst="0" w:colLast="0"/>
+      <w:bookmarkStart w:id="46" w:name="_3dul5jrquj0r" w:colFirst="0" w:colLast="0"/>
       <w:bookmarkEnd w:id="46"/>
-      <w:r>
-        <w:rPr>
-          <w:rFonts w:ascii="Verdana" w:hAnsi="Verdana"/>
-          <w:sz w:val="22"/>
-          <w:szCs w:val="22"/>
-        </w:rPr>
-        <w:t>Ver Diagrama de Classe</w:t>
-      </w:r>
-    </w:p>
-    <w:p>
-      <w:pPr>
-        <w:rPr>
-          <w:rFonts w:ascii="Verdana" w:hAnsi="Verdana"/>
-        </w:rPr>
-      </w:pPr>
-    </w:p>
-    <w:p>
-      <w:pPr>
-        <w:rPr>
-          <w:rFonts w:ascii="Verdana" w:hAnsi="Verdana"/>
-        </w:rPr>
-      </w:pPr>
-    </w:p>
-    <w:p>
-      <w:pPr>
-        <w:rPr>
-          <w:rFonts w:ascii="Verdana" w:hAnsi="Verdana"/>
-        </w:rPr>
-      </w:pPr>
-    </w:p>
-    <w:p>
-      <w:pPr>
-        <w:pStyle w:val="Heading1"/>
-        <w:ind w:firstLine="720"/>
-        <w:rPr>
-          <w:rFonts w:ascii="Verdana" w:hAnsi="Verdana"/>
-          <w:sz w:val="22"/>
-          <w:szCs w:val="22"/>
-        </w:rPr>
-      </w:pPr>
-      <w:bookmarkStart w:id="47" w:name="_3dul5jrquj0r" w:colFirst="0" w:colLast="0"/>
-      <w:bookmarkEnd w:id="47"/>
       <w:r>
         <w:rPr>
           <w:rFonts w:ascii="Verdana" w:hAnsi="Verdana"/>
@@ -23271,7 +23843,7 @@
     <w:name w:val="Normal"/>
     <w:qFormat/>
   </w:style>
-  <w:style w:type="paragraph" w:styleId="Heading1">
+  <w:style w:type="paragraph" w:styleId="Ttulo1">
     <w:name w:val="heading 1"/>
     <w:basedOn w:val="Normal"/>
     <w:next w:val="Normal"/>
@@ -23288,7 +23860,7 @@
       <w:szCs w:val="40"/>
     </w:rPr>
   </w:style>
-  <w:style w:type="paragraph" w:styleId="Heading2">
+  <w:style w:type="paragraph" w:styleId="Ttulo2">
     <w:name w:val="heading 2"/>
     <w:basedOn w:val="Normal"/>
     <w:next w:val="Normal"/>
@@ -23306,7 +23878,7 @@
       <w:szCs w:val="32"/>
     </w:rPr>
   </w:style>
-  <w:style w:type="paragraph" w:styleId="Heading3">
+  <w:style w:type="paragraph" w:styleId="Ttulo3">
     <w:name w:val="heading 3"/>
     <w:basedOn w:val="Normal"/>
     <w:next w:val="Normal"/>
@@ -23325,7 +23897,7 @@
       <w:szCs w:val="28"/>
     </w:rPr>
   </w:style>
-  <w:style w:type="paragraph" w:styleId="Heading4">
+  <w:style w:type="paragraph" w:styleId="Ttulo4">
     <w:name w:val="heading 4"/>
     <w:basedOn w:val="Normal"/>
     <w:next w:val="Normal"/>
@@ -23345,7 +23917,7 @@
       <w:szCs w:val="24"/>
     </w:rPr>
   </w:style>
-  <w:style w:type="paragraph" w:styleId="Heading5">
+  <w:style w:type="paragraph" w:styleId="Ttulo5">
     <w:name w:val="heading 5"/>
     <w:basedOn w:val="Normal"/>
     <w:next w:val="Normal"/>
@@ -23363,7 +23935,7 @@
       <w:color w:val="666666"/>
     </w:rPr>
   </w:style>
-  <w:style w:type="paragraph" w:styleId="Heading6">
+  <w:style w:type="paragraph" w:styleId="Ttulo6">
     <w:name w:val="heading 6"/>
     <w:basedOn w:val="Normal"/>
     <w:next w:val="Normal"/>
@@ -23382,13 +23954,13 @@
       <w:color w:val="666666"/>
     </w:rPr>
   </w:style>
-  <w:style w:type="character" w:default="1" w:styleId="DefaultParagraphFont">
+  <w:style w:type="character" w:default="1" w:styleId="Fontepargpadro">
     <w:name w:val="Default Paragraph Font"/>
     <w:uiPriority w:val="1"/>
     <w:semiHidden/>
     <w:unhideWhenUsed/>
   </w:style>
-  <w:style w:type="table" w:default="1" w:styleId="TableNormal">
+  <w:style w:type="table" w:default="1" w:styleId="Tabelanormal">
     <w:name w:val="Normal Table"/>
     <w:uiPriority w:val="99"/>
     <w:semiHidden/>
@@ -23403,7 +23975,7 @@
       </w:tblCellMar>
     </w:tblPr>
   </w:style>
-  <w:style w:type="numbering" w:default="1" w:styleId="NoList">
+  <w:style w:type="numbering" w:default="1" w:styleId="Semlista">
     <w:name w:val="No List"/>
     <w:uiPriority w:val="99"/>
     <w:semiHidden/>
@@ -23420,7 +23992,7 @@
       </w:tblCellMar>
     </w:tblPr>
   </w:style>
-  <w:style w:type="paragraph" w:styleId="Title">
+  <w:style w:type="paragraph" w:styleId="Ttulo">
     <w:name w:val="Title"/>
     <w:basedOn w:val="Normal"/>
     <w:next w:val="Normal"/>
@@ -23436,7 +24008,7 @@
       <w:szCs w:val="52"/>
     </w:rPr>
   </w:style>
-  <w:style w:type="paragraph" w:styleId="Subtitle">
+  <w:style w:type="paragraph" w:styleId="Subttulo">
     <w:name w:val="Subtitle"/>
     <w:basedOn w:val="Normal"/>
     <w:next w:val="Normal"/>
@@ -23590,9 +24162,9 @@
       </w:tblCellMar>
     </w:tblPr>
   </w:style>
-  <w:style w:type="table" w:styleId="TableGrid">
+  <w:style w:type="table" w:styleId="Tabelacomgrade">
     <w:name w:val="Table Grid"/>
-    <w:basedOn w:val="TableNormal"/>
+    <w:basedOn w:val="Tabelanormal"/>
     <w:uiPriority w:val="39"/>
     <w:rsid w:val="00EB48D5"/>
     <w:pPr>

</xml_diff>

<commit_message>
acrescentado na ERS os RU, RF, RNF e RD do cadastro de fotos informado pelo Aires
</commit_message>
<xml_diff>
--- a/Documentacao/ERS_Projeto_Anuncio_de_Imoveis.docx
+++ b/Documentacao/ERS_Projeto_Anuncio_de_Imoveis.docx
@@ -1262,6 +1262,7 @@
           <w:docPartUnique/>
         </w:docPartObj>
       </w:sdtPr>
+      <w:sdtEndPr/>
       <w:sdtContent>
         <w:p>
           <w:pPr>
@@ -8194,7 +8195,19 @@
         <w:pStyle w:val="Heading3"/>
       </w:pPr>
       <w:r>
-        <w:t xml:space="preserve">Descrição dos requisitos do usuário </w:t>
+        <w:t xml:space="preserve">Descrição dos </w:t>
+      </w:r>
+      <w:r>
+        <w:t>R</w:t>
+      </w:r>
+      <w:r>
+        <w:t xml:space="preserve">equisitos do </w:t>
+      </w:r>
+      <w:r>
+        <w:t>U</w:t>
+      </w:r>
+      <w:r>
+        <w:t xml:space="preserve">suário </w:t>
       </w:r>
       <w:r>
         <w:t>- RU</w:t>
@@ -8225,6 +8238,7 @@
         <w:tc>
           <w:tcPr>
             <w:tcW w:w="1290" w:type="dxa"/>
+            <w:vAlign w:val="center"/>
           </w:tcPr>
           <w:p>
             <w:pPr>
@@ -8249,7 +8263,6 @@
           </w:tcPr>
           <w:p>
             <w:pPr>
-              <w:jc w:val="center"/>
               <w:rPr>
                 <w:rFonts w:ascii="Verdana" w:hAnsi="Verdana"/>
                 <w:b/>
@@ -8267,6 +8280,7 @@
         <w:tc>
           <w:tcPr>
             <w:tcW w:w="1635" w:type="dxa"/>
+            <w:vAlign w:val="center"/>
           </w:tcPr>
           <w:p>
             <w:pPr>
@@ -8293,7 +8307,6 @@
           </w:tcPr>
           <w:p>
             <w:pPr>
-              <w:jc w:val="center"/>
               <w:rPr>
                 <w:rFonts w:ascii="Verdana" w:hAnsi="Verdana"/>
               </w:rPr>
@@ -8406,7 +8419,6 @@
           </w:tcPr>
           <w:p>
             <w:pPr>
-              <w:jc w:val="center"/>
               <w:rPr>
                 <w:rFonts w:ascii="Verdana" w:hAnsi="Verdana"/>
               </w:rPr>
@@ -8525,7 +8537,6 @@
           </w:tcPr>
           <w:p>
             <w:pPr>
-              <w:jc w:val="center"/>
               <w:rPr>
                 <w:rFonts w:ascii="Verdana" w:hAnsi="Verdana"/>
               </w:rPr>
@@ -8858,6 +8869,7 @@
         <w:tc>
           <w:tcPr>
             <w:tcW w:w="1290" w:type="dxa"/>
+            <w:vAlign w:val="center"/>
           </w:tcPr>
           <w:p>
             <w:pPr>
@@ -8866,6 +8878,12 @@
                 <w:rFonts w:ascii="Verdana" w:hAnsi="Verdana"/>
               </w:rPr>
             </w:pPr>
+            <w:r>
+              <w:rPr>
+                <w:rFonts w:ascii="Verdana" w:hAnsi="Verdana"/>
+              </w:rPr>
+              <w:t>RU-007</w:t>
+            </w:r>
           </w:p>
         </w:tc>
         <w:tc>
@@ -8874,24 +8892,42 @@
           </w:tcPr>
           <w:p>
             <w:pPr>
+              <w:rPr>
+                <w:rFonts w:ascii="Verdana" w:hAnsi="Verdana"/>
+              </w:rPr>
+            </w:pPr>
+            <w:r>
+              <w:rPr>
+                <w:rFonts w:ascii="Verdana" w:hAnsi="Verdana"/>
+              </w:rPr>
+              <w:t>O usuário deseja um cadastro de fotos dos imóveis</w:t>
+            </w:r>
+            <w:r>
+              <w:rPr>
+                <w:rFonts w:ascii="Verdana" w:hAnsi="Verdana"/>
+              </w:rPr>
+              <w:t>, pois deseja que sejam visualizadas no anúncio.</w:t>
+            </w:r>
+          </w:p>
+        </w:tc>
+        <w:tc>
+          <w:tcPr>
+            <w:tcW w:w="1635" w:type="dxa"/>
+            <w:vAlign w:val="center"/>
+          </w:tcPr>
+          <w:p>
+            <w:pPr>
               <w:jc w:val="center"/>
               <w:rPr>
                 <w:rFonts w:ascii="Verdana" w:hAnsi="Verdana"/>
               </w:rPr>
             </w:pPr>
-          </w:p>
-        </w:tc>
-        <w:tc>
-          <w:tcPr>
-            <w:tcW w:w="1635" w:type="dxa"/>
-          </w:tcPr>
-          <w:p>
-            <w:pPr>
-              <w:jc w:val="center"/>
-              <w:rPr>
-                <w:rFonts w:ascii="Verdana" w:hAnsi="Verdana"/>
-              </w:rPr>
-            </w:pPr>
+            <w:r>
+              <w:rPr>
+                <w:rFonts w:ascii="Verdana" w:hAnsi="Verdana"/>
+              </w:rPr>
+              <w:t>Aires Ribeiro</w:t>
+            </w:r>
           </w:p>
         </w:tc>
       </w:tr>
@@ -8899,6 +8935,7 @@
         <w:tc>
           <w:tcPr>
             <w:tcW w:w="1290" w:type="dxa"/>
+            <w:vAlign w:val="center"/>
           </w:tcPr>
           <w:p>
             <w:pPr>
@@ -8915,7 +8952,6 @@
           </w:tcPr>
           <w:p>
             <w:pPr>
-              <w:jc w:val="center"/>
               <w:rPr>
                 <w:rFonts w:ascii="Verdana" w:hAnsi="Verdana"/>
               </w:rPr>
@@ -8925,6 +8961,7 @@
         <w:tc>
           <w:tcPr>
             <w:tcW w:w="1635" w:type="dxa"/>
+            <w:vAlign w:val="center"/>
           </w:tcPr>
           <w:p>
             <w:pPr>
@@ -8940,6 +8977,7 @@
         <w:tc>
           <w:tcPr>
             <w:tcW w:w="1290" w:type="dxa"/>
+            <w:vAlign w:val="center"/>
           </w:tcPr>
           <w:p>
             <w:pPr>
@@ -8956,7 +8994,6 @@
           </w:tcPr>
           <w:p>
             <w:pPr>
-              <w:jc w:val="center"/>
               <w:rPr>
                 <w:rFonts w:ascii="Verdana" w:hAnsi="Verdana"/>
               </w:rPr>
@@ -8966,6 +9003,7 @@
         <w:tc>
           <w:tcPr>
             <w:tcW w:w="1635" w:type="dxa"/>
+            <w:vAlign w:val="center"/>
           </w:tcPr>
           <w:p>
             <w:pPr>
@@ -8981,6 +9019,7 @@
         <w:tc>
           <w:tcPr>
             <w:tcW w:w="1290" w:type="dxa"/>
+            <w:vAlign w:val="center"/>
           </w:tcPr>
           <w:p>
             <w:pPr>
@@ -8997,7 +9036,6 @@
           </w:tcPr>
           <w:p>
             <w:pPr>
-              <w:jc w:val="center"/>
               <w:rPr>
                 <w:rFonts w:ascii="Verdana" w:hAnsi="Verdana"/>
               </w:rPr>
@@ -9007,6 +9045,7 @@
         <w:tc>
           <w:tcPr>
             <w:tcW w:w="1635" w:type="dxa"/>
+            <w:vAlign w:val="center"/>
           </w:tcPr>
           <w:p>
             <w:pPr>
@@ -9022,6 +9061,7 @@
         <w:tc>
           <w:tcPr>
             <w:tcW w:w="1290" w:type="dxa"/>
+            <w:vAlign w:val="center"/>
           </w:tcPr>
           <w:p>
             <w:pPr>
@@ -9038,7 +9078,6 @@
           </w:tcPr>
           <w:p>
             <w:pPr>
-              <w:jc w:val="center"/>
               <w:rPr>
                 <w:rFonts w:ascii="Verdana" w:hAnsi="Verdana"/>
               </w:rPr>
@@ -9048,6 +9087,7 @@
         <w:tc>
           <w:tcPr>
             <w:tcW w:w="1635" w:type="dxa"/>
+            <w:vAlign w:val="center"/>
           </w:tcPr>
           <w:p>
             <w:pPr>
@@ -9063,6 +9103,7 @@
         <w:tc>
           <w:tcPr>
             <w:tcW w:w="1290" w:type="dxa"/>
+            <w:vAlign w:val="center"/>
           </w:tcPr>
           <w:p>
             <w:pPr>
@@ -9079,7 +9120,6 @@
           </w:tcPr>
           <w:p>
             <w:pPr>
-              <w:jc w:val="center"/>
               <w:rPr>
                 <w:rFonts w:ascii="Verdana" w:hAnsi="Verdana"/>
               </w:rPr>
@@ -9089,6 +9129,7 @@
         <w:tc>
           <w:tcPr>
             <w:tcW w:w="1635" w:type="dxa"/>
+            <w:vAlign w:val="center"/>
           </w:tcPr>
           <w:p>
             <w:pPr>
@@ -9104,6 +9145,7 @@
         <w:tc>
           <w:tcPr>
             <w:tcW w:w="1290" w:type="dxa"/>
+            <w:vAlign w:val="center"/>
           </w:tcPr>
           <w:p>
             <w:pPr>
@@ -9120,7 +9162,6 @@
           </w:tcPr>
           <w:p>
             <w:pPr>
-              <w:jc w:val="center"/>
               <w:rPr>
                 <w:rFonts w:ascii="Verdana" w:hAnsi="Verdana"/>
               </w:rPr>
@@ -9130,6 +9171,7 @@
         <w:tc>
           <w:tcPr>
             <w:tcW w:w="1635" w:type="dxa"/>
+            <w:vAlign w:val="center"/>
           </w:tcPr>
           <w:p>
             <w:pPr>
@@ -9145,6 +9187,7 @@
         <w:tc>
           <w:tcPr>
             <w:tcW w:w="1290" w:type="dxa"/>
+            <w:vAlign w:val="center"/>
           </w:tcPr>
           <w:p>
             <w:pPr>
@@ -9161,7 +9204,6 @@
           </w:tcPr>
           <w:p>
             <w:pPr>
-              <w:jc w:val="center"/>
               <w:rPr>
                 <w:rFonts w:ascii="Verdana" w:hAnsi="Verdana"/>
               </w:rPr>
@@ -9171,6 +9213,7 @@
         <w:tc>
           <w:tcPr>
             <w:tcW w:w="1635" w:type="dxa"/>
+            <w:vAlign w:val="center"/>
           </w:tcPr>
           <w:p>
             <w:pPr>
@@ -9186,6 +9229,7 @@
         <w:tc>
           <w:tcPr>
             <w:tcW w:w="1290" w:type="dxa"/>
+            <w:vAlign w:val="center"/>
           </w:tcPr>
           <w:p>
             <w:pPr>
@@ -9202,7 +9246,6 @@
           </w:tcPr>
           <w:p>
             <w:pPr>
-              <w:jc w:val="center"/>
               <w:rPr>
                 <w:rFonts w:ascii="Verdana" w:hAnsi="Verdana"/>
               </w:rPr>
@@ -9212,6 +9255,7 @@
         <w:tc>
           <w:tcPr>
             <w:tcW w:w="1635" w:type="dxa"/>
+            <w:vAlign w:val="center"/>
           </w:tcPr>
           <w:p>
             <w:pPr>
@@ -9227,6 +9271,7 @@
         <w:tc>
           <w:tcPr>
             <w:tcW w:w="1290" w:type="dxa"/>
+            <w:vAlign w:val="center"/>
           </w:tcPr>
           <w:p>
             <w:pPr>
@@ -9243,7 +9288,6 @@
           </w:tcPr>
           <w:p>
             <w:pPr>
-              <w:jc w:val="center"/>
               <w:rPr>
                 <w:rFonts w:ascii="Verdana" w:hAnsi="Verdana"/>
               </w:rPr>
@@ -9253,6 +9297,7 @@
         <w:tc>
           <w:tcPr>
             <w:tcW w:w="1635" w:type="dxa"/>
+            <w:vAlign w:val="center"/>
           </w:tcPr>
           <w:p>
             <w:pPr>
@@ -9268,6 +9313,7 @@
         <w:tc>
           <w:tcPr>
             <w:tcW w:w="1290" w:type="dxa"/>
+            <w:vAlign w:val="center"/>
           </w:tcPr>
           <w:p>
             <w:pPr>
@@ -9284,7 +9330,6 @@
           </w:tcPr>
           <w:p>
             <w:pPr>
-              <w:jc w:val="center"/>
               <w:rPr>
                 <w:rFonts w:ascii="Verdana" w:hAnsi="Verdana"/>
               </w:rPr>
@@ -9294,6 +9339,7 @@
         <w:tc>
           <w:tcPr>
             <w:tcW w:w="1635" w:type="dxa"/>
+            <w:vAlign w:val="center"/>
           </w:tcPr>
           <w:p>
             <w:pPr>
@@ -9309,6 +9355,7 @@
         <w:tc>
           <w:tcPr>
             <w:tcW w:w="1290" w:type="dxa"/>
+            <w:vAlign w:val="center"/>
           </w:tcPr>
           <w:p>
             <w:pPr>
@@ -9325,7 +9372,6 @@
           </w:tcPr>
           <w:p>
             <w:pPr>
-              <w:jc w:val="center"/>
               <w:rPr>
                 <w:rFonts w:ascii="Verdana" w:hAnsi="Verdana"/>
               </w:rPr>
@@ -9335,6 +9381,7 @@
         <w:tc>
           <w:tcPr>
             <w:tcW w:w="1635" w:type="dxa"/>
+            <w:vAlign w:val="center"/>
           </w:tcPr>
           <w:p>
             <w:pPr>
@@ -9350,6 +9397,7 @@
         <w:tc>
           <w:tcPr>
             <w:tcW w:w="1290" w:type="dxa"/>
+            <w:vAlign w:val="center"/>
           </w:tcPr>
           <w:p>
             <w:pPr>
@@ -9366,7 +9414,6 @@
           </w:tcPr>
           <w:p>
             <w:pPr>
-              <w:jc w:val="center"/>
               <w:rPr>
                 <w:rFonts w:ascii="Verdana" w:hAnsi="Verdana"/>
               </w:rPr>
@@ -9376,6 +9423,7 @@
         <w:tc>
           <w:tcPr>
             <w:tcW w:w="1635" w:type="dxa"/>
+            <w:vAlign w:val="center"/>
           </w:tcPr>
           <w:p>
             <w:pPr>
@@ -9391,6 +9439,7 @@
         <w:tc>
           <w:tcPr>
             <w:tcW w:w="1290" w:type="dxa"/>
+            <w:vAlign w:val="center"/>
           </w:tcPr>
           <w:p>
             <w:pPr>
@@ -9407,7 +9456,6 @@
           </w:tcPr>
           <w:p>
             <w:pPr>
-              <w:jc w:val="center"/>
               <w:rPr>
                 <w:rFonts w:ascii="Verdana" w:hAnsi="Verdana"/>
               </w:rPr>
@@ -9417,6 +9465,7 @@
         <w:tc>
           <w:tcPr>
             <w:tcW w:w="1635" w:type="dxa"/>
+            <w:vAlign w:val="center"/>
           </w:tcPr>
           <w:p>
             <w:pPr>
@@ -9432,6 +9481,7 @@
         <w:tc>
           <w:tcPr>
             <w:tcW w:w="1290" w:type="dxa"/>
+            <w:vAlign w:val="center"/>
           </w:tcPr>
           <w:p>
             <w:pPr>
@@ -9448,7 +9498,6 @@
           </w:tcPr>
           <w:p>
             <w:pPr>
-              <w:jc w:val="center"/>
               <w:rPr>
                 <w:rFonts w:ascii="Verdana" w:hAnsi="Verdana"/>
               </w:rPr>
@@ -9458,6 +9507,7 @@
         <w:tc>
           <w:tcPr>
             <w:tcW w:w="1635" w:type="dxa"/>
+            <w:vAlign w:val="center"/>
           </w:tcPr>
           <w:p>
             <w:pPr>
@@ -9473,6 +9523,7 @@
         <w:tc>
           <w:tcPr>
             <w:tcW w:w="1290" w:type="dxa"/>
+            <w:vAlign w:val="center"/>
           </w:tcPr>
           <w:p>
             <w:pPr>
@@ -9489,7 +9540,6 @@
           </w:tcPr>
           <w:p>
             <w:pPr>
-              <w:jc w:val="center"/>
               <w:rPr>
                 <w:rFonts w:ascii="Verdana" w:hAnsi="Verdana"/>
               </w:rPr>
@@ -9499,6 +9549,7 @@
         <w:tc>
           <w:tcPr>
             <w:tcW w:w="1635" w:type="dxa"/>
+            <w:vAlign w:val="center"/>
           </w:tcPr>
           <w:p>
             <w:pPr>
@@ -9514,6 +9565,7 @@
         <w:tc>
           <w:tcPr>
             <w:tcW w:w="1290" w:type="dxa"/>
+            <w:vAlign w:val="center"/>
           </w:tcPr>
           <w:p>
             <w:pPr>
@@ -9530,7 +9582,6 @@
           </w:tcPr>
           <w:p>
             <w:pPr>
-              <w:jc w:val="center"/>
               <w:rPr>
                 <w:rFonts w:ascii="Verdana" w:hAnsi="Verdana"/>
               </w:rPr>
@@ -9540,6 +9591,7 @@
         <w:tc>
           <w:tcPr>
             <w:tcW w:w="1635" w:type="dxa"/>
+            <w:vAlign w:val="center"/>
           </w:tcPr>
           <w:p>
             <w:pPr>
@@ -9555,6 +9607,7 @@
         <w:tc>
           <w:tcPr>
             <w:tcW w:w="1290" w:type="dxa"/>
+            <w:vAlign w:val="center"/>
           </w:tcPr>
           <w:p>
             <w:pPr>
@@ -9571,7 +9624,6 @@
           </w:tcPr>
           <w:p>
             <w:pPr>
-              <w:jc w:val="center"/>
               <w:rPr>
                 <w:rFonts w:ascii="Verdana" w:hAnsi="Verdana"/>
               </w:rPr>
@@ -9581,6 +9633,7 @@
         <w:tc>
           <w:tcPr>
             <w:tcW w:w="1635" w:type="dxa"/>
+            <w:vAlign w:val="center"/>
           </w:tcPr>
           <w:p>
             <w:pPr>
@@ -9596,6 +9649,7 @@
         <w:tc>
           <w:tcPr>
             <w:tcW w:w="1290" w:type="dxa"/>
+            <w:vAlign w:val="center"/>
           </w:tcPr>
           <w:p>
             <w:pPr>
@@ -9612,7 +9666,6 @@
           </w:tcPr>
           <w:p>
             <w:pPr>
-              <w:jc w:val="center"/>
               <w:rPr>
                 <w:rFonts w:ascii="Verdana" w:hAnsi="Verdana"/>
               </w:rPr>
@@ -9622,6 +9675,7 @@
         <w:tc>
           <w:tcPr>
             <w:tcW w:w="1635" w:type="dxa"/>
+            <w:vAlign w:val="center"/>
           </w:tcPr>
           <w:p>
             <w:pPr>
@@ -9637,6 +9691,7 @@
         <w:tc>
           <w:tcPr>
             <w:tcW w:w="1290" w:type="dxa"/>
+            <w:vAlign w:val="center"/>
           </w:tcPr>
           <w:p>
             <w:pPr>
@@ -9653,7 +9708,6 @@
           </w:tcPr>
           <w:p>
             <w:pPr>
-              <w:jc w:val="center"/>
               <w:rPr>
                 <w:rFonts w:ascii="Verdana" w:hAnsi="Verdana"/>
               </w:rPr>
@@ -9663,6 +9717,7 @@
         <w:tc>
           <w:tcPr>
             <w:tcW w:w="1635" w:type="dxa"/>
+            <w:vAlign w:val="center"/>
           </w:tcPr>
           <w:p>
             <w:pPr>
@@ -9678,6 +9733,7 @@
         <w:tc>
           <w:tcPr>
             <w:tcW w:w="1290" w:type="dxa"/>
+            <w:vAlign w:val="center"/>
           </w:tcPr>
           <w:p>
             <w:pPr>
@@ -9694,7 +9750,6 @@
           </w:tcPr>
           <w:p>
             <w:pPr>
-              <w:jc w:val="center"/>
               <w:rPr>
                 <w:rFonts w:ascii="Verdana" w:hAnsi="Verdana"/>
               </w:rPr>
@@ -9704,6 +9759,7 @@
         <w:tc>
           <w:tcPr>
             <w:tcW w:w="1635" w:type="dxa"/>
+            <w:vAlign w:val="center"/>
           </w:tcPr>
           <w:p>
             <w:pPr>
@@ -9719,6 +9775,7 @@
         <w:tc>
           <w:tcPr>
             <w:tcW w:w="1290" w:type="dxa"/>
+            <w:vAlign w:val="center"/>
           </w:tcPr>
           <w:p>
             <w:pPr>
@@ -9735,7 +9792,6 @@
           </w:tcPr>
           <w:p>
             <w:pPr>
-              <w:jc w:val="center"/>
               <w:rPr>
                 <w:rFonts w:ascii="Verdana" w:hAnsi="Verdana"/>
               </w:rPr>
@@ -9745,6 +9801,7 @@
         <w:tc>
           <w:tcPr>
             <w:tcW w:w="1635" w:type="dxa"/>
+            <w:vAlign w:val="center"/>
           </w:tcPr>
           <w:p>
             <w:pPr>
@@ -9760,6 +9817,7 @@
         <w:tc>
           <w:tcPr>
             <w:tcW w:w="1290" w:type="dxa"/>
+            <w:vAlign w:val="center"/>
           </w:tcPr>
           <w:p>
             <w:pPr>
@@ -9776,7 +9834,6 @@
           </w:tcPr>
           <w:p>
             <w:pPr>
-              <w:jc w:val="center"/>
               <w:rPr>
                 <w:rFonts w:ascii="Verdana" w:hAnsi="Verdana"/>
               </w:rPr>
@@ -9786,6 +9843,7 @@
         <w:tc>
           <w:tcPr>
             <w:tcW w:w="1635" w:type="dxa"/>
+            <w:vAlign w:val="center"/>
           </w:tcPr>
           <w:p>
             <w:pPr>
@@ -9801,6 +9859,7 @@
         <w:tc>
           <w:tcPr>
             <w:tcW w:w="1290" w:type="dxa"/>
+            <w:vAlign w:val="center"/>
           </w:tcPr>
           <w:p>
             <w:pPr>
@@ -9817,7 +9876,6 @@
           </w:tcPr>
           <w:p>
             <w:pPr>
-              <w:jc w:val="center"/>
               <w:rPr>
                 <w:rFonts w:ascii="Verdana" w:hAnsi="Verdana"/>
               </w:rPr>
@@ -9827,6 +9885,7 @@
         <w:tc>
           <w:tcPr>
             <w:tcW w:w="1635" w:type="dxa"/>
+            <w:vAlign w:val="center"/>
           </w:tcPr>
           <w:p>
             <w:pPr>
@@ -9842,6 +9901,7 @@
         <w:tc>
           <w:tcPr>
             <w:tcW w:w="1290" w:type="dxa"/>
+            <w:vAlign w:val="center"/>
           </w:tcPr>
           <w:p>
             <w:pPr>
@@ -9858,7 +9918,6 @@
           </w:tcPr>
           <w:p>
             <w:pPr>
-              <w:jc w:val="center"/>
               <w:rPr>
                 <w:rFonts w:ascii="Verdana" w:hAnsi="Verdana"/>
               </w:rPr>
@@ -9868,6 +9927,7 @@
         <w:tc>
           <w:tcPr>
             <w:tcW w:w="1635" w:type="dxa"/>
+            <w:vAlign w:val="center"/>
           </w:tcPr>
           <w:p>
             <w:pPr>
@@ -10669,7 +10729,13 @@
               <w:rPr>
                 <w:rFonts w:ascii="Verdana" w:hAnsi="Verdana"/>
               </w:rPr>
-              <w:t>- inserir um imóvel, contendo imagens e descrição dos dados do imóvel;</w:t>
+              <w:t>- inserir um imóvel</w:t>
+            </w:r>
+            <w:r>
+              <w:rPr>
+                <w:rFonts w:ascii="Verdana" w:hAnsi="Verdana"/>
+              </w:rPr>
+              <w:t xml:space="preserve"> contendo um id, características, usuário de cadastro e data de cadastro.</w:t>
             </w:r>
           </w:p>
           <w:p>
@@ -14770,6 +14836,13 @@
           <w:rFonts w:ascii="Verdana" w:hAnsi="Verdana"/>
         </w:rPr>
       </w:pPr>
+    </w:p>
+    <w:p>
+      <w:pPr>
+        <w:rPr>
+          <w:rFonts w:ascii="Verdana" w:hAnsi="Verdana"/>
+        </w:rPr>
+      </w:pPr>
       <w:r>
         <w:rPr>
           <w:rFonts w:ascii="Verdana" w:hAnsi="Verdana"/>
@@ -14784,9 +14857,26 @@
         </w:rPr>
       </w:pPr>
     </w:p>
+    <w:p>
+      <w:pPr>
+        <w:pStyle w:val="Heading3"/>
+      </w:pPr>
+      <w:r>
+        <w:t>RF 00</w:t>
+      </w:r>
+      <w:r>
+        <w:t>5</w:t>
+      </w:r>
+      <w:r>
+        <w:t xml:space="preserve"> – Cadastro de </w:t>
+      </w:r>
+      <w:r>
+        <w:t>Fotos</w:t>
+      </w:r>
+    </w:p>
     <w:tbl>
       <w:tblPr>
-        <w:tblStyle w:val="a2"/>
+        <w:tblStyle w:val="a1"/>
         <w:tblW w:w="9615" w:type="dxa"/>
         <w:tblInd w:w="130" w:type="dxa"/>
         <w:tblBorders>
@@ -14829,6 +14919,13 @@
           <w:p>
             <w:pPr>
               <w:widowControl w:val="0"/>
+              <w:pBdr>
+                <w:top w:val="nil"/>
+                <w:left w:val="nil"/>
+                <w:bottom w:val="nil"/>
+                <w:right w:val="nil"/>
+                <w:between w:val="nil"/>
+              </w:pBdr>
               <w:spacing w:line="240" w:lineRule="auto"/>
               <w:rPr>
                 <w:rFonts w:ascii="Verdana" w:hAnsi="Verdana"/>
@@ -14864,6 +14961,13 @@
           <w:p>
             <w:pPr>
               <w:widowControl w:val="0"/>
+              <w:pBdr>
+                <w:top w:val="nil"/>
+                <w:left w:val="nil"/>
+                <w:bottom w:val="nil"/>
+                <w:right w:val="nil"/>
+                <w:between w:val="nil"/>
+              </w:pBdr>
               <w:spacing w:line="240" w:lineRule="auto"/>
               <w:rPr>
                 <w:rFonts w:ascii="Verdana" w:hAnsi="Verdana"/>
@@ -14927,6 +15031,13 @@
           <w:p>
             <w:pPr>
               <w:widowControl w:val="0"/>
+              <w:pBdr>
+                <w:top w:val="nil"/>
+                <w:left w:val="nil"/>
+                <w:bottom w:val="nil"/>
+                <w:right w:val="nil"/>
+                <w:between w:val="nil"/>
+              </w:pBdr>
               <w:spacing w:line="240" w:lineRule="auto"/>
               <w:rPr>
                 <w:rFonts w:ascii="Verdana" w:hAnsi="Verdana"/>
@@ -14954,6 +15065,13 @@
           <w:p>
             <w:pPr>
               <w:widowControl w:val="0"/>
+              <w:pBdr>
+                <w:top w:val="nil"/>
+                <w:left w:val="nil"/>
+                <w:bottom w:val="nil"/>
+                <w:right w:val="nil"/>
+                <w:between w:val="nil"/>
+              </w:pBdr>
               <w:spacing w:line="240" w:lineRule="auto"/>
               <w:rPr>
                 <w:rFonts w:ascii="Verdana" w:hAnsi="Verdana"/>
@@ -14981,6 +15099,13 @@
           <w:p>
             <w:pPr>
               <w:widowControl w:val="0"/>
+              <w:pBdr>
+                <w:top w:val="nil"/>
+                <w:left w:val="nil"/>
+                <w:bottom w:val="nil"/>
+                <w:right w:val="nil"/>
+                <w:between w:val="nil"/>
+              </w:pBdr>
               <w:spacing w:line="240" w:lineRule="auto"/>
               <w:rPr>
                 <w:rFonts w:ascii="Verdana" w:hAnsi="Verdana"/>
@@ -15015,15 +15140,22 @@
               <w:jc w:val="both"/>
               <w:rPr>
                 <w:rFonts w:ascii="Verdana" w:hAnsi="Verdana"/>
-              </w:rPr>
-            </w:pPr>
-            <w:r>
-              <w:rPr>
-                <w:rFonts w:ascii="Verdana" w:hAnsi="Verdana"/>
-                <w:b/>
-                <w:color w:val="FF0000"/>
-              </w:rPr>
-              <w:t>RF XXX</w:t>
+                <w:bCs/>
+              </w:rPr>
+            </w:pPr>
+            <w:r>
+              <w:rPr>
+                <w:rFonts w:ascii="Verdana" w:hAnsi="Verdana"/>
+                <w:b/>
+              </w:rPr>
+              <w:t>RF 00</w:t>
+            </w:r>
+            <w:r>
+              <w:rPr>
+                <w:rFonts w:ascii="Verdana" w:hAnsi="Verdana"/>
+                <w:b/>
+              </w:rPr>
+              <w:t>5</w:t>
             </w:r>
           </w:p>
         </w:tc>
@@ -15047,6 +15179,13 @@
           <w:p>
             <w:pPr>
               <w:widowControl w:val="0"/>
+              <w:pBdr>
+                <w:top w:val="nil"/>
+                <w:left w:val="nil"/>
+                <w:bottom w:val="nil"/>
+                <w:right w:val="nil"/>
+                <w:between w:val="nil"/>
+              </w:pBdr>
               <w:spacing w:line="240" w:lineRule="auto"/>
               <w:rPr>
                 <w:rFonts w:ascii="Verdana" w:hAnsi="Verdana"/>
@@ -15074,17 +15213,22 @@
           </w:tcPr>
           <w:p>
             <w:pPr>
-              <w:jc w:val="both"/>
-              <w:rPr>
-                <w:rFonts w:ascii="Verdana" w:hAnsi="Verdana"/>
-              </w:rPr>
-            </w:pPr>
-            <w:r>
-              <w:rPr>
-                <w:rFonts w:ascii="Verdana" w:hAnsi="Verdana"/>
-                <w:color w:val="FF0000"/>
-              </w:rPr>
-              <w:t>Nome do requisito, caracterizador e único</w:t>
+              <w:jc w:val="center"/>
+              <w:rPr>
+                <w:rFonts w:ascii="Verdana" w:hAnsi="Verdana"/>
+              </w:rPr>
+            </w:pPr>
+            <w:r>
+              <w:rPr>
+                <w:rFonts w:ascii="Verdana" w:hAnsi="Verdana"/>
+              </w:rPr>
+              <w:t xml:space="preserve">Cadastro de </w:t>
+            </w:r>
+            <w:r>
+              <w:rPr>
+                <w:rFonts w:ascii="Verdana" w:hAnsi="Verdana"/>
+              </w:rPr>
+              <w:t>Fotos</w:t>
             </w:r>
           </w:p>
         </w:tc>
@@ -15113,6 +15257,13 @@
           <w:p>
             <w:pPr>
               <w:widowControl w:val="0"/>
+              <w:pBdr>
+                <w:top w:val="nil"/>
+                <w:left w:val="nil"/>
+                <w:bottom w:val="nil"/>
+                <w:right w:val="nil"/>
+                <w:between w:val="nil"/>
+              </w:pBdr>
               <w:spacing w:line="240" w:lineRule="auto"/>
               <w:rPr>
                 <w:rFonts w:ascii="Verdana" w:hAnsi="Verdana"/>
@@ -15148,6 +15299,13 @@
           <w:p>
             <w:pPr>
               <w:widowControl w:val="0"/>
+              <w:pBdr>
+                <w:top w:val="nil"/>
+                <w:left w:val="nil"/>
+                <w:bottom w:val="nil"/>
+                <w:right w:val="nil"/>
+                <w:between w:val="nil"/>
+              </w:pBdr>
               <w:spacing w:line="240" w:lineRule="auto"/>
               <w:rPr>
                 <w:rFonts w:ascii="Verdana" w:hAnsi="Verdana"/>
@@ -15176,6 +15334,13 @@
           <w:p>
             <w:pPr>
               <w:widowControl w:val="0"/>
+              <w:pBdr>
+                <w:top w:val="nil"/>
+                <w:left w:val="nil"/>
+                <w:bottom w:val="nil"/>
+                <w:right w:val="nil"/>
+                <w:between w:val="nil"/>
+              </w:pBdr>
               <w:spacing w:line="240" w:lineRule="auto"/>
               <w:rPr>
                 <w:rFonts w:ascii="Verdana" w:hAnsi="Verdana"/>
@@ -15204,6 +15369,13 @@
           <w:p>
             <w:pPr>
               <w:widowControl w:val="0"/>
+              <w:pBdr>
+                <w:top w:val="nil"/>
+                <w:left w:val="nil"/>
+                <w:bottom w:val="nil"/>
+                <w:right w:val="nil"/>
+                <w:between w:val="nil"/>
+              </w:pBdr>
               <w:spacing w:line="240" w:lineRule="auto"/>
               <w:rPr>
                 <w:rFonts w:ascii="Verdana" w:hAnsi="Verdana"/>
@@ -15233,6 +15405,13 @@
           <w:p>
             <w:pPr>
               <w:widowControl w:val="0"/>
+              <w:pBdr>
+                <w:top w:val="nil"/>
+                <w:left w:val="nil"/>
+                <w:bottom w:val="nil"/>
+                <w:right w:val="nil"/>
+                <w:between w:val="nil"/>
+              </w:pBdr>
               <w:spacing w:line="240" w:lineRule="auto"/>
               <w:rPr>
                 <w:rFonts w:ascii="Verdana" w:hAnsi="Verdana"/>
@@ -15281,7 +15460,6 @@
             <w:r>
               <w:rPr>
                 <w:rFonts w:ascii="Verdana" w:hAnsi="Verdana"/>
-                <w:color w:val="FF0000"/>
               </w:rPr>
               <w:t>Define os casos de uso que se referem a esse requisito</w:t>
             </w:r>
@@ -15307,6 +15485,13 @@
           <w:p>
             <w:pPr>
               <w:widowControl w:val="0"/>
+              <w:pBdr>
+                <w:top w:val="nil"/>
+                <w:left w:val="nil"/>
+                <w:bottom w:val="nil"/>
+                <w:right w:val="nil"/>
+                <w:between w:val="nil"/>
+              </w:pBdr>
               <w:spacing w:line="240" w:lineRule="auto"/>
               <w:rPr>
                 <w:rFonts w:ascii="Verdana" w:hAnsi="Verdana"/>
@@ -15331,20 +15516,20 @@
               <w:bottom w:w="100" w:type="dxa"/>
               <w:right w:w="100" w:type="dxa"/>
             </w:tcMar>
-          </w:tcPr>
-          <w:p>
-            <w:pPr>
-              <w:jc w:val="both"/>
-              <w:rPr>
-                <w:rFonts w:ascii="Verdana" w:hAnsi="Verdana"/>
-              </w:rPr>
-            </w:pPr>
-            <w:r>
-              <w:rPr>
-                <w:rFonts w:ascii="Verdana" w:hAnsi="Verdana"/>
-                <w:color w:val="FF0000"/>
-              </w:rPr>
-              <w:t>Especifica o autor do requisito - quem descreveu este requisito.</w:t>
+            <w:vAlign w:val="center"/>
+          </w:tcPr>
+          <w:p>
+            <w:pPr>
+              <w:jc w:val="center"/>
+              <w:rPr>
+                <w:rFonts w:ascii="Verdana" w:hAnsi="Verdana"/>
+              </w:rPr>
+            </w:pPr>
+            <w:r>
+              <w:rPr>
+                <w:rFonts w:ascii="Verdana" w:hAnsi="Verdana"/>
+              </w:rPr>
+              <w:t>Aires Ribeiro</w:t>
             </w:r>
           </w:p>
         </w:tc>
@@ -15374,6 +15559,13 @@
           <w:p>
             <w:pPr>
               <w:widowControl w:val="0"/>
+              <w:pBdr>
+                <w:top w:val="nil"/>
+                <w:left w:val="nil"/>
+                <w:bottom w:val="nil"/>
+                <w:right w:val="nil"/>
+                <w:between w:val="nil"/>
+              </w:pBdr>
               <w:spacing w:line="240" w:lineRule="auto"/>
               <w:rPr>
                 <w:rFonts w:ascii="Verdana" w:hAnsi="Verdana"/>
@@ -15421,9 +15613,154 @@
             <w:r>
               <w:rPr>
                 <w:rFonts w:ascii="Verdana" w:hAnsi="Verdana"/>
-                <w:color w:val="FF0000"/>
-              </w:rPr>
-              <w:t>Descreve o conteúdo do requisito de forma simples e objetiva</w:t>
+              </w:rPr>
+              <w:t>Este cadastro contempla as seguintes funcionalidades:</w:t>
+            </w:r>
+          </w:p>
+          <w:p>
+            <w:pPr>
+              <w:jc w:val="both"/>
+              <w:rPr>
+                <w:rFonts w:ascii="Verdana" w:hAnsi="Verdana"/>
+              </w:rPr>
+            </w:pPr>
+            <w:r>
+              <w:rPr>
+                <w:rFonts w:ascii="Verdana" w:hAnsi="Verdana"/>
+              </w:rPr>
+              <w:t>- inserir um</w:t>
+            </w:r>
+            <w:r>
+              <w:rPr>
+                <w:rFonts w:ascii="Verdana" w:hAnsi="Verdana"/>
+              </w:rPr>
+              <w:t>a</w:t>
+            </w:r>
+            <w:r>
+              <w:rPr>
+                <w:rFonts w:ascii="Verdana" w:hAnsi="Verdana"/>
+              </w:rPr>
+              <w:t xml:space="preserve"> </w:t>
+            </w:r>
+            <w:r>
+              <w:rPr>
+                <w:rFonts w:ascii="Verdana" w:hAnsi="Verdana"/>
+              </w:rPr>
+              <w:t>imagem do imóvel</w:t>
+            </w:r>
+            <w:r>
+              <w:rPr>
+                <w:rFonts w:ascii="Verdana" w:hAnsi="Verdana"/>
+              </w:rPr>
+              <w:t>, contendo</w:t>
+            </w:r>
+            <w:r>
+              <w:rPr>
+                <w:rFonts w:ascii="Verdana" w:hAnsi="Verdana"/>
+              </w:rPr>
+              <w:t xml:space="preserve"> id, descrição da foto, endereço do arquivo da foto, usuário </w:t>
+            </w:r>
+            <w:r>
+              <w:rPr>
+                <w:rFonts w:ascii="Verdana" w:hAnsi="Verdana"/>
+              </w:rPr>
+              <w:t>d</w:t>
+            </w:r>
+            <w:r>
+              <w:rPr>
+                <w:rFonts w:ascii="Verdana" w:hAnsi="Verdana"/>
+              </w:rPr>
+              <w:t>e cadastro</w:t>
+            </w:r>
+            <w:r>
+              <w:rPr>
+                <w:rFonts w:ascii="Verdana" w:hAnsi="Verdana"/>
+              </w:rPr>
+              <w:t xml:space="preserve"> </w:t>
+            </w:r>
+            <w:r>
+              <w:rPr>
+                <w:rFonts w:ascii="Verdana" w:hAnsi="Verdana"/>
+              </w:rPr>
+              <w:t xml:space="preserve">e data de cadastro. </w:t>
+            </w:r>
+          </w:p>
+          <w:p>
+            <w:pPr>
+              <w:jc w:val="both"/>
+              <w:rPr>
+                <w:rFonts w:ascii="Verdana" w:hAnsi="Verdana"/>
+              </w:rPr>
+            </w:pPr>
+            <w:r>
+              <w:rPr>
+                <w:rFonts w:ascii="Verdana" w:hAnsi="Verdana"/>
+              </w:rPr>
+              <w:t>- alterar um</w:t>
+            </w:r>
+            <w:r>
+              <w:rPr>
+                <w:rFonts w:ascii="Verdana" w:hAnsi="Verdana"/>
+              </w:rPr>
+              <w:t>a imagem ou suas informações</w:t>
+            </w:r>
+            <w:r>
+              <w:rPr>
+                <w:rFonts w:ascii="Verdana" w:hAnsi="Verdana"/>
+              </w:rPr>
+              <w:t>;</w:t>
+            </w:r>
+          </w:p>
+          <w:p>
+            <w:pPr>
+              <w:jc w:val="both"/>
+              <w:rPr>
+                <w:rFonts w:ascii="Verdana" w:hAnsi="Verdana"/>
+              </w:rPr>
+            </w:pPr>
+            <w:r>
+              <w:rPr>
+                <w:rFonts w:ascii="Verdana" w:hAnsi="Verdana"/>
+              </w:rPr>
+              <w:t>- consultar um</w:t>
+            </w:r>
+            <w:r>
+              <w:rPr>
+                <w:rFonts w:ascii="Verdana" w:hAnsi="Verdana"/>
+              </w:rPr>
+              <w:t>a foto</w:t>
+            </w:r>
+            <w:r>
+              <w:rPr>
+                <w:rFonts w:ascii="Verdana" w:hAnsi="Verdana"/>
+              </w:rPr>
+              <w:t>;</w:t>
+            </w:r>
+          </w:p>
+          <w:p>
+            <w:pPr>
+              <w:jc w:val="both"/>
+              <w:rPr>
+                <w:rFonts w:ascii="Verdana" w:hAnsi="Verdana"/>
+              </w:rPr>
+            </w:pPr>
+            <w:r>
+              <w:rPr>
+                <w:rFonts w:ascii="Verdana" w:hAnsi="Verdana"/>
+              </w:rPr>
+              <w:t>- excluir um</w:t>
+            </w:r>
+            <w:r>
+              <w:rPr>
+                <w:rFonts w:ascii="Verdana" w:hAnsi="Verdana"/>
+              </w:rPr>
+              <w:t>a foto</w:t>
+            </w:r>
+            <w:r>
+              <w:rPr>
+                <w:rFonts w:ascii="Verdana" w:hAnsi="Verdana"/>
+              </w:rPr>
+              <w:t>, se necessário;</w:t>
             </w:r>
           </w:p>
         </w:tc>
@@ -15500,9 +15837,8 @@
             <w:r>
               <w:rPr>
                 <w:rFonts w:ascii="Verdana" w:hAnsi="Verdana"/>
-                <w:color w:val="FF0000"/>
-              </w:rPr>
-              <w:t>Possibilita verificar se o requisito foi implementado corretamente</w:t>
+              </w:rPr>
+              <w:t>Verificar no banco de dados se tais informações foram inseridas corretamente e se na interface gráfica do sistema terá as informações do imóvel.</w:t>
             </w:r>
           </w:p>
         </w:tc>
@@ -15699,9 +16035,26 @@
             <w:r>
               <w:rPr>
                 <w:rFonts w:ascii="Verdana" w:hAnsi="Verdana"/>
-                <w:color w:val="FF0000"/>
-              </w:rPr>
-              <w:t>Define a dependência entre requisitos. Esse campo conterá os identificadores dos requisitos já documentados que possuem alguma dependência com esse requisito</w:t>
+              </w:rPr>
+              <w:t>RU 00</w:t>
+            </w:r>
+            <w:r>
+              <w:rPr>
+                <w:rFonts w:ascii="Verdana" w:hAnsi="Verdana"/>
+              </w:rPr>
+              <w:t>7</w:t>
+            </w:r>
+            <w:r>
+              <w:rPr>
+                <w:rFonts w:ascii="Verdana" w:hAnsi="Verdana"/>
+              </w:rPr>
+              <w:t>,</w:t>
+            </w:r>
+            <w:r>
+              <w:rPr>
+                <w:rFonts w:ascii="Verdana" w:hAnsi="Verdana"/>
+              </w:rPr>
+              <w:t xml:space="preserve"> 005</w:t>
             </w:r>
           </w:p>
         </w:tc>
@@ -15760,9 +16113,8 @@
             <w:r>
               <w:rPr>
                 <w:rFonts w:ascii="Verdana" w:hAnsi="Verdana"/>
-                <w:color w:val="FF0000"/>
-              </w:rPr>
-              <w:t>Especifica a prioridade do requisito - Essencial, Desejável ou Opcional</w:t>
+              </w:rPr>
+              <w:t>Essencial</w:t>
             </w:r>
           </w:p>
         </w:tc>
@@ -15770,20 +16122,20 @@
     </w:tbl>
     <w:p>
       <w:pPr>
-        <w:pStyle w:val="Heading2"/>
-        <w:rPr>
-          <w:rFonts w:ascii="Verdana" w:hAnsi="Verdana"/>
-          <w:sz w:val="22"/>
-          <w:szCs w:val="22"/>
+        <w:rPr>
+          <w:rFonts w:ascii="Verdana" w:hAnsi="Verdana"/>
         </w:rPr>
       </w:pPr>
-      <w:bookmarkStart w:id="28" w:name="_x0th849h81hj" w:colFirst="0" w:colLast="0"/>
-      <w:bookmarkEnd w:id="28"/>
+    </w:p>
+    <w:p>
+      <w:pPr>
+        <w:rPr>
+          <w:rFonts w:ascii="Verdana" w:hAnsi="Verdana"/>
+        </w:rPr>
+      </w:pPr>
       <w:r>
         <w:rPr>
           <w:rFonts w:ascii="Verdana" w:hAnsi="Verdana"/>
-          <w:sz w:val="22"/>
-          <w:szCs w:val="22"/>
         </w:rPr>
         <w:br w:type="page"/>
       </w:r>
@@ -15796,8 +16148,8 @@
           <w:rFonts w:ascii="Verdana" w:hAnsi="Verdana"/>
         </w:rPr>
       </w:pPr>
-      <w:bookmarkStart w:id="29" w:name="_nb3nq9eb6x8" w:colFirst="0" w:colLast="0"/>
-      <w:bookmarkEnd w:id="29"/>
+      <w:bookmarkStart w:id="28" w:name="_nb3nq9eb6x8" w:colFirst="0" w:colLast="0"/>
+      <w:bookmarkEnd w:id="28"/>
       <w:r>
         <w:rPr>
           <w:rFonts w:ascii="Verdana" w:hAnsi="Verdana"/>
@@ -18673,6 +19025,13 @@
           <w:rFonts w:ascii="Verdana" w:hAnsi="Verdana"/>
         </w:rPr>
       </w:pPr>
+    </w:p>
+    <w:p>
+      <w:pPr>
+        <w:rPr>
+          <w:rFonts w:ascii="Verdana" w:hAnsi="Verdana"/>
+        </w:rPr>
+      </w:pPr>
       <w:r>
         <w:rPr>
           <w:rFonts w:ascii="Verdana" w:hAnsi="Verdana"/>
@@ -18682,6 +19041,1314 @@
     </w:p>
     <w:p>
       <w:pPr>
+        <w:rPr>
+          <w:rFonts w:ascii="Verdana" w:hAnsi="Verdana"/>
+        </w:rPr>
+      </w:pPr>
+    </w:p>
+    <w:p>
+      <w:pPr>
+        <w:pStyle w:val="Heading3"/>
+      </w:pPr>
+      <w:r>
+        <w:t>RNF 00</w:t>
+      </w:r>
+      <w:r>
+        <w:t>3</w:t>
+      </w:r>
+      <w:r>
+        <w:t xml:space="preserve"> – Cadastro de </w:t>
+      </w:r>
+      <w:r>
+        <w:t>Fotos</w:t>
+      </w:r>
+    </w:p>
+    <w:p/>
+    <w:tbl>
+      <w:tblPr>
+        <w:tblStyle w:val="a3"/>
+        <w:tblW w:w="9615" w:type="dxa"/>
+        <w:tblInd w:w="130" w:type="dxa"/>
+        <w:tblBorders>
+          <w:top w:val="single" w:sz="8" w:space="0" w:color="000000"/>
+          <w:left w:val="single" w:sz="8" w:space="0" w:color="000000"/>
+          <w:bottom w:val="single" w:sz="8" w:space="0" w:color="000000"/>
+          <w:right w:val="single" w:sz="8" w:space="0" w:color="000000"/>
+          <w:insideH w:val="single" w:sz="8" w:space="0" w:color="000000"/>
+          <w:insideV w:val="single" w:sz="8" w:space="0" w:color="000000"/>
+        </w:tblBorders>
+        <w:tblLayout w:type="fixed"/>
+        <w:tblLook w:val="0600" w:firstRow="0" w:lastRow="0" w:firstColumn="0" w:lastColumn="0" w:noHBand="1" w:noVBand="1"/>
+      </w:tblPr>
+      <w:tblGrid>
+        <w:gridCol w:w="2160"/>
+        <w:gridCol w:w="270"/>
+        <w:gridCol w:w="2475"/>
+        <w:gridCol w:w="315"/>
+        <w:gridCol w:w="2895"/>
+        <w:gridCol w:w="1500"/>
+      </w:tblGrid>
+      <w:tr>
+        <w:tc>
+          <w:tcPr>
+            <w:tcW w:w="2160" w:type="dxa"/>
+            <w:tcBorders>
+              <w:top w:val="single" w:sz="8" w:space="0" w:color="FFFFFF"/>
+              <w:left w:val="single" w:sz="8" w:space="0" w:color="FFFFFF"/>
+              <w:bottom w:val="single" w:sz="12" w:space="0" w:color="000000"/>
+              <w:right w:val="single" w:sz="8" w:space="0" w:color="FFFFFF"/>
+            </w:tcBorders>
+            <w:shd w:val="clear" w:color="auto" w:fill="auto"/>
+            <w:tcMar>
+              <w:top w:w="100" w:type="dxa"/>
+              <w:left w:w="100" w:type="dxa"/>
+              <w:bottom w:w="100" w:type="dxa"/>
+              <w:right w:w="100" w:type="dxa"/>
+            </w:tcMar>
+          </w:tcPr>
+          <w:p>
+            <w:pPr>
+              <w:widowControl w:val="0"/>
+              <w:spacing w:line="240" w:lineRule="auto"/>
+              <w:rPr>
+                <w:rFonts w:ascii="Verdana" w:hAnsi="Verdana"/>
+                <w:b/>
+              </w:rPr>
+            </w:pPr>
+            <w:r>
+              <w:rPr>
+                <w:rFonts w:ascii="Verdana" w:hAnsi="Verdana"/>
+                <w:b/>
+              </w:rPr>
+              <w:t>Identificador</w:t>
+            </w:r>
+          </w:p>
+        </w:tc>
+        <w:tc>
+          <w:tcPr>
+            <w:tcW w:w="270" w:type="dxa"/>
+            <w:tcBorders>
+              <w:top w:val="single" w:sz="8" w:space="0" w:color="FFFFFF"/>
+              <w:left w:val="single" w:sz="8" w:space="0" w:color="FFFFFF"/>
+              <w:bottom w:val="single" w:sz="8" w:space="0" w:color="F3F3F3"/>
+              <w:right w:val="single" w:sz="8" w:space="0" w:color="FFFFFF"/>
+            </w:tcBorders>
+            <w:shd w:val="clear" w:color="auto" w:fill="auto"/>
+            <w:tcMar>
+              <w:top w:w="100" w:type="dxa"/>
+              <w:left w:w="100" w:type="dxa"/>
+              <w:bottom w:w="100" w:type="dxa"/>
+              <w:right w:w="100" w:type="dxa"/>
+            </w:tcMar>
+          </w:tcPr>
+          <w:p>
+            <w:pPr>
+              <w:widowControl w:val="0"/>
+              <w:spacing w:line="240" w:lineRule="auto"/>
+              <w:rPr>
+                <w:rFonts w:ascii="Verdana" w:hAnsi="Verdana"/>
+                <w:b/>
+              </w:rPr>
+            </w:pPr>
+          </w:p>
+        </w:tc>
+        <w:tc>
+          <w:tcPr>
+            <w:tcW w:w="2475" w:type="dxa"/>
+            <w:tcBorders>
+              <w:top w:val="single" w:sz="8" w:space="0" w:color="FFFFFF"/>
+              <w:left w:val="single" w:sz="8" w:space="0" w:color="FFFFFF"/>
+              <w:bottom w:val="single" w:sz="12" w:space="0" w:color="000000"/>
+              <w:right w:val="single" w:sz="8" w:space="0" w:color="FFFFFF"/>
+            </w:tcBorders>
+            <w:shd w:val="clear" w:color="auto" w:fill="auto"/>
+            <w:tcMar>
+              <w:top w:w="100" w:type="dxa"/>
+              <w:left w:w="100" w:type="dxa"/>
+              <w:bottom w:w="100" w:type="dxa"/>
+              <w:right w:w="100" w:type="dxa"/>
+            </w:tcMar>
+          </w:tcPr>
+          <w:p>
+            <w:pPr>
+              <w:widowControl w:val="0"/>
+              <w:spacing w:line="240" w:lineRule="auto"/>
+              <w:rPr>
+                <w:rFonts w:ascii="Verdana" w:hAnsi="Verdana"/>
+                <w:b/>
+              </w:rPr>
+            </w:pPr>
+            <w:r>
+              <w:rPr>
+                <w:rFonts w:ascii="Verdana" w:hAnsi="Verdana"/>
+                <w:b/>
+              </w:rPr>
+              <w:t>Nome</w:t>
+            </w:r>
+          </w:p>
+        </w:tc>
+        <w:tc>
+          <w:tcPr>
+            <w:tcW w:w="315" w:type="dxa"/>
+            <w:tcBorders>
+              <w:top w:val="single" w:sz="8" w:space="0" w:color="FFFFFF"/>
+              <w:left w:val="single" w:sz="8" w:space="0" w:color="FFFFFF"/>
+              <w:bottom w:val="single" w:sz="12" w:space="0" w:color="000000"/>
+              <w:right w:val="single" w:sz="8" w:space="0" w:color="FFFFFF"/>
+            </w:tcBorders>
+            <w:shd w:val="clear" w:color="auto" w:fill="auto"/>
+            <w:tcMar>
+              <w:top w:w="100" w:type="dxa"/>
+              <w:left w:w="100" w:type="dxa"/>
+              <w:bottom w:w="100" w:type="dxa"/>
+              <w:right w:w="100" w:type="dxa"/>
+            </w:tcMar>
+          </w:tcPr>
+          <w:p>
+            <w:pPr>
+              <w:widowControl w:val="0"/>
+              <w:spacing w:line="240" w:lineRule="auto"/>
+              <w:rPr>
+                <w:rFonts w:ascii="Verdana" w:hAnsi="Verdana"/>
+              </w:rPr>
+            </w:pPr>
+          </w:p>
+        </w:tc>
+        <w:tc>
+          <w:tcPr>
+            <w:tcW w:w="2895" w:type="dxa"/>
+            <w:tcBorders>
+              <w:top w:val="single" w:sz="8" w:space="0" w:color="FFFFFF"/>
+              <w:left w:val="single" w:sz="8" w:space="0" w:color="FFFFFF"/>
+              <w:bottom w:val="single" w:sz="12" w:space="0" w:color="000000"/>
+              <w:right w:val="single" w:sz="8" w:space="0" w:color="FFFFFF"/>
+            </w:tcBorders>
+            <w:shd w:val="clear" w:color="auto" w:fill="auto"/>
+            <w:tcMar>
+              <w:top w:w="100" w:type="dxa"/>
+              <w:left w:w="100" w:type="dxa"/>
+              <w:bottom w:w="100" w:type="dxa"/>
+              <w:right w:w="100" w:type="dxa"/>
+            </w:tcMar>
+          </w:tcPr>
+          <w:p>
+            <w:pPr>
+              <w:widowControl w:val="0"/>
+              <w:spacing w:line="240" w:lineRule="auto"/>
+              <w:rPr>
+                <w:rFonts w:ascii="Verdana" w:hAnsi="Verdana"/>
+              </w:rPr>
+            </w:pPr>
+          </w:p>
+        </w:tc>
+        <w:tc>
+          <w:tcPr>
+            <w:tcW w:w="1500" w:type="dxa"/>
+            <w:tcBorders>
+              <w:top w:val="single" w:sz="8" w:space="0" w:color="FFFFFF"/>
+              <w:left w:val="single" w:sz="8" w:space="0" w:color="FFFFFF"/>
+              <w:bottom w:val="single" w:sz="12" w:space="0" w:color="000000"/>
+              <w:right w:val="single" w:sz="8" w:space="0" w:color="FFFFFF"/>
+            </w:tcBorders>
+            <w:shd w:val="clear" w:color="auto" w:fill="auto"/>
+            <w:tcMar>
+              <w:top w:w="100" w:type="dxa"/>
+              <w:left w:w="100" w:type="dxa"/>
+              <w:bottom w:w="100" w:type="dxa"/>
+              <w:right w:w="100" w:type="dxa"/>
+            </w:tcMar>
+          </w:tcPr>
+          <w:p>
+            <w:pPr>
+              <w:widowControl w:val="0"/>
+              <w:spacing w:line="240" w:lineRule="auto"/>
+              <w:rPr>
+                <w:rFonts w:ascii="Verdana" w:hAnsi="Verdana"/>
+              </w:rPr>
+            </w:pPr>
+          </w:p>
+        </w:tc>
+      </w:tr>
+      <w:tr>
+        <w:trPr>
+          <w:trHeight w:val="140"/>
+        </w:trPr>
+        <w:tc>
+          <w:tcPr>
+            <w:tcW w:w="2160" w:type="dxa"/>
+            <w:tcBorders>
+              <w:top w:val="single" w:sz="12" w:space="0" w:color="000000"/>
+              <w:left w:val="single" w:sz="12" w:space="0" w:color="000000"/>
+              <w:bottom w:val="single" w:sz="12" w:space="0" w:color="000000"/>
+              <w:right w:val="single" w:sz="12" w:space="0" w:color="000000"/>
+            </w:tcBorders>
+            <w:shd w:val="clear" w:color="auto" w:fill="auto"/>
+            <w:tcMar>
+              <w:top w:w="100" w:type="dxa"/>
+              <w:left w:w="100" w:type="dxa"/>
+              <w:bottom w:w="100" w:type="dxa"/>
+              <w:right w:w="100" w:type="dxa"/>
+            </w:tcMar>
+          </w:tcPr>
+          <w:p>
+            <w:pPr>
+              <w:jc w:val="center"/>
+              <w:rPr>
+                <w:rFonts w:ascii="Verdana" w:hAnsi="Verdana"/>
+              </w:rPr>
+            </w:pPr>
+            <w:r>
+              <w:rPr>
+                <w:rFonts w:ascii="Verdana" w:hAnsi="Verdana"/>
+                <w:b/>
+              </w:rPr>
+              <w:t>RNF 00</w:t>
+            </w:r>
+            <w:r>
+              <w:rPr>
+                <w:rFonts w:ascii="Verdana" w:hAnsi="Verdana"/>
+                <w:b/>
+              </w:rPr>
+              <w:t>3</w:t>
+            </w:r>
+          </w:p>
+        </w:tc>
+        <w:tc>
+          <w:tcPr>
+            <w:tcW w:w="270" w:type="dxa"/>
+            <w:tcBorders>
+              <w:top w:val="single" w:sz="8" w:space="0" w:color="F3F3F3"/>
+              <w:left w:val="single" w:sz="12" w:space="0" w:color="000000"/>
+              <w:bottom w:val="single" w:sz="8" w:space="0" w:color="FFFFFF"/>
+              <w:right w:val="single" w:sz="12" w:space="0" w:color="000000"/>
+            </w:tcBorders>
+            <w:shd w:val="clear" w:color="auto" w:fill="auto"/>
+            <w:tcMar>
+              <w:top w:w="100" w:type="dxa"/>
+              <w:left w:w="100" w:type="dxa"/>
+              <w:bottom w:w="100" w:type="dxa"/>
+              <w:right w:w="100" w:type="dxa"/>
+            </w:tcMar>
+          </w:tcPr>
+          <w:p>
+            <w:pPr>
+              <w:widowControl w:val="0"/>
+              <w:spacing w:line="240" w:lineRule="auto"/>
+              <w:jc w:val="center"/>
+              <w:rPr>
+                <w:rFonts w:ascii="Verdana" w:hAnsi="Verdana"/>
+              </w:rPr>
+            </w:pPr>
+          </w:p>
+        </w:tc>
+        <w:tc>
+          <w:tcPr>
+            <w:tcW w:w="7185" w:type="dxa"/>
+            <w:gridSpan w:val="4"/>
+            <w:tcBorders>
+              <w:top w:val="single" w:sz="12" w:space="0" w:color="000000"/>
+              <w:left w:val="single" w:sz="12" w:space="0" w:color="000000"/>
+              <w:bottom w:val="single" w:sz="12" w:space="0" w:color="000000"/>
+              <w:right w:val="single" w:sz="12" w:space="0" w:color="000000"/>
+            </w:tcBorders>
+            <w:shd w:val="clear" w:color="auto" w:fill="auto"/>
+            <w:tcMar>
+              <w:top w:w="100" w:type="dxa"/>
+              <w:left w:w="100" w:type="dxa"/>
+              <w:bottom w:w="100" w:type="dxa"/>
+              <w:right w:w="100" w:type="dxa"/>
+            </w:tcMar>
+          </w:tcPr>
+          <w:p>
+            <w:pPr>
+              <w:jc w:val="center"/>
+              <w:rPr>
+                <w:rFonts w:ascii="Verdana" w:hAnsi="Verdana"/>
+              </w:rPr>
+            </w:pPr>
+            <w:r>
+              <w:rPr>
+                <w:rFonts w:ascii="Verdana" w:hAnsi="Verdana"/>
+              </w:rPr>
+              <w:t xml:space="preserve">Cadastro de </w:t>
+            </w:r>
+            <w:r>
+              <w:rPr>
+                <w:rFonts w:ascii="Verdana" w:hAnsi="Verdana"/>
+              </w:rPr>
+              <w:t>Fotos</w:t>
+            </w:r>
+          </w:p>
+        </w:tc>
+      </w:tr>
+      <w:tr>
+        <w:trPr>
+          <w:trHeight w:val="480"/>
+        </w:trPr>
+        <w:tc>
+          <w:tcPr>
+            <w:tcW w:w="2160" w:type="dxa"/>
+            <w:tcBorders>
+              <w:top w:val="single" w:sz="12" w:space="0" w:color="000000"/>
+              <w:left w:val="single" w:sz="8" w:space="0" w:color="FFFFFF"/>
+              <w:bottom w:val="single" w:sz="12" w:space="0" w:color="000000"/>
+              <w:right w:val="single" w:sz="8" w:space="0" w:color="FFFFFF"/>
+            </w:tcBorders>
+            <w:shd w:val="clear" w:color="auto" w:fill="auto"/>
+            <w:tcMar>
+              <w:top w:w="100" w:type="dxa"/>
+              <w:left w:w="100" w:type="dxa"/>
+              <w:bottom w:w="100" w:type="dxa"/>
+              <w:right w:w="100" w:type="dxa"/>
+            </w:tcMar>
+          </w:tcPr>
+          <w:p>
+            <w:pPr>
+              <w:widowControl w:val="0"/>
+              <w:spacing w:line="240" w:lineRule="auto"/>
+              <w:rPr>
+                <w:rFonts w:ascii="Verdana" w:hAnsi="Verdana"/>
+                <w:b/>
+              </w:rPr>
+            </w:pPr>
+            <w:r>
+              <w:rPr>
+                <w:rFonts w:ascii="Verdana" w:hAnsi="Verdana"/>
+                <w:b/>
+              </w:rPr>
+              <w:t>Caso de Uso</w:t>
+            </w:r>
+          </w:p>
+        </w:tc>
+        <w:tc>
+          <w:tcPr>
+            <w:tcW w:w="270" w:type="dxa"/>
+            <w:tcBorders>
+              <w:top w:val="single" w:sz="8" w:space="0" w:color="FFFFFF"/>
+              <w:left w:val="single" w:sz="8" w:space="0" w:color="FFFFFF"/>
+              <w:bottom w:val="single" w:sz="12" w:space="0" w:color="000000"/>
+              <w:right w:val="single" w:sz="8" w:space="0" w:color="FFFFFF"/>
+            </w:tcBorders>
+            <w:shd w:val="clear" w:color="auto" w:fill="auto"/>
+            <w:tcMar>
+              <w:top w:w="100" w:type="dxa"/>
+              <w:left w:w="100" w:type="dxa"/>
+              <w:bottom w:w="100" w:type="dxa"/>
+              <w:right w:w="100" w:type="dxa"/>
+            </w:tcMar>
+          </w:tcPr>
+          <w:p>
+            <w:pPr>
+              <w:widowControl w:val="0"/>
+              <w:spacing w:line="240" w:lineRule="auto"/>
+              <w:rPr>
+                <w:rFonts w:ascii="Verdana" w:hAnsi="Verdana"/>
+                <w:b/>
+              </w:rPr>
+            </w:pPr>
+          </w:p>
+        </w:tc>
+        <w:tc>
+          <w:tcPr>
+            <w:tcW w:w="2475" w:type="dxa"/>
+            <w:tcBorders>
+              <w:top w:val="single" w:sz="12" w:space="0" w:color="000000"/>
+              <w:left w:val="single" w:sz="8" w:space="0" w:color="FFFFFF"/>
+              <w:bottom w:val="single" w:sz="12" w:space="0" w:color="000000"/>
+              <w:right w:val="single" w:sz="8" w:space="0" w:color="FFFFFF"/>
+            </w:tcBorders>
+            <w:shd w:val="clear" w:color="auto" w:fill="auto"/>
+            <w:tcMar>
+              <w:top w:w="100" w:type="dxa"/>
+              <w:left w:w="100" w:type="dxa"/>
+              <w:bottom w:w="100" w:type="dxa"/>
+              <w:right w:w="100" w:type="dxa"/>
+            </w:tcMar>
+          </w:tcPr>
+          <w:p>
+            <w:pPr>
+              <w:widowControl w:val="0"/>
+              <w:spacing w:line="240" w:lineRule="auto"/>
+              <w:rPr>
+                <w:rFonts w:ascii="Verdana" w:hAnsi="Verdana"/>
+                <w:b/>
+              </w:rPr>
+            </w:pPr>
+          </w:p>
+        </w:tc>
+        <w:tc>
+          <w:tcPr>
+            <w:tcW w:w="315" w:type="dxa"/>
+            <w:tcBorders>
+              <w:top w:val="single" w:sz="12" w:space="0" w:color="000000"/>
+              <w:left w:val="single" w:sz="8" w:space="0" w:color="FFFFFF"/>
+              <w:bottom w:val="single" w:sz="12" w:space="0" w:color="FFFFFF"/>
+              <w:right w:val="single" w:sz="8" w:space="0" w:color="FFFFFF"/>
+            </w:tcBorders>
+            <w:shd w:val="clear" w:color="auto" w:fill="auto"/>
+            <w:tcMar>
+              <w:top w:w="100" w:type="dxa"/>
+              <w:left w:w="100" w:type="dxa"/>
+              <w:bottom w:w="100" w:type="dxa"/>
+              <w:right w:w="100" w:type="dxa"/>
+            </w:tcMar>
+          </w:tcPr>
+          <w:p>
+            <w:pPr>
+              <w:widowControl w:val="0"/>
+              <w:spacing w:line="240" w:lineRule="auto"/>
+              <w:rPr>
+                <w:rFonts w:ascii="Verdana" w:hAnsi="Verdana"/>
+                <w:b/>
+              </w:rPr>
+            </w:pPr>
+          </w:p>
+        </w:tc>
+        <w:tc>
+          <w:tcPr>
+            <w:tcW w:w="4395" w:type="dxa"/>
+            <w:gridSpan w:val="2"/>
+            <w:tcBorders>
+              <w:top w:val="single" w:sz="12" w:space="0" w:color="000000"/>
+              <w:left w:val="single" w:sz="8" w:space="0" w:color="FFFFFF"/>
+              <w:bottom w:val="single" w:sz="12" w:space="0" w:color="000000"/>
+              <w:right w:val="single" w:sz="8" w:space="0" w:color="FFFFFF"/>
+            </w:tcBorders>
+            <w:shd w:val="clear" w:color="auto" w:fill="auto"/>
+            <w:tcMar>
+              <w:top w:w="100" w:type="dxa"/>
+              <w:left w:w="100" w:type="dxa"/>
+              <w:bottom w:w="100" w:type="dxa"/>
+              <w:right w:w="100" w:type="dxa"/>
+            </w:tcMar>
+          </w:tcPr>
+          <w:p>
+            <w:pPr>
+              <w:widowControl w:val="0"/>
+              <w:spacing w:line="240" w:lineRule="auto"/>
+              <w:rPr>
+                <w:rFonts w:ascii="Verdana" w:hAnsi="Verdana"/>
+                <w:b/>
+              </w:rPr>
+            </w:pPr>
+            <w:r>
+              <w:rPr>
+                <w:rFonts w:ascii="Verdana" w:hAnsi="Verdana"/>
+                <w:b/>
+              </w:rPr>
+              <w:t>Autor</w:t>
+            </w:r>
+          </w:p>
+        </w:tc>
+      </w:tr>
+      <w:tr>
+        <w:trPr>
+          <w:trHeight w:val="440"/>
+        </w:trPr>
+        <w:tc>
+          <w:tcPr>
+            <w:tcW w:w="4905" w:type="dxa"/>
+            <w:gridSpan w:val="3"/>
+            <w:tcBorders>
+              <w:top w:val="single" w:sz="12" w:space="0" w:color="000000"/>
+              <w:left w:val="single" w:sz="12" w:space="0" w:color="000000"/>
+              <w:bottom w:val="single" w:sz="12" w:space="0" w:color="000000"/>
+              <w:right w:val="single" w:sz="12" w:space="0" w:color="000000"/>
+            </w:tcBorders>
+            <w:shd w:val="clear" w:color="auto" w:fill="auto"/>
+            <w:tcMar>
+              <w:top w:w="100" w:type="dxa"/>
+              <w:left w:w="100" w:type="dxa"/>
+              <w:bottom w:w="100" w:type="dxa"/>
+              <w:right w:w="100" w:type="dxa"/>
+            </w:tcMar>
+          </w:tcPr>
+          <w:p>
+            <w:pPr>
+              <w:jc w:val="both"/>
+              <w:rPr>
+                <w:rFonts w:ascii="Verdana" w:hAnsi="Verdana"/>
+              </w:rPr>
+            </w:pPr>
+            <w:r>
+              <w:rPr>
+                <w:rFonts w:ascii="Verdana" w:hAnsi="Verdana"/>
+              </w:rPr>
+              <w:t>Define os casos de uso que se referem a esse requisito</w:t>
+            </w:r>
+          </w:p>
+        </w:tc>
+        <w:tc>
+          <w:tcPr>
+            <w:tcW w:w="315" w:type="dxa"/>
+            <w:tcBorders>
+              <w:top w:val="single" w:sz="12" w:space="0" w:color="FFFFFF"/>
+              <w:left w:val="single" w:sz="12" w:space="0" w:color="000000"/>
+              <w:bottom w:val="single" w:sz="12" w:space="0" w:color="FFFFFF"/>
+              <w:right w:val="single" w:sz="12" w:space="0" w:color="000000"/>
+            </w:tcBorders>
+            <w:shd w:val="clear" w:color="auto" w:fill="auto"/>
+            <w:tcMar>
+              <w:top w:w="100" w:type="dxa"/>
+              <w:left w:w="100" w:type="dxa"/>
+              <w:bottom w:w="100" w:type="dxa"/>
+              <w:right w:w="100" w:type="dxa"/>
+            </w:tcMar>
+          </w:tcPr>
+          <w:p>
+            <w:pPr>
+              <w:widowControl w:val="0"/>
+              <w:spacing w:line="240" w:lineRule="auto"/>
+              <w:jc w:val="center"/>
+              <w:rPr>
+                <w:rFonts w:ascii="Verdana" w:hAnsi="Verdana"/>
+              </w:rPr>
+            </w:pPr>
+          </w:p>
+        </w:tc>
+        <w:tc>
+          <w:tcPr>
+            <w:tcW w:w="4395" w:type="dxa"/>
+            <w:gridSpan w:val="2"/>
+            <w:tcBorders>
+              <w:top w:val="single" w:sz="12" w:space="0" w:color="000000"/>
+              <w:left w:val="single" w:sz="12" w:space="0" w:color="000000"/>
+              <w:bottom w:val="single" w:sz="12" w:space="0" w:color="000000"/>
+              <w:right w:val="single" w:sz="12" w:space="0" w:color="000000"/>
+            </w:tcBorders>
+            <w:shd w:val="clear" w:color="auto" w:fill="auto"/>
+            <w:tcMar>
+              <w:top w:w="100" w:type="dxa"/>
+              <w:left w:w="100" w:type="dxa"/>
+              <w:bottom w:w="100" w:type="dxa"/>
+              <w:right w:w="100" w:type="dxa"/>
+            </w:tcMar>
+            <w:vAlign w:val="center"/>
+          </w:tcPr>
+          <w:p>
+            <w:pPr>
+              <w:jc w:val="center"/>
+              <w:rPr>
+                <w:rFonts w:ascii="Verdana" w:hAnsi="Verdana"/>
+              </w:rPr>
+            </w:pPr>
+            <w:r>
+              <w:rPr>
+                <w:rFonts w:ascii="Verdana" w:hAnsi="Verdana"/>
+              </w:rPr>
+              <w:t>Aires Ribeiro</w:t>
+            </w:r>
+          </w:p>
+        </w:tc>
+      </w:tr>
+      <w:tr>
+        <w:trPr>
+          <w:trHeight w:val="480"/>
+        </w:trPr>
+        <w:tc>
+          <w:tcPr>
+            <w:tcW w:w="9615" w:type="dxa"/>
+            <w:gridSpan w:val="6"/>
+            <w:tcBorders>
+              <w:top w:val="single" w:sz="12" w:space="0" w:color="000000"/>
+              <w:left w:val="single" w:sz="8" w:space="0" w:color="FFFFFF"/>
+              <w:bottom w:val="single" w:sz="12" w:space="0" w:color="000000"/>
+              <w:right w:val="single" w:sz="8" w:space="0" w:color="FFFFFF"/>
+            </w:tcBorders>
+            <w:shd w:val="clear" w:color="auto" w:fill="auto"/>
+            <w:tcMar>
+              <w:top w:w="100" w:type="dxa"/>
+              <w:left w:w="100" w:type="dxa"/>
+              <w:bottom w:w="100" w:type="dxa"/>
+              <w:right w:w="100" w:type="dxa"/>
+            </w:tcMar>
+          </w:tcPr>
+          <w:p>
+            <w:pPr>
+              <w:widowControl w:val="0"/>
+              <w:spacing w:line="240" w:lineRule="auto"/>
+              <w:rPr>
+                <w:rFonts w:ascii="Verdana" w:hAnsi="Verdana"/>
+              </w:rPr>
+            </w:pPr>
+            <w:r>
+              <w:rPr>
+                <w:rFonts w:ascii="Verdana" w:hAnsi="Verdana"/>
+                <w:b/>
+              </w:rPr>
+              <w:t>Descrição</w:t>
+            </w:r>
+          </w:p>
+        </w:tc>
+      </w:tr>
+      <w:tr>
+        <w:trPr>
+          <w:trHeight w:val="440"/>
+        </w:trPr>
+        <w:tc>
+          <w:tcPr>
+            <w:tcW w:w="9615" w:type="dxa"/>
+            <w:gridSpan w:val="6"/>
+            <w:tcBorders>
+              <w:top w:val="single" w:sz="12" w:space="0" w:color="000000"/>
+              <w:left w:val="single" w:sz="12" w:space="0" w:color="000000"/>
+              <w:bottom w:val="single" w:sz="12" w:space="0" w:color="000000"/>
+              <w:right w:val="single" w:sz="12" w:space="0" w:color="000000"/>
+            </w:tcBorders>
+            <w:shd w:val="clear" w:color="auto" w:fill="auto"/>
+            <w:tcMar>
+              <w:top w:w="100" w:type="dxa"/>
+              <w:left w:w="100" w:type="dxa"/>
+              <w:bottom w:w="100" w:type="dxa"/>
+              <w:right w:w="100" w:type="dxa"/>
+            </w:tcMar>
+          </w:tcPr>
+          <w:p>
+            <w:pPr>
+              <w:tabs>
+                <w:tab w:val="left" w:pos="2445"/>
+              </w:tabs>
+              <w:jc w:val="both"/>
+              <w:rPr>
+                <w:rFonts w:ascii="Verdana" w:hAnsi="Verdana"/>
+              </w:rPr>
+            </w:pPr>
+            <w:r>
+              <w:rPr>
+                <w:rFonts w:ascii="Verdana" w:hAnsi="Verdana"/>
+                <w:b/>
+                <w:bCs/>
+              </w:rPr>
+              <w:t>Usabilidade</w:t>
+            </w:r>
+            <w:r>
+              <w:rPr>
+                <w:rFonts w:ascii="Verdana" w:hAnsi="Verdana"/>
+              </w:rPr>
+              <w:t>:</w:t>
+            </w:r>
+          </w:p>
+          <w:p>
+            <w:pPr>
+              <w:tabs>
+                <w:tab w:val="left" w:pos="2445"/>
+              </w:tabs>
+              <w:jc w:val="both"/>
+              <w:rPr>
+                <w:rFonts w:ascii="Verdana" w:hAnsi="Verdana"/>
+              </w:rPr>
+            </w:pPr>
+            <w:r>
+              <w:rPr>
+                <w:rFonts w:ascii="Verdana" w:hAnsi="Verdana"/>
+              </w:rPr>
+              <w:t xml:space="preserve">- a interface gráfica da tela de cadastro de </w:t>
+            </w:r>
+            <w:r>
+              <w:rPr>
+                <w:rFonts w:ascii="Verdana" w:hAnsi="Verdana"/>
+              </w:rPr>
+              <w:t>fotos</w:t>
+            </w:r>
+            <w:r>
+              <w:rPr>
+                <w:rFonts w:ascii="Verdana" w:hAnsi="Verdana"/>
+              </w:rPr>
+              <w:t xml:space="preserve"> deverá ser intuitiva, para que o usuário anunciante tenha facilidade ao </w:t>
+            </w:r>
+            <w:r>
+              <w:rPr>
+                <w:rFonts w:ascii="Verdana" w:hAnsi="Verdana"/>
+              </w:rPr>
+              <w:t>inserir uma foto de um determinado imóvel;</w:t>
+            </w:r>
+          </w:p>
+          <w:p>
+            <w:pPr>
+              <w:tabs>
+                <w:tab w:val="left" w:pos="2445"/>
+              </w:tabs>
+              <w:jc w:val="both"/>
+              <w:rPr>
+                <w:rFonts w:ascii="Verdana" w:hAnsi="Verdana"/>
+              </w:rPr>
+            </w:pPr>
+            <w:r>
+              <w:rPr>
+                <w:rFonts w:ascii="Verdana" w:hAnsi="Verdana"/>
+              </w:rPr>
+              <w:t>- os campos a serem preenchidos devem deixar claro o valor que deve ser inserido;</w:t>
+            </w:r>
+          </w:p>
+          <w:p>
+            <w:pPr>
+              <w:tabs>
+                <w:tab w:val="left" w:pos="2445"/>
+              </w:tabs>
+              <w:jc w:val="both"/>
+              <w:rPr>
+                <w:rFonts w:ascii="Verdana" w:hAnsi="Verdana"/>
+                <w:b/>
+                <w:bCs/>
+              </w:rPr>
+            </w:pPr>
+            <w:r>
+              <w:rPr>
+                <w:rFonts w:ascii="Verdana" w:hAnsi="Verdana"/>
+                <w:b/>
+                <w:bCs/>
+              </w:rPr>
+              <w:t>Confiabilidade:</w:t>
+            </w:r>
+          </w:p>
+          <w:p>
+            <w:pPr>
+              <w:tabs>
+                <w:tab w:val="left" w:pos="2445"/>
+              </w:tabs>
+              <w:jc w:val="both"/>
+              <w:rPr>
+                <w:rFonts w:ascii="Verdana" w:hAnsi="Verdana"/>
+              </w:rPr>
+            </w:pPr>
+            <w:r>
+              <w:rPr>
+                <w:rFonts w:ascii="Verdana" w:hAnsi="Verdana"/>
+                <w:b/>
+                <w:bCs/>
+              </w:rPr>
+              <w:t xml:space="preserve">- </w:t>
+            </w:r>
+            <w:r>
+              <w:rPr>
+                <w:rFonts w:ascii="Verdana" w:hAnsi="Verdana"/>
+              </w:rPr>
+              <w:t>as informações d</w:t>
+            </w:r>
+            <w:r>
+              <w:rPr>
+                <w:rFonts w:ascii="Verdana" w:hAnsi="Verdana"/>
+              </w:rPr>
+              <w:t>a foto</w:t>
+            </w:r>
+            <w:r>
+              <w:rPr>
+                <w:rFonts w:ascii="Verdana" w:hAnsi="Verdana"/>
+              </w:rPr>
+              <w:t xml:space="preserve"> no banco de dados, deve permanecer de forma consistente após sua inserção, atualização ou remoção;</w:t>
+            </w:r>
+          </w:p>
+          <w:p>
+            <w:pPr>
+              <w:tabs>
+                <w:tab w:val="left" w:pos="2445"/>
+              </w:tabs>
+              <w:jc w:val="both"/>
+              <w:rPr>
+                <w:rFonts w:ascii="Verdana" w:hAnsi="Verdana"/>
+              </w:rPr>
+            </w:pPr>
+            <w:r>
+              <w:rPr>
+                <w:rFonts w:ascii="Verdana" w:hAnsi="Verdana"/>
+              </w:rPr>
+              <w:t>- a disponibilidade do sistema deve ser full time para o usuário.</w:t>
+            </w:r>
+          </w:p>
+          <w:p>
+            <w:pPr>
+              <w:tabs>
+                <w:tab w:val="left" w:pos="2445"/>
+              </w:tabs>
+              <w:jc w:val="both"/>
+              <w:rPr>
+                <w:rFonts w:ascii="Verdana" w:hAnsi="Verdana"/>
+              </w:rPr>
+            </w:pPr>
+            <w:r>
+              <w:rPr>
+                <w:rFonts w:ascii="Verdana" w:hAnsi="Verdana"/>
+                <w:b/>
+                <w:bCs/>
+              </w:rPr>
+              <w:t>Funcionalidade</w:t>
+            </w:r>
+            <w:r>
+              <w:rPr>
+                <w:rFonts w:ascii="Verdana" w:hAnsi="Verdana"/>
+              </w:rPr>
+              <w:t>:</w:t>
+            </w:r>
+          </w:p>
+          <w:p>
+            <w:pPr>
+              <w:tabs>
+                <w:tab w:val="left" w:pos="2445"/>
+              </w:tabs>
+              <w:jc w:val="both"/>
+              <w:rPr>
+                <w:rFonts w:ascii="Verdana" w:hAnsi="Verdana"/>
+              </w:rPr>
+            </w:pPr>
+            <w:r>
+              <w:rPr>
+                <w:rFonts w:ascii="Verdana" w:hAnsi="Verdana"/>
+              </w:rPr>
+              <w:t xml:space="preserve">- o usuário anunciante com seu login autenticado, deve ter acesso as todas funcionalidades referente ao </w:t>
+            </w:r>
+            <w:r>
+              <w:rPr>
+                <w:rFonts w:ascii="Verdana" w:hAnsi="Verdana"/>
+              </w:rPr>
+              <w:t>cadastro de fotos</w:t>
+            </w:r>
+            <w:r>
+              <w:rPr>
+                <w:rFonts w:ascii="Verdana" w:hAnsi="Verdana"/>
+              </w:rPr>
+              <w:t>, conforme definidas na regra de negócio.</w:t>
+            </w:r>
+          </w:p>
+          <w:p>
+            <w:pPr>
+              <w:tabs>
+                <w:tab w:val="left" w:pos="2445"/>
+              </w:tabs>
+              <w:jc w:val="both"/>
+              <w:rPr>
+                <w:rFonts w:ascii="Verdana" w:hAnsi="Verdana"/>
+              </w:rPr>
+            </w:pPr>
+            <w:r>
+              <w:rPr>
+                <w:rFonts w:ascii="Verdana" w:hAnsi="Verdana"/>
+                <w:b/>
+                <w:bCs/>
+              </w:rPr>
+              <w:t>Manutenibilidade</w:t>
+            </w:r>
+            <w:r>
+              <w:rPr>
+                <w:rFonts w:ascii="Verdana" w:hAnsi="Verdana"/>
+              </w:rPr>
+              <w:t>:</w:t>
+            </w:r>
+          </w:p>
+          <w:p>
+            <w:pPr>
+              <w:tabs>
+                <w:tab w:val="left" w:pos="2445"/>
+              </w:tabs>
+              <w:jc w:val="both"/>
+              <w:rPr>
+                <w:rFonts w:ascii="Verdana" w:hAnsi="Verdana"/>
+              </w:rPr>
+            </w:pPr>
+            <w:r>
+              <w:rPr>
+                <w:rFonts w:ascii="Verdana" w:hAnsi="Verdana"/>
+              </w:rPr>
+              <w:t xml:space="preserve">- assim como todo o sistema, o cadastro de </w:t>
+            </w:r>
+            <w:r>
+              <w:rPr>
+                <w:rFonts w:ascii="Verdana" w:hAnsi="Verdana"/>
+              </w:rPr>
+              <w:t>fotos</w:t>
+            </w:r>
+            <w:r>
+              <w:rPr>
+                <w:rFonts w:ascii="Verdana" w:hAnsi="Verdana"/>
+              </w:rPr>
+              <w:t xml:space="preserve"> deve ser implementado em arquitetura de camadas, para facilitar manutenções corretivas e evoluções futuras do sistema. O sistema deve fazer uso abundante de tratamento de exceções, para que os erros sejam idenficado</w:t>
+            </w:r>
+            <w:r>
+              <w:rPr>
+                <w:rFonts w:ascii="Verdana" w:hAnsi="Verdana"/>
+              </w:rPr>
+              <w:t>s</w:t>
+            </w:r>
+            <w:r>
+              <w:rPr>
+                <w:rFonts w:ascii="Verdana" w:hAnsi="Verdana"/>
+              </w:rPr>
+              <w:t xml:space="preserve"> de forma mais eficiente.</w:t>
+            </w:r>
+          </w:p>
+        </w:tc>
+      </w:tr>
+      <w:tr>
+        <w:trPr>
+          <w:trHeight w:val="480"/>
+        </w:trPr>
+        <w:tc>
+          <w:tcPr>
+            <w:tcW w:w="9615" w:type="dxa"/>
+            <w:gridSpan w:val="6"/>
+            <w:tcBorders>
+              <w:top w:val="single" w:sz="12" w:space="0" w:color="000000"/>
+              <w:left w:val="single" w:sz="8" w:space="0" w:color="FFFFFF"/>
+              <w:bottom w:val="single" w:sz="12" w:space="0" w:color="000000"/>
+              <w:right w:val="single" w:sz="8" w:space="0" w:color="FFFFFF"/>
+            </w:tcBorders>
+            <w:shd w:val="clear" w:color="auto" w:fill="auto"/>
+            <w:tcMar>
+              <w:top w:w="100" w:type="dxa"/>
+              <w:left w:w="100" w:type="dxa"/>
+              <w:bottom w:w="100" w:type="dxa"/>
+              <w:right w:w="100" w:type="dxa"/>
+            </w:tcMar>
+          </w:tcPr>
+          <w:p>
+            <w:pPr>
+              <w:widowControl w:val="0"/>
+              <w:spacing w:line="240" w:lineRule="auto"/>
+              <w:rPr>
+                <w:rFonts w:ascii="Verdana" w:hAnsi="Verdana"/>
+              </w:rPr>
+            </w:pPr>
+            <w:r>
+              <w:rPr>
+                <w:rFonts w:ascii="Verdana" w:hAnsi="Verdana"/>
+                <w:b/>
+              </w:rPr>
+              <w:t>Critério de Verificação</w:t>
+            </w:r>
+          </w:p>
+        </w:tc>
+      </w:tr>
+      <w:tr>
+        <w:trPr>
+          <w:trHeight w:val="140"/>
+        </w:trPr>
+        <w:tc>
+          <w:tcPr>
+            <w:tcW w:w="9615" w:type="dxa"/>
+            <w:gridSpan w:val="6"/>
+            <w:tcBorders>
+              <w:top w:val="single" w:sz="12" w:space="0" w:color="000000"/>
+              <w:left w:val="single" w:sz="12" w:space="0" w:color="000000"/>
+              <w:bottom w:val="single" w:sz="12" w:space="0" w:color="000000"/>
+              <w:right w:val="single" w:sz="12" w:space="0" w:color="000000"/>
+            </w:tcBorders>
+            <w:shd w:val="clear" w:color="auto" w:fill="auto"/>
+            <w:tcMar>
+              <w:top w:w="100" w:type="dxa"/>
+              <w:left w:w="100" w:type="dxa"/>
+              <w:bottom w:w="100" w:type="dxa"/>
+              <w:right w:w="100" w:type="dxa"/>
+            </w:tcMar>
+          </w:tcPr>
+          <w:p>
+            <w:pPr>
+              <w:jc w:val="both"/>
+              <w:rPr>
+                <w:rFonts w:ascii="Verdana" w:hAnsi="Verdana"/>
+              </w:rPr>
+            </w:pPr>
+            <w:r>
+              <w:rPr>
+                <w:rFonts w:ascii="Verdana" w:hAnsi="Verdana"/>
+              </w:rPr>
+              <w:t xml:space="preserve">O usuário ao utilizar a tela de cadastro de </w:t>
+            </w:r>
+            <w:r>
+              <w:rPr>
+                <w:rFonts w:ascii="Verdana" w:hAnsi="Verdana"/>
+              </w:rPr>
+              <w:t>fotos</w:t>
+            </w:r>
+            <w:r>
+              <w:rPr>
+                <w:rFonts w:ascii="Verdana" w:hAnsi="Verdana"/>
+              </w:rPr>
+              <w:t>, deve ter uma experiência de usuário satisfatória.</w:t>
+            </w:r>
+          </w:p>
+        </w:tc>
+      </w:tr>
+      <w:tr>
+        <w:trPr>
+          <w:trHeight w:val="140"/>
+        </w:trPr>
+        <w:tc>
+          <w:tcPr>
+            <w:tcW w:w="2160" w:type="dxa"/>
+            <w:tcBorders>
+              <w:top w:val="single" w:sz="12" w:space="0" w:color="000000"/>
+              <w:left w:val="single" w:sz="8" w:space="0" w:color="FFFFFF"/>
+              <w:bottom w:val="single" w:sz="12" w:space="0" w:color="000000"/>
+              <w:right w:val="single" w:sz="8" w:space="0" w:color="FFFFFF"/>
+            </w:tcBorders>
+            <w:shd w:val="clear" w:color="auto" w:fill="auto"/>
+            <w:tcMar>
+              <w:top w:w="100" w:type="dxa"/>
+              <w:left w:w="100" w:type="dxa"/>
+              <w:bottom w:w="100" w:type="dxa"/>
+              <w:right w:w="100" w:type="dxa"/>
+            </w:tcMar>
+          </w:tcPr>
+          <w:p>
+            <w:pPr>
+              <w:widowControl w:val="0"/>
+              <w:spacing w:line="240" w:lineRule="auto"/>
+              <w:rPr>
+                <w:rFonts w:ascii="Verdana" w:hAnsi="Verdana"/>
+                <w:b/>
+              </w:rPr>
+            </w:pPr>
+            <w:r>
+              <w:rPr>
+                <w:rFonts w:ascii="Verdana" w:hAnsi="Verdana"/>
+                <w:b/>
+              </w:rPr>
+              <w:t>Dependência</w:t>
+            </w:r>
+          </w:p>
+        </w:tc>
+        <w:tc>
+          <w:tcPr>
+            <w:tcW w:w="270" w:type="dxa"/>
+            <w:tcBorders>
+              <w:top w:val="single" w:sz="8" w:space="0" w:color="FFFFFF"/>
+              <w:left w:val="single" w:sz="8" w:space="0" w:color="FFFFFF"/>
+              <w:bottom w:val="single" w:sz="12" w:space="0" w:color="000000"/>
+              <w:right w:val="single" w:sz="8" w:space="0" w:color="FFFFFF"/>
+            </w:tcBorders>
+            <w:shd w:val="clear" w:color="auto" w:fill="auto"/>
+            <w:tcMar>
+              <w:top w:w="100" w:type="dxa"/>
+              <w:left w:w="100" w:type="dxa"/>
+              <w:bottom w:w="100" w:type="dxa"/>
+              <w:right w:w="100" w:type="dxa"/>
+            </w:tcMar>
+          </w:tcPr>
+          <w:p>
+            <w:pPr>
+              <w:widowControl w:val="0"/>
+              <w:spacing w:line="240" w:lineRule="auto"/>
+              <w:rPr>
+                <w:rFonts w:ascii="Verdana" w:hAnsi="Verdana"/>
+                <w:b/>
+              </w:rPr>
+            </w:pPr>
+          </w:p>
+        </w:tc>
+        <w:tc>
+          <w:tcPr>
+            <w:tcW w:w="2475" w:type="dxa"/>
+            <w:tcBorders>
+              <w:top w:val="single" w:sz="12" w:space="0" w:color="000000"/>
+              <w:left w:val="single" w:sz="8" w:space="0" w:color="FFFFFF"/>
+              <w:bottom w:val="single" w:sz="12" w:space="0" w:color="000000"/>
+              <w:right w:val="single" w:sz="8" w:space="0" w:color="FFFFFF"/>
+            </w:tcBorders>
+            <w:shd w:val="clear" w:color="auto" w:fill="auto"/>
+            <w:tcMar>
+              <w:top w:w="100" w:type="dxa"/>
+              <w:left w:w="100" w:type="dxa"/>
+              <w:bottom w:w="100" w:type="dxa"/>
+              <w:right w:w="100" w:type="dxa"/>
+            </w:tcMar>
+          </w:tcPr>
+          <w:p>
+            <w:pPr>
+              <w:widowControl w:val="0"/>
+              <w:spacing w:line="240" w:lineRule="auto"/>
+              <w:rPr>
+                <w:rFonts w:ascii="Verdana" w:hAnsi="Verdana"/>
+                <w:b/>
+              </w:rPr>
+            </w:pPr>
+          </w:p>
+        </w:tc>
+        <w:tc>
+          <w:tcPr>
+            <w:tcW w:w="315" w:type="dxa"/>
+            <w:tcBorders>
+              <w:top w:val="single" w:sz="12" w:space="0" w:color="000000"/>
+              <w:left w:val="single" w:sz="8" w:space="0" w:color="FFFFFF"/>
+              <w:bottom w:val="single" w:sz="12" w:space="0" w:color="FFFFFF"/>
+              <w:right w:val="single" w:sz="8" w:space="0" w:color="FFFFFF"/>
+            </w:tcBorders>
+            <w:shd w:val="clear" w:color="auto" w:fill="auto"/>
+            <w:tcMar>
+              <w:top w:w="100" w:type="dxa"/>
+              <w:left w:w="100" w:type="dxa"/>
+              <w:bottom w:w="100" w:type="dxa"/>
+              <w:right w:w="100" w:type="dxa"/>
+            </w:tcMar>
+          </w:tcPr>
+          <w:p>
+            <w:pPr>
+              <w:widowControl w:val="0"/>
+              <w:spacing w:line="240" w:lineRule="auto"/>
+              <w:rPr>
+                <w:rFonts w:ascii="Verdana" w:hAnsi="Verdana"/>
+                <w:b/>
+              </w:rPr>
+            </w:pPr>
+          </w:p>
+        </w:tc>
+        <w:tc>
+          <w:tcPr>
+            <w:tcW w:w="4395" w:type="dxa"/>
+            <w:gridSpan w:val="2"/>
+            <w:tcBorders>
+              <w:top w:val="single" w:sz="12" w:space="0" w:color="000000"/>
+              <w:left w:val="single" w:sz="8" w:space="0" w:color="FFFFFF"/>
+              <w:bottom w:val="single" w:sz="12" w:space="0" w:color="000000"/>
+              <w:right w:val="single" w:sz="8" w:space="0" w:color="FFFFFF"/>
+            </w:tcBorders>
+            <w:shd w:val="clear" w:color="auto" w:fill="auto"/>
+            <w:tcMar>
+              <w:top w:w="100" w:type="dxa"/>
+              <w:left w:w="100" w:type="dxa"/>
+              <w:bottom w:w="100" w:type="dxa"/>
+              <w:right w:w="100" w:type="dxa"/>
+            </w:tcMar>
+          </w:tcPr>
+          <w:p>
+            <w:pPr>
+              <w:widowControl w:val="0"/>
+              <w:spacing w:line="240" w:lineRule="auto"/>
+              <w:rPr>
+                <w:rFonts w:ascii="Verdana" w:hAnsi="Verdana"/>
+                <w:b/>
+              </w:rPr>
+            </w:pPr>
+            <w:r>
+              <w:rPr>
+                <w:rFonts w:ascii="Verdana" w:hAnsi="Verdana"/>
+                <w:b/>
+              </w:rPr>
+              <w:t>Prioridade</w:t>
+            </w:r>
+          </w:p>
+        </w:tc>
+      </w:tr>
+      <w:tr>
+        <w:trPr>
+          <w:trHeight w:val="140"/>
+        </w:trPr>
+        <w:tc>
+          <w:tcPr>
+            <w:tcW w:w="4905" w:type="dxa"/>
+            <w:gridSpan w:val="3"/>
+            <w:tcBorders>
+              <w:top w:val="single" w:sz="12" w:space="0" w:color="000000"/>
+              <w:left w:val="single" w:sz="12" w:space="0" w:color="000000"/>
+              <w:bottom w:val="single" w:sz="12" w:space="0" w:color="000000"/>
+              <w:right w:val="single" w:sz="12" w:space="0" w:color="000000"/>
+            </w:tcBorders>
+            <w:shd w:val="clear" w:color="auto" w:fill="auto"/>
+            <w:tcMar>
+              <w:top w:w="100" w:type="dxa"/>
+              <w:left w:w="100" w:type="dxa"/>
+              <w:bottom w:w="100" w:type="dxa"/>
+              <w:right w:w="100" w:type="dxa"/>
+            </w:tcMar>
+          </w:tcPr>
+          <w:p>
+            <w:pPr>
+              <w:jc w:val="both"/>
+              <w:rPr>
+                <w:rFonts w:ascii="Verdana" w:hAnsi="Verdana"/>
+              </w:rPr>
+            </w:pPr>
+            <w:r>
+              <w:rPr>
+                <w:rFonts w:ascii="Verdana" w:hAnsi="Verdana"/>
+              </w:rPr>
+              <w:t>RU 005, 006, RF 00</w:t>
+            </w:r>
+            <w:r>
+              <w:rPr>
+                <w:rFonts w:ascii="Verdana" w:hAnsi="Verdana"/>
+              </w:rPr>
+              <w:t>5,</w:t>
+            </w:r>
+          </w:p>
+        </w:tc>
+        <w:tc>
+          <w:tcPr>
+            <w:tcW w:w="315" w:type="dxa"/>
+            <w:tcBorders>
+              <w:top w:val="single" w:sz="12" w:space="0" w:color="FFFFFF"/>
+              <w:left w:val="single" w:sz="12" w:space="0" w:color="000000"/>
+              <w:bottom w:val="single" w:sz="12" w:space="0" w:color="FFFFFF"/>
+              <w:right w:val="single" w:sz="12" w:space="0" w:color="000000"/>
+            </w:tcBorders>
+            <w:shd w:val="clear" w:color="auto" w:fill="auto"/>
+            <w:tcMar>
+              <w:top w:w="100" w:type="dxa"/>
+              <w:left w:w="100" w:type="dxa"/>
+              <w:bottom w:w="100" w:type="dxa"/>
+              <w:right w:w="100" w:type="dxa"/>
+            </w:tcMar>
+          </w:tcPr>
+          <w:p>
+            <w:pPr>
+              <w:widowControl w:val="0"/>
+              <w:spacing w:line="240" w:lineRule="auto"/>
+              <w:jc w:val="center"/>
+              <w:rPr>
+                <w:rFonts w:ascii="Verdana" w:hAnsi="Verdana"/>
+              </w:rPr>
+            </w:pPr>
+          </w:p>
+        </w:tc>
+        <w:tc>
+          <w:tcPr>
+            <w:tcW w:w="4395" w:type="dxa"/>
+            <w:gridSpan w:val="2"/>
+            <w:tcBorders>
+              <w:top w:val="single" w:sz="12" w:space="0" w:color="000000"/>
+              <w:left w:val="single" w:sz="12" w:space="0" w:color="000000"/>
+              <w:bottom w:val="single" w:sz="12" w:space="0" w:color="000000"/>
+              <w:right w:val="single" w:sz="12" w:space="0" w:color="000000"/>
+            </w:tcBorders>
+            <w:shd w:val="clear" w:color="auto" w:fill="auto"/>
+            <w:tcMar>
+              <w:top w:w="100" w:type="dxa"/>
+              <w:left w:w="100" w:type="dxa"/>
+              <w:bottom w:w="100" w:type="dxa"/>
+              <w:right w:w="100" w:type="dxa"/>
+            </w:tcMar>
+          </w:tcPr>
+          <w:p>
+            <w:pPr>
+              <w:jc w:val="center"/>
+              <w:rPr>
+                <w:rFonts w:ascii="Verdana" w:hAnsi="Verdana"/>
+              </w:rPr>
+            </w:pPr>
+            <w:r>
+              <w:rPr>
+                <w:rFonts w:ascii="Verdana" w:hAnsi="Verdana"/>
+              </w:rPr>
+              <w:t>Essencial</w:t>
+            </w:r>
+          </w:p>
+        </w:tc>
+      </w:tr>
+    </w:tbl>
+    <w:p>
+      <w:pPr>
+        <w:rPr>
+          <w:rFonts w:ascii="Verdana" w:hAnsi="Verdana"/>
+        </w:rPr>
+      </w:pPr>
+      <w:r>
+        <w:rPr>
+          <w:rFonts w:ascii="Verdana" w:hAnsi="Verdana"/>
+        </w:rPr>
+        <w:br w:type="page"/>
+      </w:r>
+    </w:p>
+    <w:p/>
+    <w:p>
+      <w:pPr>
         <w:pStyle w:val="Heading2"/>
         <w:ind w:firstLine="720"/>
         <w:rPr>
@@ -18690,17 +20357,16 @@
           <w:szCs w:val="22"/>
         </w:rPr>
       </w:pPr>
-      <w:bookmarkStart w:id="30" w:name="_731jjow90r44" w:colFirst="0" w:colLast="0"/>
-      <w:bookmarkStart w:id="31" w:name="_5x23mp9tl9ns" w:colFirst="0" w:colLast="0"/>
+      <w:bookmarkStart w:id="29" w:name="_731jjow90r44" w:colFirst="0" w:colLast="0"/>
+      <w:bookmarkStart w:id="30" w:name="_5x23mp9tl9ns" w:colFirst="0" w:colLast="0"/>
+      <w:bookmarkEnd w:id="29"/>
       <w:bookmarkEnd w:id="30"/>
-      <w:bookmarkEnd w:id="31"/>
       <w:r>
         <w:rPr>
           <w:rFonts w:ascii="Verdana" w:hAnsi="Verdana"/>
           <w:sz w:val="22"/>
           <w:szCs w:val="22"/>
         </w:rPr>
-        <w:lastRenderedPageBreak/>
         <w:t>Regras de Domínio</w:t>
       </w:r>
       <w:r>
@@ -20016,7 +21682,7 @@
               </w:rPr>
             </w:pPr>
             <w:r>
-              <w:t>Critérios para o cadastro de o anúncio</w:t>
+              <w:t>Critérios para o cadastro de anúncio</w:t>
             </w:r>
           </w:p>
         </w:tc>
@@ -20400,7 +22066,7 @@
                 <w:rFonts w:ascii="Verdana" w:hAnsi="Verdana"/>
                 <w:color w:val="404040" w:themeColor="text1" w:themeTint="BF"/>
               </w:rPr>
-              <w:t>- imagem do imóvel, podendo conter apenas uma ou mais fotos;</w:t>
+              <w:t>- imagem do imóvel;</w:t>
             </w:r>
           </w:p>
           <w:p>
@@ -20520,6 +22186,38 @@
                 <w:color w:val="404040" w:themeColor="text1" w:themeTint="BF"/>
               </w:rPr>
               <w:t>- status do imóvel para o anúncio (ativo ou inativo);</w:t>
+            </w:r>
+          </w:p>
+          <w:p>
+            <w:pPr>
+              <w:jc w:val="both"/>
+              <w:rPr>
+                <w:rFonts w:ascii="Verdana" w:hAnsi="Verdana"/>
+                <w:color w:val="404040" w:themeColor="text1" w:themeTint="BF"/>
+              </w:rPr>
+            </w:pPr>
+            <w:r>
+              <w:rPr>
+                <w:rFonts w:ascii="Verdana" w:hAnsi="Verdana"/>
+                <w:color w:val="404040" w:themeColor="text1" w:themeTint="BF"/>
+              </w:rPr>
+              <w:t>- usuário de cadastro;</w:t>
+            </w:r>
+          </w:p>
+          <w:p>
+            <w:pPr>
+              <w:jc w:val="both"/>
+              <w:rPr>
+                <w:rFonts w:ascii="Verdana" w:hAnsi="Verdana"/>
+                <w:color w:val="404040" w:themeColor="text1" w:themeTint="BF"/>
+              </w:rPr>
+            </w:pPr>
+            <w:r>
+              <w:rPr>
+                <w:rFonts w:ascii="Verdana" w:hAnsi="Verdana"/>
+                <w:color w:val="404040" w:themeColor="text1" w:themeTint="BF"/>
+              </w:rPr>
+              <w:t>- data de cadastro;</w:t>
             </w:r>
           </w:p>
         </w:tc>
@@ -22827,7 +24525,16 @@
         <w:t xml:space="preserve">RD </w:t>
       </w:r>
       <w:r>
-        <w:t>004</w:t>
+        <w:t>00</w:t>
+      </w:r>
+      <w:r>
+        <w:t xml:space="preserve">5 – </w:t>
+      </w:r>
+      <w:r>
+        <w:t>Regras para o Cadastro</w:t>
+      </w:r>
+      <w:r>
+        <w:t xml:space="preserve"> de Fotos</w:t>
       </w:r>
     </w:p>
     <w:tbl>
@@ -23064,6 +24771,20 @@
                 <w:color w:val="404040" w:themeColor="text1" w:themeTint="BF"/>
               </w:rPr>
             </w:pPr>
+            <w:r>
+              <w:rPr>
+                <w:rFonts w:ascii="Verdana" w:hAnsi="Verdana"/>
+                <w:color w:val="404040" w:themeColor="text1" w:themeTint="BF"/>
+              </w:rPr>
+              <w:t>RD 00</w:t>
+            </w:r>
+            <w:r>
+              <w:rPr>
+                <w:rFonts w:ascii="Verdana" w:hAnsi="Verdana"/>
+                <w:color w:val="404040" w:themeColor="text1" w:themeTint="BF"/>
+              </w:rPr>
+              <w:t>5</w:t>
+            </w:r>
           </w:p>
         </w:tc>
         <w:tc>
@@ -23120,6 +24841,13 @@
                 <w:color w:val="404040" w:themeColor="text1" w:themeTint="BF"/>
               </w:rPr>
             </w:pPr>
+            <w:r>
+              <w:rPr>
+                <w:rFonts w:ascii="Verdana" w:hAnsi="Verdana"/>
+                <w:color w:val="404040" w:themeColor="text1" w:themeTint="BF"/>
+              </w:rPr>
+              <w:t>Regras para o cadastro de fotos</w:t>
+            </w:r>
           </w:p>
         </w:tc>
       </w:tr>
@@ -23374,7 +25102,6 @@
               <w:bottom w:w="100" w:type="dxa"/>
               <w:right w:w="100" w:type="dxa"/>
             </w:tcMar>
-            <w:vAlign w:val="center"/>
           </w:tcPr>
           <w:p>
             <w:pPr>
@@ -23389,7 +25116,7 @@
                 <w:rFonts w:ascii="Verdana" w:hAnsi="Verdana"/>
                 <w:color w:val="404040" w:themeColor="text1" w:themeTint="BF"/>
               </w:rPr>
-              <w:t>Product-owners</w:t>
+              <w:t>Aires Ribeiro</w:t>
             </w:r>
           </w:p>
         </w:tc>
@@ -23466,6 +25193,216 @@
                 <w:color w:val="404040" w:themeColor="text1" w:themeTint="BF"/>
               </w:rPr>
             </w:pPr>
+            <w:r>
+              <w:rPr>
+                <w:rFonts w:ascii="Verdana" w:hAnsi="Verdana"/>
+                <w:color w:val="404040" w:themeColor="text1" w:themeTint="BF"/>
+              </w:rPr>
+              <w:t>O cadastro de fotos deve fornecer as seguintes informações:</w:t>
+            </w:r>
+          </w:p>
+          <w:p>
+            <w:pPr>
+              <w:jc w:val="both"/>
+              <w:rPr>
+                <w:rFonts w:ascii="Verdana" w:hAnsi="Verdana"/>
+                <w:color w:val="404040" w:themeColor="text1" w:themeTint="BF"/>
+              </w:rPr>
+            </w:pPr>
+            <w:r>
+              <w:rPr>
+                <w:rFonts w:ascii="Verdana" w:hAnsi="Verdana"/>
+                <w:color w:val="404040" w:themeColor="text1" w:themeTint="BF"/>
+              </w:rPr>
+              <w:t xml:space="preserve">- </w:t>
+            </w:r>
+            <w:r>
+              <w:rPr>
+                <w:rFonts w:ascii="Verdana" w:hAnsi="Verdana"/>
+                <w:color w:val="404040" w:themeColor="text1" w:themeTint="BF"/>
+              </w:rPr>
+              <w:t>id (código da foto);</w:t>
+            </w:r>
+          </w:p>
+          <w:p>
+            <w:pPr>
+              <w:jc w:val="both"/>
+              <w:rPr>
+                <w:rFonts w:ascii="Verdana" w:hAnsi="Verdana"/>
+                <w:color w:val="404040" w:themeColor="text1" w:themeTint="BF"/>
+              </w:rPr>
+            </w:pPr>
+            <w:r>
+              <w:rPr>
+                <w:rFonts w:ascii="Verdana" w:hAnsi="Verdana"/>
+                <w:color w:val="404040" w:themeColor="text1" w:themeTint="BF"/>
+              </w:rPr>
+              <w:t>- imagem do imóvel</w:t>
+            </w:r>
+            <w:r>
+              <w:rPr>
+                <w:rFonts w:ascii="Verdana" w:hAnsi="Verdana"/>
+                <w:color w:val="404040" w:themeColor="text1" w:themeTint="BF"/>
+              </w:rPr>
+              <w:t xml:space="preserve"> legível</w:t>
+            </w:r>
+            <w:r>
+              <w:rPr>
+                <w:rFonts w:ascii="Verdana" w:hAnsi="Verdana"/>
+                <w:color w:val="404040" w:themeColor="text1" w:themeTint="BF"/>
+              </w:rPr>
+              <w:t>, no mínimo 03 fotos</w:t>
+            </w:r>
+            <w:r>
+              <w:rPr>
+                <w:rFonts w:ascii="Verdana" w:hAnsi="Verdana"/>
+                <w:color w:val="404040" w:themeColor="text1" w:themeTint="BF"/>
+              </w:rPr>
+              <w:t>;</w:t>
+            </w:r>
+          </w:p>
+          <w:p>
+            <w:pPr>
+              <w:jc w:val="both"/>
+              <w:rPr>
+                <w:rFonts w:ascii="Verdana" w:hAnsi="Verdana"/>
+                <w:color w:val="404040" w:themeColor="text1" w:themeTint="BF"/>
+              </w:rPr>
+            </w:pPr>
+            <w:r>
+              <w:rPr>
+                <w:rFonts w:ascii="Verdana" w:hAnsi="Verdana"/>
+                <w:color w:val="404040" w:themeColor="text1" w:themeTint="BF"/>
+              </w:rPr>
+              <w:t xml:space="preserve">- </w:t>
+            </w:r>
+            <w:r>
+              <w:rPr>
+                <w:rFonts w:ascii="Verdana" w:hAnsi="Verdana"/>
+                <w:color w:val="404040" w:themeColor="text1" w:themeTint="BF"/>
+              </w:rPr>
+              <w:t>descrição desta i</w:t>
+            </w:r>
+            <w:r>
+              <w:rPr>
+                <w:rFonts w:ascii="Verdana" w:hAnsi="Verdana"/>
+                <w:color w:val="404040" w:themeColor="text1" w:themeTint="BF"/>
+              </w:rPr>
+              <w:t>ma</w:t>
+            </w:r>
+            <w:r>
+              <w:rPr>
+                <w:rFonts w:ascii="Verdana" w:hAnsi="Verdana"/>
+                <w:color w:val="404040" w:themeColor="text1" w:themeTint="BF"/>
+              </w:rPr>
+              <w:t>gem (</w:t>
+            </w:r>
+            <w:r>
+              <w:rPr>
+                <w:rFonts w:ascii="Verdana" w:hAnsi="Verdana"/>
+                <w:color w:val="404040" w:themeColor="text1" w:themeTint="BF"/>
+              </w:rPr>
+              <w:t xml:space="preserve">ex: </w:t>
+            </w:r>
+            <w:r>
+              <w:rPr>
+                <w:rFonts w:ascii="Verdana" w:hAnsi="Verdana"/>
+                <w:color w:val="404040" w:themeColor="text1" w:themeTint="BF"/>
+              </w:rPr>
+              <w:t>algum tipo de descrição</w:t>
+            </w:r>
+            <w:r>
+              <w:rPr>
+                <w:rFonts w:ascii="Verdana" w:hAnsi="Verdana"/>
+                <w:color w:val="404040" w:themeColor="text1" w:themeTint="BF"/>
+              </w:rPr>
+              <w:t xml:space="preserve"> da casa);</w:t>
+            </w:r>
+          </w:p>
+          <w:p>
+            <w:pPr>
+              <w:jc w:val="both"/>
+              <w:rPr>
+                <w:rFonts w:ascii="Verdana" w:hAnsi="Verdana"/>
+                <w:color w:val="404040" w:themeColor="text1" w:themeTint="BF"/>
+              </w:rPr>
+            </w:pPr>
+            <w:r>
+              <w:rPr>
+                <w:rFonts w:ascii="Verdana" w:hAnsi="Verdana"/>
+                <w:color w:val="404040" w:themeColor="text1" w:themeTint="BF"/>
+              </w:rPr>
+              <w:t>- informar a que imóvel a foto pertence;</w:t>
+            </w:r>
+          </w:p>
+          <w:p>
+            <w:pPr>
+              <w:jc w:val="both"/>
+              <w:rPr>
+                <w:rFonts w:ascii="Verdana" w:hAnsi="Verdana"/>
+                <w:color w:val="404040" w:themeColor="text1" w:themeTint="BF"/>
+              </w:rPr>
+            </w:pPr>
+            <w:r>
+              <w:rPr>
+                <w:rFonts w:ascii="Verdana" w:hAnsi="Verdana"/>
+                <w:color w:val="404040" w:themeColor="text1" w:themeTint="BF"/>
+              </w:rPr>
+              <w:t xml:space="preserve">- </w:t>
+            </w:r>
+            <w:r>
+              <w:rPr>
+                <w:rFonts w:ascii="Verdana" w:hAnsi="Verdana"/>
+                <w:color w:val="404040" w:themeColor="text1" w:themeTint="BF"/>
+              </w:rPr>
+              <w:t>usuário de cadastro;</w:t>
+            </w:r>
+          </w:p>
+          <w:p>
+            <w:pPr>
+              <w:jc w:val="both"/>
+              <w:rPr>
+                <w:rFonts w:ascii="Verdana" w:hAnsi="Verdana"/>
+                <w:color w:val="404040" w:themeColor="text1" w:themeTint="BF"/>
+              </w:rPr>
+            </w:pPr>
+            <w:r>
+              <w:rPr>
+                <w:rFonts w:ascii="Verdana" w:hAnsi="Verdana"/>
+                <w:color w:val="404040" w:themeColor="text1" w:themeTint="BF"/>
+              </w:rPr>
+              <w:t>- data de cadastro;</w:t>
+            </w:r>
+          </w:p>
+          <w:p>
+            <w:pPr>
+              <w:jc w:val="both"/>
+              <w:rPr>
+                <w:rFonts w:ascii="Verdana" w:hAnsi="Verdana"/>
+                <w:color w:val="404040" w:themeColor="text1" w:themeTint="BF"/>
+              </w:rPr>
+            </w:pPr>
+            <w:r>
+              <w:rPr>
+                <w:rFonts w:ascii="Verdana" w:hAnsi="Verdana"/>
+                <w:color w:val="404040" w:themeColor="text1" w:themeTint="BF"/>
+              </w:rPr>
+              <w:t>- status d</w:t>
+            </w:r>
+            <w:r>
+              <w:rPr>
+                <w:rFonts w:ascii="Verdana" w:hAnsi="Verdana"/>
+                <w:color w:val="404040" w:themeColor="text1" w:themeTint="BF"/>
+              </w:rPr>
+              <w:t>a foto</w:t>
+            </w:r>
+            <w:r>
+              <w:rPr>
+                <w:rFonts w:ascii="Verdana" w:hAnsi="Verdana"/>
+                <w:color w:val="404040" w:themeColor="text1" w:themeTint="BF"/>
+              </w:rPr>
+              <w:t xml:space="preserve"> (ativo ou inativo);</w:t>
+            </w:r>
           </w:p>
         </w:tc>
       </w:tr>
@@ -23657,16 +25594,29 @@
               <w:bottom w:w="100" w:type="dxa"/>
               <w:right w:w="100" w:type="dxa"/>
             </w:tcMar>
-            <w:vAlign w:val="center"/>
-          </w:tcPr>
-          <w:p>
-            <w:pPr>
-              <w:jc w:val="center"/>
+          </w:tcPr>
+          <w:p>
+            <w:pPr>
+              <w:jc w:val="both"/>
               <w:rPr>
                 <w:rFonts w:ascii="Verdana" w:hAnsi="Verdana"/>
                 <w:color w:val="404040" w:themeColor="text1" w:themeTint="BF"/>
               </w:rPr>
             </w:pPr>
+            <w:r>
+              <w:rPr>
+                <w:rFonts w:ascii="Verdana" w:hAnsi="Verdana"/>
+                <w:color w:val="404040" w:themeColor="text1" w:themeTint="BF"/>
+              </w:rPr>
+              <w:t>RU</w:t>
+            </w:r>
+            <w:r>
+              <w:rPr>
+                <w:rFonts w:ascii="Verdana" w:hAnsi="Verdana"/>
+                <w:color w:val="404040" w:themeColor="text1" w:themeTint="BF"/>
+              </w:rPr>
+              <w:t>-007, 005, RNF-003</w:t>
+            </w:r>
           </w:p>
         </w:tc>
         <w:tc>
@@ -23685,13 +25635,11 @@
               <w:bottom w:w="100" w:type="dxa"/>
               <w:right w:w="100" w:type="dxa"/>
             </w:tcMar>
-            <w:vAlign w:val="center"/>
-          </w:tcPr>
-          <w:p>
-            <w:pPr>
-              <w:widowControl w:val="0"/>
-              <w:spacing w:line="240" w:lineRule="auto"/>
-              <w:jc w:val="center"/>
+          </w:tcPr>
+          <w:p>
+            <w:pPr>
+              <w:widowControl w:val="0"/>
+              <w:spacing w:line="240" w:lineRule="auto"/>
               <w:rPr>
                 <w:rFonts w:ascii="Verdana" w:hAnsi="Verdana"/>
                 <w:color w:val="404040" w:themeColor="text1" w:themeTint="BF"/>
@@ -23716,38 +25664,33 @@
               <w:bottom w:w="100" w:type="dxa"/>
               <w:right w:w="100" w:type="dxa"/>
             </w:tcMar>
-            <w:vAlign w:val="center"/>
-          </w:tcPr>
-          <w:p>
-            <w:pPr>
-              <w:jc w:val="center"/>
+          </w:tcPr>
+          <w:p>
+            <w:pPr>
+              <w:jc w:val="both"/>
               <w:rPr>
                 <w:rFonts w:ascii="Verdana" w:hAnsi="Verdana"/>
                 <w:color w:val="404040" w:themeColor="text1" w:themeTint="BF"/>
               </w:rPr>
             </w:pPr>
+            <w:r>
+              <w:rPr>
+                <w:rFonts w:ascii="Verdana" w:hAnsi="Verdana"/>
+                <w:color w:val="404040" w:themeColor="text1" w:themeTint="BF"/>
+              </w:rPr>
+              <w:t>Aires Ribeiro</w:t>
+            </w:r>
+            <w:r>
+              <w:rPr>
+                <w:rFonts w:ascii="Verdana" w:hAnsi="Verdana"/>
+                <w:color w:val="404040" w:themeColor="text1" w:themeTint="BF"/>
+              </w:rPr>
+              <w:t xml:space="preserve"> </w:t>
+            </w:r>
           </w:p>
         </w:tc>
       </w:tr>
     </w:tbl>
-    <w:p>
-      <w:pPr>
-        <w:rPr>
-          <w:rFonts w:ascii="Verdana" w:hAnsi="Verdana"/>
-          <w:i/>
-          <w:color w:val="FF0000"/>
-        </w:rPr>
-      </w:pPr>
-    </w:p>
-    <w:p>
-      <w:pPr>
-        <w:rPr>
-          <w:rFonts w:ascii="Verdana" w:hAnsi="Verdana"/>
-          <w:i/>
-          <w:color w:val="FF0000"/>
-        </w:rPr>
-      </w:pPr>
-    </w:p>
     <w:p>
       <w:r>
         <w:br w:type="page"/>
@@ -23762,7 +25705,7 @@
         <w:t>RD 00</w:t>
       </w:r>
       <w:r>
-        <w:t>5</w:t>
+        <w:t>6</w:t>
       </w:r>
     </w:p>
     <w:tbl>
@@ -24697,7 +26640,10 @@
         <w:t xml:space="preserve">RD </w:t>
       </w:r>
       <w:r>
-        <w:t>006</w:t>
+        <w:t>00</w:t>
+      </w:r>
+      <w:r>
+        <w:t>7</w:t>
       </w:r>
     </w:p>
     <w:tbl>
@@ -25632,7 +27578,10 @@
         <w:t xml:space="preserve">RD </w:t>
       </w:r>
       <w:r>
-        <w:t>007</w:t>
+        <w:t>00</w:t>
+      </w:r>
+      <w:r>
+        <w:t>8</w:t>
       </w:r>
     </w:p>
     <w:tbl>
@@ -26567,7 +28516,10 @@
         <w:t xml:space="preserve">RD </w:t>
       </w:r>
       <w:r>
-        <w:t>008</w:t>
+        <w:t>00</w:t>
+      </w:r>
+      <w:r>
+        <w:t>9</w:t>
       </w:r>
     </w:p>
     <w:tbl>
@@ -28471,8 +30423,8 @@
       </w:tr>
     </w:tbl>
     <w:p>
-      <w:bookmarkStart w:id="32" w:name="_xlqjg9ubm38i" w:colFirst="0" w:colLast="0"/>
-      <w:bookmarkEnd w:id="32"/>
+      <w:bookmarkStart w:id="31" w:name="_xlqjg9ubm38i" w:colFirst="0" w:colLast="0"/>
+      <w:bookmarkEnd w:id="31"/>
     </w:p>
     <w:p>
       <w:pPr>
@@ -29433,8 +31385,8 @@
           <w:szCs w:val="22"/>
         </w:rPr>
       </w:pPr>
-      <w:bookmarkStart w:id="33" w:name="_kma8h625vtvl" w:colFirst="0" w:colLast="0"/>
-      <w:bookmarkEnd w:id="33"/>
+      <w:bookmarkStart w:id="32" w:name="_kma8h625vtvl" w:colFirst="0" w:colLast="0"/>
+      <w:bookmarkEnd w:id="32"/>
       <w:r>
         <w:rPr>
           <w:rFonts w:ascii="Verdana" w:hAnsi="Verdana"/>
@@ -29454,8 +31406,8 @@
           <w:szCs w:val="22"/>
         </w:rPr>
       </w:pPr>
-      <w:bookmarkStart w:id="34" w:name="_7kebea7ylmsy" w:colFirst="0" w:colLast="0"/>
-      <w:bookmarkEnd w:id="34"/>
+      <w:bookmarkStart w:id="33" w:name="_7kebea7ylmsy" w:colFirst="0" w:colLast="0"/>
+      <w:bookmarkEnd w:id="33"/>
       <w:r>
         <w:rPr>
           <w:rFonts w:ascii="Verdana" w:hAnsi="Verdana"/>
@@ -29519,8 +31471,8 @@
           <w:szCs w:val="22"/>
         </w:rPr>
       </w:pPr>
-      <w:bookmarkStart w:id="35" w:name="_ode8dkg2ydro" w:colFirst="0" w:colLast="0"/>
-      <w:bookmarkEnd w:id="35"/>
+      <w:bookmarkStart w:id="34" w:name="_ode8dkg2ydro" w:colFirst="0" w:colLast="0"/>
+      <w:bookmarkEnd w:id="34"/>
       <w:r>
         <w:rPr>
           <w:rFonts w:ascii="Verdana" w:hAnsi="Verdana"/>
@@ -29540,8 +31492,8 @@
           <w:szCs w:val="22"/>
         </w:rPr>
       </w:pPr>
-      <w:bookmarkStart w:id="36" w:name="_z5gsu6gqiea3" w:colFirst="0" w:colLast="0"/>
-      <w:bookmarkEnd w:id="36"/>
+      <w:bookmarkStart w:id="35" w:name="_z5gsu6gqiea3" w:colFirst="0" w:colLast="0"/>
+      <w:bookmarkEnd w:id="35"/>
       <w:r>
         <w:rPr>
           <w:rFonts w:ascii="Verdana" w:hAnsi="Verdana"/>
@@ -29631,8 +31583,8 @@
           <w:rFonts w:ascii="Verdana" w:hAnsi="Verdana"/>
         </w:rPr>
       </w:pPr>
-      <w:bookmarkStart w:id="37" w:name="_1pxezwc" w:colFirst="0" w:colLast="0"/>
-      <w:bookmarkEnd w:id="37"/>
+      <w:bookmarkStart w:id="36" w:name="_1pxezwc" w:colFirst="0" w:colLast="0"/>
+      <w:bookmarkEnd w:id="36"/>
       <w:r>
         <w:rPr>
           <w:rFonts w:ascii="Verdana" w:hAnsi="Verdana"/>
@@ -29991,8 +31943,8 @@
           <w:szCs w:val="22"/>
         </w:rPr>
       </w:pPr>
-      <w:bookmarkStart w:id="38" w:name="_40pa1qyo68xd" w:colFirst="0" w:colLast="0"/>
-      <w:bookmarkEnd w:id="38"/>
+      <w:bookmarkStart w:id="37" w:name="_40pa1qyo68xd" w:colFirst="0" w:colLast="0"/>
+      <w:bookmarkEnd w:id="37"/>
       <w:r>
         <w:rPr>
           <w:rFonts w:ascii="Verdana" w:hAnsi="Verdana"/>
@@ -30012,8 +31964,8 @@
           <w:szCs w:val="22"/>
         </w:rPr>
       </w:pPr>
-      <w:bookmarkStart w:id="39" w:name="_wz7jxfvngci1" w:colFirst="0" w:colLast="0"/>
-      <w:bookmarkEnd w:id="39"/>
+      <w:bookmarkStart w:id="38" w:name="_wz7jxfvngci1" w:colFirst="0" w:colLast="0"/>
+      <w:bookmarkEnd w:id="38"/>
       <w:r>
         <w:rPr>
           <w:rFonts w:ascii="Verdana" w:hAnsi="Verdana"/>
@@ -30066,8 +32018,8 @@
           <w:szCs w:val="22"/>
         </w:rPr>
       </w:pPr>
-      <w:bookmarkStart w:id="40" w:name="_z8eefst47ptx" w:colFirst="0" w:colLast="0"/>
-      <w:bookmarkEnd w:id="40"/>
+      <w:bookmarkStart w:id="39" w:name="_z8eefst47ptx" w:colFirst="0" w:colLast="0"/>
+      <w:bookmarkEnd w:id="39"/>
       <w:r>
         <w:rPr>
           <w:rFonts w:ascii="Verdana" w:hAnsi="Verdana"/>
@@ -30087,8 +32039,8 @@
           <w:szCs w:val="22"/>
         </w:rPr>
       </w:pPr>
-      <w:bookmarkStart w:id="41" w:name="_8oxumu3167cl" w:colFirst="0" w:colLast="0"/>
-      <w:bookmarkEnd w:id="41"/>
+      <w:bookmarkStart w:id="40" w:name="_8oxumu3167cl" w:colFirst="0" w:colLast="0"/>
+      <w:bookmarkEnd w:id="40"/>
       <w:r>
         <w:rPr>
           <w:rFonts w:ascii="Verdana" w:hAnsi="Verdana"/>
@@ -30394,8 +32346,8 @@
           <w:szCs w:val="22"/>
         </w:rPr>
       </w:pPr>
-      <w:bookmarkStart w:id="42" w:name="_q87tnomq162a" w:colFirst="0" w:colLast="0"/>
-      <w:bookmarkEnd w:id="42"/>
+      <w:bookmarkStart w:id="41" w:name="_q87tnomq162a" w:colFirst="0" w:colLast="0"/>
+      <w:bookmarkEnd w:id="41"/>
       <w:r>
         <w:rPr>
           <w:rFonts w:ascii="Verdana" w:hAnsi="Verdana"/>
@@ -30429,8 +32381,8 @@
           <w:szCs w:val="22"/>
         </w:rPr>
       </w:pPr>
-      <w:bookmarkStart w:id="43" w:name="_a85homv0vt8v" w:colFirst="0" w:colLast="0"/>
-      <w:bookmarkEnd w:id="43"/>
+      <w:bookmarkStart w:id="42" w:name="_a85homv0vt8v" w:colFirst="0" w:colLast="0"/>
+      <w:bookmarkEnd w:id="42"/>
       <w:r>
         <w:rPr>
           <w:rFonts w:ascii="Verdana" w:hAnsi="Verdana"/>
@@ -30471,8 +32423,8 @@
           <w:szCs w:val="22"/>
         </w:rPr>
       </w:pPr>
-      <w:bookmarkStart w:id="44" w:name="_3dul5jrquj0r" w:colFirst="0" w:colLast="0"/>
-      <w:bookmarkEnd w:id="44"/>
+      <w:bookmarkStart w:id="43" w:name="_3dul5jrquj0r" w:colFirst="0" w:colLast="0"/>
+      <w:bookmarkEnd w:id="43"/>
       <w:r>
         <w:rPr>
           <w:rFonts w:ascii="Verdana" w:hAnsi="Verdana"/>
@@ -30732,7 +32684,15 @@
         <w:sz w:val="24"/>
         <w:szCs w:val="24"/>
       </w:rPr>
-      <w:t>(Logotipo da IES)</w:t>
+      <w:t xml:space="preserve">(Logotipo </w:t>
+    </w:r>
+    <w:r>
+      <w:rPr>
+        <w:rFonts w:ascii="Nimbus Roman No9 L" w:eastAsia="Nimbus Roman No9 L" w:hAnsi="Nimbus Roman No9 L" w:cs="Nimbus Roman No9 L"/>
+        <w:sz w:val="24"/>
+        <w:szCs w:val="24"/>
+      </w:rPr>
+      <w:t>da IES)</w:t>
     </w:r>
     <w:r>
       <w:rPr>
@@ -31622,6 +33582,7 @@
   <w:style w:type="character" w:default="1" w:styleId="DefaultParagraphFont">
     <w:name w:val="Default Paragraph Font"/>
     <w:uiPriority w:val="1"/>
+    <w:semiHidden/>
     <w:unhideWhenUsed/>
   </w:style>
   <w:style w:type="table" w:default="1" w:styleId="TableNormal">

</xml_diff>

<commit_message>
adicionado documento de plano de teste de software
</commit_message>
<xml_diff>
--- a/Documentacao/ERS_Projeto_Anuncio_de_Imoveis.docx
+++ b/Documentacao/ERS_Projeto_Anuncio_de_Imoveis.docx
@@ -1262,7 +1262,6 @@
           <w:docPartUnique/>
         </w:docPartObj>
       </w:sdtPr>
-      <w:sdtEndPr/>
       <w:sdtContent>
         <w:p>
           <w:pPr>
@@ -14862,16 +14861,7 @@
         <w:pStyle w:val="Heading3"/>
       </w:pPr>
       <w:r>
-        <w:t>RF 00</w:t>
-      </w:r>
-      <w:r>
-        <w:t>5</w:t>
-      </w:r>
-      <w:r>
-        <w:t xml:space="preserve"> – Cadastro de </w:t>
-      </w:r>
-      <w:r>
-        <w:t>Fotos</w:t>
+        <w:t>RF 005 – Cadastro de Fotos</w:t>
       </w:r>
     </w:p>
     <w:tbl>
@@ -16144,6 +16134,7 @@
       <w:pPr>
         <w:pStyle w:val="Heading2"/>
         <w:ind w:firstLine="720"/>
+        <w:jc w:val="center"/>
         <w:rPr>
           <w:rFonts w:ascii="Verdana" w:hAnsi="Verdana"/>
         </w:rPr>
@@ -19051,16 +19042,7 @@
         <w:pStyle w:val="Heading3"/>
       </w:pPr>
       <w:r>
-        <w:t>RNF 00</w:t>
-      </w:r>
-      <w:r>
-        <w:t>3</w:t>
-      </w:r>
-      <w:r>
-        <w:t xml:space="preserve"> – Cadastro de </w:t>
-      </w:r>
-      <w:r>
-        <w:t>Fotos</w:t>
+        <w:t>RNF 003 – Cadastro de Fotos</w:t>
       </w:r>
     </w:p>
     <w:p/>
@@ -24776,14 +24758,7 @@
                 <w:rFonts w:ascii="Verdana" w:hAnsi="Verdana"/>
                 <w:color w:val="404040" w:themeColor="text1" w:themeTint="BF"/>
               </w:rPr>
-              <w:t>RD 00</w:t>
-            </w:r>
-            <w:r>
-              <w:rPr>
-                <w:rFonts w:ascii="Verdana" w:hAnsi="Verdana"/>
-                <w:color w:val="404040" w:themeColor="text1" w:themeTint="BF"/>
-              </w:rPr>
-              <w:t>5</w:t>
+              <w:t>RD 005</w:t>
             </w:r>
           </w:p>
         </w:tc>
@@ -32684,15 +32659,7 @@
         <w:sz w:val="24"/>
         <w:szCs w:val="24"/>
       </w:rPr>
-      <w:t xml:space="preserve">(Logotipo </w:t>
-    </w:r>
-    <w:r>
-      <w:rPr>
-        <w:rFonts w:ascii="Nimbus Roman No9 L" w:eastAsia="Nimbus Roman No9 L" w:hAnsi="Nimbus Roman No9 L" w:cs="Nimbus Roman No9 L"/>
-        <w:sz w:val="24"/>
-        <w:szCs w:val="24"/>
-      </w:rPr>
-      <w:t>da IES)</w:t>
+      <w:t>(Logotipo da IES)</w:t>
     </w:r>
     <w:r>
       <w:rPr>

</xml_diff>

<commit_message>
adiciona o documento de plano de teste de software
</commit_message>
<xml_diff>
--- a/Documentacao/ERS_Projeto_Anuncio_de_Imoveis.docx
+++ b/Documentacao/ERS_Projeto_Anuncio_de_Imoveis.docx
@@ -1262,7 +1262,6 @@
           <w:docPartUnique/>
         </w:docPartObj>
       </w:sdtPr>
-      <w:sdtEndPr/>
       <w:sdtContent>
         <w:p>
           <w:pPr>
@@ -14862,16 +14861,7 @@
         <w:pStyle w:val="Heading3"/>
       </w:pPr>
       <w:r>
-        <w:t>RF 00</w:t>
-      </w:r>
-      <w:r>
-        <w:t>5</w:t>
-      </w:r>
-      <w:r>
-        <w:t xml:space="preserve"> – Cadastro de </w:t>
-      </w:r>
-      <w:r>
-        <w:t>Fotos</w:t>
+        <w:t>RF 005 – Cadastro de Fotos</w:t>
       </w:r>
     </w:p>
     <w:tbl>
@@ -16144,6 +16134,7 @@
       <w:pPr>
         <w:pStyle w:val="Heading2"/>
         <w:ind w:firstLine="720"/>
+        <w:jc w:val="center"/>
         <w:rPr>
           <w:rFonts w:ascii="Verdana" w:hAnsi="Verdana"/>
         </w:rPr>
@@ -19051,16 +19042,7 @@
         <w:pStyle w:val="Heading3"/>
       </w:pPr>
       <w:r>
-        <w:t>RNF 00</w:t>
-      </w:r>
-      <w:r>
-        <w:t>3</w:t>
-      </w:r>
-      <w:r>
-        <w:t xml:space="preserve"> – Cadastro de </w:t>
-      </w:r>
-      <w:r>
-        <w:t>Fotos</w:t>
+        <w:t>RNF 003 – Cadastro de Fotos</w:t>
       </w:r>
     </w:p>
     <w:p/>
@@ -24776,14 +24758,7 @@
                 <w:rFonts w:ascii="Verdana" w:hAnsi="Verdana"/>
                 <w:color w:val="404040" w:themeColor="text1" w:themeTint="BF"/>
               </w:rPr>
-              <w:t>RD 00</w:t>
-            </w:r>
-            <w:r>
-              <w:rPr>
-                <w:rFonts w:ascii="Verdana" w:hAnsi="Verdana"/>
-                <w:color w:val="404040" w:themeColor="text1" w:themeTint="BF"/>
-              </w:rPr>
-              <w:t>5</w:t>
+              <w:t>RD 005</w:t>
             </w:r>
           </w:p>
         </w:tc>
@@ -32684,15 +32659,7 @@
         <w:sz w:val="24"/>
         <w:szCs w:val="24"/>
       </w:rPr>
-      <w:t xml:space="preserve">(Logotipo </w:t>
-    </w:r>
-    <w:r>
-      <w:rPr>
-        <w:rFonts w:ascii="Nimbus Roman No9 L" w:eastAsia="Nimbus Roman No9 L" w:hAnsi="Nimbus Roman No9 L" w:cs="Nimbus Roman No9 L"/>
-        <w:sz w:val="24"/>
-        <w:szCs w:val="24"/>
-      </w:rPr>
-      <w:t>da IES)</w:t>
+      <w:t>(Logotipo da IES)</w:t>
     </w:r>
     <w:r>
       <w:rPr>

</xml_diff>

<commit_message>
adicionado uma regra de negócio referente a fotos
</commit_message>
<xml_diff>
--- a/Documentacao/ERS_Projeto_Anuncio_de_Imoveis.docx
+++ b/Documentacao/ERS_Projeto_Anuncio_de_Imoveis.docx
@@ -15744,7 +15744,13 @@
               <w:rPr>
                 <w:rFonts w:ascii="Verdana" w:hAnsi="Verdana"/>
               </w:rPr>
-              <w:t>a foto</w:t>
+              <w:t xml:space="preserve">a </w:t>
+            </w:r>
+            <w:r>
+              <w:rPr>
+                <w:rFonts w:ascii="Verdana" w:hAnsi="Verdana"/>
+              </w:rPr>
+              <w:t>imagem</w:t>
             </w:r>
             <w:r>
               <w:rPr>
@@ -25323,6 +25329,22 @@
                 <w:rFonts w:ascii="Verdana" w:hAnsi="Verdana"/>
                 <w:color w:val="404040" w:themeColor="text1" w:themeTint="BF"/>
               </w:rPr>
+              <w:t>- a imagem deve estar legível, ou seja, com boa qualidade;</w:t>
+            </w:r>
+          </w:p>
+          <w:p>
+            <w:pPr>
+              <w:jc w:val="both"/>
+              <w:rPr>
+                <w:rFonts w:ascii="Verdana" w:hAnsi="Verdana"/>
+                <w:color w:val="404040" w:themeColor="text1" w:themeTint="BF"/>
+              </w:rPr>
+            </w:pPr>
+            <w:r>
+              <w:rPr>
+                <w:rFonts w:ascii="Verdana" w:hAnsi="Verdana"/>
+                <w:color w:val="404040" w:themeColor="text1" w:themeTint="BF"/>
+              </w:rPr>
               <w:t xml:space="preserve">- </w:t>
             </w:r>
             <w:r>
@@ -25680,7 +25702,19 @@
         <w:t>RD 00</w:t>
       </w:r>
       <w:r>
-        <w:t>6</w:t>
+        <w:t>7 – Exibição d</w:t>
+      </w:r>
+      <w:r>
+        <w:t>e</w:t>
+      </w:r>
+      <w:r>
+        <w:t xml:space="preserve"> image</w:t>
+      </w:r>
+      <w:r>
+        <w:t>ns</w:t>
+      </w:r>
+      <w:r>
+        <w:t xml:space="preserve"> na página do site</w:t>
       </w:r>
     </w:p>
     <w:tbl>
@@ -25917,6 +25951,13 @@
                 <w:color w:val="404040" w:themeColor="text1" w:themeTint="BF"/>
               </w:rPr>
             </w:pPr>
+            <w:r>
+              <w:rPr>
+                <w:rFonts w:ascii="Verdana" w:hAnsi="Verdana"/>
+                <w:color w:val="404040" w:themeColor="text1" w:themeTint="BF"/>
+              </w:rPr>
+              <w:t>RD 007</w:t>
+            </w:r>
           </w:p>
         </w:tc>
         <w:tc>
@@ -25973,6 +26014,13 @@
                 <w:color w:val="404040" w:themeColor="text1" w:themeTint="BF"/>
               </w:rPr>
             </w:pPr>
+            <w:r>
+              <w:rPr>
+                <w:rFonts w:ascii="Verdana" w:hAnsi="Verdana"/>
+                <w:color w:val="404040" w:themeColor="text1" w:themeTint="BF"/>
+              </w:rPr>
+              <w:t>Exibição da imagem na página do site</w:t>
+            </w:r>
           </w:p>
         </w:tc>
       </w:tr>
@@ -26242,7 +26290,7 @@
                 <w:rFonts w:ascii="Verdana" w:hAnsi="Verdana"/>
                 <w:color w:val="404040" w:themeColor="text1" w:themeTint="BF"/>
               </w:rPr>
-              <w:t>Product-owners</w:t>
+              <w:t>Aires Ribeiro</w:t>
             </w:r>
           </w:p>
         </w:tc>
@@ -26319,6 +26367,45 @@
                 <w:color w:val="404040" w:themeColor="text1" w:themeTint="BF"/>
               </w:rPr>
             </w:pPr>
+            <w:r>
+              <w:rPr>
+                <w:rFonts w:ascii="Verdana" w:hAnsi="Verdana"/>
+                <w:color w:val="404040" w:themeColor="text1" w:themeTint="BF"/>
+              </w:rPr>
+              <w:t>O usuário solicitou que as imagens de anúncios na página do site fossem exibidos da seguinte forma:</w:t>
+            </w:r>
+          </w:p>
+          <w:p>
+            <w:pPr>
+              <w:jc w:val="both"/>
+              <w:rPr>
+                <w:rFonts w:ascii="Verdana" w:hAnsi="Verdana"/>
+                <w:color w:val="404040" w:themeColor="text1" w:themeTint="BF"/>
+              </w:rPr>
+            </w:pPr>
+            <w:r>
+              <w:rPr>
+                <w:rFonts w:ascii="Verdana" w:hAnsi="Verdana"/>
+                <w:color w:val="404040" w:themeColor="text1" w:themeTint="BF"/>
+              </w:rPr>
+              <w:t>- banner tipo carroussel de pelo menos três fotos aleatórias;</w:t>
+            </w:r>
+          </w:p>
+          <w:p>
+            <w:pPr>
+              <w:jc w:val="both"/>
+              <w:rPr>
+                <w:rFonts w:ascii="Verdana" w:hAnsi="Verdana"/>
+                <w:color w:val="404040" w:themeColor="text1" w:themeTint="BF"/>
+              </w:rPr>
+            </w:pPr>
+            <w:r>
+              <w:rPr>
+                <w:rFonts w:ascii="Verdana" w:hAnsi="Verdana"/>
+                <w:color w:val="404040" w:themeColor="text1" w:themeTint="BF"/>
+              </w:rPr>
+              <w:t>- cards dispostos em três colunas e a quantidade de linhas conforme a quantidade de anúncios cadastrados.</w:t>
+            </w:r>
           </w:p>
         </w:tc>
       </w:tr>
@@ -26520,6 +26607,13 @@
                 <w:color w:val="404040" w:themeColor="text1" w:themeTint="BF"/>
               </w:rPr>
             </w:pPr>
+            <w:r>
+              <w:rPr>
+                <w:rFonts w:ascii="Verdana" w:hAnsi="Verdana"/>
+                <w:color w:val="404040" w:themeColor="text1" w:themeTint="BF"/>
+              </w:rPr>
+              <w:t>RU-007, 005, RNF-003, RD 005</w:t>
+            </w:r>
           </w:p>
         </w:tc>
         <w:tc>
@@ -26579,944 +26673,13 @@
                 <w:color w:val="404040" w:themeColor="text1" w:themeTint="BF"/>
               </w:rPr>
             </w:pPr>
-          </w:p>
-        </w:tc>
-      </w:tr>
-    </w:tbl>
-    <w:p>
-      <w:pPr>
-        <w:rPr>
-          <w:rFonts w:ascii="Verdana" w:hAnsi="Verdana"/>
-          <w:i/>
-          <w:color w:val="FF0000"/>
-        </w:rPr>
-      </w:pPr>
-    </w:p>
-    <w:p>
-      <w:pPr>
-        <w:rPr>
-          <w:rFonts w:ascii="Verdana" w:hAnsi="Verdana"/>
-          <w:i/>
-          <w:color w:val="FF0000"/>
-        </w:rPr>
-      </w:pPr>
-    </w:p>
-    <w:p>
-      <w:r>
-        <w:br w:type="page"/>
-      </w:r>
-    </w:p>
-    <w:p>
-      <w:pPr>
-        <w:pStyle w:val="Heading3"/>
-      </w:pPr>
-      <w:r>
-        <w:lastRenderedPageBreak/>
-        <w:t xml:space="preserve">RD </w:t>
-      </w:r>
-      <w:r>
-        <w:t>00</w:t>
-      </w:r>
-      <w:r>
-        <w:t>7</w:t>
-      </w:r>
-    </w:p>
-    <w:tbl>
-      <w:tblPr>
-        <w:tblStyle w:val="a5"/>
-        <w:tblW w:w="9615" w:type="dxa"/>
-        <w:tblInd w:w="130" w:type="dxa"/>
-        <w:tblBorders>
-          <w:top w:val="single" w:sz="8" w:space="0" w:color="000000"/>
-          <w:left w:val="single" w:sz="8" w:space="0" w:color="000000"/>
-          <w:bottom w:val="single" w:sz="8" w:space="0" w:color="000000"/>
-          <w:right w:val="single" w:sz="8" w:space="0" w:color="000000"/>
-          <w:insideH w:val="single" w:sz="8" w:space="0" w:color="000000"/>
-          <w:insideV w:val="single" w:sz="8" w:space="0" w:color="000000"/>
-        </w:tblBorders>
-        <w:tblLayout w:type="fixed"/>
-        <w:tblLook w:val="0600" w:firstRow="0" w:lastRow="0" w:firstColumn="0" w:lastColumn="0" w:noHBand="1" w:noVBand="1"/>
-      </w:tblPr>
-      <w:tblGrid>
-        <w:gridCol w:w="2160"/>
-        <w:gridCol w:w="270"/>
-        <w:gridCol w:w="2475"/>
-        <w:gridCol w:w="315"/>
-        <w:gridCol w:w="2895"/>
-        <w:gridCol w:w="1500"/>
-      </w:tblGrid>
-      <w:tr>
-        <w:tc>
-          <w:tcPr>
-            <w:tcW w:w="2160" w:type="dxa"/>
-            <w:tcBorders>
-              <w:top w:val="single" w:sz="8" w:space="0" w:color="FFFFFF"/>
-              <w:left w:val="single" w:sz="8" w:space="0" w:color="FFFFFF"/>
-              <w:bottom w:val="single" w:sz="12" w:space="0" w:color="000000"/>
-              <w:right w:val="single" w:sz="8" w:space="0" w:color="FFFFFF"/>
-            </w:tcBorders>
-            <w:shd w:val="clear" w:color="auto" w:fill="auto"/>
-            <w:tcMar>
-              <w:top w:w="100" w:type="dxa"/>
-              <w:left w:w="100" w:type="dxa"/>
-              <w:bottom w:w="100" w:type="dxa"/>
-              <w:right w:w="100" w:type="dxa"/>
-            </w:tcMar>
-          </w:tcPr>
-          <w:p>
-            <w:pPr>
-              <w:widowControl w:val="0"/>
-              <w:spacing w:line="240" w:lineRule="auto"/>
-              <w:rPr>
-                <w:rFonts w:ascii="Verdana" w:hAnsi="Verdana"/>
-                <w:b/>
-              </w:rPr>
-            </w:pPr>
-            <w:r>
-              <w:rPr>
-                <w:rFonts w:ascii="Verdana" w:hAnsi="Verdana"/>
-                <w:b/>
-              </w:rPr>
-              <w:t>Identificador</w:t>
-            </w:r>
-          </w:p>
-        </w:tc>
-        <w:tc>
-          <w:tcPr>
-            <w:tcW w:w="270" w:type="dxa"/>
-            <w:tcBorders>
-              <w:top w:val="single" w:sz="8" w:space="0" w:color="FFFFFF"/>
-              <w:left w:val="single" w:sz="8" w:space="0" w:color="FFFFFF"/>
-              <w:bottom w:val="single" w:sz="8" w:space="0" w:color="F3F3F3"/>
-              <w:right w:val="single" w:sz="8" w:space="0" w:color="FFFFFF"/>
-            </w:tcBorders>
-            <w:shd w:val="clear" w:color="auto" w:fill="auto"/>
-            <w:tcMar>
-              <w:top w:w="100" w:type="dxa"/>
-              <w:left w:w="100" w:type="dxa"/>
-              <w:bottom w:w="100" w:type="dxa"/>
-              <w:right w:w="100" w:type="dxa"/>
-            </w:tcMar>
-          </w:tcPr>
-          <w:p>
-            <w:pPr>
-              <w:widowControl w:val="0"/>
-              <w:spacing w:line="240" w:lineRule="auto"/>
-              <w:rPr>
-                <w:rFonts w:ascii="Verdana" w:hAnsi="Verdana"/>
-                <w:b/>
-              </w:rPr>
-            </w:pPr>
-          </w:p>
-        </w:tc>
-        <w:tc>
-          <w:tcPr>
-            <w:tcW w:w="2475" w:type="dxa"/>
-            <w:tcBorders>
-              <w:top w:val="single" w:sz="8" w:space="0" w:color="FFFFFF"/>
-              <w:left w:val="single" w:sz="8" w:space="0" w:color="FFFFFF"/>
-              <w:bottom w:val="single" w:sz="12" w:space="0" w:color="000000"/>
-              <w:right w:val="single" w:sz="8" w:space="0" w:color="FFFFFF"/>
-            </w:tcBorders>
-            <w:shd w:val="clear" w:color="auto" w:fill="auto"/>
-            <w:tcMar>
-              <w:top w:w="100" w:type="dxa"/>
-              <w:left w:w="100" w:type="dxa"/>
-              <w:bottom w:w="100" w:type="dxa"/>
-              <w:right w:w="100" w:type="dxa"/>
-            </w:tcMar>
-          </w:tcPr>
-          <w:p>
-            <w:pPr>
-              <w:widowControl w:val="0"/>
-              <w:spacing w:line="240" w:lineRule="auto"/>
-              <w:rPr>
-                <w:rFonts w:ascii="Verdana" w:hAnsi="Verdana"/>
-                <w:b/>
-              </w:rPr>
-            </w:pPr>
-            <w:r>
-              <w:rPr>
-                <w:rFonts w:ascii="Verdana" w:hAnsi="Verdana"/>
-                <w:b/>
-              </w:rPr>
-              <w:t>Nome</w:t>
-            </w:r>
-          </w:p>
-        </w:tc>
-        <w:tc>
-          <w:tcPr>
-            <w:tcW w:w="315" w:type="dxa"/>
-            <w:tcBorders>
-              <w:top w:val="single" w:sz="8" w:space="0" w:color="FFFFFF"/>
-              <w:left w:val="single" w:sz="8" w:space="0" w:color="FFFFFF"/>
-              <w:bottom w:val="single" w:sz="12" w:space="0" w:color="000000"/>
-              <w:right w:val="single" w:sz="8" w:space="0" w:color="FFFFFF"/>
-            </w:tcBorders>
-            <w:shd w:val="clear" w:color="auto" w:fill="auto"/>
-            <w:tcMar>
-              <w:top w:w="100" w:type="dxa"/>
-              <w:left w:w="100" w:type="dxa"/>
-              <w:bottom w:w="100" w:type="dxa"/>
-              <w:right w:w="100" w:type="dxa"/>
-            </w:tcMar>
-          </w:tcPr>
-          <w:p>
-            <w:pPr>
-              <w:widowControl w:val="0"/>
-              <w:spacing w:line="240" w:lineRule="auto"/>
-              <w:rPr>
-                <w:rFonts w:ascii="Verdana" w:hAnsi="Verdana"/>
-              </w:rPr>
-            </w:pPr>
-          </w:p>
-        </w:tc>
-        <w:tc>
-          <w:tcPr>
-            <w:tcW w:w="2895" w:type="dxa"/>
-            <w:tcBorders>
-              <w:top w:val="single" w:sz="8" w:space="0" w:color="FFFFFF"/>
-              <w:left w:val="single" w:sz="8" w:space="0" w:color="FFFFFF"/>
-              <w:bottom w:val="single" w:sz="12" w:space="0" w:color="000000"/>
-              <w:right w:val="single" w:sz="8" w:space="0" w:color="FFFFFF"/>
-            </w:tcBorders>
-            <w:shd w:val="clear" w:color="auto" w:fill="auto"/>
-            <w:tcMar>
-              <w:top w:w="100" w:type="dxa"/>
-              <w:left w:w="100" w:type="dxa"/>
-              <w:bottom w:w="100" w:type="dxa"/>
-              <w:right w:w="100" w:type="dxa"/>
-            </w:tcMar>
-          </w:tcPr>
-          <w:p>
-            <w:pPr>
-              <w:widowControl w:val="0"/>
-              <w:spacing w:line="240" w:lineRule="auto"/>
-              <w:rPr>
-                <w:rFonts w:ascii="Verdana" w:hAnsi="Verdana"/>
-              </w:rPr>
-            </w:pPr>
-          </w:p>
-        </w:tc>
-        <w:tc>
-          <w:tcPr>
-            <w:tcW w:w="1500" w:type="dxa"/>
-            <w:tcBorders>
-              <w:top w:val="single" w:sz="8" w:space="0" w:color="FFFFFF"/>
-              <w:left w:val="single" w:sz="8" w:space="0" w:color="FFFFFF"/>
-              <w:bottom w:val="single" w:sz="12" w:space="0" w:color="000000"/>
-              <w:right w:val="single" w:sz="8" w:space="0" w:color="FFFFFF"/>
-            </w:tcBorders>
-            <w:shd w:val="clear" w:color="auto" w:fill="auto"/>
-            <w:tcMar>
-              <w:top w:w="100" w:type="dxa"/>
-              <w:left w:w="100" w:type="dxa"/>
-              <w:bottom w:w="100" w:type="dxa"/>
-              <w:right w:w="100" w:type="dxa"/>
-            </w:tcMar>
-          </w:tcPr>
-          <w:p>
-            <w:pPr>
-              <w:widowControl w:val="0"/>
-              <w:spacing w:line="240" w:lineRule="auto"/>
-              <w:rPr>
-                <w:rFonts w:ascii="Verdana" w:hAnsi="Verdana"/>
-              </w:rPr>
-            </w:pPr>
-          </w:p>
-        </w:tc>
-      </w:tr>
-      <w:tr>
-        <w:trPr>
-          <w:trHeight w:val="140"/>
-        </w:trPr>
-        <w:tc>
-          <w:tcPr>
-            <w:tcW w:w="2160" w:type="dxa"/>
-            <w:tcBorders>
-              <w:top w:val="single" w:sz="12" w:space="0" w:color="000000"/>
-              <w:left w:val="single" w:sz="12" w:space="0" w:color="000000"/>
-              <w:bottom w:val="single" w:sz="12" w:space="0" w:color="000000"/>
-              <w:right w:val="single" w:sz="12" w:space="0" w:color="000000"/>
-            </w:tcBorders>
-            <w:shd w:val="clear" w:color="auto" w:fill="auto"/>
-            <w:tcMar>
-              <w:top w:w="100" w:type="dxa"/>
-              <w:left w:w="100" w:type="dxa"/>
-              <w:bottom w:w="100" w:type="dxa"/>
-              <w:right w:w="100" w:type="dxa"/>
-            </w:tcMar>
-          </w:tcPr>
-          <w:p>
-            <w:pPr>
-              <w:jc w:val="both"/>
-              <w:rPr>
-                <w:rFonts w:ascii="Verdana" w:hAnsi="Verdana"/>
-                <w:color w:val="404040" w:themeColor="text1" w:themeTint="BF"/>
-              </w:rPr>
-            </w:pPr>
-          </w:p>
-        </w:tc>
-        <w:tc>
-          <w:tcPr>
-            <w:tcW w:w="270" w:type="dxa"/>
-            <w:tcBorders>
-              <w:top w:val="single" w:sz="8" w:space="0" w:color="F3F3F3"/>
-              <w:left w:val="single" w:sz="12" w:space="0" w:color="000000"/>
-              <w:bottom w:val="single" w:sz="8" w:space="0" w:color="FFFFFF"/>
-              <w:right w:val="single" w:sz="12" w:space="0" w:color="000000"/>
-            </w:tcBorders>
-            <w:shd w:val="clear" w:color="auto" w:fill="auto"/>
-            <w:tcMar>
-              <w:top w:w="100" w:type="dxa"/>
-              <w:left w:w="100" w:type="dxa"/>
-              <w:bottom w:w="100" w:type="dxa"/>
-              <w:right w:w="100" w:type="dxa"/>
-            </w:tcMar>
-          </w:tcPr>
-          <w:p>
-            <w:pPr>
-              <w:widowControl w:val="0"/>
-              <w:spacing w:line="240" w:lineRule="auto"/>
-              <w:rPr>
-                <w:rFonts w:ascii="Verdana" w:hAnsi="Verdana"/>
-                <w:color w:val="404040" w:themeColor="text1" w:themeTint="BF"/>
-              </w:rPr>
-            </w:pPr>
-          </w:p>
-        </w:tc>
-        <w:tc>
-          <w:tcPr>
-            <w:tcW w:w="7185" w:type="dxa"/>
-            <w:gridSpan w:val="4"/>
-            <w:tcBorders>
-              <w:top w:val="single" w:sz="12" w:space="0" w:color="000000"/>
-              <w:left w:val="single" w:sz="12" w:space="0" w:color="000000"/>
-              <w:bottom w:val="single" w:sz="12" w:space="0" w:color="000000"/>
-              <w:right w:val="single" w:sz="12" w:space="0" w:color="000000"/>
-            </w:tcBorders>
-            <w:shd w:val="clear" w:color="auto" w:fill="auto"/>
-            <w:tcMar>
-              <w:top w:w="100" w:type="dxa"/>
-              <w:left w:w="100" w:type="dxa"/>
-              <w:bottom w:w="100" w:type="dxa"/>
-              <w:right w:w="100" w:type="dxa"/>
-            </w:tcMar>
-          </w:tcPr>
-          <w:p>
-            <w:pPr>
-              <w:jc w:val="center"/>
-              <w:rPr>
-                <w:rFonts w:ascii="Verdana" w:hAnsi="Verdana"/>
-                <w:color w:val="404040" w:themeColor="text1" w:themeTint="BF"/>
-              </w:rPr>
-            </w:pPr>
-          </w:p>
-        </w:tc>
-      </w:tr>
-      <w:tr>
-        <w:trPr>
-          <w:trHeight w:val="480"/>
-        </w:trPr>
-        <w:tc>
-          <w:tcPr>
-            <w:tcW w:w="2160" w:type="dxa"/>
-            <w:tcBorders>
-              <w:top w:val="single" w:sz="12" w:space="0" w:color="000000"/>
-              <w:left w:val="single" w:sz="8" w:space="0" w:color="FFFFFF"/>
-              <w:bottom w:val="single" w:sz="12" w:space="0" w:color="000000"/>
-              <w:right w:val="single" w:sz="8" w:space="0" w:color="FFFFFF"/>
-            </w:tcBorders>
-            <w:shd w:val="clear" w:color="auto" w:fill="auto"/>
-            <w:tcMar>
-              <w:top w:w="100" w:type="dxa"/>
-              <w:left w:w="100" w:type="dxa"/>
-              <w:bottom w:w="100" w:type="dxa"/>
-              <w:right w:w="100" w:type="dxa"/>
-            </w:tcMar>
-          </w:tcPr>
-          <w:p>
-            <w:pPr>
-              <w:widowControl w:val="0"/>
-              <w:spacing w:line="240" w:lineRule="auto"/>
-              <w:rPr>
-                <w:rFonts w:ascii="Verdana" w:hAnsi="Verdana"/>
-                <w:b/>
-                <w:color w:val="404040" w:themeColor="text1" w:themeTint="BF"/>
-              </w:rPr>
-            </w:pPr>
-            <w:r>
-              <w:rPr>
-                <w:rFonts w:ascii="Verdana" w:hAnsi="Verdana"/>
-                <w:b/>
-                <w:color w:val="404040" w:themeColor="text1" w:themeTint="BF"/>
-              </w:rPr>
-              <w:t>Caso de Uso</w:t>
-            </w:r>
-          </w:p>
-        </w:tc>
-        <w:tc>
-          <w:tcPr>
-            <w:tcW w:w="270" w:type="dxa"/>
-            <w:tcBorders>
-              <w:top w:val="single" w:sz="8" w:space="0" w:color="FFFFFF"/>
-              <w:left w:val="single" w:sz="8" w:space="0" w:color="FFFFFF"/>
-              <w:bottom w:val="single" w:sz="12" w:space="0" w:color="000000"/>
-              <w:right w:val="single" w:sz="8" w:space="0" w:color="FFFFFF"/>
-            </w:tcBorders>
-            <w:shd w:val="clear" w:color="auto" w:fill="auto"/>
-            <w:tcMar>
-              <w:top w:w="100" w:type="dxa"/>
-              <w:left w:w="100" w:type="dxa"/>
-              <w:bottom w:w="100" w:type="dxa"/>
-              <w:right w:w="100" w:type="dxa"/>
-            </w:tcMar>
-          </w:tcPr>
-          <w:p>
-            <w:pPr>
-              <w:widowControl w:val="0"/>
-              <w:spacing w:line="240" w:lineRule="auto"/>
-              <w:rPr>
-                <w:rFonts w:ascii="Verdana" w:hAnsi="Verdana"/>
-                <w:b/>
-                <w:color w:val="404040" w:themeColor="text1" w:themeTint="BF"/>
-              </w:rPr>
-            </w:pPr>
-          </w:p>
-        </w:tc>
-        <w:tc>
-          <w:tcPr>
-            <w:tcW w:w="2475" w:type="dxa"/>
-            <w:tcBorders>
-              <w:top w:val="single" w:sz="12" w:space="0" w:color="000000"/>
-              <w:left w:val="single" w:sz="8" w:space="0" w:color="FFFFFF"/>
-              <w:bottom w:val="single" w:sz="12" w:space="0" w:color="000000"/>
-              <w:right w:val="single" w:sz="8" w:space="0" w:color="FFFFFF"/>
-            </w:tcBorders>
-            <w:shd w:val="clear" w:color="auto" w:fill="auto"/>
-            <w:tcMar>
-              <w:top w:w="100" w:type="dxa"/>
-              <w:left w:w="100" w:type="dxa"/>
-              <w:bottom w:w="100" w:type="dxa"/>
-              <w:right w:w="100" w:type="dxa"/>
-            </w:tcMar>
-          </w:tcPr>
-          <w:p>
-            <w:pPr>
-              <w:widowControl w:val="0"/>
-              <w:spacing w:line="240" w:lineRule="auto"/>
-              <w:rPr>
-                <w:rFonts w:ascii="Verdana" w:hAnsi="Verdana"/>
-                <w:b/>
-                <w:color w:val="404040" w:themeColor="text1" w:themeTint="BF"/>
-              </w:rPr>
-            </w:pPr>
-          </w:p>
-        </w:tc>
-        <w:tc>
-          <w:tcPr>
-            <w:tcW w:w="315" w:type="dxa"/>
-            <w:tcBorders>
-              <w:top w:val="single" w:sz="12" w:space="0" w:color="000000"/>
-              <w:left w:val="single" w:sz="8" w:space="0" w:color="FFFFFF"/>
-              <w:bottom w:val="single" w:sz="12" w:space="0" w:color="FFFFFF"/>
-              <w:right w:val="single" w:sz="8" w:space="0" w:color="FFFFFF"/>
-            </w:tcBorders>
-            <w:shd w:val="clear" w:color="auto" w:fill="auto"/>
-            <w:tcMar>
-              <w:top w:w="100" w:type="dxa"/>
-              <w:left w:w="100" w:type="dxa"/>
-              <w:bottom w:w="100" w:type="dxa"/>
-              <w:right w:w="100" w:type="dxa"/>
-            </w:tcMar>
-          </w:tcPr>
-          <w:p>
-            <w:pPr>
-              <w:widowControl w:val="0"/>
-              <w:spacing w:line="240" w:lineRule="auto"/>
-              <w:rPr>
-                <w:rFonts w:ascii="Verdana" w:hAnsi="Verdana"/>
-                <w:b/>
-                <w:color w:val="404040" w:themeColor="text1" w:themeTint="BF"/>
-              </w:rPr>
-            </w:pPr>
-          </w:p>
-        </w:tc>
-        <w:tc>
-          <w:tcPr>
-            <w:tcW w:w="4395" w:type="dxa"/>
-            <w:gridSpan w:val="2"/>
-            <w:tcBorders>
-              <w:top w:val="single" w:sz="12" w:space="0" w:color="000000"/>
-              <w:left w:val="single" w:sz="8" w:space="0" w:color="FFFFFF"/>
-              <w:bottom w:val="single" w:sz="12" w:space="0" w:color="000000"/>
-              <w:right w:val="single" w:sz="8" w:space="0" w:color="FFFFFF"/>
-            </w:tcBorders>
-            <w:shd w:val="clear" w:color="auto" w:fill="auto"/>
-            <w:tcMar>
-              <w:top w:w="100" w:type="dxa"/>
-              <w:left w:w="100" w:type="dxa"/>
-              <w:bottom w:w="100" w:type="dxa"/>
-              <w:right w:w="100" w:type="dxa"/>
-            </w:tcMar>
-          </w:tcPr>
-          <w:p>
-            <w:pPr>
-              <w:widowControl w:val="0"/>
-              <w:spacing w:line="240" w:lineRule="auto"/>
-              <w:rPr>
-                <w:rFonts w:ascii="Verdana" w:hAnsi="Verdana"/>
-                <w:b/>
-                <w:color w:val="404040" w:themeColor="text1" w:themeTint="BF"/>
-              </w:rPr>
-            </w:pPr>
-            <w:r>
-              <w:rPr>
-                <w:rFonts w:ascii="Verdana" w:hAnsi="Verdana"/>
-                <w:b/>
-                <w:color w:val="404040" w:themeColor="text1" w:themeTint="BF"/>
-              </w:rPr>
-              <w:t>Autor</w:t>
-            </w:r>
-          </w:p>
-        </w:tc>
-      </w:tr>
-      <w:tr>
-        <w:trPr>
-          <w:trHeight w:val="440"/>
-        </w:trPr>
-        <w:tc>
-          <w:tcPr>
-            <w:tcW w:w="4905" w:type="dxa"/>
-            <w:gridSpan w:val="3"/>
-            <w:tcBorders>
-              <w:top w:val="single" w:sz="12" w:space="0" w:color="000000"/>
-              <w:left w:val="single" w:sz="12" w:space="0" w:color="000000"/>
-              <w:bottom w:val="single" w:sz="12" w:space="0" w:color="000000"/>
-              <w:right w:val="single" w:sz="12" w:space="0" w:color="000000"/>
-            </w:tcBorders>
-            <w:shd w:val="clear" w:color="auto" w:fill="auto"/>
-            <w:tcMar>
-              <w:top w:w="100" w:type="dxa"/>
-              <w:left w:w="100" w:type="dxa"/>
-              <w:bottom w:w="100" w:type="dxa"/>
-              <w:right w:w="100" w:type="dxa"/>
-            </w:tcMar>
-          </w:tcPr>
-          <w:p>
-            <w:pPr>
-              <w:jc w:val="both"/>
-              <w:rPr>
-                <w:rFonts w:ascii="Verdana" w:hAnsi="Verdana"/>
-                <w:color w:val="404040" w:themeColor="text1" w:themeTint="BF"/>
-              </w:rPr>
-            </w:pPr>
-            <w:r>
-              <w:rPr>
-                <w:rFonts w:ascii="Verdana" w:hAnsi="Verdana"/>
-                <w:color w:val="404040" w:themeColor="text1" w:themeTint="BF"/>
-              </w:rPr>
-              <w:t>Define os casos de uso que se referem a essa regra</w:t>
-            </w:r>
-          </w:p>
-        </w:tc>
-        <w:tc>
-          <w:tcPr>
-            <w:tcW w:w="315" w:type="dxa"/>
-            <w:tcBorders>
-              <w:top w:val="single" w:sz="12" w:space="0" w:color="FFFFFF"/>
-              <w:left w:val="single" w:sz="12" w:space="0" w:color="000000"/>
-              <w:bottom w:val="single" w:sz="12" w:space="0" w:color="FFFFFF"/>
-              <w:right w:val="single" w:sz="12" w:space="0" w:color="000000"/>
-            </w:tcBorders>
-            <w:shd w:val="clear" w:color="auto" w:fill="auto"/>
-            <w:tcMar>
-              <w:top w:w="100" w:type="dxa"/>
-              <w:left w:w="100" w:type="dxa"/>
-              <w:bottom w:w="100" w:type="dxa"/>
-              <w:right w:w="100" w:type="dxa"/>
-            </w:tcMar>
-          </w:tcPr>
-          <w:p>
-            <w:pPr>
-              <w:widowControl w:val="0"/>
-              <w:spacing w:line="240" w:lineRule="auto"/>
-              <w:rPr>
-                <w:rFonts w:ascii="Verdana" w:hAnsi="Verdana"/>
-                <w:color w:val="404040" w:themeColor="text1" w:themeTint="BF"/>
-              </w:rPr>
-            </w:pPr>
-          </w:p>
-        </w:tc>
-        <w:tc>
-          <w:tcPr>
-            <w:tcW w:w="4395" w:type="dxa"/>
-            <w:gridSpan w:val="2"/>
-            <w:tcBorders>
-              <w:top w:val="single" w:sz="12" w:space="0" w:color="000000"/>
-              <w:left w:val="single" w:sz="12" w:space="0" w:color="000000"/>
-              <w:bottom w:val="single" w:sz="12" w:space="0" w:color="000000"/>
-              <w:right w:val="single" w:sz="12" w:space="0" w:color="000000"/>
-            </w:tcBorders>
-            <w:shd w:val="clear" w:color="auto" w:fill="auto"/>
-            <w:tcMar>
-              <w:top w:w="100" w:type="dxa"/>
-              <w:left w:w="100" w:type="dxa"/>
-              <w:bottom w:w="100" w:type="dxa"/>
-              <w:right w:w="100" w:type="dxa"/>
-            </w:tcMar>
-            <w:vAlign w:val="center"/>
-          </w:tcPr>
-          <w:p>
-            <w:pPr>
-              <w:jc w:val="center"/>
-              <w:rPr>
-                <w:rFonts w:ascii="Verdana" w:hAnsi="Verdana"/>
-                <w:color w:val="404040" w:themeColor="text1" w:themeTint="BF"/>
-              </w:rPr>
-            </w:pPr>
-            <w:r>
-              <w:rPr>
-                <w:rFonts w:ascii="Verdana" w:hAnsi="Verdana"/>
-                <w:color w:val="404040" w:themeColor="text1" w:themeTint="BF"/>
-              </w:rPr>
-              <w:t>Product-owners</w:t>
-            </w:r>
-          </w:p>
-        </w:tc>
-      </w:tr>
-      <w:tr>
-        <w:trPr>
-          <w:trHeight w:val="480"/>
-        </w:trPr>
-        <w:tc>
-          <w:tcPr>
-            <w:tcW w:w="9615" w:type="dxa"/>
-            <w:gridSpan w:val="6"/>
-            <w:tcBorders>
-              <w:top w:val="single" w:sz="12" w:space="0" w:color="000000"/>
-              <w:left w:val="single" w:sz="8" w:space="0" w:color="FFFFFF"/>
-              <w:bottom w:val="single" w:sz="12" w:space="0" w:color="000000"/>
-              <w:right w:val="single" w:sz="8" w:space="0" w:color="FFFFFF"/>
-            </w:tcBorders>
-            <w:shd w:val="clear" w:color="auto" w:fill="auto"/>
-            <w:tcMar>
-              <w:top w:w="100" w:type="dxa"/>
-              <w:left w:w="100" w:type="dxa"/>
-              <w:bottom w:w="100" w:type="dxa"/>
-              <w:right w:w="100" w:type="dxa"/>
-            </w:tcMar>
-          </w:tcPr>
-          <w:p>
-            <w:pPr>
-              <w:widowControl w:val="0"/>
-              <w:spacing w:line="240" w:lineRule="auto"/>
-              <w:rPr>
-                <w:rFonts w:ascii="Verdana" w:hAnsi="Verdana"/>
-                <w:color w:val="404040" w:themeColor="text1" w:themeTint="BF"/>
-              </w:rPr>
-            </w:pPr>
-            <w:r>
-              <w:rPr>
-                <w:rFonts w:ascii="Verdana" w:hAnsi="Verdana"/>
-                <w:b/>
-                <w:color w:val="404040" w:themeColor="text1" w:themeTint="BF"/>
-              </w:rPr>
-              <w:t>Descrição</w:t>
-            </w:r>
-          </w:p>
-        </w:tc>
-      </w:tr>
-      <w:tr>
-        <w:trPr>
-          <w:trHeight w:val="440"/>
-        </w:trPr>
-        <w:tc>
-          <w:tcPr>
-            <w:tcW w:w="9615" w:type="dxa"/>
-            <w:gridSpan w:val="6"/>
-            <w:tcBorders>
-              <w:top w:val="single" w:sz="12" w:space="0" w:color="000000"/>
-              <w:left w:val="single" w:sz="12" w:space="0" w:color="000000"/>
-              <w:bottom w:val="single" w:sz="12" w:space="0" w:color="000000"/>
-              <w:right w:val="single" w:sz="12" w:space="0" w:color="000000"/>
-            </w:tcBorders>
-            <w:shd w:val="clear" w:color="auto" w:fill="auto"/>
-            <w:tcMar>
-              <w:top w:w="100" w:type="dxa"/>
-              <w:left w:w="100" w:type="dxa"/>
-              <w:bottom w:w="100" w:type="dxa"/>
-              <w:right w:w="100" w:type="dxa"/>
-            </w:tcMar>
-          </w:tcPr>
-          <w:p>
-            <w:pPr>
-              <w:jc w:val="both"/>
-              <w:rPr>
-                <w:rFonts w:ascii="Verdana" w:hAnsi="Verdana"/>
-                <w:color w:val="404040" w:themeColor="text1" w:themeTint="BF"/>
-              </w:rPr>
-            </w:pPr>
-          </w:p>
-        </w:tc>
-      </w:tr>
-      <w:tr>
-        <w:trPr>
-          <w:trHeight w:val="140"/>
-        </w:trPr>
-        <w:tc>
-          <w:tcPr>
-            <w:tcW w:w="2160" w:type="dxa"/>
-            <w:tcBorders>
-              <w:top w:val="single" w:sz="12" w:space="0" w:color="000000"/>
-              <w:left w:val="single" w:sz="8" w:space="0" w:color="FFFFFF"/>
-              <w:bottom w:val="single" w:sz="12" w:space="0" w:color="000000"/>
-              <w:right w:val="single" w:sz="8" w:space="0" w:color="FFFFFF"/>
-            </w:tcBorders>
-            <w:shd w:val="clear" w:color="auto" w:fill="auto"/>
-            <w:tcMar>
-              <w:top w:w="100" w:type="dxa"/>
-              <w:left w:w="100" w:type="dxa"/>
-              <w:bottom w:w="100" w:type="dxa"/>
-              <w:right w:w="100" w:type="dxa"/>
-            </w:tcMar>
-          </w:tcPr>
-          <w:p>
-            <w:pPr>
-              <w:widowControl w:val="0"/>
-              <w:spacing w:line="240" w:lineRule="auto"/>
-              <w:rPr>
-                <w:rFonts w:ascii="Verdana" w:hAnsi="Verdana"/>
-                <w:b/>
-                <w:color w:val="404040" w:themeColor="text1" w:themeTint="BF"/>
-              </w:rPr>
-            </w:pPr>
-            <w:r>
-              <w:rPr>
-                <w:rFonts w:ascii="Verdana" w:hAnsi="Verdana"/>
-                <w:b/>
-                <w:color w:val="404040" w:themeColor="text1" w:themeTint="BF"/>
-              </w:rPr>
-              <w:t>Dependência</w:t>
-            </w:r>
-          </w:p>
-        </w:tc>
-        <w:tc>
-          <w:tcPr>
-            <w:tcW w:w="270" w:type="dxa"/>
-            <w:tcBorders>
-              <w:top w:val="single" w:sz="8" w:space="0" w:color="FFFFFF"/>
-              <w:left w:val="single" w:sz="8" w:space="0" w:color="FFFFFF"/>
-              <w:bottom w:val="single" w:sz="12" w:space="0" w:color="000000"/>
-              <w:right w:val="single" w:sz="8" w:space="0" w:color="FFFFFF"/>
-            </w:tcBorders>
-            <w:shd w:val="clear" w:color="auto" w:fill="auto"/>
-            <w:tcMar>
-              <w:top w:w="100" w:type="dxa"/>
-              <w:left w:w="100" w:type="dxa"/>
-              <w:bottom w:w="100" w:type="dxa"/>
-              <w:right w:w="100" w:type="dxa"/>
-            </w:tcMar>
-          </w:tcPr>
-          <w:p>
-            <w:pPr>
-              <w:widowControl w:val="0"/>
-              <w:spacing w:line="240" w:lineRule="auto"/>
-              <w:rPr>
-                <w:rFonts w:ascii="Verdana" w:hAnsi="Verdana"/>
-                <w:b/>
-                <w:color w:val="404040" w:themeColor="text1" w:themeTint="BF"/>
-              </w:rPr>
-            </w:pPr>
-          </w:p>
-        </w:tc>
-        <w:tc>
-          <w:tcPr>
-            <w:tcW w:w="2475" w:type="dxa"/>
-            <w:tcBorders>
-              <w:top w:val="single" w:sz="12" w:space="0" w:color="000000"/>
-              <w:left w:val="single" w:sz="8" w:space="0" w:color="FFFFFF"/>
-              <w:bottom w:val="single" w:sz="12" w:space="0" w:color="000000"/>
-              <w:right w:val="single" w:sz="8" w:space="0" w:color="FFFFFF"/>
-            </w:tcBorders>
-            <w:shd w:val="clear" w:color="auto" w:fill="auto"/>
-            <w:tcMar>
-              <w:top w:w="100" w:type="dxa"/>
-              <w:left w:w="100" w:type="dxa"/>
-              <w:bottom w:w="100" w:type="dxa"/>
-              <w:right w:w="100" w:type="dxa"/>
-            </w:tcMar>
-          </w:tcPr>
-          <w:p>
-            <w:pPr>
-              <w:widowControl w:val="0"/>
-              <w:spacing w:line="240" w:lineRule="auto"/>
-              <w:rPr>
-                <w:rFonts w:ascii="Verdana" w:hAnsi="Verdana"/>
-                <w:b/>
-                <w:color w:val="404040" w:themeColor="text1" w:themeTint="BF"/>
-              </w:rPr>
-            </w:pPr>
-          </w:p>
-        </w:tc>
-        <w:tc>
-          <w:tcPr>
-            <w:tcW w:w="315" w:type="dxa"/>
-            <w:tcBorders>
-              <w:top w:val="single" w:sz="12" w:space="0" w:color="000000"/>
-              <w:left w:val="single" w:sz="8" w:space="0" w:color="FFFFFF"/>
-              <w:bottom w:val="single" w:sz="12" w:space="0" w:color="FFFFFF"/>
-              <w:right w:val="single" w:sz="8" w:space="0" w:color="FFFFFF"/>
-            </w:tcBorders>
-            <w:shd w:val="clear" w:color="auto" w:fill="auto"/>
-            <w:tcMar>
-              <w:top w:w="100" w:type="dxa"/>
-              <w:left w:w="100" w:type="dxa"/>
-              <w:bottom w:w="100" w:type="dxa"/>
-              <w:right w:w="100" w:type="dxa"/>
-            </w:tcMar>
-          </w:tcPr>
-          <w:p>
-            <w:pPr>
-              <w:widowControl w:val="0"/>
-              <w:spacing w:line="240" w:lineRule="auto"/>
-              <w:rPr>
-                <w:rFonts w:ascii="Verdana" w:hAnsi="Verdana"/>
-                <w:b/>
-                <w:color w:val="404040" w:themeColor="text1" w:themeTint="BF"/>
-              </w:rPr>
-            </w:pPr>
-          </w:p>
-        </w:tc>
-        <w:tc>
-          <w:tcPr>
-            <w:tcW w:w="4395" w:type="dxa"/>
-            <w:gridSpan w:val="2"/>
-            <w:tcBorders>
-              <w:top w:val="single" w:sz="12" w:space="0" w:color="000000"/>
-              <w:left w:val="single" w:sz="8" w:space="0" w:color="FFFFFF"/>
-              <w:bottom w:val="single" w:sz="12" w:space="0" w:color="000000"/>
-              <w:right w:val="single" w:sz="8" w:space="0" w:color="FFFFFF"/>
-            </w:tcBorders>
-            <w:shd w:val="clear" w:color="auto" w:fill="auto"/>
-            <w:tcMar>
-              <w:top w:w="100" w:type="dxa"/>
-              <w:left w:w="100" w:type="dxa"/>
-              <w:bottom w:w="100" w:type="dxa"/>
-              <w:right w:w="100" w:type="dxa"/>
-            </w:tcMar>
-          </w:tcPr>
-          <w:p>
-            <w:pPr>
-              <w:widowControl w:val="0"/>
-              <w:spacing w:line="240" w:lineRule="auto"/>
-              <w:rPr>
-                <w:rFonts w:ascii="Verdana" w:hAnsi="Verdana"/>
-                <w:b/>
-                <w:color w:val="404040" w:themeColor="text1" w:themeTint="BF"/>
-              </w:rPr>
-            </w:pPr>
-            <w:r>
-              <w:rPr>
-                <w:rFonts w:ascii="Verdana" w:hAnsi="Verdana"/>
-                <w:b/>
-                <w:color w:val="404040" w:themeColor="text1" w:themeTint="BF"/>
-              </w:rPr>
-              <w:t>Fonte</w:t>
-            </w:r>
-          </w:p>
-        </w:tc>
-      </w:tr>
-      <w:tr>
-        <w:trPr>
-          <w:trHeight w:val="140"/>
-        </w:trPr>
-        <w:tc>
-          <w:tcPr>
-            <w:tcW w:w="4905" w:type="dxa"/>
-            <w:gridSpan w:val="3"/>
-            <w:tcBorders>
-              <w:top w:val="single" w:sz="12" w:space="0" w:color="000000"/>
-              <w:left w:val="single" w:sz="12" w:space="0" w:color="000000"/>
-              <w:bottom w:val="single" w:sz="12" w:space="0" w:color="000000"/>
-              <w:right w:val="single" w:sz="12" w:space="0" w:color="000000"/>
-            </w:tcBorders>
-            <w:shd w:val="clear" w:color="auto" w:fill="auto"/>
-            <w:tcMar>
-              <w:top w:w="100" w:type="dxa"/>
-              <w:left w:w="100" w:type="dxa"/>
-              <w:bottom w:w="100" w:type="dxa"/>
-              <w:right w:w="100" w:type="dxa"/>
-            </w:tcMar>
-            <w:vAlign w:val="center"/>
-          </w:tcPr>
-          <w:p>
-            <w:pPr>
-              <w:jc w:val="center"/>
-              <w:rPr>
-                <w:rFonts w:ascii="Verdana" w:hAnsi="Verdana"/>
-                <w:color w:val="404040" w:themeColor="text1" w:themeTint="BF"/>
-              </w:rPr>
-            </w:pPr>
-          </w:p>
-        </w:tc>
-        <w:tc>
-          <w:tcPr>
-            <w:tcW w:w="315" w:type="dxa"/>
-            <w:tcBorders>
-              <w:top w:val="single" w:sz="12" w:space="0" w:color="FFFFFF"/>
-              <w:left w:val="single" w:sz="12" w:space="0" w:color="000000"/>
-              <w:bottom w:val="single" w:sz="12" w:space="0" w:color="FFFFFF"/>
-              <w:right w:val="single" w:sz="12" w:space="0" w:color="000000"/>
-            </w:tcBorders>
-            <w:shd w:val="clear" w:color="auto" w:fill="auto"/>
-            <w:tcMar>
-              <w:top w:w="100" w:type="dxa"/>
-              <w:left w:w="100" w:type="dxa"/>
-              <w:bottom w:w="100" w:type="dxa"/>
-              <w:right w:w="100" w:type="dxa"/>
-            </w:tcMar>
-            <w:vAlign w:val="center"/>
-          </w:tcPr>
-          <w:p>
-            <w:pPr>
-              <w:widowControl w:val="0"/>
-              <w:spacing w:line="240" w:lineRule="auto"/>
-              <w:jc w:val="center"/>
-              <w:rPr>
-                <w:rFonts w:ascii="Verdana" w:hAnsi="Verdana"/>
-                <w:color w:val="404040" w:themeColor="text1" w:themeTint="BF"/>
-              </w:rPr>
-            </w:pPr>
-          </w:p>
-        </w:tc>
-        <w:tc>
-          <w:tcPr>
-            <w:tcW w:w="4395" w:type="dxa"/>
-            <w:gridSpan w:val="2"/>
-            <w:tcBorders>
-              <w:top w:val="single" w:sz="12" w:space="0" w:color="000000"/>
-              <w:left w:val="single" w:sz="12" w:space="0" w:color="000000"/>
-              <w:bottom w:val="single" w:sz="12" w:space="0" w:color="000000"/>
-              <w:right w:val="single" w:sz="12" w:space="0" w:color="000000"/>
-            </w:tcBorders>
-            <w:shd w:val="clear" w:color="auto" w:fill="auto"/>
-            <w:tcMar>
-              <w:top w:w="100" w:type="dxa"/>
-              <w:left w:w="100" w:type="dxa"/>
-              <w:bottom w:w="100" w:type="dxa"/>
-              <w:right w:w="100" w:type="dxa"/>
-            </w:tcMar>
-            <w:vAlign w:val="center"/>
-          </w:tcPr>
-          <w:p>
-            <w:pPr>
-              <w:jc w:val="center"/>
-              <w:rPr>
-                <w:rFonts w:ascii="Verdana" w:hAnsi="Verdana"/>
-                <w:color w:val="404040" w:themeColor="text1" w:themeTint="BF"/>
-              </w:rPr>
-            </w:pPr>
+            <w:r>
+              <w:rPr>
+                <w:rFonts w:ascii="Verdana" w:hAnsi="Verdana"/>
+                <w:color w:val="404040" w:themeColor="text1" w:themeTint="BF"/>
+              </w:rPr>
+              <w:t>Aires Ribeiro</w:t>
+            </w:r>
           </w:p>
         </w:tc>
       </w:tr>
@@ -28481,6 +27644,942 @@
       <w:r>
         <w:br w:type="page"/>
       </w:r>
+      <w:r>
+        <w:lastRenderedPageBreak/>
+        <w:t>9</w:t>
+      </w:r>
+      <w:r>
+        <w:t xml:space="preserve">RD </w:t>
+      </w:r>
+      <w:r>
+        <w:t>00</w:t>
+      </w:r>
+      <w:r>
+        <w:t>8</w:t>
+      </w:r>
+    </w:p>
+    <w:tbl>
+      <w:tblPr>
+        <w:tblStyle w:val="a5"/>
+        <w:tblW w:w="9615" w:type="dxa"/>
+        <w:tblInd w:w="130" w:type="dxa"/>
+        <w:tblBorders>
+          <w:top w:val="single" w:sz="8" w:space="0" w:color="000000"/>
+          <w:left w:val="single" w:sz="8" w:space="0" w:color="000000"/>
+          <w:bottom w:val="single" w:sz="8" w:space="0" w:color="000000"/>
+          <w:right w:val="single" w:sz="8" w:space="0" w:color="000000"/>
+          <w:insideH w:val="single" w:sz="8" w:space="0" w:color="000000"/>
+          <w:insideV w:val="single" w:sz="8" w:space="0" w:color="000000"/>
+        </w:tblBorders>
+        <w:tblLayout w:type="fixed"/>
+        <w:tblLook w:val="0600" w:firstRow="0" w:lastRow="0" w:firstColumn="0" w:lastColumn="0" w:noHBand="1" w:noVBand="1"/>
+      </w:tblPr>
+      <w:tblGrid>
+        <w:gridCol w:w="2160"/>
+        <w:gridCol w:w="270"/>
+        <w:gridCol w:w="2475"/>
+        <w:gridCol w:w="315"/>
+        <w:gridCol w:w="2895"/>
+        <w:gridCol w:w="1500"/>
+      </w:tblGrid>
+      <w:tr>
+        <w:tc>
+          <w:tcPr>
+            <w:tcW w:w="2160" w:type="dxa"/>
+            <w:tcBorders>
+              <w:top w:val="single" w:sz="8" w:space="0" w:color="FFFFFF"/>
+              <w:left w:val="single" w:sz="8" w:space="0" w:color="FFFFFF"/>
+              <w:bottom w:val="single" w:sz="12" w:space="0" w:color="000000"/>
+              <w:right w:val="single" w:sz="8" w:space="0" w:color="FFFFFF"/>
+            </w:tcBorders>
+            <w:shd w:val="clear" w:color="auto" w:fill="auto"/>
+            <w:tcMar>
+              <w:top w:w="100" w:type="dxa"/>
+              <w:left w:w="100" w:type="dxa"/>
+              <w:bottom w:w="100" w:type="dxa"/>
+              <w:right w:w="100" w:type="dxa"/>
+            </w:tcMar>
+          </w:tcPr>
+          <w:p>
+            <w:pPr>
+              <w:widowControl w:val="0"/>
+              <w:spacing w:line="240" w:lineRule="auto"/>
+              <w:rPr>
+                <w:rFonts w:ascii="Verdana" w:hAnsi="Verdana"/>
+                <w:b/>
+              </w:rPr>
+            </w:pPr>
+            <w:r>
+              <w:rPr>
+                <w:rFonts w:ascii="Verdana" w:hAnsi="Verdana"/>
+                <w:b/>
+              </w:rPr>
+              <w:t>Identificador</w:t>
+            </w:r>
+          </w:p>
+        </w:tc>
+        <w:tc>
+          <w:tcPr>
+            <w:tcW w:w="270" w:type="dxa"/>
+            <w:tcBorders>
+              <w:top w:val="single" w:sz="8" w:space="0" w:color="FFFFFF"/>
+              <w:left w:val="single" w:sz="8" w:space="0" w:color="FFFFFF"/>
+              <w:bottom w:val="single" w:sz="8" w:space="0" w:color="F3F3F3"/>
+              <w:right w:val="single" w:sz="8" w:space="0" w:color="FFFFFF"/>
+            </w:tcBorders>
+            <w:shd w:val="clear" w:color="auto" w:fill="auto"/>
+            <w:tcMar>
+              <w:top w:w="100" w:type="dxa"/>
+              <w:left w:w="100" w:type="dxa"/>
+              <w:bottom w:w="100" w:type="dxa"/>
+              <w:right w:w="100" w:type="dxa"/>
+            </w:tcMar>
+          </w:tcPr>
+          <w:p>
+            <w:pPr>
+              <w:widowControl w:val="0"/>
+              <w:spacing w:line="240" w:lineRule="auto"/>
+              <w:rPr>
+                <w:rFonts w:ascii="Verdana" w:hAnsi="Verdana"/>
+                <w:b/>
+              </w:rPr>
+            </w:pPr>
+          </w:p>
+        </w:tc>
+        <w:tc>
+          <w:tcPr>
+            <w:tcW w:w="2475" w:type="dxa"/>
+            <w:tcBorders>
+              <w:top w:val="single" w:sz="8" w:space="0" w:color="FFFFFF"/>
+              <w:left w:val="single" w:sz="8" w:space="0" w:color="FFFFFF"/>
+              <w:bottom w:val="single" w:sz="12" w:space="0" w:color="000000"/>
+              <w:right w:val="single" w:sz="8" w:space="0" w:color="FFFFFF"/>
+            </w:tcBorders>
+            <w:shd w:val="clear" w:color="auto" w:fill="auto"/>
+            <w:tcMar>
+              <w:top w:w="100" w:type="dxa"/>
+              <w:left w:w="100" w:type="dxa"/>
+              <w:bottom w:w="100" w:type="dxa"/>
+              <w:right w:w="100" w:type="dxa"/>
+            </w:tcMar>
+          </w:tcPr>
+          <w:p>
+            <w:pPr>
+              <w:widowControl w:val="0"/>
+              <w:spacing w:line="240" w:lineRule="auto"/>
+              <w:rPr>
+                <w:rFonts w:ascii="Verdana" w:hAnsi="Verdana"/>
+                <w:b/>
+              </w:rPr>
+            </w:pPr>
+            <w:r>
+              <w:rPr>
+                <w:rFonts w:ascii="Verdana" w:hAnsi="Verdana"/>
+                <w:b/>
+              </w:rPr>
+              <w:t>Nome</w:t>
+            </w:r>
+          </w:p>
+        </w:tc>
+        <w:tc>
+          <w:tcPr>
+            <w:tcW w:w="315" w:type="dxa"/>
+            <w:tcBorders>
+              <w:top w:val="single" w:sz="8" w:space="0" w:color="FFFFFF"/>
+              <w:left w:val="single" w:sz="8" w:space="0" w:color="FFFFFF"/>
+              <w:bottom w:val="single" w:sz="12" w:space="0" w:color="000000"/>
+              <w:right w:val="single" w:sz="8" w:space="0" w:color="FFFFFF"/>
+            </w:tcBorders>
+            <w:shd w:val="clear" w:color="auto" w:fill="auto"/>
+            <w:tcMar>
+              <w:top w:w="100" w:type="dxa"/>
+              <w:left w:w="100" w:type="dxa"/>
+              <w:bottom w:w="100" w:type="dxa"/>
+              <w:right w:w="100" w:type="dxa"/>
+            </w:tcMar>
+          </w:tcPr>
+          <w:p>
+            <w:pPr>
+              <w:widowControl w:val="0"/>
+              <w:spacing w:line="240" w:lineRule="auto"/>
+              <w:rPr>
+                <w:rFonts w:ascii="Verdana" w:hAnsi="Verdana"/>
+              </w:rPr>
+            </w:pPr>
+          </w:p>
+        </w:tc>
+        <w:tc>
+          <w:tcPr>
+            <w:tcW w:w="2895" w:type="dxa"/>
+            <w:tcBorders>
+              <w:top w:val="single" w:sz="8" w:space="0" w:color="FFFFFF"/>
+              <w:left w:val="single" w:sz="8" w:space="0" w:color="FFFFFF"/>
+              <w:bottom w:val="single" w:sz="12" w:space="0" w:color="000000"/>
+              <w:right w:val="single" w:sz="8" w:space="0" w:color="FFFFFF"/>
+            </w:tcBorders>
+            <w:shd w:val="clear" w:color="auto" w:fill="auto"/>
+            <w:tcMar>
+              <w:top w:w="100" w:type="dxa"/>
+              <w:left w:w="100" w:type="dxa"/>
+              <w:bottom w:w="100" w:type="dxa"/>
+              <w:right w:w="100" w:type="dxa"/>
+            </w:tcMar>
+          </w:tcPr>
+          <w:p>
+            <w:pPr>
+              <w:widowControl w:val="0"/>
+              <w:spacing w:line="240" w:lineRule="auto"/>
+              <w:rPr>
+                <w:rFonts w:ascii="Verdana" w:hAnsi="Verdana"/>
+              </w:rPr>
+            </w:pPr>
+          </w:p>
+        </w:tc>
+        <w:tc>
+          <w:tcPr>
+            <w:tcW w:w="1500" w:type="dxa"/>
+            <w:tcBorders>
+              <w:top w:val="single" w:sz="8" w:space="0" w:color="FFFFFF"/>
+              <w:left w:val="single" w:sz="8" w:space="0" w:color="FFFFFF"/>
+              <w:bottom w:val="single" w:sz="12" w:space="0" w:color="000000"/>
+              <w:right w:val="single" w:sz="8" w:space="0" w:color="FFFFFF"/>
+            </w:tcBorders>
+            <w:shd w:val="clear" w:color="auto" w:fill="auto"/>
+            <w:tcMar>
+              <w:top w:w="100" w:type="dxa"/>
+              <w:left w:w="100" w:type="dxa"/>
+              <w:bottom w:w="100" w:type="dxa"/>
+              <w:right w:w="100" w:type="dxa"/>
+            </w:tcMar>
+          </w:tcPr>
+          <w:p>
+            <w:pPr>
+              <w:widowControl w:val="0"/>
+              <w:spacing w:line="240" w:lineRule="auto"/>
+              <w:rPr>
+                <w:rFonts w:ascii="Verdana" w:hAnsi="Verdana"/>
+              </w:rPr>
+            </w:pPr>
+          </w:p>
+        </w:tc>
+      </w:tr>
+      <w:tr>
+        <w:trPr>
+          <w:trHeight w:val="140"/>
+        </w:trPr>
+        <w:tc>
+          <w:tcPr>
+            <w:tcW w:w="2160" w:type="dxa"/>
+            <w:tcBorders>
+              <w:top w:val="single" w:sz="12" w:space="0" w:color="000000"/>
+              <w:left w:val="single" w:sz="12" w:space="0" w:color="000000"/>
+              <w:bottom w:val="single" w:sz="12" w:space="0" w:color="000000"/>
+              <w:right w:val="single" w:sz="12" w:space="0" w:color="000000"/>
+            </w:tcBorders>
+            <w:shd w:val="clear" w:color="auto" w:fill="auto"/>
+            <w:tcMar>
+              <w:top w:w="100" w:type="dxa"/>
+              <w:left w:w="100" w:type="dxa"/>
+              <w:bottom w:w="100" w:type="dxa"/>
+              <w:right w:w="100" w:type="dxa"/>
+            </w:tcMar>
+          </w:tcPr>
+          <w:p>
+            <w:pPr>
+              <w:jc w:val="both"/>
+              <w:rPr>
+                <w:rFonts w:ascii="Verdana" w:hAnsi="Verdana"/>
+                <w:color w:val="404040" w:themeColor="text1" w:themeTint="BF"/>
+              </w:rPr>
+            </w:pPr>
+          </w:p>
+        </w:tc>
+        <w:tc>
+          <w:tcPr>
+            <w:tcW w:w="270" w:type="dxa"/>
+            <w:tcBorders>
+              <w:top w:val="single" w:sz="8" w:space="0" w:color="F3F3F3"/>
+              <w:left w:val="single" w:sz="12" w:space="0" w:color="000000"/>
+              <w:bottom w:val="single" w:sz="8" w:space="0" w:color="FFFFFF"/>
+              <w:right w:val="single" w:sz="12" w:space="0" w:color="000000"/>
+            </w:tcBorders>
+            <w:shd w:val="clear" w:color="auto" w:fill="auto"/>
+            <w:tcMar>
+              <w:top w:w="100" w:type="dxa"/>
+              <w:left w:w="100" w:type="dxa"/>
+              <w:bottom w:w="100" w:type="dxa"/>
+              <w:right w:w="100" w:type="dxa"/>
+            </w:tcMar>
+          </w:tcPr>
+          <w:p>
+            <w:pPr>
+              <w:widowControl w:val="0"/>
+              <w:spacing w:line="240" w:lineRule="auto"/>
+              <w:rPr>
+                <w:rFonts w:ascii="Verdana" w:hAnsi="Verdana"/>
+                <w:color w:val="404040" w:themeColor="text1" w:themeTint="BF"/>
+              </w:rPr>
+            </w:pPr>
+          </w:p>
+        </w:tc>
+        <w:tc>
+          <w:tcPr>
+            <w:tcW w:w="7185" w:type="dxa"/>
+            <w:gridSpan w:val="4"/>
+            <w:tcBorders>
+              <w:top w:val="single" w:sz="12" w:space="0" w:color="000000"/>
+              <w:left w:val="single" w:sz="12" w:space="0" w:color="000000"/>
+              <w:bottom w:val="single" w:sz="12" w:space="0" w:color="000000"/>
+              <w:right w:val="single" w:sz="12" w:space="0" w:color="000000"/>
+            </w:tcBorders>
+            <w:shd w:val="clear" w:color="auto" w:fill="auto"/>
+            <w:tcMar>
+              <w:top w:w="100" w:type="dxa"/>
+              <w:left w:w="100" w:type="dxa"/>
+              <w:bottom w:w="100" w:type="dxa"/>
+              <w:right w:w="100" w:type="dxa"/>
+            </w:tcMar>
+          </w:tcPr>
+          <w:p>
+            <w:pPr>
+              <w:jc w:val="center"/>
+              <w:rPr>
+                <w:rFonts w:ascii="Verdana" w:hAnsi="Verdana"/>
+                <w:color w:val="404040" w:themeColor="text1" w:themeTint="BF"/>
+              </w:rPr>
+            </w:pPr>
+          </w:p>
+        </w:tc>
+      </w:tr>
+      <w:tr>
+        <w:trPr>
+          <w:trHeight w:val="480"/>
+        </w:trPr>
+        <w:tc>
+          <w:tcPr>
+            <w:tcW w:w="2160" w:type="dxa"/>
+            <w:tcBorders>
+              <w:top w:val="single" w:sz="12" w:space="0" w:color="000000"/>
+              <w:left w:val="single" w:sz="8" w:space="0" w:color="FFFFFF"/>
+              <w:bottom w:val="single" w:sz="12" w:space="0" w:color="000000"/>
+              <w:right w:val="single" w:sz="8" w:space="0" w:color="FFFFFF"/>
+            </w:tcBorders>
+            <w:shd w:val="clear" w:color="auto" w:fill="auto"/>
+            <w:tcMar>
+              <w:top w:w="100" w:type="dxa"/>
+              <w:left w:w="100" w:type="dxa"/>
+              <w:bottom w:w="100" w:type="dxa"/>
+              <w:right w:w="100" w:type="dxa"/>
+            </w:tcMar>
+          </w:tcPr>
+          <w:p>
+            <w:pPr>
+              <w:widowControl w:val="0"/>
+              <w:spacing w:line="240" w:lineRule="auto"/>
+              <w:rPr>
+                <w:rFonts w:ascii="Verdana" w:hAnsi="Verdana"/>
+                <w:b/>
+                <w:color w:val="404040" w:themeColor="text1" w:themeTint="BF"/>
+              </w:rPr>
+            </w:pPr>
+            <w:r>
+              <w:rPr>
+                <w:rFonts w:ascii="Verdana" w:hAnsi="Verdana"/>
+                <w:b/>
+                <w:color w:val="404040" w:themeColor="text1" w:themeTint="BF"/>
+              </w:rPr>
+              <w:t>Caso de Uso</w:t>
+            </w:r>
+          </w:p>
+        </w:tc>
+        <w:tc>
+          <w:tcPr>
+            <w:tcW w:w="270" w:type="dxa"/>
+            <w:tcBorders>
+              <w:top w:val="single" w:sz="8" w:space="0" w:color="FFFFFF"/>
+              <w:left w:val="single" w:sz="8" w:space="0" w:color="FFFFFF"/>
+              <w:bottom w:val="single" w:sz="12" w:space="0" w:color="000000"/>
+              <w:right w:val="single" w:sz="8" w:space="0" w:color="FFFFFF"/>
+            </w:tcBorders>
+            <w:shd w:val="clear" w:color="auto" w:fill="auto"/>
+            <w:tcMar>
+              <w:top w:w="100" w:type="dxa"/>
+              <w:left w:w="100" w:type="dxa"/>
+              <w:bottom w:w="100" w:type="dxa"/>
+              <w:right w:w="100" w:type="dxa"/>
+            </w:tcMar>
+          </w:tcPr>
+          <w:p>
+            <w:pPr>
+              <w:widowControl w:val="0"/>
+              <w:spacing w:line="240" w:lineRule="auto"/>
+              <w:rPr>
+                <w:rFonts w:ascii="Verdana" w:hAnsi="Verdana"/>
+                <w:b/>
+                <w:color w:val="404040" w:themeColor="text1" w:themeTint="BF"/>
+              </w:rPr>
+            </w:pPr>
+          </w:p>
+        </w:tc>
+        <w:tc>
+          <w:tcPr>
+            <w:tcW w:w="2475" w:type="dxa"/>
+            <w:tcBorders>
+              <w:top w:val="single" w:sz="12" w:space="0" w:color="000000"/>
+              <w:left w:val="single" w:sz="8" w:space="0" w:color="FFFFFF"/>
+              <w:bottom w:val="single" w:sz="12" w:space="0" w:color="000000"/>
+              <w:right w:val="single" w:sz="8" w:space="0" w:color="FFFFFF"/>
+            </w:tcBorders>
+            <w:shd w:val="clear" w:color="auto" w:fill="auto"/>
+            <w:tcMar>
+              <w:top w:w="100" w:type="dxa"/>
+              <w:left w:w="100" w:type="dxa"/>
+              <w:bottom w:w="100" w:type="dxa"/>
+              <w:right w:w="100" w:type="dxa"/>
+            </w:tcMar>
+          </w:tcPr>
+          <w:p>
+            <w:pPr>
+              <w:widowControl w:val="0"/>
+              <w:spacing w:line="240" w:lineRule="auto"/>
+              <w:rPr>
+                <w:rFonts w:ascii="Verdana" w:hAnsi="Verdana"/>
+                <w:b/>
+                <w:color w:val="404040" w:themeColor="text1" w:themeTint="BF"/>
+              </w:rPr>
+            </w:pPr>
+          </w:p>
+        </w:tc>
+        <w:tc>
+          <w:tcPr>
+            <w:tcW w:w="315" w:type="dxa"/>
+            <w:tcBorders>
+              <w:top w:val="single" w:sz="12" w:space="0" w:color="000000"/>
+              <w:left w:val="single" w:sz="8" w:space="0" w:color="FFFFFF"/>
+              <w:bottom w:val="single" w:sz="12" w:space="0" w:color="FFFFFF"/>
+              <w:right w:val="single" w:sz="8" w:space="0" w:color="FFFFFF"/>
+            </w:tcBorders>
+            <w:shd w:val="clear" w:color="auto" w:fill="auto"/>
+            <w:tcMar>
+              <w:top w:w="100" w:type="dxa"/>
+              <w:left w:w="100" w:type="dxa"/>
+              <w:bottom w:w="100" w:type="dxa"/>
+              <w:right w:w="100" w:type="dxa"/>
+            </w:tcMar>
+          </w:tcPr>
+          <w:p>
+            <w:pPr>
+              <w:widowControl w:val="0"/>
+              <w:spacing w:line="240" w:lineRule="auto"/>
+              <w:rPr>
+                <w:rFonts w:ascii="Verdana" w:hAnsi="Verdana"/>
+                <w:b/>
+                <w:color w:val="404040" w:themeColor="text1" w:themeTint="BF"/>
+              </w:rPr>
+            </w:pPr>
+          </w:p>
+        </w:tc>
+        <w:tc>
+          <w:tcPr>
+            <w:tcW w:w="4395" w:type="dxa"/>
+            <w:gridSpan w:val="2"/>
+            <w:tcBorders>
+              <w:top w:val="single" w:sz="12" w:space="0" w:color="000000"/>
+              <w:left w:val="single" w:sz="8" w:space="0" w:color="FFFFFF"/>
+              <w:bottom w:val="single" w:sz="12" w:space="0" w:color="000000"/>
+              <w:right w:val="single" w:sz="8" w:space="0" w:color="FFFFFF"/>
+            </w:tcBorders>
+            <w:shd w:val="clear" w:color="auto" w:fill="auto"/>
+            <w:tcMar>
+              <w:top w:w="100" w:type="dxa"/>
+              <w:left w:w="100" w:type="dxa"/>
+              <w:bottom w:w="100" w:type="dxa"/>
+              <w:right w:w="100" w:type="dxa"/>
+            </w:tcMar>
+          </w:tcPr>
+          <w:p>
+            <w:pPr>
+              <w:widowControl w:val="0"/>
+              <w:spacing w:line="240" w:lineRule="auto"/>
+              <w:rPr>
+                <w:rFonts w:ascii="Verdana" w:hAnsi="Verdana"/>
+                <w:b/>
+                <w:color w:val="404040" w:themeColor="text1" w:themeTint="BF"/>
+              </w:rPr>
+            </w:pPr>
+            <w:r>
+              <w:rPr>
+                <w:rFonts w:ascii="Verdana" w:hAnsi="Verdana"/>
+                <w:b/>
+                <w:color w:val="404040" w:themeColor="text1" w:themeTint="BF"/>
+              </w:rPr>
+              <w:t>Autor</w:t>
+            </w:r>
+          </w:p>
+        </w:tc>
+      </w:tr>
+      <w:tr>
+        <w:trPr>
+          <w:trHeight w:val="440"/>
+        </w:trPr>
+        <w:tc>
+          <w:tcPr>
+            <w:tcW w:w="4905" w:type="dxa"/>
+            <w:gridSpan w:val="3"/>
+            <w:tcBorders>
+              <w:top w:val="single" w:sz="12" w:space="0" w:color="000000"/>
+              <w:left w:val="single" w:sz="12" w:space="0" w:color="000000"/>
+              <w:bottom w:val="single" w:sz="12" w:space="0" w:color="000000"/>
+              <w:right w:val="single" w:sz="12" w:space="0" w:color="000000"/>
+            </w:tcBorders>
+            <w:shd w:val="clear" w:color="auto" w:fill="auto"/>
+            <w:tcMar>
+              <w:top w:w="100" w:type="dxa"/>
+              <w:left w:w="100" w:type="dxa"/>
+              <w:bottom w:w="100" w:type="dxa"/>
+              <w:right w:w="100" w:type="dxa"/>
+            </w:tcMar>
+          </w:tcPr>
+          <w:p>
+            <w:pPr>
+              <w:jc w:val="both"/>
+              <w:rPr>
+                <w:rFonts w:ascii="Verdana" w:hAnsi="Verdana"/>
+                <w:color w:val="404040" w:themeColor="text1" w:themeTint="BF"/>
+              </w:rPr>
+            </w:pPr>
+            <w:r>
+              <w:rPr>
+                <w:rFonts w:ascii="Verdana" w:hAnsi="Verdana"/>
+                <w:color w:val="404040" w:themeColor="text1" w:themeTint="BF"/>
+              </w:rPr>
+              <w:t>Define os casos de uso que se referem a essa regra</w:t>
+            </w:r>
+          </w:p>
+        </w:tc>
+        <w:tc>
+          <w:tcPr>
+            <w:tcW w:w="315" w:type="dxa"/>
+            <w:tcBorders>
+              <w:top w:val="single" w:sz="12" w:space="0" w:color="FFFFFF"/>
+              <w:left w:val="single" w:sz="12" w:space="0" w:color="000000"/>
+              <w:bottom w:val="single" w:sz="12" w:space="0" w:color="FFFFFF"/>
+              <w:right w:val="single" w:sz="12" w:space="0" w:color="000000"/>
+            </w:tcBorders>
+            <w:shd w:val="clear" w:color="auto" w:fill="auto"/>
+            <w:tcMar>
+              <w:top w:w="100" w:type="dxa"/>
+              <w:left w:w="100" w:type="dxa"/>
+              <w:bottom w:w="100" w:type="dxa"/>
+              <w:right w:w="100" w:type="dxa"/>
+            </w:tcMar>
+          </w:tcPr>
+          <w:p>
+            <w:pPr>
+              <w:widowControl w:val="0"/>
+              <w:spacing w:line="240" w:lineRule="auto"/>
+              <w:rPr>
+                <w:rFonts w:ascii="Verdana" w:hAnsi="Verdana"/>
+                <w:color w:val="404040" w:themeColor="text1" w:themeTint="BF"/>
+              </w:rPr>
+            </w:pPr>
+          </w:p>
+        </w:tc>
+        <w:tc>
+          <w:tcPr>
+            <w:tcW w:w="4395" w:type="dxa"/>
+            <w:gridSpan w:val="2"/>
+            <w:tcBorders>
+              <w:top w:val="single" w:sz="12" w:space="0" w:color="000000"/>
+              <w:left w:val="single" w:sz="12" w:space="0" w:color="000000"/>
+              <w:bottom w:val="single" w:sz="12" w:space="0" w:color="000000"/>
+              <w:right w:val="single" w:sz="12" w:space="0" w:color="000000"/>
+            </w:tcBorders>
+            <w:shd w:val="clear" w:color="auto" w:fill="auto"/>
+            <w:tcMar>
+              <w:top w:w="100" w:type="dxa"/>
+              <w:left w:w="100" w:type="dxa"/>
+              <w:bottom w:w="100" w:type="dxa"/>
+              <w:right w:w="100" w:type="dxa"/>
+            </w:tcMar>
+            <w:vAlign w:val="center"/>
+          </w:tcPr>
+          <w:p>
+            <w:pPr>
+              <w:jc w:val="center"/>
+              <w:rPr>
+                <w:rFonts w:ascii="Verdana" w:hAnsi="Verdana"/>
+                <w:color w:val="404040" w:themeColor="text1" w:themeTint="BF"/>
+              </w:rPr>
+            </w:pPr>
+            <w:r>
+              <w:rPr>
+                <w:rFonts w:ascii="Verdana" w:hAnsi="Verdana"/>
+                <w:color w:val="404040" w:themeColor="text1" w:themeTint="BF"/>
+              </w:rPr>
+              <w:t>Product-owners</w:t>
+            </w:r>
+          </w:p>
+        </w:tc>
+      </w:tr>
+      <w:tr>
+        <w:trPr>
+          <w:trHeight w:val="480"/>
+        </w:trPr>
+        <w:tc>
+          <w:tcPr>
+            <w:tcW w:w="9615" w:type="dxa"/>
+            <w:gridSpan w:val="6"/>
+            <w:tcBorders>
+              <w:top w:val="single" w:sz="12" w:space="0" w:color="000000"/>
+              <w:left w:val="single" w:sz="8" w:space="0" w:color="FFFFFF"/>
+              <w:bottom w:val="single" w:sz="12" w:space="0" w:color="000000"/>
+              <w:right w:val="single" w:sz="8" w:space="0" w:color="FFFFFF"/>
+            </w:tcBorders>
+            <w:shd w:val="clear" w:color="auto" w:fill="auto"/>
+            <w:tcMar>
+              <w:top w:w="100" w:type="dxa"/>
+              <w:left w:w="100" w:type="dxa"/>
+              <w:bottom w:w="100" w:type="dxa"/>
+              <w:right w:w="100" w:type="dxa"/>
+            </w:tcMar>
+          </w:tcPr>
+          <w:p>
+            <w:pPr>
+              <w:widowControl w:val="0"/>
+              <w:spacing w:line="240" w:lineRule="auto"/>
+              <w:rPr>
+                <w:rFonts w:ascii="Verdana" w:hAnsi="Verdana"/>
+                <w:color w:val="404040" w:themeColor="text1" w:themeTint="BF"/>
+              </w:rPr>
+            </w:pPr>
+            <w:r>
+              <w:rPr>
+                <w:rFonts w:ascii="Verdana" w:hAnsi="Verdana"/>
+                <w:b/>
+                <w:color w:val="404040" w:themeColor="text1" w:themeTint="BF"/>
+              </w:rPr>
+              <w:t>Descrição</w:t>
+            </w:r>
+          </w:p>
+        </w:tc>
+      </w:tr>
+      <w:tr>
+        <w:trPr>
+          <w:trHeight w:val="440"/>
+        </w:trPr>
+        <w:tc>
+          <w:tcPr>
+            <w:tcW w:w="9615" w:type="dxa"/>
+            <w:gridSpan w:val="6"/>
+            <w:tcBorders>
+              <w:top w:val="single" w:sz="12" w:space="0" w:color="000000"/>
+              <w:left w:val="single" w:sz="12" w:space="0" w:color="000000"/>
+              <w:bottom w:val="single" w:sz="12" w:space="0" w:color="000000"/>
+              <w:right w:val="single" w:sz="12" w:space="0" w:color="000000"/>
+            </w:tcBorders>
+            <w:shd w:val="clear" w:color="auto" w:fill="auto"/>
+            <w:tcMar>
+              <w:top w:w="100" w:type="dxa"/>
+              <w:left w:w="100" w:type="dxa"/>
+              <w:bottom w:w="100" w:type="dxa"/>
+              <w:right w:w="100" w:type="dxa"/>
+            </w:tcMar>
+          </w:tcPr>
+          <w:p>
+            <w:pPr>
+              <w:jc w:val="both"/>
+              <w:rPr>
+                <w:rFonts w:ascii="Verdana" w:hAnsi="Verdana"/>
+                <w:color w:val="404040" w:themeColor="text1" w:themeTint="BF"/>
+              </w:rPr>
+            </w:pPr>
+          </w:p>
+        </w:tc>
+      </w:tr>
+      <w:tr>
+        <w:trPr>
+          <w:trHeight w:val="140"/>
+        </w:trPr>
+        <w:tc>
+          <w:tcPr>
+            <w:tcW w:w="2160" w:type="dxa"/>
+            <w:tcBorders>
+              <w:top w:val="single" w:sz="12" w:space="0" w:color="000000"/>
+              <w:left w:val="single" w:sz="8" w:space="0" w:color="FFFFFF"/>
+              <w:bottom w:val="single" w:sz="12" w:space="0" w:color="000000"/>
+              <w:right w:val="single" w:sz="8" w:space="0" w:color="FFFFFF"/>
+            </w:tcBorders>
+            <w:shd w:val="clear" w:color="auto" w:fill="auto"/>
+            <w:tcMar>
+              <w:top w:w="100" w:type="dxa"/>
+              <w:left w:w="100" w:type="dxa"/>
+              <w:bottom w:w="100" w:type="dxa"/>
+              <w:right w:w="100" w:type="dxa"/>
+            </w:tcMar>
+          </w:tcPr>
+          <w:p>
+            <w:pPr>
+              <w:widowControl w:val="0"/>
+              <w:spacing w:line="240" w:lineRule="auto"/>
+              <w:rPr>
+                <w:rFonts w:ascii="Verdana" w:hAnsi="Verdana"/>
+                <w:b/>
+                <w:color w:val="404040" w:themeColor="text1" w:themeTint="BF"/>
+              </w:rPr>
+            </w:pPr>
+            <w:r>
+              <w:rPr>
+                <w:rFonts w:ascii="Verdana" w:hAnsi="Verdana"/>
+                <w:b/>
+                <w:color w:val="404040" w:themeColor="text1" w:themeTint="BF"/>
+              </w:rPr>
+              <w:t>Dependência</w:t>
+            </w:r>
+          </w:p>
+        </w:tc>
+        <w:tc>
+          <w:tcPr>
+            <w:tcW w:w="270" w:type="dxa"/>
+            <w:tcBorders>
+              <w:top w:val="single" w:sz="8" w:space="0" w:color="FFFFFF"/>
+              <w:left w:val="single" w:sz="8" w:space="0" w:color="FFFFFF"/>
+              <w:bottom w:val="single" w:sz="12" w:space="0" w:color="000000"/>
+              <w:right w:val="single" w:sz="8" w:space="0" w:color="FFFFFF"/>
+            </w:tcBorders>
+            <w:shd w:val="clear" w:color="auto" w:fill="auto"/>
+            <w:tcMar>
+              <w:top w:w="100" w:type="dxa"/>
+              <w:left w:w="100" w:type="dxa"/>
+              <w:bottom w:w="100" w:type="dxa"/>
+              <w:right w:w="100" w:type="dxa"/>
+            </w:tcMar>
+          </w:tcPr>
+          <w:p>
+            <w:pPr>
+              <w:widowControl w:val="0"/>
+              <w:spacing w:line="240" w:lineRule="auto"/>
+              <w:rPr>
+                <w:rFonts w:ascii="Verdana" w:hAnsi="Verdana"/>
+                <w:b/>
+                <w:color w:val="404040" w:themeColor="text1" w:themeTint="BF"/>
+              </w:rPr>
+            </w:pPr>
+          </w:p>
+        </w:tc>
+        <w:tc>
+          <w:tcPr>
+            <w:tcW w:w="2475" w:type="dxa"/>
+            <w:tcBorders>
+              <w:top w:val="single" w:sz="12" w:space="0" w:color="000000"/>
+              <w:left w:val="single" w:sz="8" w:space="0" w:color="FFFFFF"/>
+              <w:bottom w:val="single" w:sz="12" w:space="0" w:color="000000"/>
+              <w:right w:val="single" w:sz="8" w:space="0" w:color="FFFFFF"/>
+            </w:tcBorders>
+            <w:shd w:val="clear" w:color="auto" w:fill="auto"/>
+            <w:tcMar>
+              <w:top w:w="100" w:type="dxa"/>
+              <w:left w:w="100" w:type="dxa"/>
+              <w:bottom w:w="100" w:type="dxa"/>
+              <w:right w:w="100" w:type="dxa"/>
+            </w:tcMar>
+          </w:tcPr>
+          <w:p>
+            <w:pPr>
+              <w:widowControl w:val="0"/>
+              <w:spacing w:line="240" w:lineRule="auto"/>
+              <w:rPr>
+                <w:rFonts w:ascii="Verdana" w:hAnsi="Verdana"/>
+                <w:b/>
+                <w:color w:val="404040" w:themeColor="text1" w:themeTint="BF"/>
+              </w:rPr>
+            </w:pPr>
+          </w:p>
+        </w:tc>
+        <w:tc>
+          <w:tcPr>
+            <w:tcW w:w="315" w:type="dxa"/>
+            <w:tcBorders>
+              <w:top w:val="single" w:sz="12" w:space="0" w:color="000000"/>
+              <w:left w:val="single" w:sz="8" w:space="0" w:color="FFFFFF"/>
+              <w:bottom w:val="single" w:sz="12" w:space="0" w:color="FFFFFF"/>
+              <w:right w:val="single" w:sz="8" w:space="0" w:color="FFFFFF"/>
+            </w:tcBorders>
+            <w:shd w:val="clear" w:color="auto" w:fill="auto"/>
+            <w:tcMar>
+              <w:top w:w="100" w:type="dxa"/>
+              <w:left w:w="100" w:type="dxa"/>
+              <w:bottom w:w="100" w:type="dxa"/>
+              <w:right w:w="100" w:type="dxa"/>
+            </w:tcMar>
+          </w:tcPr>
+          <w:p>
+            <w:pPr>
+              <w:widowControl w:val="0"/>
+              <w:spacing w:line="240" w:lineRule="auto"/>
+              <w:rPr>
+                <w:rFonts w:ascii="Verdana" w:hAnsi="Verdana"/>
+                <w:b/>
+                <w:color w:val="404040" w:themeColor="text1" w:themeTint="BF"/>
+              </w:rPr>
+            </w:pPr>
+          </w:p>
+        </w:tc>
+        <w:tc>
+          <w:tcPr>
+            <w:tcW w:w="4395" w:type="dxa"/>
+            <w:gridSpan w:val="2"/>
+            <w:tcBorders>
+              <w:top w:val="single" w:sz="12" w:space="0" w:color="000000"/>
+              <w:left w:val="single" w:sz="8" w:space="0" w:color="FFFFFF"/>
+              <w:bottom w:val="single" w:sz="12" w:space="0" w:color="000000"/>
+              <w:right w:val="single" w:sz="8" w:space="0" w:color="FFFFFF"/>
+            </w:tcBorders>
+            <w:shd w:val="clear" w:color="auto" w:fill="auto"/>
+            <w:tcMar>
+              <w:top w:w="100" w:type="dxa"/>
+              <w:left w:w="100" w:type="dxa"/>
+              <w:bottom w:w="100" w:type="dxa"/>
+              <w:right w:w="100" w:type="dxa"/>
+            </w:tcMar>
+          </w:tcPr>
+          <w:p>
+            <w:pPr>
+              <w:widowControl w:val="0"/>
+              <w:spacing w:line="240" w:lineRule="auto"/>
+              <w:rPr>
+                <w:rFonts w:ascii="Verdana" w:hAnsi="Verdana"/>
+                <w:b/>
+                <w:color w:val="404040" w:themeColor="text1" w:themeTint="BF"/>
+              </w:rPr>
+            </w:pPr>
+            <w:r>
+              <w:rPr>
+                <w:rFonts w:ascii="Verdana" w:hAnsi="Verdana"/>
+                <w:b/>
+                <w:color w:val="404040" w:themeColor="text1" w:themeTint="BF"/>
+              </w:rPr>
+              <w:t>Fonte</w:t>
+            </w:r>
+          </w:p>
+        </w:tc>
+      </w:tr>
+      <w:tr>
+        <w:trPr>
+          <w:trHeight w:val="140"/>
+        </w:trPr>
+        <w:tc>
+          <w:tcPr>
+            <w:tcW w:w="4905" w:type="dxa"/>
+            <w:gridSpan w:val="3"/>
+            <w:tcBorders>
+              <w:top w:val="single" w:sz="12" w:space="0" w:color="000000"/>
+              <w:left w:val="single" w:sz="12" w:space="0" w:color="000000"/>
+              <w:bottom w:val="single" w:sz="12" w:space="0" w:color="000000"/>
+              <w:right w:val="single" w:sz="12" w:space="0" w:color="000000"/>
+            </w:tcBorders>
+            <w:shd w:val="clear" w:color="auto" w:fill="auto"/>
+            <w:tcMar>
+              <w:top w:w="100" w:type="dxa"/>
+              <w:left w:w="100" w:type="dxa"/>
+              <w:bottom w:w="100" w:type="dxa"/>
+              <w:right w:w="100" w:type="dxa"/>
+            </w:tcMar>
+            <w:vAlign w:val="center"/>
+          </w:tcPr>
+          <w:p>
+            <w:pPr>
+              <w:jc w:val="center"/>
+              <w:rPr>
+                <w:rFonts w:ascii="Verdana" w:hAnsi="Verdana"/>
+                <w:color w:val="404040" w:themeColor="text1" w:themeTint="BF"/>
+              </w:rPr>
+            </w:pPr>
+          </w:p>
+        </w:tc>
+        <w:tc>
+          <w:tcPr>
+            <w:tcW w:w="315" w:type="dxa"/>
+            <w:tcBorders>
+              <w:top w:val="single" w:sz="12" w:space="0" w:color="FFFFFF"/>
+              <w:left w:val="single" w:sz="12" w:space="0" w:color="000000"/>
+              <w:bottom w:val="single" w:sz="12" w:space="0" w:color="FFFFFF"/>
+              <w:right w:val="single" w:sz="12" w:space="0" w:color="000000"/>
+            </w:tcBorders>
+            <w:shd w:val="clear" w:color="auto" w:fill="auto"/>
+            <w:tcMar>
+              <w:top w:w="100" w:type="dxa"/>
+              <w:left w:w="100" w:type="dxa"/>
+              <w:bottom w:w="100" w:type="dxa"/>
+              <w:right w:w="100" w:type="dxa"/>
+            </w:tcMar>
+            <w:vAlign w:val="center"/>
+          </w:tcPr>
+          <w:p>
+            <w:pPr>
+              <w:widowControl w:val="0"/>
+              <w:spacing w:line="240" w:lineRule="auto"/>
+              <w:jc w:val="center"/>
+              <w:rPr>
+                <w:rFonts w:ascii="Verdana" w:hAnsi="Verdana"/>
+                <w:color w:val="404040" w:themeColor="text1" w:themeTint="BF"/>
+              </w:rPr>
+            </w:pPr>
+          </w:p>
+        </w:tc>
+        <w:tc>
+          <w:tcPr>
+            <w:tcW w:w="4395" w:type="dxa"/>
+            <w:gridSpan w:val="2"/>
+            <w:tcBorders>
+              <w:top w:val="single" w:sz="12" w:space="0" w:color="000000"/>
+              <w:left w:val="single" w:sz="12" w:space="0" w:color="000000"/>
+              <w:bottom w:val="single" w:sz="12" w:space="0" w:color="000000"/>
+              <w:right w:val="single" w:sz="12" w:space="0" w:color="000000"/>
+            </w:tcBorders>
+            <w:shd w:val="clear" w:color="auto" w:fill="auto"/>
+            <w:tcMar>
+              <w:top w:w="100" w:type="dxa"/>
+              <w:left w:w="100" w:type="dxa"/>
+              <w:bottom w:w="100" w:type="dxa"/>
+              <w:right w:w="100" w:type="dxa"/>
+            </w:tcMar>
+            <w:vAlign w:val="center"/>
+          </w:tcPr>
+          <w:p>
+            <w:pPr>
+              <w:jc w:val="center"/>
+              <w:rPr>
+                <w:rFonts w:ascii="Verdana" w:hAnsi="Verdana"/>
+                <w:color w:val="404040" w:themeColor="text1" w:themeTint="BF"/>
+              </w:rPr>
+            </w:pPr>
+          </w:p>
+        </w:tc>
+      </w:tr>
+    </w:tbl>
+    <w:p>
+      <w:pPr>
+        <w:rPr>
+          <w:rFonts w:ascii="Verdana" w:hAnsi="Verdana"/>
+          <w:i/>
+          <w:color w:val="FF0000"/>
+        </w:rPr>
+      </w:pPr>
+    </w:p>
+    <w:p>
+      <w:pPr>
+        <w:rPr>
+          <w:rFonts w:ascii="Verdana" w:hAnsi="Verdana"/>
+          <w:i/>
+          <w:color w:val="FF0000"/>
+        </w:rPr>
+      </w:pPr>
+    </w:p>
+    <w:p>
+      <w:r>
+        <w:br w:type="page"/>
+      </w:r>
     </w:p>
     <w:p>
       <w:pPr>
@@ -28491,10 +28590,10 @@
         <w:t xml:space="preserve">RD </w:t>
       </w:r>
       <w:r>
-        <w:t>00</w:t>
+        <w:t>0</w:t>
       </w:r>
       <w:r>
-        <w:t>9</w:t>
+        <w:t>10</w:t>
       </w:r>
     </w:p>
     <w:tbl>

</xml_diff>

<commit_message>
corrido sequência da RD
</commit_message>
<xml_diff>
--- a/Documentacao/ERS_Projeto_Anuncio_de_Imoveis.docx
+++ b/Documentacao/ERS_Projeto_Anuncio_de_Imoveis.docx
@@ -1262,6 +1262,7 @@
           <w:docPartUnique/>
         </w:docPartObj>
       </w:sdtPr>
+      <w:sdtEndPr/>
       <w:sdtContent>
         <w:p>
           <w:pPr>
@@ -25702,7 +25703,10 @@
         <w:t>RD 00</w:t>
       </w:r>
       <w:r>
-        <w:t>7 – Exibição d</w:t>
+        <w:t>6</w:t>
+      </w:r>
+      <w:r>
+        <w:t xml:space="preserve"> – Exibição d</w:t>
       </w:r>
       <w:r>
         <w:t>e</w:t>
@@ -25956,7 +25960,14 @@
                 <w:rFonts w:ascii="Verdana" w:hAnsi="Verdana"/>
                 <w:color w:val="404040" w:themeColor="text1" w:themeTint="BF"/>
               </w:rPr>
-              <w:t>RD 007</w:t>
+              <w:t>RD 00</w:t>
+            </w:r>
+            <w:r>
+              <w:rPr>
+                <w:rFonts w:ascii="Verdana" w:hAnsi="Verdana"/>
+                <w:color w:val="404040" w:themeColor="text1" w:themeTint="BF"/>
+              </w:rPr>
+              <w:t>6</w:t>
             </w:r>
           </w:p>
         </w:tc>
@@ -26719,7 +26730,7 @@
         <w:t>00</w:t>
       </w:r>
       <w:r>
-        <w:t>8</w:t>
+        <w:t>7</w:t>
       </w:r>
     </w:p>
     <w:tbl>
@@ -28593,7 +28604,7 @@
         <w:t>0</w:t>
       </w:r>
       <w:r>
-        <w:t>10</w:t>
+        <w:t>08</w:t>
       </w:r>
     </w:p>
     <w:tbl>
@@ -32758,7 +32769,15 @@
         <w:sz w:val="24"/>
         <w:szCs w:val="24"/>
       </w:rPr>
-      <w:t>(Logotipo da IES)</w:t>
+      <w:t xml:space="preserve">(Logotipo </w:t>
+    </w:r>
+    <w:r>
+      <w:rPr>
+        <w:rFonts w:ascii="Nimbus Roman No9 L" w:eastAsia="Nimbus Roman No9 L" w:hAnsi="Nimbus Roman No9 L" w:cs="Nimbus Roman No9 L"/>
+        <w:sz w:val="24"/>
+        <w:szCs w:val="24"/>
+      </w:rPr>
+      <w:t>da IES)</w:t>
     </w:r>
     <w:r>
       <w:rPr>

</xml_diff>

<commit_message>
excluidos backend e frontend
</commit_message>
<xml_diff>
--- a/Documentacao/ERS_Projeto_Anuncio_de_Imoveis.docx
+++ b/Documentacao/ERS_Projeto_Anuncio_de_Imoveis.docx
@@ -1,6 +1,6 @@
 
 <file path=word/document.xml><?xml version="1.0" encoding="utf-8"?>
-<w:document xmlns:wpc="http://schemas.microsoft.com/office/word/2010/wordprocessingCanvas" xmlns:cx="http://schemas.microsoft.com/office/drawing/2014/chartex" xmlns:cx1="http://schemas.microsoft.com/office/drawing/2015/9/8/chartex" xmlns:mc="http://schemas.openxmlformats.org/markup-compatibility/2006" xmlns:o="urn:schemas-microsoft-com:office:office" xmlns:r="http://schemas.openxmlformats.org/officeDocument/2006/relationships" xmlns:m="http://schemas.openxmlformats.org/officeDocument/2006/math" xmlns:v="urn:schemas-microsoft-com:vml" xmlns:wp14="http://schemas.microsoft.com/office/word/2010/wordprocessingDrawing" xmlns:wp="http://schemas.openxmlformats.org/drawingml/2006/wordprocessingDrawing" xmlns:w10="urn:schemas-microsoft-com:office:word" xmlns:w="http://schemas.openxmlformats.org/wordprocessingml/2006/main" xmlns:w14="http://schemas.microsoft.com/office/word/2010/wordml" xmlns:w15="http://schemas.microsoft.com/office/word/2012/wordml" xmlns:w16se="http://schemas.microsoft.com/office/word/2015/wordml/symex" xmlns:wpg="http://schemas.microsoft.com/office/word/2010/wordprocessingGroup" xmlns:wpi="http://schemas.microsoft.com/office/word/2010/wordprocessingInk" xmlns:wne="http://schemas.microsoft.com/office/word/2006/wordml" xmlns:wps="http://schemas.microsoft.com/office/word/2010/wordprocessingShape" mc:Ignorable="w14 w15 w16se wp14">
+<w:document xmlns:wpc="http://schemas.microsoft.com/office/word/2010/wordprocessingCanvas" xmlns:cx="http://schemas.microsoft.com/office/drawing/2014/chartex" xmlns:cx1="http://schemas.microsoft.com/office/drawing/2015/9/8/chartex" xmlns:cx2="http://schemas.microsoft.com/office/drawing/2015/10/21/chartex" xmlns:cx3="http://schemas.microsoft.com/office/drawing/2016/5/9/chartex" xmlns:cx4="http://schemas.microsoft.com/office/drawing/2016/5/10/chartex" xmlns:cx5="http://schemas.microsoft.com/office/drawing/2016/5/11/chartex" xmlns:cx6="http://schemas.microsoft.com/office/drawing/2016/5/12/chartex" xmlns:cx7="http://schemas.microsoft.com/office/drawing/2016/5/13/chartex" xmlns:cx8="http://schemas.microsoft.com/office/drawing/2016/5/14/chartex" xmlns:mc="http://schemas.openxmlformats.org/markup-compatibility/2006" xmlns:aink="http://schemas.microsoft.com/office/drawing/2016/ink" xmlns:am3d="http://schemas.microsoft.com/office/drawing/2017/model3d" xmlns:o="urn:schemas-microsoft-com:office:office" xmlns:r="http://schemas.openxmlformats.org/officeDocument/2006/relationships" xmlns:m="http://schemas.openxmlformats.org/officeDocument/2006/math" xmlns:v="urn:schemas-microsoft-com:vml" xmlns:wp14="http://schemas.microsoft.com/office/word/2010/wordprocessingDrawing" xmlns:wp="http://schemas.openxmlformats.org/drawingml/2006/wordprocessingDrawing" xmlns:w10="urn:schemas-microsoft-com:office:word" xmlns:w="http://schemas.openxmlformats.org/wordprocessingml/2006/main" xmlns:w14="http://schemas.microsoft.com/office/word/2010/wordml" xmlns:w15="http://schemas.microsoft.com/office/word/2012/wordml" xmlns:w16cex="http://schemas.microsoft.com/office/word/2018/wordml/cex" xmlns:w16cid="http://schemas.microsoft.com/office/word/2016/wordml/cid" xmlns:w16="http://schemas.microsoft.com/office/word/2018/wordml" xmlns:w16se="http://schemas.microsoft.com/office/word/2015/wordml/symex" xmlns:wpg="http://schemas.microsoft.com/office/word/2010/wordprocessingGroup" xmlns:wpi="http://schemas.microsoft.com/office/word/2010/wordprocessingInk" xmlns:wne="http://schemas.microsoft.com/office/word/2006/wordml" xmlns:wps="http://schemas.microsoft.com/office/word/2010/wordprocessingShape" mc:Ignorable="w14 w15 w16se w16cid w16 w16cex wp14">
   <w:body>
     <w:p>
       <w:pPr>
@@ -1262,6 +1262,7 @@
           <w:docPartUnique/>
         </w:docPartObj>
       </w:sdtPr>
+      <w:sdtEndPr/>
       <w:sdtContent>
         <w:p>
           <w:pPr>
@@ -3610,7 +3611,7 @@
     </w:p>
     <w:p>
       <w:pPr>
-        <w:pStyle w:val="Ttulo1"/>
+        <w:pStyle w:val="Heading1"/>
         <w:ind w:firstLine="720"/>
         <w:rPr>
           <w:rFonts w:ascii="Verdana" w:hAnsi="Verdana"/>
@@ -3684,7 +3685,7 @@
     </w:p>
     <w:p>
       <w:pPr>
-        <w:pStyle w:val="Ttulo1"/>
+        <w:pStyle w:val="Heading1"/>
         <w:ind w:firstLine="720"/>
         <w:rPr>
           <w:rFonts w:ascii="Verdana" w:hAnsi="Verdana"/>
@@ -3725,7 +3726,7 @@
     </w:p>
     <w:p>
       <w:pPr>
-        <w:pStyle w:val="Ttulo2"/>
+        <w:pStyle w:val="Heading2"/>
         <w:ind w:firstLine="720"/>
         <w:rPr>
           <w:rFonts w:ascii="Verdana" w:hAnsi="Verdana"/>
@@ -3778,7 +3779,7 @@
     </w:p>
     <w:p>
       <w:pPr>
-        <w:pStyle w:val="Ttulo2"/>
+        <w:pStyle w:val="Heading2"/>
         <w:ind w:firstLine="720"/>
         <w:rPr>
           <w:rFonts w:ascii="Verdana" w:hAnsi="Verdana"/>
@@ -3966,7 +3967,7 @@
     </w:p>
     <w:p>
       <w:pPr>
-        <w:pStyle w:val="Ttulo2"/>
+        <w:pStyle w:val="Heading2"/>
         <w:ind w:firstLine="720"/>
         <w:rPr>
           <w:rFonts w:ascii="Verdana" w:hAnsi="Verdana"/>
@@ -3985,7 +3986,7 @@
     </w:p>
     <w:tbl>
       <w:tblPr>
-        <w:tblStyle w:val="Tabelacomgrade"/>
+        <w:tblStyle w:val="TableGrid"/>
         <w:tblW w:w="4995" w:type="pct"/>
         <w:tblInd w:w="709" w:type="dxa"/>
         <w:tblLook w:val="04A0" w:firstRow="1" w:lastRow="0" w:firstColumn="1" w:lastColumn="0" w:noHBand="0" w:noVBand="1"/>
@@ -5585,7 +5586,7 @@
     </w:p>
     <w:p>
       <w:pPr>
-        <w:pStyle w:val="Ttulo2"/>
+        <w:pStyle w:val="Heading2"/>
         <w:ind w:firstLine="720"/>
         <w:rPr>
           <w:rFonts w:ascii="Verdana" w:hAnsi="Verdana"/>
@@ -5653,7 +5654,7 @@
     </w:p>
     <w:p>
       <w:pPr>
-        <w:pStyle w:val="Ttulo2"/>
+        <w:pStyle w:val="Heading2"/>
         <w:rPr>
           <w:rFonts w:ascii="Verdana" w:hAnsi="Verdana"/>
           <w:sz w:val="22"/>
@@ -5729,7 +5730,7 @@
     </w:p>
     <w:p>
       <w:pPr>
-        <w:pStyle w:val="Ttulo1"/>
+        <w:pStyle w:val="Heading1"/>
         <w:rPr>
           <w:rFonts w:ascii="Verdana" w:hAnsi="Verdana"/>
           <w:sz w:val="22"/>
@@ -5749,7 +5750,7 @@
     </w:p>
     <w:p>
       <w:pPr>
-        <w:pStyle w:val="Ttulo1"/>
+        <w:pStyle w:val="Heading1"/>
         <w:ind w:firstLine="720"/>
         <w:rPr>
           <w:rFonts w:ascii="Verdana" w:hAnsi="Verdana"/>
@@ -5875,7 +5876,7 @@
     </w:p>
     <w:p>
       <w:pPr>
-        <w:pStyle w:val="Ttulo2"/>
+        <w:pStyle w:val="Heading2"/>
         <w:ind w:firstLine="720"/>
         <w:rPr>
           <w:rFonts w:ascii="Verdana" w:hAnsi="Verdana"/>
@@ -5943,7 +5944,7 @@
     </w:p>
     <w:p>
       <w:pPr>
-        <w:pStyle w:val="Ttulo2"/>
+        <w:pStyle w:val="Heading2"/>
         <w:ind w:firstLine="720"/>
         <w:rPr>
           <w:rFonts w:ascii="Verdana" w:hAnsi="Verdana"/>
@@ -6008,7 +6009,7 @@
     </w:p>
     <w:p>
       <w:pPr>
-        <w:pStyle w:val="Ttulo3"/>
+        <w:pStyle w:val="Heading3"/>
         <w:ind w:firstLine="720"/>
         <w:rPr>
           <w:rFonts w:ascii="Verdana" w:hAnsi="Verdana"/>
@@ -6071,7 +6072,7 @@
     </w:p>
     <w:p>
       <w:pPr>
-        <w:pStyle w:val="Ttulo3"/>
+        <w:pStyle w:val="Heading3"/>
         <w:ind w:firstLine="720"/>
         <w:rPr>
           <w:rFonts w:ascii="Verdana" w:hAnsi="Verdana"/>
@@ -6145,7 +6146,7 @@
     </w:p>
     <w:p>
       <w:pPr>
-        <w:pStyle w:val="Ttulo3"/>
+        <w:pStyle w:val="Heading3"/>
         <w:ind w:firstLine="720"/>
         <w:rPr>
           <w:rFonts w:ascii="Verdana" w:hAnsi="Verdana"/>
@@ -6209,7 +6210,7 @@
     </w:p>
     <w:p>
       <w:pPr>
-        <w:pStyle w:val="Ttulo3"/>
+        <w:pStyle w:val="Heading3"/>
         <w:ind w:firstLine="720"/>
         <w:rPr>
           <w:rFonts w:ascii="Verdana" w:hAnsi="Verdana"/>
@@ -6287,7 +6288,7 @@
     </w:p>
     <w:p>
       <w:pPr>
-        <w:pStyle w:val="Ttulo3"/>
+        <w:pStyle w:val="Heading3"/>
         <w:ind w:firstLine="720"/>
         <w:rPr>
           <w:rFonts w:ascii="Verdana" w:hAnsi="Verdana"/>
@@ -6350,7 +6351,7 @@
     </w:p>
     <w:p>
       <w:pPr>
-        <w:pStyle w:val="Ttulo3"/>
+        <w:pStyle w:val="Heading3"/>
         <w:ind w:firstLine="720"/>
         <w:rPr>
           <w:rFonts w:ascii="Verdana" w:hAnsi="Verdana"/>
@@ -6412,7 +6413,7 @@
     </w:p>
     <w:p>
       <w:pPr>
-        <w:pStyle w:val="Ttulo3"/>
+        <w:pStyle w:val="Heading3"/>
         <w:ind w:firstLine="720"/>
         <w:rPr>
           <w:rFonts w:ascii="Verdana" w:hAnsi="Verdana"/>
@@ -6498,7 +6499,7 @@
     </w:p>
     <w:p>
       <w:pPr>
-        <w:pStyle w:val="Ttulo2"/>
+        <w:pStyle w:val="Heading2"/>
         <w:ind w:firstLine="720"/>
         <w:rPr>
           <w:rFonts w:ascii="Verdana" w:hAnsi="Verdana"/>
@@ -6519,7 +6520,7 @@
     </w:p>
     <w:p>
       <w:pPr>
-        <w:pStyle w:val="Ttulo2"/>
+        <w:pStyle w:val="Heading2"/>
         <w:ind w:firstLine="720"/>
         <w:rPr>
           <w:rFonts w:ascii="Verdana" w:hAnsi="Verdana"/>
@@ -6633,7 +6634,7 @@
     </w:p>
     <w:p>
       <w:pPr>
-        <w:pStyle w:val="Ttulo2"/>
+        <w:pStyle w:val="Heading2"/>
         <w:ind w:firstLine="720"/>
         <w:rPr>
           <w:rFonts w:ascii="Verdana" w:hAnsi="Verdana"/>
@@ -6700,7 +6701,7 @@
     </w:p>
     <w:p>
       <w:pPr>
-        <w:pStyle w:val="Ttulo2"/>
+        <w:pStyle w:val="Heading2"/>
         <w:ind w:firstLine="720"/>
         <w:rPr>
           <w:rFonts w:ascii="Verdana" w:hAnsi="Verdana"/>
@@ -6769,7 +6770,7 @@
     </w:p>
     <w:p>
       <w:pPr>
-        <w:pStyle w:val="Ttulo2"/>
+        <w:pStyle w:val="Heading2"/>
         <w:ind w:firstLine="720"/>
         <w:rPr>
           <w:rFonts w:ascii="Verdana" w:hAnsi="Verdana"/>
@@ -6859,7 +6860,7 @@
     </w:p>
     <w:p>
       <w:pPr>
-        <w:pStyle w:val="Ttulo2"/>
+        <w:pStyle w:val="Heading2"/>
         <w:ind w:firstLine="720"/>
         <w:rPr>
           <w:rFonts w:ascii="Verdana" w:hAnsi="Verdana"/>
@@ -6927,7 +6928,7 @@
     </w:p>
     <w:p>
       <w:pPr>
-        <w:pStyle w:val="Ttulo1"/>
+        <w:pStyle w:val="Heading1"/>
         <w:ind w:left="153" w:firstLine="567"/>
         <w:rPr>
           <w:rFonts w:ascii="Verdana" w:hAnsi="Verdana"/>
@@ -7025,7 +7026,7 @@
     </w:p>
     <w:p>
       <w:pPr>
-        <w:pStyle w:val="Ttulo2"/>
+        <w:pStyle w:val="Heading2"/>
       </w:pPr>
       <w:r>
         <w:t>Requisitos do usuário</w:t>
@@ -7033,7 +7034,7 @@
     </w:p>
     <w:p>
       <w:pPr>
-        <w:pStyle w:val="Ttulo3"/>
+        <w:pStyle w:val="Heading3"/>
       </w:pPr>
       <w:bookmarkStart w:id="25" w:name="_issnoo830h1e" w:colFirst="0" w:colLast="0"/>
       <w:bookmarkEnd w:id="25"/>
@@ -8191,7 +8192,7 @@
     </w:p>
     <w:p>
       <w:pPr>
-        <w:pStyle w:val="Ttulo3"/>
+        <w:pStyle w:val="Heading3"/>
       </w:pPr>
       <w:r>
         <w:t xml:space="preserve">Descrição dos </w:t>
@@ -10001,7 +10002,7 @@
     </w:tbl>
     <w:p>
       <w:pPr>
-        <w:pStyle w:val="Ttulo2"/>
+        <w:pStyle w:val="Heading2"/>
         <w:ind w:firstLine="720"/>
         <w:rPr>
           <w:rFonts w:ascii="Verdana" w:hAnsi="Verdana"/>
@@ -10034,7 +10035,7 @@
     </w:p>
     <w:p>
       <w:pPr>
-        <w:pStyle w:val="Ttulo3"/>
+        <w:pStyle w:val="Heading3"/>
       </w:pPr>
       <w:r>
         <w:t>RF 001 – Cadastro de imóveis</w:t>
@@ -11243,7 +11244,7 @@
     </w:p>
     <w:p>
       <w:pPr>
-        <w:pStyle w:val="Ttulo3"/>
+        <w:pStyle w:val="Heading3"/>
       </w:pPr>
       <w:r>
         <w:lastRenderedPageBreak/>
@@ -12499,7 +12500,7 @@
     </w:p>
     <w:p>
       <w:pPr>
-        <w:pStyle w:val="Ttulo3"/>
+        <w:pStyle w:val="Heading3"/>
       </w:pPr>
       <w:r>
         <w:lastRenderedPageBreak/>
@@ -13672,7 +13673,7 @@
     </w:p>
     <w:p>
       <w:pPr>
-        <w:pStyle w:val="Ttulo3"/>
+        <w:pStyle w:val="Heading3"/>
       </w:pPr>
       <w:r>
         <w:lastRenderedPageBreak/>
@@ -14918,7 +14919,7 @@
     </w:p>
     <w:p>
       <w:pPr>
-        <w:pStyle w:val="Ttulo3"/>
+        <w:pStyle w:val="Heading3"/>
       </w:pPr>
       <w:r>
         <w:t>RF 005 – Cadastro de Fotos</w:t>
@@ -16205,7 +16206,7 @@
     </w:p>
     <w:p>
       <w:pPr>
-        <w:pStyle w:val="Ttulo3"/>
+        <w:pStyle w:val="Heading3"/>
       </w:pPr>
       <w:r>
         <w:lastRenderedPageBreak/>
@@ -17355,7 +17356,7 @@
     </w:p>
     <w:p>
       <w:pPr>
-        <w:pStyle w:val="Ttulo2"/>
+        <w:pStyle w:val="Heading2"/>
         <w:ind w:firstLine="720"/>
         <w:jc w:val="center"/>
         <w:rPr>
@@ -17376,7 +17377,7 @@
     </w:p>
     <w:p>
       <w:pPr>
-        <w:pStyle w:val="Ttulo3"/>
+        <w:pStyle w:val="Heading3"/>
       </w:pPr>
       <w:r>
         <w:t>RNF 001 – Cadastro de imóveis</w:t>
@@ -18701,7 +18702,7 @@
     </w:p>
     <w:p>
       <w:pPr>
-        <w:pStyle w:val="Ttulo3"/>
+        <w:pStyle w:val="Heading3"/>
       </w:pPr>
       <w:r>
         <w:lastRenderedPageBreak/>
@@ -20262,7 +20263,7 @@
     </w:p>
     <w:p>
       <w:pPr>
-        <w:pStyle w:val="Ttulo3"/>
+        <w:pStyle w:val="Heading3"/>
       </w:pPr>
       <w:r>
         <w:t>RNF 003 – Cadastro de Fotos</w:t>
@@ -21567,7 +21568,7 @@
     </w:p>
     <w:p>
       <w:pPr>
-        <w:pStyle w:val="Ttulo3"/>
+        <w:pStyle w:val="Heading3"/>
       </w:pPr>
       <w:r>
         <w:lastRenderedPageBreak/>
@@ -22393,21 +22394,7 @@
               <w:rPr>
                 <w:szCs w:val="24"/>
               </w:rPr>
-              <w:t xml:space="preserve"> </w:t>
-            </w:r>
-            <w:proofErr w:type="gramStart"/>
-            <w:r>
-              <w:rPr>
-                <w:szCs w:val="24"/>
-              </w:rPr>
-              <w:t>e-mail</w:t>
-            </w:r>
-            <w:proofErr w:type="gramEnd"/>
-            <w:r>
-              <w:rPr>
-                <w:szCs w:val="24"/>
-              </w:rPr>
-              <w:t xml:space="preserve"> e</w:t>
+              <w:t xml:space="preserve"> e-mail e</w:t>
             </w:r>
           </w:p>
           <w:p>
@@ -22876,7 +22863,7 @@
     <w:p/>
     <w:p>
       <w:pPr>
-        <w:pStyle w:val="Ttulo2"/>
+        <w:pStyle w:val="Heading2"/>
         <w:ind w:firstLine="720"/>
         <w:rPr>
           <w:rFonts w:ascii="Verdana" w:hAnsi="Verdana"/>
@@ -22907,7 +22894,7 @@
     </w:p>
     <w:p>
       <w:pPr>
-        <w:pStyle w:val="Ttulo3"/>
+        <w:pStyle w:val="Heading3"/>
       </w:pPr>
       <w:r>
         <w:t xml:space="preserve">RD 001 </w:t>
@@ -23893,7 +23880,7 @@
     </w:p>
     <w:p>
       <w:pPr>
-        <w:pStyle w:val="Ttulo3"/>
+        <w:pStyle w:val="Heading3"/>
       </w:pPr>
       <w:r>
         <w:t xml:space="preserve">RD 002 </w:t>
@@ -25055,7 +25042,7 @@
     </w:p>
     <w:p>
       <w:pPr>
-        <w:pStyle w:val="Ttulo3"/>
+        <w:pStyle w:val="Heading3"/>
       </w:pPr>
       <w:r>
         <w:lastRenderedPageBreak/>
@@ -26043,7 +26030,7 @@
     </w:p>
     <w:p>
       <w:pPr>
-        <w:pStyle w:val="Ttulo1"/>
+        <w:pStyle w:val="Heading1"/>
       </w:pPr>
       <w:r>
         <w:br w:type="page"/>
@@ -26052,7 +26039,7 @@
     <w:p/>
     <w:p>
       <w:pPr>
-        <w:pStyle w:val="Ttulo3"/>
+        <w:pStyle w:val="Heading3"/>
       </w:pPr>
       <w:r>
         <w:t>RD 004 – Contratação do serviço de anúncios</w:t>
@@ -27045,7 +27032,7 @@
     </w:p>
     <w:p>
       <w:pPr>
-        <w:pStyle w:val="Ttulo3"/>
+        <w:pStyle w:val="Heading3"/>
       </w:pPr>
       <w:r>
         <w:lastRenderedPageBreak/>
@@ -28234,7 +28221,7 @@
     </w:p>
     <w:p>
       <w:pPr>
-        <w:pStyle w:val="Ttulo3"/>
+        <w:pStyle w:val="Heading3"/>
       </w:pPr>
       <w:r>
         <w:lastRenderedPageBreak/>
@@ -29258,7 +29245,7 @@
     </w:p>
     <w:p>
       <w:pPr>
-        <w:pStyle w:val="Ttulo3"/>
+        <w:pStyle w:val="Heading3"/>
       </w:pPr>
       <w:r>
         <w:lastRenderedPageBreak/>
@@ -30256,8 +30243,6 @@
           <w:color w:val="FF0000"/>
         </w:rPr>
       </w:pPr>
-      <w:bookmarkStart w:id="31" w:name="_GoBack"/>
-      <w:bookmarkEnd w:id="31"/>
     </w:p>
     <w:p>
       <w:pPr>
@@ -31211,7 +31196,7 @@
     </w:p>
     <w:p>
       <w:pPr>
-        <w:pStyle w:val="Ttulo3"/>
+        <w:pStyle w:val="Heading3"/>
       </w:pPr>
       <w:r>
         <w:lastRenderedPageBreak/>
@@ -32156,7 +32141,7 @@
     <w:p/>
     <w:p>
       <w:pPr>
-        <w:pStyle w:val="Ttulo1"/>
+        <w:pStyle w:val="Heading1"/>
       </w:pPr>
       <w:r>
         <w:t>D</w:t>
@@ -33125,8 +33110,8 @@
       </w:tr>
     </w:tbl>
     <w:p>
-      <w:bookmarkStart w:id="32" w:name="_xlqjg9ubm38i" w:colFirst="0" w:colLast="0"/>
-      <w:bookmarkEnd w:id="32"/>
+      <w:bookmarkStart w:id="31" w:name="_xlqjg9ubm38i" w:colFirst="0" w:colLast="0"/>
+      <w:bookmarkEnd w:id="31"/>
     </w:p>
     <w:p>
       <w:pPr>
@@ -34080,15 +34065,15 @@
     </w:p>
     <w:p>
       <w:pPr>
-        <w:pStyle w:val="Ttulo1"/>
+        <w:pStyle w:val="Heading1"/>
         <w:rPr>
           <w:rFonts w:ascii="Verdana" w:hAnsi="Verdana"/>
           <w:sz w:val="22"/>
           <w:szCs w:val="22"/>
         </w:rPr>
       </w:pPr>
-      <w:bookmarkStart w:id="33" w:name="_kma8h625vtvl" w:colFirst="0" w:colLast="0"/>
-      <w:bookmarkEnd w:id="33"/>
+      <w:bookmarkStart w:id="32" w:name="_kma8h625vtvl" w:colFirst="0" w:colLast="0"/>
+      <w:bookmarkEnd w:id="32"/>
       <w:r>
         <w:rPr>
           <w:rFonts w:ascii="Verdana" w:hAnsi="Verdana"/>
@@ -34100,7 +34085,7 @@
     </w:p>
     <w:p>
       <w:pPr>
-        <w:pStyle w:val="Ttulo1"/>
+        <w:pStyle w:val="Heading1"/>
         <w:ind w:firstLine="720"/>
         <w:rPr>
           <w:rFonts w:ascii="Verdana" w:hAnsi="Verdana"/>
@@ -34108,8 +34093,8 @@
           <w:szCs w:val="22"/>
         </w:rPr>
       </w:pPr>
-      <w:bookmarkStart w:id="34" w:name="_7kebea7ylmsy" w:colFirst="0" w:colLast="0"/>
-      <w:bookmarkEnd w:id="34"/>
+      <w:bookmarkStart w:id="33" w:name="_7kebea7ylmsy" w:colFirst="0" w:colLast="0"/>
+      <w:bookmarkEnd w:id="33"/>
       <w:r>
         <w:rPr>
           <w:rFonts w:ascii="Verdana" w:hAnsi="Verdana"/>
@@ -34165,7 +34150,7 @@
     </w:p>
     <w:p>
       <w:pPr>
-        <w:pStyle w:val="Ttulo2"/>
+        <w:pStyle w:val="Heading2"/>
         <w:ind w:firstLine="720"/>
         <w:rPr>
           <w:rFonts w:ascii="Verdana" w:hAnsi="Verdana"/>
@@ -34173,8 +34158,8 @@
           <w:szCs w:val="22"/>
         </w:rPr>
       </w:pPr>
-      <w:bookmarkStart w:id="35" w:name="_ode8dkg2ydro" w:colFirst="0" w:colLast="0"/>
-      <w:bookmarkEnd w:id="35"/>
+      <w:bookmarkStart w:id="34" w:name="_ode8dkg2ydro" w:colFirst="0" w:colLast="0"/>
+      <w:bookmarkEnd w:id="34"/>
       <w:r>
         <w:rPr>
           <w:rFonts w:ascii="Verdana" w:hAnsi="Verdana"/>
@@ -34186,7 +34171,7 @@
     </w:p>
     <w:p>
       <w:pPr>
-        <w:pStyle w:val="Ttulo1"/>
+        <w:pStyle w:val="Heading1"/>
         <w:ind w:firstLine="720"/>
         <w:rPr>
           <w:rFonts w:ascii="Verdana" w:hAnsi="Verdana"/>
@@ -34194,8 +34179,8 @@
           <w:szCs w:val="22"/>
         </w:rPr>
       </w:pPr>
-      <w:bookmarkStart w:id="36" w:name="_z5gsu6gqiea3" w:colFirst="0" w:colLast="0"/>
-      <w:bookmarkEnd w:id="36"/>
+      <w:bookmarkStart w:id="35" w:name="_z5gsu6gqiea3" w:colFirst="0" w:colLast="0"/>
+      <w:bookmarkEnd w:id="35"/>
       <w:r>
         <w:rPr>
           <w:rFonts w:ascii="Verdana" w:hAnsi="Verdana"/>
@@ -34285,8 +34270,8 @@
           <w:rFonts w:ascii="Verdana" w:hAnsi="Verdana"/>
         </w:rPr>
       </w:pPr>
-      <w:bookmarkStart w:id="37" w:name="_1pxezwc" w:colFirst="0" w:colLast="0"/>
-      <w:bookmarkEnd w:id="37"/>
+      <w:bookmarkStart w:id="36" w:name="_1pxezwc" w:colFirst="0" w:colLast="0"/>
+      <w:bookmarkEnd w:id="36"/>
       <w:r>
         <w:rPr>
           <w:rFonts w:ascii="Verdana" w:hAnsi="Verdana"/>
@@ -34637,7 +34622,7 @@
     </w:p>
     <w:p>
       <w:pPr>
-        <w:pStyle w:val="Ttulo1"/>
+        <w:pStyle w:val="Heading1"/>
         <w:ind w:firstLine="720"/>
         <w:rPr>
           <w:rFonts w:ascii="Verdana" w:hAnsi="Verdana"/>
@@ -34645,8 +34630,8 @@
           <w:szCs w:val="22"/>
         </w:rPr>
       </w:pPr>
-      <w:bookmarkStart w:id="38" w:name="_40pa1qyo68xd" w:colFirst="0" w:colLast="0"/>
-      <w:bookmarkEnd w:id="38"/>
+      <w:bookmarkStart w:id="37" w:name="_40pa1qyo68xd" w:colFirst="0" w:colLast="0"/>
+      <w:bookmarkEnd w:id="37"/>
       <w:r>
         <w:rPr>
           <w:rFonts w:ascii="Verdana" w:hAnsi="Verdana"/>
@@ -34658,7 +34643,7 @@
     </w:p>
     <w:p>
       <w:pPr>
-        <w:pStyle w:val="Ttulo1"/>
+        <w:pStyle w:val="Heading1"/>
         <w:ind w:firstLine="720"/>
         <w:rPr>
           <w:rFonts w:ascii="Verdana" w:hAnsi="Verdana"/>
@@ -34666,8 +34651,8 @@
           <w:szCs w:val="22"/>
         </w:rPr>
       </w:pPr>
-      <w:bookmarkStart w:id="39" w:name="_wz7jxfvngci1" w:colFirst="0" w:colLast="0"/>
-      <w:bookmarkEnd w:id="39"/>
+      <w:bookmarkStart w:id="38" w:name="_wz7jxfvngci1" w:colFirst="0" w:colLast="0"/>
+      <w:bookmarkEnd w:id="38"/>
       <w:r>
         <w:rPr>
           <w:rFonts w:ascii="Verdana" w:hAnsi="Verdana"/>
@@ -34712,7 +34697,7 @@
     </w:p>
     <w:p>
       <w:pPr>
-        <w:pStyle w:val="Ttulo1"/>
+        <w:pStyle w:val="Heading1"/>
         <w:ind w:firstLine="720"/>
         <w:rPr>
           <w:rFonts w:ascii="Verdana" w:hAnsi="Verdana"/>
@@ -34720,8 +34705,8 @@
           <w:szCs w:val="22"/>
         </w:rPr>
       </w:pPr>
-      <w:bookmarkStart w:id="40" w:name="_z8eefst47ptx" w:colFirst="0" w:colLast="0"/>
-      <w:bookmarkEnd w:id="40"/>
+      <w:bookmarkStart w:id="39" w:name="_z8eefst47ptx" w:colFirst="0" w:colLast="0"/>
+      <w:bookmarkEnd w:id="39"/>
       <w:r>
         <w:rPr>
           <w:rFonts w:ascii="Verdana" w:hAnsi="Verdana"/>
@@ -34733,7 +34718,7 @@
     </w:p>
     <w:p>
       <w:pPr>
-        <w:pStyle w:val="Ttulo1"/>
+        <w:pStyle w:val="Heading1"/>
         <w:ind w:firstLine="720"/>
         <w:rPr>
           <w:rFonts w:ascii="Verdana" w:hAnsi="Verdana"/>
@@ -34741,8 +34726,8 @@
           <w:szCs w:val="22"/>
         </w:rPr>
       </w:pPr>
-      <w:bookmarkStart w:id="41" w:name="_8oxumu3167cl" w:colFirst="0" w:colLast="0"/>
-      <w:bookmarkEnd w:id="41"/>
+      <w:bookmarkStart w:id="40" w:name="_8oxumu3167cl" w:colFirst="0" w:colLast="0"/>
+      <w:bookmarkEnd w:id="40"/>
       <w:r>
         <w:rPr>
           <w:rFonts w:ascii="Verdana" w:hAnsi="Verdana"/>
@@ -35040,7 +35025,7 @@
     </w:p>
     <w:p>
       <w:pPr>
-        <w:pStyle w:val="Ttulo1"/>
+        <w:pStyle w:val="Heading1"/>
         <w:ind w:firstLine="720"/>
         <w:rPr>
           <w:rFonts w:ascii="Verdana" w:hAnsi="Verdana"/>
@@ -35048,8 +35033,8 @@
           <w:szCs w:val="22"/>
         </w:rPr>
       </w:pPr>
-      <w:bookmarkStart w:id="42" w:name="_q87tnomq162a" w:colFirst="0" w:colLast="0"/>
-      <w:bookmarkEnd w:id="42"/>
+      <w:bookmarkStart w:id="41" w:name="_q87tnomq162a" w:colFirst="0" w:colLast="0"/>
+      <w:bookmarkEnd w:id="41"/>
       <w:r>
         <w:rPr>
           <w:rFonts w:ascii="Verdana" w:hAnsi="Verdana"/>
@@ -35075,7 +35060,7 @@
     </w:p>
     <w:p>
       <w:pPr>
-        <w:pStyle w:val="Ttulo1"/>
+        <w:pStyle w:val="Heading1"/>
         <w:ind w:firstLine="720"/>
         <w:rPr>
           <w:rFonts w:ascii="Verdana" w:hAnsi="Verdana"/>
@@ -35083,8 +35068,8 @@
           <w:szCs w:val="22"/>
         </w:rPr>
       </w:pPr>
-      <w:bookmarkStart w:id="43" w:name="_a85homv0vt8v" w:colFirst="0" w:colLast="0"/>
-      <w:bookmarkEnd w:id="43"/>
+      <w:bookmarkStart w:id="42" w:name="_a85homv0vt8v" w:colFirst="0" w:colLast="0"/>
+      <w:bookmarkEnd w:id="42"/>
       <w:r>
         <w:rPr>
           <w:rFonts w:ascii="Verdana" w:hAnsi="Verdana"/>
@@ -35117,7 +35102,7 @@
     </w:p>
     <w:p>
       <w:pPr>
-        <w:pStyle w:val="Ttulo1"/>
+        <w:pStyle w:val="Heading1"/>
         <w:ind w:firstLine="720"/>
         <w:rPr>
           <w:rFonts w:ascii="Verdana" w:hAnsi="Verdana"/>
@@ -35125,8 +35110,8 @@
           <w:szCs w:val="22"/>
         </w:rPr>
       </w:pPr>
-      <w:bookmarkStart w:id="44" w:name="_3dul5jrquj0r" w:colFirst="0" w:colLast="0"/>
-      <w:bookmarkEnd w:id="44"/>
+      <w:bookmarkStart w:id="43" w:name="_3dul5jrquj0r" w:colFirst="0" w:colLast="0"/>
+      <w:bookmarkEnd w:id="43"/>
       <w:r>
         <w:rPr>
           <w:rFonts w:ascii="Verdana" w:hAnsi="Verdana"/>
@@ -35209,7 +35194,7 @@
 </file>
 
 <file path=word/endnotes.xml><?xml version="1.0" encoding="utf-8"?>
-<w:endnotes xmlns:wpc="http://schemas.microsoft.com/office/word/2010/wordprocessingCanvas" xmlns:cx="http://schemas.microsoft.com/office/drawing/2014/chartex" xmlns:cx1="http://schemas.microsoft.com/office/drawing/2015/9/8/chartex" xmlns:mc="http://schemas.openxmlformats.org/markup-compatibility/2006" xmlns:o="urn:schemas-microsoft-com:office:office" xmlns:r="http://schemas.openxmlformats.org/officeDocument/2006/relationships" xmlns:m="http://schemas.openxmlformats.org/officeDocument/2006/math" xmlns:v="urn:schemas-microsoft-com:vml" xmlns:wp14="http://schemas.microsoft.com/office/word/2010/wordprocessingDrawing" xmlns:wp="http://schemas.openxmlformats.org/drawingml/2006/wordprocessingDrawing" xmlns:w10="urn:schemas-microsoft-com:office:word" xmlns:w="http://schemas.openxmlformats.org/wordprocessingml/2006/main" xmlns:w14="http://schemas.microsoft.com/office/word/2010/wordml" xmlns:w15="http://schemas.microsoft.com/office/word/2012/wordml" xmlns:w16se="http://schemas.microsoft.com/office/word/2015/wordml/symex" xmlns:wpg="http://schemas.microsoft.com/office/word/2010/wordprocessingGroup" xmlns:wpi="http://schemas.microsoft.com/office/word/2010/wordprocessingInk" xmlns:wne="http://schemas.microsoft.com/office/word/2006/wordml" xmlns:wps="http://schemas.microsoft.com/office/word/2010/wordprocessingShape" mc:Ignorable="w14 w15 w16se wp14">
+<w:endnotes xmlns:wpc="http://schemas.microsoft.com/office/word/2010/wordprocessingCanvas" xmlns:cx="http://schemas.microsoft.com/office/drawing/2014/chartex" xmlns:cx1="http://schemas.microsoft.com/office/drawing/2015/9/8/chartex" xmlns:cx2="http://schemas.microsoft.com/office/drawing/2015/10/21/chartex" xmlns:cx3="http://schemas.microsoft.com/office/drawing/2016/5/9/chartex" xmlns:cx4="http://schemas.microsoft.com/office/drawing/2016/5/10/chartex" xmlns:cx5="http://schemas.microsoft.com/office/drawing/2016/5/11/chartex" xmlns:cx6="http://schemas.microsoft.com/office/drawing/2016/5/12/chartex" xmlns:cx7="http://schemas.microsoft.com/office/drawing/2016/5/13/chartex" xmlns:cx8="http://schemas.microsoft.com/office/drawing/2016/5/14/chartex" xmlns:mc="http://schemas.openxmlformats.org/markup-compatibility/2006" xmlns:aink="http://schemas.microsoft.com/office/drawing/2016/ink" xmlns:am3d="http://schemas.microsoft.com/office/drawing/2017/model3d" xmlns:o="urn:schemas-microsoft-com:office:office" xmlns:r="http://schemas.openxmlformats.org/officeDocument/2006/relationships" xmlns:m="http://schemas.openxmlformats.org/officeDocument/2006/math" xmlns:v="urn:schemas-microsoft-com:vml" xmlns:wp14="http://schemas.microsoft.com/office/word/2010/wordprocessingDrawing" xmlns:wp="http://schemas.openxmlformats.org/drawingml/2006/wordprocessingDrawing" xmlns:w10="urn:schemas-microsoft-com:office:word" xmlns:w="http://schemas.openxmlformats.org/wordprocessingml/2006/main" xmlns:w14="http://schemas.microsoft.com/office/word/2010/wordml" xmlns:w15="http://schemas.microsoft.com/office/word/2012/wordml" xmlns:w16cex="http://schemas.microsoft.com/office/word/2018/wordml/cex" xmlns:w16cid="http://schemas.microsoft.com/office/word/2016/wordml/cid" xmlns:w16="http://schemas.microsoft.com/office/word/2018/wordml" xmlns:w16se="http://schemas.microsoft.com/office/word/2015/wordml/symex" xmlns:wpg="http://schemas.microsoft.com/office/word/2010/wordprocessingGroup" xmlns:wpi="http://schemas.microsoft.com/office/word/2010/wordprocessingInk" xmlns:wne="http://schemas.microsoft.com/office/word/2006/wordml" xmlns:wps="http://schemas.microsoft.com/office/word/2010/wordprocessingShape" mc:Ignorable="w14 w15 w16se w16cid w16 w16cex wp14">
   <w:endnote w:type="separator" w:id="-1">
     <w:p>
       <w:pPr>
@@ -35234,7 +35219,7 @@
 </file>
 
 <file path=word/footer1.xml><?xml version="1.0" encoding="utf-8"?>
-<w:ftr xmlns:wpc="http://schemas.microsoft.com/office/word/2010/wordprocessingCanvas" xmlns:cx="http://schemas.microsoft.com/office/drawing/2014/chartex" xmlns:cx1="http://schemas.microsoft.com/office/drawing/2015/9/8/chartex" xmlns:mc="http://schemas.openxmlformats.org/markup-compatibility/2006" xmlns:o="urn:schemas-microsoft-com:office:office" xmlns:r="http://schemas.openxmlformats.org/officeDocument/2006/relationships" xmlns:m="http://schemas.openxmlformats.org/officeDocument/2006/math" xmlns:v="urn:schemas-microsoft-com:vml" xmlns:wp14="http://schemas.microsoft.com/office/word/2010/wordprocessingDrawing" xmlns:wp="http://schemas.openxmlformats.org/drawingml/2006/wordprocessingDrawing" xmlns:w10="urn:schemas-microsoft-com:office:word" xmlns:w="http://schemas.openxmlformats.org/wordprocessingml/2006/main" xmlns:w14="http://schemas.microsoft.com/office/word/2010/wordml" xmlns:w15="http://schemas.microsoft.com/office/word/2012/wordml" xmlns:w16se="http://schemas.microsoft.com/office/word/2015/wordml/symex" xmlns:wpg="http://schemas.microsoft.com/office/word/2010/wordprocessingGroup" xmlns:wpi="http://schemas.microsoft.com/office/word/2010/wordprocessingInk" xmlns:wne="http://schemas.microsoft.com/office/word/2006/wordml" xmlns:wps="http://schemas.microsoft.com/office/word/2010/wordprocessingShape" mc:Ignorable="w14 w15 w16se wp14">
+<w:ftr xmlns:wpc="http://schemas.microsoft.com/office/word/2010/wordprocessingCanvas" xmlns:cx="http://schemas.microsoft.com/office/drawing/2014/chartex" xmlns:cx1="http://schemas.microsoft.com/office/drawing/2015/9/8/chartex" xmlns:cx2="http://schemas.microsoft.com/office/drawing/2015/10/21/chartex" xmlns:cx3="http://schemas.microsoft.com/office/drawing/2016/5/9/chartex" xmlns:cx4="http://schemas.microsoft.com/office/drawing/2016/5/10/chartex" xmlns:cx5="http://schemas.microsoft.com/office/drawing/2016/5/11/chartex" xmlns:cx6="http://schemas.microsoft.com/office/drawing/2016/5/12/chartex" xmlns:cx7="http://schemas.microsoft.com/office/drawing/2016/5/13/chartex" xmlns:cx8="http://schemas.microsoft.com/office/drawing/2016/5/14/chartex" xmlns:mc="http://schemas.openxmlformats.org/markup-compatibility/2006" xmlns:aink="http://schemas.microsoft.com/office/drawing/2016/ink" xmlns:am3d="http://schemas.microsoft.com/office/drawing/2017/model3d" xmlns:o="urn:schemas-microsoft-com:office:office" xmlns:r="http://schemas.openxmlformats.org/officeDocument/2006/relationships" xmlns:m="http://schemas.openxmlformats.org/officeDocument/2006/math" xmlns:v="urn:schemas-microsoft-com:vml" xmlns:wp14="http://schemas.microsoft.com/office/word/2010/wordprocessingDrawing" xmlns:wp="http://schemas.openxmlformats.org/drawingml/2006/wordprocessingDrawing" xmlns:w10="urn:schemas-microsoft-com:office:word" xmlns:w="http://schemas.openxmlformats.org/wordprocessingml/2006/main" xmlns:w14="http://schemas.microsoft.com/office/word/2010/wordml" xmlns:w15="http://schemas.microsoft.com/office/word/2012/wordml" xmlns:w16cex="http://schemas.microsoft.com/office/word/2018/wordml/cex" xmlns:w16cid="http://schemas.microsoft.com/office/word/2016/wordml/cid" xmlns:w16="http://schemas.microsoft.com/office/word/2018/wordml" xmlns:w16se="http://schemas.microsoft.com/office/word/2015/wordml/symex" xmlns:wpg="http://schemas.microsoft.com/office/word/2010/wordprocessingGroup" xmlns:wpi="http://schemas.microsoft.com/office/word/2010/wordprocessingInk" xmlns:wne="http://schemas.microsoft.com/office/word/2006/wordml" xmlns:wps="http://schemas.microsoft.com/office/word/2010/wordprocessingShape" mc:Ignorable="w14 w15 w16se w16cid w16 w16cex wp14">
   <w:p>
     <w:pPr>
       <w:jc w:val="right"/>
@@ -35262,7 +35247,7 @@
 </file>
 
 <file path=word/footnotes.xml><?xml version="1.0" encoding="utf-8"?>
-<w:footnotes xmlns:wpc="http://schemas.microsoft.com/office/word/2010/wordprocessingCanvas" xmlns:cx="http://schemas.microsoft.com/office/drawing/2014/chartex" xmlns:cx1="http://schemas.microsoft.com/office/drawing/2015/9/8/chartex" xmlns:mc="http://schemas.openxmlformats.org/markup-compatibility/2006" xmlns:o="urn:schemas-microsoft-com:office:office" xmlns:r="http://schemas.openxmlformats.org/officeDocument/2006/relationships" xmlns:m="http://schemas.openxmlformats.org/officeDocument/2006/math" xmlns:v="urn:schemas-microsoft-com:vml" xmlns:wp14="http://schemas.microsoft.com/office/word/2010/wordprocessingDrawing" xmlns:wp="http://schemas.openxmlformats.org/drawingml/2006/wordprocessingDrawing" xmlns:w10="urn:schemas-microsoft-com:office:word" xmlns:w="http://schemas.openxmlformats.org/wordprocessingml/2006/main" xmlns:w14="http://schemas.microsoft.com/office/word/2010/wordml" xmlns:w15="http://schemas.microsoft.com/office/word/2012/wordml" xmlns:w16se="http://schemas.microsoft.com/office/word/2015/wordml/symex" xmlns:wpg="http://schemas.microsoft.com/office/word/2010/wordprocessingGroup" xmlns:wpi="http://schemas.microsoft.com/office/word/2010/wordprocessingInk" xmlns:wne="http://schemas.microsoft.com/office/word/2006/wordml" xmlns:wps="http://schemas.microsoft.com/office/word/2010/wordprocessingShape" mc:Ignorable="w14 w15 w16se wp14">
+<w:footnotes xmlns:wpc="http://schemas.microsoft.com/office/word/2010/wordprocessingCanvas" xmlns:cx="http://schemas.microsoft.com/office/drawing/2014/chartex" xmlns:cx1="http://schemas.microsoft.com/office/drawing/2015/9/8/chartex" xmlns:cx2="http://schemas.microsoft.com/office/drawing/2015/10/21/chartex" xmlns:cx3="http://schemas.microsoft.com/office/drawing/2016/5/9/chartex" xmlns:cx4="http://schemas.microsoft.com/office/drawing/2016/5/10/chartex" xmlns:cx5="http://schemas.microsoft.com/office/drawing/2016/5/11/chartex" xmlns:cx6="http://schemas.microsoft.com/office/drawing/2016/5/12/chartex" xmlns:cx7="http://schemas.microsoft.com/office/drawing/2016/5/13/chartex" xmlns:cx8="http://schemas.microsoft.com/office/drawing/2016/5/14/chartex" xmlns:mc="http://schemas.openxmlformats.org/markup-compatibility/2006" xmlns:aink="http://schemas.microsoft.com/office/drawing/2016/ink" xmlns:am3d="http://schemas.microsoft.com/office/drawing/2017/model3d" xmlns:o="urn:schemas-microsoft-com:office:office" xmlns:r="http://schemas.openxmlformats.org/officeDocument/2006/relationships" xmlns:m="http://schemas.openxmlformats.org/officeDocument/2006/math" xmlns:v="urn:schemas-microsoft-com:vml" xmlns:wp14="http://schemas.microsoft.com/office/word/2010/wordprocessingDrawing" xmlns:wp="http://schemas.openxmlformats.org/drawingml/2006/wordprocessingDrawing" xmlns:w10="urn:schemas-microsoft-com:office:word" xmlns:w="http://schemas.openxmlformats.org/wordprocessingml/2006/main" xmlns:w14="http://schemas.microsoft.com/office/word/2010/wordml" xmlns:w15="http://schemas.microsoft.com/office/word/2012/wordml" xmlns:w16cex="http://schemas.microsoft.com/office/word/2018/wordml/cex" xmlns:w16cid="http://schemas.microsoft.com/office/word/2016/wordml/cid" xmlns:w16="http://schemas.microsoft.com/office/word/2018/wordml" xmlns:w16se="http://schemas.microsoft.com/office/word/2015/wordml/symex" xmlns:wpg="http://schemas.microsoft.com/office/word/2010/wordprocessingGroup" xmlns:wpi="http://schemas.microsoft.com/office/word/2010/wordprocessingInk" xmlns:wne="http://schemas.microsoft.com/office/word/2006/wordml" xmlns:wps="http://schemas.microsoft.com/office/word/2010/wordprocessingShape" mc:Ignorable="w14 w15 w16se w16cid w16 w16cex wp14">
   <w:footnote w:type="separator" w:id="-1">
     <w:p>
       <w:pPr>
@@ -35287,7 +35272,7 @@
 </file>
 
 <file path=word/header1.xml><?xml version="1.0" encoding="utf-8"?>
-<w:hdr xmlns:wpc="http://schemas.microsoft.com/office/word/2010/wordprocessingCanvas" xmlns:cx="http://schemas.microsoft.com/office/drawing/2014/chartex" xmlns:cx1="http://schemas.microsoft.com/office/drawing/2015/9/8/chartex" xmlns:mc="http://schemas.openxmlformats.org/markup-compatibility/2006" xmlns:o="urn:schemas-microsoft-com:office:office" xmlns:r="http://schemas.openxmlformats.org/officeDocument/2006/relationships" xmlns:m="http://schemas.openxmlformats.org/officeDocument/2006/math" xmlns:v="urn:schemas-microsoft-com:vml" xmlns:wp14="http://schemas.microsoft.com/office/word/2010/wordprocessingDrawing" xmlns:wp="http://schemas.openxmlformats.org/drawingml/2006/wordprocessingDrawing" xmlns:w10="urn:schemas-microsoft-com:office:word" xmlns:w="http://schemas.openxmlformats.org/wordprocessingml/2006/main" xmlns:w14="http://schemas.microsoft.com/office/word/2010/wordml" xmlns:w15="http://schemas.microsoft.com/office/word/2012/wordml" xmlns:w16se="http://schemas.microsoft.com/office/word/2015/wordml/symex" xmlns:wpg="http://schemas.microsoft.com/office/word/2010/wordprocessingGroup" xmlns:wpi="http://schemas.microsoft.com/office/word/2010/wordprocessingInk" xmlns:wne="http://schemas.microsoft.com/office/word/2006/wordml" xmlns:wps="http://schemas.microsoft.com/office/word/2010/wordprocessingShape" mc:Ignorable="w14 w15 w16se wp14">
+<w:hdr xmlns:wpc="http://schemas.microsoft.com/office/word/2010/wordprocessingCanvas" xmlns:cx="http://schemas.microsoft.com/office/drawing/2014/chartex" xmlns:cx1="http://schemas.microsoft.com/office/drawing/2015/9/8/chartex" xmlns:cx2="http://schemas.microsoft.com/office/drawing/2015/10/21/chartex" xmlns:cx3="http://schemas.microsoft.com/office/drawing/2016/5/9/chartex" xmlns:cx4="http://schemas.microsoft.com/office/drawing/2016/5/10/chartex" xmlns:cx5="http://schemas.microsoft.com/office/drawing/2016/5/11/chartex" xmlns:cx6="http://schemas.microsoft.com/office/drawing/2016/5/12/chartex" xmlns:cx7="http://schemas.microsoft.com/office/drawing/2016/5/13/chartex" xmlns:cx8="http://schemas.microsoft.com/office/drawing/2016/5/14/chartex" xmlns:mc="http://schemas.openxmlformats.org/markup-compatibility/2006" xmlns:aink="http://schemas.microsoft.com/office/drawing/2016/ink" xmlns:am3d="http://schemas.microsoft.com/office/drawing/2017/model3d" xmlns:o="urn:schemas-microsoft-com:office:office" xmlns:r="http://schemas.openxmlformats.org/officeDocument/2006/relationships" xmlns:m="http://schemas.openxmlformats.org/officeDocument/2006/math" xmlns:v="urn:schemas-microsoft-com:vml" xmlns:wp14="http://schemas.microsoft.com/office/word/2010/wordprocessingDrawing" xmlns:wp="http://schemas.openxmlformats.org/drawingml/2006/wordprocessingDrawing" xmlns:w10="urn:schemas-microsoft-com:office:word" xmlns:w="http://schemas.openxmlformats.org/wordprocessingml/2006/main" xmlns:w14="http://schemas.microsoft.com/office/word/2010/wordml" xmlns:w15="http://schemas.microsoft.com/office/word/2012/wordml" xmlns:w16cex="http://schemas.microsoft.com/office/word/2018/wordml/cex" xmlns:w16cid="http://schemas.microsoft.com/office/word/2016/wordml/cid" xmlns:w16="http://schemas.microsoft.com/office/word/2018/wordml" xmlns:w16se="http://schemas.microsoft.com/office/word/2015/wordml/symex" xmlns:wpg="http://schemas.microsoft.com/office/word/2010/wordprocessingGroup" xmlns:wpi="http://schemas.microsoft.com/office/word/2010/wordprocessingInk" xmlns:wne="http://schemas.microsoft.com/office/word/2006/wordml" xmlns:wps="http://schemas.microsoft.com/office/word/2010/wordprocessingShape" mc:Ignorable="w14 w15 w16se w16cid w16 w16cex wp14">
   <w:p>
     <w:pPr>
       <w:widowControl w:val="0"/>
@@ -35347,7 +35332,7 @@
 </file>
 
 <file path=word/header2.xml><?xml version="1.0" encoding="utf-8"?>
-<w:hdr xmlns:wpc="http://schemas.microsoft.com/office/word/2010/wordprocessingCanvas" xmlns:cx="http://schemas.microsoft.com/office/drawing/2014/chartex" xmlns:cx1="http://schemas.microsoft.com/office/drawing/2015/9/8/chartex" xmlns:mc="http://schemas.openxmlformats.org/markup-compatibility/2006" xmlns:o="urn:schemas-microsoft-com:office:office" xmlns:r="http://schemas.openxmlformats.org/officeDocument/2006/relationships" xmlns:m="http://schemas.openxmlformats.org/officeDocument/2006/math" xmlns:v="urn:schemas-microsoft-com:vml" xmlns:wp14="http://schemas.microsoft.com/office/word/2010/wordprocessingDrawing" xmlns:wp="http://schemas.openxmlformats.org/drawingml/2006/wordprocessingDrawing" xmlns:w10="urn:schemas-microsoft-com:office:word" xmlns:w="http://schemas.openxmlformats.org/wordprocessingml/2006/main" xmlns:w14="http://schemas.microsoft.com/office/word/2010/wordml" xmlns:w15="http://schemas.microsoft.com/office/word/2012/wordml" xmlns:w16se="http://schemas.microsoft.com/office/word/2015/wordml/symex" xmlns:wpg="http://schemas.microsoft.com/office/word/2010/wordprocessingGroup" xmlns:wpi="http://schemas.microsoft.com/office/word/2010/wordprocessingInk" xmlns:wne="http://schemas.microsoft.com/office/word/2006/wordml" xmlns:wps="http://schemas.microsoft.com/office/word/2010/wordprocessingShape" mc:Ignorable="w14 w15 w16se wp14">
+<w:hdr xmlns:wpc="http://schemas.microsoft.com/office/word/2010/wordprocessingCanvas" xmlns:cx="http://schemas.microsoft.com/office/drawing/2014/chartex" xmlns:cx1="http://schemas.microsoft.com/office/drawing/2015/9/8/chartex" xmlns:cx2="http://schemas.microsoft.com/office/drawing/2015/10/21/chartex" xmlns:cx3="http://schemas.microsoft.com/office/drawing/2016/5/9/chartex" xmlns:cx4="http://schemas.microsoft.com/office/drawing/2016/5/10/chartex" xmlns:cx5="http://schemas.microsoft.com/office/drawing/2016/5/11/chartex" xmlns:cx6="http://schemas.microsoft.com/office/drawing/2016/5/12/chartex" xmlns:cx7="http://schemas.microsoft.com/office/drawing/2016/5/13/chartex" xmlns:cx8="http://schemas.microsoft.com/office/drawing/2016/5/14/chartex" xmlns:mc="http://schemas.openxmlformats.org/markup-compatibility/2006" xmlns:aink="http://schemas.microsoft.com/office/drawing/2016/ink" xmlns:am3d="http://schemas.microsoft.com/office/drawing/2017/model3d" xmlns:o="urn:schemas-microsoft-com:office:office" xmlns:r="http://schemas.openxmlformats.org/officeDocument/2006/relationships" xmlns:m="http://schemas.openxmlformats.org/officeDocument/2006/math" xmlns:v="urn:schemas-microsoft-com:vml" xmlns:wp14="http://schemas.microsoft.com/office/word/2010/wordprocessingDrawing" xmlns:wp="http://schemas.openxmlformats.org/drawingml/2006/wordprocessingDrawing" xmlns:w10="urn:schemas-microsoft-com:office:word" xmlns:w="http://schemas.openxmlformats.org/wordprocessingml/2006/main" xmlns:w14="http://schemas.microsoft.com/office/word/2010/wordml" xmlns:w15="http://schemas.microsoft.com/office/word/2012/wordml" xmlns:w16cex="http://schemas.microsoft.com/office/word/2018/wordml/cex" xmlns:w16cid="http://schemas.microsoft.com/office/word/2016/wordml/cid" xmlns:w16="http://schemas.microsoft.com/office/word/2018/wordml" xmlns:w16se="http://schemas.microsoft.com/office/word/2015/wordml/symex" xmlns:wpg="http://schemas.microsoft.com/office/word/2010/wordprocessingGroup" xmlns:wpi="http://schemas.microsoft.com/office/word/2010/wordprocessingInk" xmlns:wne="http://schemas.microsoft.com/office/word/2006/wordml" xmlns:wps="http://schemas.microsoft.com/office/word/2010/wordprocessingShape" mc:Ignorable="w14 w15 w16se w16cid w16 w16cex wp14">
   <w:p>
     <w:pPr>
       <w:widowControl w:val="0"/>
@@ -35434,13 +35419,13 @@
 </file>
 
 <file path=word/header3.xml><?xml version="1.0" encoding="utf-8"?>
-<w:hdr xmlns:wpc="http://schemas.microsoft.com/office/word/2010/wordprocessingCanvas" xmlns:cx="http://schemas.microsoft.com/office/drawing/2014/chartex" xmlns:cx1="http://schemas.microsoft.com/office/drawing/2015/9/8/chartex" xmlns:mc="http://schemas.openxmlformats.org/markup-compatibility/2006" xmlns:o="urn:schemas-microsoft-com:office:office" xmlns:r="http://schemas.openxmlformats.org/officeDocument/2006/relationships" xmlns:m="http://schemas.openxmlformats.org/officeDocument/2006/math" xmlns:v="urn:schemas-microsoft-com:vml" xmlns:wp14="http://schemas.microsoft.com/office/word/2010/wordprocessingDrawing" xmlns:wp="http://schemas.openxmlformats.org/drawingml/2006/wordprocessingDrawing" xmlns:w10="urn:schemas-microsoft-com:office:word" xmlns:w="http://schemas.openxmlformats.org/wordprocessingml/2006/main" xmlns:w14="http://schemas.microsoft.com/office/word/2010/wordml" xmlns:w15="http://schemas.microsoft.com/office/word/2012/wordml" xmlns:w16se="http://schemas.microsoft.com/office/word/2015/wordml/symex" xmlns:wpg="http://schemas.microsoft.com/office/word/2010/wordprocessingGroup" xmlns:wpi="http://schemas.microsoft.com/office/word/2010/wordprocessingInk" xmlns:wne="http://schemas.microsoft.com/office/word/2006/wordml" xmlns:wps="http://schemas.microsoft.com/office/word/2010/wordprocessingShape" mc:Ignorable="w14 w15 w16se wp14">
+<w:hdr xmlns:wpc="http://schemas.microsoft.com/office/word/2010/wordprocessingCanvas" xmlns:cx="http://schemas.microsoft.com/office/drawing/2014/chartex" xmlns:cx1="http://schemas.microsoft.com/office/drawing/2015/9/8/chartex" xmlns:cx2="http://schemas.microsoft.com/office/drawing/2015/10/21/chartex" xmlns:cx3="http://schemas.microsoft.com/office/drawing/2016/5/9/chartex" xmlns:cx4="http://schemas.microsoft.com/office/drawing/2016/5/10/chartex" xmlns:cx5="http://schemas.microsoft.com/office/drawing/2016/5/11/chartex" xmlns:cx6="http://schemas.microsoft.com/office/drawing/2016/5/12/chartex" xmlns:cx7="http://schemas.microsoft.com/office/drawing/2016/5/13/chartex" xmlns:cx8="http://schemas.microsoft.com/office/drawing/2016/5/14/chartex" xmlns:mc="http://schemas.openxmlformats.org/markup-compatibility/2006" xmlns:aink="http://schemas.microsoft.com/office/drawing/2016/ink" xmlns:am3d="http://schemas.microsoft.com/office/drawing/2017/model3d" xmlns:o="urn:schemas-microsoft-com:office:office" xmlns:r="http://schemas.openxmlformats.org/officeDocument/2006/relationships" xmlns:m="http://schemas.openxmlformats.org/officeDocument/2006/math" xmlns:v="urn:schemas-microsoft-com:vml" xmlns:wp14="http://schemas.microsoft.com/office/word/2010/wordprocessingDrawing" xmlns:wp="http://schemas.openxmlformats.org/drawingml/2006/wordprocessingDrawing" xmlns:w10="urn:schemas-microsoft-com:office:word" xmlns:w="http://schemas.openxmlformats.org/wordprocessingml/2006/main" xmlns:w14="http://schemas.microsoft.com/office/word/2010/wordml" xmlns:w15="http://schemas.microsoft.com/office/word/2012/wordml" xmlns:w16cex="http://schemas.microsoft.com/office/word/2018/wordml/cex" xmlns:w16cid="http://schemas.microsoft.com/office/word/2016/wordml/cid" xmlns:w16="http://schemas.microsoft.com/office/word/2018/wordml" xmlns:w16se="http://schemas.microsoft.com/office/word/2015/wordml/symex" xmlns:wpg="http://schemas.microsoft.com/office/word/2010/wordprocessingGroup" xmlns:wpi="http://schemas.microsoft.com/office/word/2010/wordprocessingInk" xmlns:wne="http://schemas.microsoft.com/office/word/2006/wordml" xmlns:wps="http://schemas.microsoft.com/office/word/2010/wordprocessingShape" mc:Ignorable="w14 w15 w16se w16cid w16 w16cex wp14">
   <w:p/>
 </w:hdr>
 </file>
 
 <file path=word/numbering.xml><?xml version="1.0" encoding="utf-8"?>
-<w:numbering xmlns:wpc="http://schemas.microsoft.com/office/word/2010/wordprocessingCanvas" xmlns:cx="http://schemas.microsoft.com/office/drawing/2014/chartex" xmlns:cx1="http://schemas.microsoft.com/office/drawing/2015/9/8/chartex" xmlns:mc="http://schemas.openxmlformats.org/markup-compatibility/2006" xmlns:o="urn:schemas-microsoft-com:office:office" xmlns:r="http://schemas.openxmlformats.org/officeDocument/2006/relationships" xmlns:m="http://schemas.openxmlformats.org/officeDocument/2006/math" xmlns:v="urn:schemas-microsoft-com:vml" xmlns:wp14="http://schemas.microsoft.com/office/word/2010/wordprocessingDrawing" xmlns:wp="http://schemas.openxmlformats.org/drawingml/2006/wordprocessingDrawing" xmlns:w10="urn:schemas-microsoft-com:office:word" xmlns:w="http://schemas.openxmlformats.org/wordprocessingml/2006/main" xmlns:w14="http://schemas.microsoft.com/office/word/2010/wordml" xmlns:w15="http://schemas.microsoft.com/office/word/2012/wordml" xmlns:w16se="http://schemas.microsoft.com/office/word/2015/wordml/symex" xmlns:wpg="http://schemas.microsoft.com/office/word/2010/wordprocessingGroup" xmlns:wpi="http://schemas.microsoft.com/office/word/2010/wordprocessingInk" xmlns:wne="http://schemas.microsoft.com/office/word/2006/wordml" xmlns:wps="http://schemas.microsoft.com/office/word/2010/wordprocessingShape" mc:Ignorable="w14 w15 w16se wp14">
+<w:numbering xmlns:wpc="http://schemas.microsoft.com/office/word/2010/wordprocessingCanvas" xmlns:cx="http://schemas.microsoft.com/office/drawing/2014/chartex" xmlns:cx1="http://schemas.microsoft.com/office/drawing/2015/9/8/chartex" xmlns:cx2="http://schemas.microsoft.com/office/drawing/2015/10/21/chartex" xmlns:cx3="http://schemas.microsoft.com/office/drawing/2016/5/9/chartex" xmlns:cx4="http://schemas.microsoft.com/office/drawing/2016/5/10/chartex" xmlns:cx5="http://schemas.microsoft.com/office/drawing/2016/5/11/chartex" xmlns:cx6="http://schemas.microsoft.com/office/drawing/2016/5/12/chartex" xmlns:cx7="http://schemas.microsoft.com/office/drawing/2016/5/13/chartex" xmlns:cx8="http://schemas.microsoft.com/office/drawing/2016/5/14/chartex" xmlns:mc="http://schemas.openxmlformats.org/markup-compatibility/2006" xmlns:aink="http://schemas.microsoft.com/office/drawing/2016/ink" xmlns:am3d="http://schemas.microsoft.com/office/drawing/2017/model3d" xmlns:o="urn:schemas-microsoft-com:office:office" xmlns:r="http://schemas.openxmlformats.org/officeDocument/2006/relationships" xmlns:m="http://schemas.openxmlformats.org/officeDocument/2006/math" xmlns:v="urn:schemas-microsoft-com:vml" xmlns:wp14="http://schemas.microsoft.com/office/word/2010/wordprocessingDrawing" xmlns:wp="http://schemas.openxmlformats.org/drawingml/2006/wordprocessingDrawing" xmlns:w10="urn:schemas-microsoft-com:office:word" xmlns:w="http://schemas.openxmlformats.org/wordprocessingml/2006/main" xmlns:w14="http://schemas.microsoft.com/office/word/2010/wordml" xmlns:w15="http://schemas.microsoft.com/office/word/2012/wordml" xmlns:w16cex="http://schemas.microsoft.com/office/word/2018/wordml/cex" xmlns:w16cid="http://schemas.microsoft.com/office/word/2016/wordml/cid" xmlns:w16="http://schemas.microsoft.com/office/word/2018/wordml" xmlns:w16se="http://schemas.microsoft.com/office/word/2015/wordml/symex" xmlns:wpg="http://schemas.microsoft.com/office/word/2010/wordprocessingGroup" xmlns:wpi="http://schemas.microsoft.com/office/word/2010/wordprocessingInk" xmlns:wne="http://schemas.microsoft.com/office/word/2006/wordml" xmlns:wps="http://schemas.microsoft.com/office/word/2010/wordprocessingShape" mc:Ignorable="w14 w15 w16se w16cid w16 w16cex wp14">
   <w:abstractNum w:abstractNumId="0" w15:restartNumberingAfterBreak="0">
     <w:nsid w:val="10C46E4C"/>
     <w:multiLevelType w:val="multilevel"/>
@@ -35766,7 +35751,7 @@
 </file>
 
 <file path=word/styles.xml><?xml version="1.0" encoding="utf-8"?>
-<w:styles xmlns:mc="http://schemas.openxmlformats.org/markup-compatibility/2006" xmlns:r="http://schemas.openxmlformats.org/officeDocument/2006/relationships" xmlns:w="http://schemas.openxmlformats.org/wordprocessingml/2006/main" xmlns:w14="http://schemas.microsoft.com/office/word/2010/wordml" xmlns:w15="http://schemas.microsoft.com/office/word/2012/wordml" xmlns:w16se="http://schemas.microsoft.com/office/word/2015/wordml/symex" mc:Ignorable="w14 w15 w16se">
+<w:styles xmlns:mc="http://schemas.openxmlformats.org/markup-compatibility/2006" xmlns:r="http://schemas.openxmlformats.org/officeDocument/2006/relationships" xmlns:w="http://schemas.openxmlformats.org/wordprocessingml/2006/main" xmlns:w14="http://schemas.microsoft.com/office/word/2010/wordml" xmlns:w15="http://schemas.microsoft.com/office/word/2012/wordml" xmlns:w16cex="http://schemas.microsoft.com/office/word/2018/wordml/cex" xmlns:w16cid="http://schemas.microsoft.com/office/word/2016/wordml/cid" xmlns:w16="http://schemas.microsoft.com/office/word/2018/wordml" xmlns:w16se="http://schemas.microsoft.com/office/word/2015/wordml/symex" mc:Ignorable="w14 w15 w16se w16cid w16 w16cex">
   <w:docDefaults>
     <w:rPrDefault>
       <w:rPr>
@@ -35782,7 +35767,7 @@
       </w:pPr>
     </w:pPrDefault>
   </w:docDefaults>
-  <w:latentStyles w:defLockedState="0" w:defUIPriority="99" w:defSemiHidden="0" w:defUnhideWhenUsed="0" w:defQFormat="0" w:count="371">
+  <w:latentStyles w:defLockedState="0" w:defUIPriority="99" w:defSemiHidden="0" w:defUnhideWhenUsed="0" w:defQFormat="0" w:count="376">
     <w:lsdException w:name="Normal" w:uiPriority="0" w:qFormat="1"/>
     <w:lsdException w:name="heading 1" w:uiPriority="9" w:qFormat="1"/>
     <w:lsdException w:name="heading 2" w:semiHidden="1" w:uiPriority="9" w:unhideWhenUsed="1" w:qFormat="1"/>
@@ -35888,7 +35873,6 @@
     <w:lsdException w:name="HTML Sample" w:semiHidden="1" w:unhideWhenUsed="1"/>
     <w:lsdException w:name="HTML Typewriter" w:semiHidden="1" w:unhideWhenUsed="1"/>
     <w:lsdException w:name="HTML Variable" w:semiHidden="1" w:unhideWhenUsed="1"/>
-    <w:lsdException w:name="Normal Table" w:semiHidden="1" w:unhideWhenUsed="1"/>
     <w:lsdException w:name="annotation subject" w:semiHidden="1" w:unhideWhenUsed="1"/>
     <w:lsdException w:name="No List" w:semiHidden="1" w:unhideWhenUsed="1"/>
     <w:lsdException w:name="Outline List 1" w:semiHidden="1" w:unhideWhenUsed="1"/>
@@ -35931,11 +35915,8 @@
     <w:lsdException w:name="Table Contemporary" w:semiHidden="1" w:unhideWhenUsed="1"/>
     <w:lsdException w:name="Table Elegant" w:semiHidden="1" w:unhideWhenUsed="1"/>
     <w:lsdException w:name="Table Professional" w:semiHidden="1" w:unhideWhenUsed="1"/>
-    <w:lsdException w:name="Table Subtle 1" w:semiHidden="1" w:unhideWhenUsed="1"/>
     <w:lsdException w:name="Table Subtle 2" w:semiHidden="1" w:unhideWhenUsed="1"/>
     <w:lsdException w:name="Table Web 1" w:semiHidden="1" w:unhideWhenUsed="1"/>
-    <w:lsdException w:name="Table Web 2" w:semiHidden="1" w:unhideWhenUsed="1"/>
-    <w:lsdException w:name="Table Web 3" w:semiHidden="1" w:unhideWhenUsed="1"/>
     <w:lsdException w:name="Balloon Text" w:semiHidden="1" w:unhideWhenUsed="1"/>
     <w:lsdException w:name="Table Grid" w:uiPriority="39"/>
     <w:lsdException w:name="Table Theme" w:semiHidden="1" w:unhideWhenUsed="1"/>
@@ -36154,12 +36135,17 @@
     <w:lsdException w:name="List Table 5 Dark Accent 6" w:uiPriority="50"/>
     <w:lsdException w:name="List Table 6 Colorful Accent 6" w:uiPriority="51"/>
     <w:lsdException w:name="List Table 7 Colorful Accent 6" w:uiPriority="52"/>
+    <w:lsdException w:name="Mention" w:semiHidden="1" w:unhideWhenUsed="1"/>
+    <w:lsdException w:name="Smart Hyperlink" w:semiHidden="1" w:unhideWhenUsed="1"/>
+    <w:lsdException w:name="Hashtag" w:semiHidden="1" w:unhideWhenUsed="1"/>
+    <w:lsdException w:name="Unresolved Mention" w:semiHidden="1" w:unhideWhenUsed="1"/>
+    <w:lsdException w:name="Smart Link" w:semiHidden="1" w:unhideWhenUsed="1"/>
   </w:latentStyles>
   <w:style w:type="paragraph" w:default="1" w:styleId="Normal">
     <w:name w:val="Normal"/>
     <w:qFormat/>
   </w:style>
-  <w:style w:type="paragraph" w:styleId="Ttulo1">
+  <w:style w:type="paragraph" w:styleId="Heading1">
     <w:name w:val="heading 1"/>
     <w:basedOn w:val="Normal"/>
     <w:next w:val="Normal"/>
@@ -36176,7 +36162,7 @@
       <w:szCs w:val="40"/>
     </w:rPr>
   </w:style>
-  <w:style w:type="paragraph" w:styleId="Ttulo2">
+  <w:style w:type="paragraph" w:styleId="Heading2">
     <w:name w:val="heading 2"/>
     <w:basedOn w:val="Normal"/>
     <w:next w:val="Normal"/>
@@ -36194,7 +36180,7 @@
       <w:szCs w:val="32"/>
     </w:rPr>
   </w:style>
-  <w:style w:type="paragraph" w:styleId="Ttulo3">
+  <w:style w:type="paragraph" w:styleId="Heading3">
     <w:name w:val="heading 3"/>
     <w:basedOn w:val="Normal"/>
     <w:next w:val="Normal"/>
@@ -36213,7 +36199,7 @@
       <w:szCs w:val="28"/>
     </w:rPr>
   </w:style>
-  <w:style w:type="paragraph" w:styleId="Ttulo4">
+  <w:style w:type="paragraph" w:styleId="Heading4">
     <w:name w:val="heading 4"/>
     <w:basedOn w:val="Normal"/>
     <w:next w:val="Normal"/>
@@ -36232,7 +36218,7 @@
       <w:szCs w:val="24"/>
     </w:rPr>
   </w:style>
-  <w:style w:type="paragraph" w:styleId="Ttulo5">
+  <w:style w:type="paragraph" w:styleId="Heading5">
     <w:name w:val="heading 5"/>
     <w:basedOn w:val="Normal"/>
     <w:next w:val="Normal"/>
@@ -36249,7 +36235,7 @@
       <w:color w:val="666666"/>
     </w:rPr>
   </w:style>
-  <w:style w:type="paragraph" w:styleId="Ttulo6">
+  <w:style w:type="paragraph" w:styleId="Heading6">
     <w:name w:val="heading 6"/>
     <w:basedOn w:val="Normal"/>
     <w:next w:val="Normal"/>
@@ -36268,13 +36254,13 @@
       <w:color w:val="666666"/>
     </w:rPr>
   </w:style>
-  <w:style w:type="character" w:default="1" w:styleId="Fontepargpadro">
+  <w:style w:type="character" w:default="1" w:styleId="DefaultParagraphFont">
     <w:name w:val="Default Paragraph Font"/>
     <w:uiPriority w:val="1"/>
     <w:semiHidden/>
     <w:unhideWhenUsed/>
   </w:style>
-  <w:style w:type="table" w:default="1" w:styleId="Tabelanormal">
+  <w:style w:type="table" w:default="1" w:styleId="TableNormal">
     <w:name w:val="Normal Table"/>
     <w:uiPriority w:val="99"/>
     <w:semiHidden/>
@@ -36289,7 +36275,7 @@
       </w:tblCellMar>
     </w:tblPr>
   </w:style>
-  <w:style w:type="numbering" w:default="1" w:styleId="Semlista">
+  <w:style w:type="numbering" w:default="1" w:styleId="NoList">
     <w:name w:val="No List"/>
     <w:uiPriority w:val="99"/>
     <w:semiHidden/>
@@ -36306,7 +36292,7 @@
       </w:tblCellMar>
     </w:tblPr>
   </w:style>
-  <w:style w:type="paragraph" w:styleId="Ttulo">
+  <w:style w:type="paragraph" w:styleId="Title">
     <w:name w:val="Title"/>
     <w:basedOn w:val="Normal"/>
     <w:next w:val="Normal"/>
@@ -36322,7 +36308,7 @@
       <w:szCs w:val="52"/>
     </w:rPr>
   </w:style>
-  <w:style w:type="paragraph" w:styleId="Subttulo">
+  <w:style w:type="paragraph" w:styleId="Subtitle">
     <w:name w:val="Subtitle"/>
     <w:basedOn w:val="Normal"/>
     <w:next w:val="Normal"/>
@@ -36476,9 +36462,9 @@
       </w:tblCellMar>
     </w:tblPr>
   </w:style>
-  <w:style w:type="table" w:styleId="Tabelacomgrade">
+  <w:style w:type="table" w:styleId="TableGrid">
     <w:name w:val="Table Grid"/>
-    <w:basedOn w:val="Tabelanormal"/>
+    <w:basedOn w:val="TableNormal"/>
     <w:uiPriority w:val="39"/>
     <w:rsid w:val="00EB48D5"/>
     <w:pPr>
@@ -36499,9 +36485,9 @@
       </w:tblBorders>
     </w:tblPr>
   </w:style>
-  <w:style w:type="character" w:styleId="Refdecomentrio">
+  <w:style w:type="character" w:styleId="CommentReference">
     <w:name w:val="annotation reference"/>
-    <w:basedOn w:val="Fontepargpadro"/>
+    <w:basedOn w:val="DefaultParagraphFont"/>
     <w:uiPriority w:val="99"/>
     <w:semiHidden/>
     <w:unhideWhenUsed/>
@@ -36511,10 +36497,10 @@
       <w:szCs w:val="16"/>
     </w:rPr>
   </w:style>
-  <w:style w:type="paragraph" w:styleId="Textodecomentrio">
+  <w:style w:type="paragraph" w:styleId="CommentText">
     <w:name w:val="annotation text"/>
     <w:basedOn w:val="Normal"/>
-    <w:link w:val="TextodecomentrioChar"/>
+    <w:link w:val="CommentTextChar"/>
     <w:uiPriority w:val="99"/>
     <w:semiHidden/>
     <w:unhideWhenUsed/>
@@ -36527,10 +36513,10 @@
       <w:szCs w:val="20"/>
     </w:rPr>
   </w:style>
-  <w:style w:type="character" w:customStyle="1" w:styleId="TextodecomentrioChar">
-    <w:name w:val="Texto de comentário Char"/>
-    <w:basedOn w:val="Fontepargpadro"/>
-    <w:link w:val="Textodecomentrio"/>
+  <w:style w:type="character" w:customStyle="1" w:styleId="CommentTextChar">
+    <w:name w:val="Comment Text Char"/>
+    <w:basedOn w:val="DefaultParagraphFont"/>
+    <w:link w:val="CommentText"/>
     <w:uiPriority w:val="99"/>
     <w:semiHidden/>
     <w:rsid w:val="000735A0"/>
@@ -36539,11 +36525,11 @@
       <w:szCs w:val="20"/>
     </w:rPr>
   </w:style>
-  <w:style w:type="paragraph" w:styleId="Assuntodocomentrio">
+  <w:style w:type="paragraph" w:styleId="CommentSubject">
     <w:name w:val="annotation subject"/>
-    <w:basedOn w:val="Textodecomentrio"/>
-    <w:next w:val="Textodecomentrio"/>
-    <w:link w:val="AssuntodocomentrioChar"/>
+    <w:basedOn w:val="CommentText"/>
+    <w:next w:val="CommentText"/>
+    <w:link w:val="CommentSubjectChar"/>
     <w:uiPriority w:val="99"/>
     <w:semiHidden/>
     <w:unhideWhenUsed/>
@@ -36553,10 +36539,10 @@
       <w:bCs/>
     </w:rPr>
   </w:style>
-  <w:style w:type="character" w:customStyle="1" w:styleId="AssuntodocomentrioChar">
-    <w:name w:val="Assunto do comentário Char"/>
-    <w:basedOn w:val="TextodecomentrioChar"/>
-    <w:link w:val="Assuntodocomentrio"/>
+  <w:style w:type="character" w:customStyle="1" w:styleId="CommentSubjectChar">
+    <w:name w:val="Comment Subject Char"/>
+    <w:basedOn w:val="CommentTextChar"/>
+    <w:link w:val="CommentSubject"/>
     <w:uiPriority w:val="99"/>
     <w:semiHidden/>
     <w:rsid w:val="000735A0"/>
@@ -36569,7 +36555,7 @@
   </w:style>
   <w:style w:type="character" w:styleId="Hyperlink">
     <w:name w:val="Hyperlink"/>
-    <w:basedOn w:val="Fontepargpadro"/>
+    <w:basedOn w:val="DefaultParagraphFont"/>
     <w:uiPriority w:val="99"/>
     <w:unhideWhenUsed/>
     <w:rsid w:val="004945A9"/>
@@ -36578,9 +36564,9 @@
       <w:u w:val="single"/>
     </w:rPr>
   </w:style>
-  <w:style w:type="character" w:customStyle="1" w:styleId="UnresolvedMention">
-    <w:name w:val="Unresolved Mention"/>
-    <w:basedOn w:val="Fontepargpadro"/>
+  <w:style w:type="character" w:customStyle="1" w:styleId="UnresolvedMention1">
+    <w:name w:val="Unresolved Mention1"/>
+    <w:basedOn w:val="DefaultParagraphFont"/>
     <w:uiPriority w:val="99"/>
     <w:semiHidden/>
     <w:unhideWhenUsed/>
@@ -36589,6 +36575,50 @@
       <w:color w:val="605E5C"/>
       <w:shd w:val="clear" w:color="auto" w:fill="E1DFDD"/>
     </w:rPr>
+  </w:style>
+  <w:style w:type="paragraph" w:styleId="Header">
+    <w:name w:val="header"/>
+    <w:basedOn w:val="Normal"/>
+    <w:link w:val="HeaderChar"/>
+    <w:uiPriority w:val="99"/>
+    <w:unhideWhenUsed/>
+    <w:rsid w:val="00D85A3D"/>
+    <w:pPr>
+      <w:tabs>
+        <w:tab w:val="center" w:pos="4252"/>
+        <w:tab w:val="right" w:pos="8504"/>
+      </w:tabs>
+      <w:spacing w:line="240" w:lineRule="auto"/>
+    </w:pPr>
+  </w:style>
+  <w:style w:type="character" w:customStyle="1" w:styleId="HeaderChar">
+    <w:name w:val="Header Char"/>
+    <w:basedOn w:val="DefaultParagraphFont"/>
+    <w:link w:val="Header"/>
+    <w:uiPriority w:val="99"/>
+    <w:rsid w:val="00D85A3D"/>
+  </w:style>
+  <w:style w:type="paragraph" w:styleId="Footer">
+    <w:name w:val="footer"/>
+    <w:basedOn w:val="Normal"/>
+    <w:link w:val="FooterChar"/>
+    <w:uiPriority w:val="99"/>
+    <w:unhideWhenUsed/>
+    <w:rsid w:val="00D85A3D"/>
+    <w:pPr>
+      <w:tabs>
+        <w:tab w:val="center" w:pos="4252"/>
+        <w:tab w:val="right" w:pos="8504"/>
+      </w:tabs>
+      <w:spacing w:line="240" w:lineRule="auto"/>
+    </w:pPr>
+  </w:style>
+  <w:style w:type="character" w:customStyle="1" w:styleId="FooterChar">
+    <w:name w:val="Footer Char"/>
+    <w:basedOn w:val="DefaultParagraphFont"/>
+    <w:link w:val="Footer"/>
+    <w:uiPriority w:val="99"/>
+    <w:rsid w:val="00D85A3D"/>
   </w:style>
 </w:styles>
 </file>

</xml_diff>

<commit_message>
Alterações na ERS de formatação
</commit_message>
<xml_diff>
--- a/Documentacao/ERS_Projeto_Anuncio_de_Imoveis.docx
+++ b/Documentacao/ERS_Projeto_Anuncio_de_Imoveis.docx
@@ -1,6 +1,6 @@
 
 <file path=word/document.xml><?xml version="1.0" encoding="utf-8"?>
-<w:document xmlns:wpc="http://schemas.microsoft.com/office/word/2010/wordprocessingCanvas" xmlns:cx="http://schemas.microsoft.com/office/drawing/2014/chartex" xmlns:cx1="http://schemas.microsoft.com/office/drawing/2015/9/8/chartex" xmlns:mc="http://schemas.openxmlformats.org/markup-compatibility/2006" xmlns:o="urn:schemas-microsoft-com:office:office" xmlns:r="http://schemas.openxmlformats.org/officeDocument/2006/relationships" xmlns:m="http://schemas.openxmlformats.org/officeDocument/2006/math" xmlns:v="urn:schemas-microsoft-com:vml" xmlns:wp14="http://schemas.microsoft.com/office/word/2010/wordprocessingDrawing" xmlns:wp="http://schemas.openxmlformats.org/drawingml/2006/wordprocessingDrawing" xmlns:w10="urn:schemas-microsoft-com:office:word" xmlns:w="http://schemas.openxmlformats.org/wordprocessingml/2006/main" xmlns:w14="http://schemas.microsoft.com/office/word/2010/wordml" xmlns:w15="http://schemas.microsoft.com/office/word/2012/wordml" xmlns:w16se="http://schemas.microsoft.com/office/word/2015/wordml/symex" xmlns:wpg="http://schemas.microsoft.com/office/word/2010/wordprocessingGroup" xmlns:wpi="http://schemas.microsoft.com/office/word/2010/wordprocessingInk" xmlns:wne="http://schemas.microsoft.com/office/word/2006/wordml" xmlns:wps="http://schemas.microsoft.com/office/word/2010/wordprocessingShape" mc:Ignorable="w14 w15 w16se wp14">
+<w:document xmlns:wpc="http://schemas.microsoft.com/office/word/2010/wordprocessingCanvas" xmlns:cx="http://schemas.microsoft.com/office/drawing/2014/chartex" xmlns:cx1="http://schemas.microsoft.com/office/drawing/2015/9/8/chartex" xmlns:cx2="http://schemas.microsoft.com/office/drawing/2015/10/21/chartex" xmlns:cx3="http://schemas.microsoft.com/office/drawing/2016/5/9/chartex" xmlns:cx4="http://schemas.microsoft.com/office/drawing/2016/5/10/chartex" xmlns:cx5="http://schemas.microsoft.com/office/drawing/2016/5/11/chartex" xmlns:cx6="http://schemas.microsoft.com/office/drawing/2016/5/12/chartex" xmlns:cx7="http://schemas.microsoft.com/office/drawing/2016/5/13/chartex" xmlns:cx8="http://schemas.microsoft.com/office/drawing/2016/5/14/chartex" xmlns:mc="http://schemas.openxmlformats.org/markup-compatibility/2006" xmlns:aink="http://schemas.microsoft.com/office/drawing/2016/ink" xmlns:am3d="http://schemas.microsoft.com/office/drawing/2017/model3d" xmlns:o="urn:schemas-microsoft-com:office:office" xmlns:r="http://schemas.openxmlformats.org/officeDocument/2006/relationships" xmlns:m="http://schemas.openxmlformats.org/officeDocument/2006/math" xmlns:v="urn:schemas-microsoft-com:vml" xmlns:wp14="http://schemas.microsoft.com/office/word/2010/wordprocessingDrawing" xmlns:wp="http://schemas.openxmlformats.org/drawingml/2006/wordprocessingDrawing" xmlns:w10="urn:schemas-microsoft-com:office:word" xmlns:w="http://schemas.openxmlformats.org/wordprocessingml/2006/main" xmlns:w14="http://schemas.microsoft.com/office/word/2010/wordml" xmlns:w15="http://schemas.microsoft.com/office/word/2012/wordml" xmlns:w16cex="http://schemas.microsoft.com/office/word/2018/wordml/cex" xmlns:w16cid="http://schemas.microsoft.com/office/word/2016/wordml/cid" xmlns:w16="http://schemas.microsoft.com/office/word/2018/wordml" xmlns:w16se="http://schemas.microsoft.com/office/word/2015/wordml/symex" xmlns:wpg="http://schemas.microsoft.com/office/word/2010/wordprocessingGroup" xmlns:wpi="http://schemas.microsoft.com/office/word/2010/wordprocessingInk" xmlns:wne="http://schemas.microsoft.com/office/word/2006/wordml" xmlns:wps="http://schemas.microsoft.com/office/word/2010/wordprocessingShape" mc:Ignorable="w14 w15 w16se w16cid w16 w16cex wp14">
   <w:body>
     <w:p>
       <w:pPr>
@@ -3610,7 +3610,7 @@
     </w:p>
     <w:p>
       <w:pPr>
-        <w:pStyle w:val="Ttulo1"/>
+        <w:pStyle w:val="Heading1"/>
         <w:ind w:firstLine="720"/>
         <w:rPr>
           <w:rFonts w:ascii="Verdana" w:hAnsi="Verdana"/>
@@ -3684,7 +3684,7 @@
     </w:p>
     <w:p>
       <w:pPr>
-        <w:pStyle w:val="Ttulo1"/>
+        <w:pStyle w:val="Heading1"/>
         <w:ind w:firstLine="720"/>
         <w:rPr>
           <w:rFonts w:ascii="Verdana" w:hAnsi="Verdana"/>
@@ -3725,7 +3725,7 @@
     </w:p>
     <w:p>
       <w:pPr>
-        <w:pStyle w:val="Ttulo2"/>
+        <w:pStyle w:val="Heading2"/>
         <w:ind w:firstLine="720"/>
         <w:rPr>
           <w:rFonts w:ascii="Verdana" w:hAnsi="Verdana"/>
@@ -3778,7 +3778,7 @@
     </w:p>
     <w:p>
       <w:pPr>
-        <w:pStyle w:val="Ttulo2"/>
+        <w:pStyle w:val="Heading2"/>
         <w:ind w:firstLine="720"/>
         <w:rPr>
           <w:rFonts w:ascii="Verdana" w:hAnsi="Verdana"/>
@@ -3966,7 +3966,7 @@
     </w:p>
     <w:p>
       <w:pPr>
-        <w:pStyle w:val="Ttulo2"/>
+        <w:pStyle w:val="Heading2"/>
         <w:ind w:firstLine="720"/>
         <w:rPr>
           <w:rFonts w:ascii="Verdana" w:hAnsi="Verdana"/>
@@ -3985,7 +3985,7 @@
     </w:p>
     <w:tbl>
       <w:tblPr>
-        <w:tblStyle w:val="Tabelacomgrade"/>
+        <w:tblStyle w:val="TableGrid"/>
         <w:tblW w:w="4995" w:type="pct"/>
         <w:tblInd w:w="709" w:type="dxa"/>
         <w:tblLook w:val="04A0" w:firstRow="1" w:lastRow="0" w:firstColumn="1" w:lastColumn="0" w:noHBand="0" w:noVBand="1"/>
@@ -5585,7 +5585,7 @@
     </w:p>
     <w:p>
       <w:pPr>
-        <w:pStyle w:val="Ttulo2"/>
+        <w:pStyle w:val="Heading2"/>
         <w:ind w:firstLine="720"/>
         <w:rPr>
           <w:rFonts w:ascii="Verdana" w:hAnsi="Verdana"/>
@@ -5653,7 +5653,7 @@
     </w:p>
     <w:p>
       <w:pPr>
-        <w:pStyle w:val="Ttulo2"/>
+        <w:pStyle w:val="Heading2"/>
         <w:rPr>
           <w:rFonts w:ascii="Verdana" w:hAnsi="Verdana"/>
           <w:sz w:val="22"/>
@@ -5729,7 +5729,7 @@
     </w:p>
     <w:p>
       <w:pPr>
-        <w:pStyle w:val="Ttulo1"/>
+        <w:pStyle w:val="Heading1"/>
         <w:rPr>
           <w:rFonts w:ascii="Verdana" w:hAnsi="Verdana"/>
           <w:sz w:val="22"/>
@@ -5749,7 +5749,7 @@
     </w:p>
     <w:p>
       <w:pPr>
-        <w:pStyle w:val="Ttulo1"/>
+        <w:pStyle w:val="Heading1"/>
         <w:ind w:firstLine="720"/>
         <w:rPr>
           <w:rFonts w:ascii="Verdana" w:hAnsi="Verdana"/>
@@ -5875,7 +5875,7 @@
     </w:p>
     <w:p>
       <w:pPr>
-        <w:pStyle w:val="Ttulo2"/>
+        <w:pStyle w:val="Heading2"/>
         <w:ind w:firstLine="720"/>
         <w:rPr>
           <w:rFonts w:ascii="Verdana" w:hAnsi="Verdana"/>
@@ -5943,7 +5943,7 @@
     </w:p>
     <w:p>
       <w:pPr>
-        <w:pStyle w:val="Ttulo2"/>
+        <w:pStyle w:val="Heading2"/>
         <w:ind w:firstLine="720"/>
         <w:rPr>
           <w:rFonts w:ascii="Verdana" w:hAnsi="Verdana"/>
@@ -6008,7 +6008,7 @@
     </w:p>
     <w:p>
       <w:pPr>
-        <w:pStyle w:val="Ttulo3"/>
+        <w:pStyle w:val="Heading3"/>
         <w:ind w:firstLine="720"/>
         <w:rPr>
           <w:rFonts w:ascii="Verdana" w:hAnsi="Verdana"/>
@@ -6071,7 +6071,7 @@
     </w:p>
     <w:p>
       <w:pPr>
-        <w:pStyle w:val="Ttulo3"/>
+        <w:pStyle w:val="Heading3"/>
         <w:ind w:firstLine="720"/>
         <w:rPr>
           <w:rFonts w:ascii="Verdana" w:hAnsi="Verdana"/>
@@ -6145,7 +6145,7 @@
     </w:p>
     <w:p>
       <w:pPr>
-        <w:pStyle w:val="Ttulo3"/>
+        <w:pStyle w:val="Heading3"/>
         <w:ind w:firstLine="720"/>
         <w:rPr>
           <w:rFonts w:ascii="Verdana" w:hAnsi="Verdana"/>
@@ -6209,7 +6209,7 @@
     </w:p>
     <w:p>
       <w:pPr>
-        <w:pStyle w:val="Ttulo3"/>
+        <w:pStyle w:val="Heading3"/>
         <w:ind w:firstLine="720"/>
         <w:rPr>
           <w:rFonts w:ascii="Verdana" w:hAnsi="Verdana"/>
@@ -6287,7 +6287,7 @@
     </w:p>
     <w:p>
       <w:pPr>
-        <w:pStyle w:val="Ttulo3"/>
+        <w:pStyle w:val="Heading3"/>
         <w:ind w:firstLine="720"/>
         <w:rPr>
           <w:rFonts w:ascii="Verdana" w:hAnsi="Verdana"/>
@@ -6350,7 +6350,7 @@
     </w:p>
     <w:p>
       <w:pPr>
-        <w:pStyle w:val="Ttulo3"/>
+        <w:pStyle w:val="Heading3"/>
         <w:ind w:firstLine="720"/>
         <w:rPr>
           <w:rFonts w:ascii="Verdana" w:hAnsi="Verdana"/>
@@ -6412,7 +6412,7 @@
     </w:p>
     <w:p>
       <w:pPr>
-        <w:pStyle w:val="Ttulo3"/>
+        <w:pStyle w:val="Heading3"/>
         <w:ind w:firstLine="720"/>
         <w:rPr>
           <w:rFonts w:ascii="Verdana" w:hAnsi="Verdana"/>
@@ -6498,7 +6498,7 @@
     </w:p>
     <w:p>
       <w:pPr>
-        <w:pStyle w:val="Ttulo2"/>
+        <w:pStyle w:val="Heading2"/>
         <w:ind w:firstLine="720"/>
         <w:rPr>
           <w:rFonts w:ascii="Verdana" w:hAnsi="Verdana"/>
@@ -6519,7 +6519,7 @@
     </w:p>
     <w:p>
       <w:pPr>
-        <w:pStyle w:val="Ttulo2"/>
+        <w:pStyle w:val="Heading2"/>
         <w:ind w:firstLine="720"/>
         <w:rPr>
           <w:rFonts w:ascii="Verdana" w:hAnsi="Verdana"/>
@@ -6633,7 +6633,7 @@
     </w:p>
     <w:p>
       <w:pPr>
-        <w:pStyle w:val="Ttulo2"/>
+        <w:pStyle w:val="Heading2"/>
         <w:ind w:firstLine="720"/>
         <w:rPr>
           <w:rFonts w:ascii="Verdana" w:hAnsi="Verdana"/>
@@ -6700,7 +6700,7 @@
     </w:p>
     <w:p>
       <w:pPr>
-        <w:pStyle w:val="Ttulo2"/>
+        <w:pStyle w:val="Heading2"/>
         <w:ind w:firstLine="720"/>
         <w:rPr>
           <w:rFonts w:ascii="Verdana" w:hAnsi="Verdana"/>
@@ -6769,7 +6769,7 @@
     </w:p>
     <w:p>
       <w:pPr>
-        <w:pStyle w:val="Ttulo2"/>
+        <w:pStyle w:val="Heading2"/>
         <w:ind w:firstLine="720"/>
         <w:rPr>
           <w:rFonts w:ascii="Verdana" w:hAnsi="Verdana"/>
@@ -6859,7 +6859,7 @@
     </w:p>
     <w:p>
       <w:pPr>
-        <w:pStyle w:val="Ttulo2"/>
+        <w:pStyle w:val="Heading2"/>
         <w:ind w:firstLine="720"/>
         <w:rPr>
           <w:rFonts w:ascii="Verdana" w:hAnsi="Verdana"/>
@@ -6927,7 +6927,7 @@
     </w:p>
     <w:p>
       <w:pPr>
-        <w:pStyle w:val="Ttulo1"/>
+        <w:pStyle w:val="Heading1"/>
         <w:ind w:left="153" w:firstLine="567"/>
         <w:rPr>
           <w:rFonts w:ascii="Verdana" w:hAnsi="Verdana"/>
@@ -6968,21 +6968,21 @@
         <w:rPr>
           <w:rFonts w:ascii="Verdana" w:hAnsi="Verdana"/>
           <w:i/>
-          <w:color w:val="FF0000"/>
+          <w:color w:val="595959" w:themeColor="text1" w:themeTint="A6"/>
         </w:rPr>
       </w:pPr>
       <w:r>
         <w:rPr>
           <w:rFonts w:ascii="Verdana" w:hAnsi="Verdana"/>
           <w:i/>
-          <w:color w:val="FF0000"/>
+          <w:color w:val="595959" w:themeColor="text1" w:themeTint="A6"/>
         </w:rPr>
         <w:t>Esta sec</w:t>
       </w:r>
       <w:r>
         <w:rPr>
           <w:i/>
-          <w:color w:val="FF0000"/>
+          <w:color w:val="595959" w:themeColor="text1" w:themeTint="A6"/>
         </w:rPr>
         <w:t>̧</w:t>
       </w:r>
@@ -6990,7 +6990,7 @@
         <w:rPr>
           <w:rFonts w:ascii="Verdana" w:hAnsi="Verdana"/>
           <w:i/>
-          <w:color w:val="FF0000"/>
+          <w:color w:val="595959" w:themeColor="text1" w:themeTint="A6"/>
         </w:rPr>
         <w:t>ão da ERS deve conter todos os requisitos de software num nível de detalhe suficiente para que os desenvolvedores estejam aptos para satisfazer estes requisitos no desenvolvimento do sistema, e testarem para que o sistema satisfa</w:t>
       </w:r>
@@ -6998,7 +6998,7 @@
         <w:rPr>
           <w:rFonts w:ascii="Verdana" w:hAnsi="Verdana" w:cs="Verdana"/>
           <w:i/>
-          <w:color w:val="FF0000"/>
+          <w:color w:val="595959" w:themeColor="text1" w:themeTint="A6"/>
         </w:rPr>
         <w:t>ç</w:t>
       </w:r>
@@ -7006,7 +7006,7 @@
         <w:rPr>
           <w:rFonts w:ascii="Verdana" w:hAnsi="Verdana"/>
           <w:i/>
-          <w:color w:val="FF0000"/>
+          <w:color w:val="595959" w:themeColor="text1" w:themeTint="A6"/>
         </w:rPr>
         <w:t>a estes requisitos</w:t>
       </w:r>
@@ -7025,1173 +7025,19 @@
     </w:p>
     <w:p>
       <w:pPr>
-        <w:pStyle w:val="Ttulo2"/>
+        <w:pStyle w:val="Heading2"/>
       </w:pPr>
       <w:r>
         <w:t>Requisitos do usuário</w:t>
       </w:r>
-    </w:p>
-    <w:p>
-      <w:pPr>
-        <w:pStyle w:val="Ttulo3"/>
-      </w:pPr>
       <w:bookmarkStart w:id="25" w:name="_issnoo830h1e" w:colFirst="0" w:colLast="0"/>
+      <w:bookmarkStart w:id="26" w:name="_4lyeox4oorkh" w:colFirst="0" w:colLast="0"/>
       <w:bookmarkEnd w:id="25"/>
-      <w:r>
-        <w:t xml:space="preserve">(Lucas) </w:t>
-      </w:r>
-      <w:r>
-        <w:t xml:space="preserve">Requisitos de Usuários – </w:t>
-      </w:r>
-      <w:r>
-        <w:t>sobre o cadastro de usuário</w:t>
-      </w:r>
-    </w:p>
-    <w:p>
-      <w:pPr>
-        <w:rPr>
-          <w:rFonts w:ascii="Verdana" w:hAnsi="Verdana"/>
-        </w:rPr>
-      </w:pPr>
-    </w:p>
-    <w:p>
-      <w:pPr>
-        <w:ind w:firstLine="709"/>
-        <w:rPr>
-          <w:rFonts w:ascii="Verdana" w:hAnsi="Verdana"/>
-        </w:rPr>
-      </w:pPr>
-      <w:r>
-        <w:rPr>
-          <w:rFonts w:ascii="Verdana" w:hAnsi="Verdana"/>
-          <w:i/>
-          <w:color w:val="FF0000"/>
-        </w:rPr>
-        <w:t>Colocar todos os requisitos de usuário do sistema de acordo com o modelo a seguir.</w:t>
-      </w:r>
-    </w:p>
-    <w:p>
-      <w:pPr>
-        <w:rPr>
-          <w:rFonts w:ascii="Verdana" w:hAnsi="Verdana"/>
-        </w:rPr>
-      </w:pPr>
-    </w:p>
-    <w:p>
-      <w:pPr>
-        <w:rPr>
-          <w:rFonts w:ascii="Verdana" w:hAnsi="Verdana"/>
-        </w:rPr>
-      </w:pPr>
-    </w:p>
-    <w:tbl>
-      <w:tblPr>
-        <w:tblStyle w:val="a0"/>
-        <w:tblW w:w="9690" w:type="dxa"/>
-        <w:tblInd w:w="123" w:type="dxa"/>
-        <w:tblBorders>
-          <w:top w:val="single" w:sz="4" w:space="0" w:color="000000"/>
-          <w:left w:val="single" w:sz="4" w:space="0" w:color="000000"/>
-          <w:bottom w:val="single" w:sz="4" w:space="0" w:color="000000"/>
-          <w:right w:val="single" w:sz="4" w:space="0" w:color="000000"/>
-          <w:insideH w:val="single" w:sz="4" w:space="0" w:color="000000"/>
-          <w:insideV w:val="single" w:sz="4" w:space="0" w:color="000000"/>
-        </w:tblBorders>
-        <w:tblLayout w:type="fixed"/>
-        <w:tblLook w:val="0400" w:firstRow="0" w:lastRow="0" w:firstColumn="0" w:lastColumn="0" w:noHBand="0" w:noVBand="1"/>
-      </w:tblPr>
-      <w:tblGrid>
-        <w:gridCol w:w="1290"/>
-        <w:gridCol w:w="6765"/>
-        <w:gridCol w:w="1635"/>
-      </w:tblGrid>
-      <w:tr>
-        <w:tc>
-          <w:tcPr>
-            <w:tcW w:w="1290" w:type="dxa"/>
-          </w:tcPr>
-          <w:p>
-            <w:pPr>
-              <w:jc w:val="center"/>
-              <w:rPr>
-                <w:rFonts w:ascii="Verdana" w:hAnsi="Verdana"/>
-                <w:b/>
-              </w:rPr>
-            </w:pPr>
-            <w:r>
-              <w:rPr>
-                <w:rFonts w:ascii="Verdana" w:hAnsi="Verdana"/>
-                <w:b/>
-              </w:rPr>
-              <w:t>Id</w:t>
-            </w:r>
-          </w:p>
-        </w:tc>
-        <w:tc>
-          <w:tcPr>
-            <w:tcW w:w="6765" w:type="dxa"/>
-          </w:tcPr>
-          <w:p>
-            <w:pPr>
-              <w:jc w:val="center"/>
-              <w:rPr>
-                <w:rFonts w:ascii="Verdana" w:hAnsi="Verdana"/>
-                <w:b/>
-              </w:rPr>
-            </w:pPr>
-            <w:r>
-              <w:rPr>
-                <w:rFonts w:ascii="Verdana" w:hAnsi="Verdana"/>
-                <w:b/>
-              </w:rPr>
-              <w:t>Descrição</w:t>
-            </w:r>
-          </w:p>
-        </w:tc>
-        <w:tc>
-          <w:tcPr>
-            <w:tcW w:w="1635" w:type="dxa"/>
-          </w:tcPr>
-          <w:p>
-            <w:pPr>
-              <w:jc w:val="center"/>
-              <w:rPr>
-                <w:rFonts w:ascii="Verdana" w:hAnsi="Verdana"/>
-                <w:b/>
-              </w:rPr>
-            </w:pPr>
-            <w:r>
-              <w:rPr>
-                <w:rFonts w:ascii="Verdana" w:hAnsi="Verdana"/>
-                <w:b/>
-              </w:rPr>
-              <w:t>Fonte</w:t>
-            </w:r>
-          </w:p>
-        </w:tc>
-      </w:tr>
-      <w:tr>
-        <w:tc>
-          <w:tcPr>
-            <w:tcW w:w="1290" w:type="dxa"/>
-            <w:vAlign w:val="center"/>
-          </w:tcPr>
-          <w:p>
-            <w:pPr>
-              <w:jc w:val="center"/>
-              <w:rPr>
-                <w:rFonts w:ascii="Verdana" w:hAnsi="Verdana"/>
-              </w:rPr>
-            </w:pPr>
-            <w:r>
-              <w:rPr>
-                <w:rFonts w:ascii="Verdana" w:hAnsi="Verdana"/>
-              </w:rPr>
-              <w:t>RU XXX</w:t>
-            </w:r>
-          </w:p>
-        </w:tc>
-        <w:tc>
-          <w:tcPr>
-            <w:tcW w:w="6765" w:type="dxa"/>
-            <w:vAlign w:val="center"/>
-          </w:tcPr>
-          <w:p>
-            <w:pPr>
-              <w:rPr>
-                <w:rFonts w:ascii="Verdana" w:hAnsi="Verdana"/>
-                <w:color w:val="FF0000"/>
-                <w:u w:val="single"/>
-              </w:rPr>
-            </w:pPr>
-            <w:r>
-              <w:rPr>
-                <w:rFonts w:ascii="Verdana" w:hAnsi="Verdana"/>
-                <w:color w:val="FF0000"/>
-                <w:u w:val="single"/>
-              </w:rPr>
-              <w:t>Descreve o requisito de forma simples e objetiva. Levar em consideração os itens de qualidade de um requisito</w:t>
-            </w:r>
-          </w:p>
-        </w:tc>
-        <w:tc>
-          <w:tcPr>
-            <w:tcW w:w="1635" w:type="dxa"/>
-            <w:vAlign w:val="center"/>
-          </w:tcPr>
-          <w:p>
-            <w:pPr>
-              <w:rPr>
-                <w:rFonts w:ascii="Verdana" w:hAnsi="Verdana"/>
-              </w:rPr>
-            </w:pPr>
-            <w:r>
-              <w:rPr>
-                <w:rFonts w:ascii="Verdana" w:hAnsi="Verdana"/>
-              </w:rPr>
-              <w:t>Nomes dos stakeholders</w:t>
-            </w:r>
-          </w:p>
-        </w:tc>
-      </w:tr>
-      <w:tr>
-        <w:tc>
-          <w:tcPr>
-            <w:tcW w:w="1290" w:type="dxa"/>
-          </w:tcPr>
-          <w:p>
-            <w:pPr>
-              <w:jc w:val="center"/>
-              <w:rPr>
-                <w:rFonts w:ascii="Verdana" w:hAnsi="Verdana"/>
-              </w:rPr>
-            </w:pPr>
-          </w:p>
-        </w:tc>
-        <w:tc>
-          <w:tcPr>
-            <w:tcW w:w="6765" w:type="dxa"/>
-          </w:tcPr>
-          <w:p>
-            <w:pPr>
-              <w:jc w:val="center"/>
-              <w:rPr>
-                <w:rFonts w:ascii="Verdana" w:hAnsi="Verdana"/>
-              </w:rPr>
-            </w:pPr>
-          </w:p>
-        </w:tc>
-        <w:tc>
-          <w:tcPr>
-            <w:tcW w:w="1635" w:type="dxa"/>
-          </w:tcPr>
-          <w:p>
-            <w:pPr>
-              <w:jc w:val="center"/>
-              <w:rPr>
-                <w:rFonts w:ascii="Verdana" w:hAnsi="Verdana"/>
-              </w:rPr>
-            </w:pPr>
-          </w:p>
-        </w:tc>
-      </w:tr>
-      <w:tr>
-        <w:tc>
-          <w:tcPr>
-            <w:tcW w:w="1290" w:type="dxa"/>
-          </w:tcPr>
-          <w:p>
-            <w:pPr>
-              <w:jc w:val="center"/>
-              <w:rPr>
-                <w:rFonts w:ascii="Verdana" w:hAnsi="Verdana"/>
-              </w:rPr>
-            </w:pPr>
-          </w:p>
-        </w:tc>
-        <w:tc>
-          <w:tcPr>
-            <w:tcW w:w="6765" w:type="dxa"/>
-          </w:tcPr>
-          <w:p>
-            <w:pPr>
-              <w:jc w:val="center"/>
-              <w:rPr>
-                <w:rFonts w:ascii="Verdana" w:hAnsi="Verdana"/>
-              </w:rPr>
-            </w:pPr>
-          </w:p>
-        </w:tc>
-        <w:tc>
-          <w:tcPr>
-            <w:tcW w:w="1635" w:type="dxa"/>
-          </w:tcPr>
-          <w:p>
-            <w:pPr>
-              <w:jc w:val="center"/>
-              <w:rPr>
-                <w:rFonts w:ascii="Verdana" w:hAnsi="Verdana"/>
-              </w:rPr>
-            </w:pPr>
-          </w:p>
-        </w:tc>
-      </w:tr>
-      <w:tr>
-        <w:tc>
-          <w:tcPr>
-            <w:tcW w:w="1290" w:type="dxa"/>
-          </w:tcPr>
-          <w:p>
-            <w:pPr>
-              <w:jc w:val="center"/>
-              <w:rPr>
-                <w:rFonts w:ascii="Verdana" w:hAnsi="Verdana"/>
-              </w:rPr>
-            </w:pPr>
-          </w:p>
-        </w:tc>
-        <w:tc>
-          <w:tcPr>
-            <w:tcW w:w="6765" w:type="dxa"/>
-          </w:tcPr>
-          <w:p>
-            <w:pPr>
-              <w:jc w:val="center"/>
-              <w:rPr>
-                <w:rFonts w:ascii="Verdana" w:hAnsi="Verdana"/>
-              </w:rPr>
-            </w:pPr>
-          </w:p>
-        </w:tc>
-        <w:tc>
-          <w:tcPr>
-            <w:tcW w:w="1635" w:type="dxa"/>
-          </w:tcPr>
-          <w:p>
-            <w:pPr>
-              <w:jc w:val="center"/>
-              <w:rPr>
-                <w:rFonts w:ascii="Verdana" w:hAnsi="Verdana"/>
-              </w:rPr>
-            </w:pPr>
-          </w:p>
-        </w:tc>
-      </w:tr>
-      <w:tr>
-        <w:tc>
-          <w:tcPr>
-            <w:tcW w:w="1290" w:type="dxa"/>
-          </w:tcPr>
-          <w:p>
-            <w:pPr>
-              <w:jc w:val="center"/>
-              <w:rPr>
-                <w:rFonts w:ascii="Verdana" w:hAnsi="Verdana"/>
-              </w:rPr>
-            </w:pPr>
-          </w:p>
-        </w:tc>
-        <w:tc>
-          <w:tcPr>
-            <w:tcW w:w="6765" w:type="dxa"/>
-          </w:tcPr>
-          <w:p>
-            <w:pPr>
-              <w:jc w:val="center"/>
-              <w:rPr>
-                <w:rFonts w:ascii="Verdana" w:hAnsi="Verdana"/>
-              </w:rPr>
-            </w:pPr>
-          </w:p>
-        </w:tc>
-        <w:tc>
-          <w:tcPr>
-            <w:tcW w:w="1635" w:type="dxa"/>
-          </w:tcPr>
-          <w:p>
-            <w:pPr>
-              <w:jc w:val="center"/>
-              <w:rPr>
-                <w:rFonts w:ascii="Verdana" w:hAnsi="Verdana"/>
-              </w:rPr>
-            </w:pPr>
-          </w:p>
-        </w:tc>
-      </w:tr>
-      <w:tr>
-        <w:tc>
-          <w:tcPr>
-            <w:tcW w:w="1290" w:type="dxa"/>
-          </w:tcPr>
-          <w:p>
-            <w:pPr>
-              <w:jc w:val="center"/>
-              <w:rPr>
-                <w:rFonts w:ascii="Verdana" w:hAnsi="Verdana"/>
-              </w:rPr>
-            </w:pPr>
-          </w:p>
-        </w:tc>
-        <w:tc>
-          <w:tcPr>
-            <w:tcW w:w="6765" w:type="dxa"/>
-          </w:tcPr>
-          <w:p>
-            <w:pPr>
-              <w:jc w:val="center"/>
-              <w:rPr>
-                <w:rFonts w:ascii="Verdana" w:hAnsi="Verdana"/>
-              </w:rPr>
-            </w:pPr>
-          </w:p>
-        </w:tc>
-        <w:tc>
-          <w:tcPr>
-            <w:tcW w:w="1635" w:type="dxa"/>
-          </w:tcPr>
-          <w:p>
-            <w:pPr>
-              <w:jc w:val="center"/>
-              <w:rPr>
-                <w:rFonts w:ascii="Verdana" w:hAnsi="Verdana"/>
-              </w:rPr>
-            </w:pPr>
-          </w:p>
-        </w:tc>
-      </w:tr>
-      <w:tr>
-        <w:tc>
-          <w:tcPr>
-            <w:tcW w:w="1290" w:type="dxa"/>
-          </w:tcPr>
-          <w:p>
-            <w:pPr>
-              <w:jc w:val="center"/>
-              <w:rPr>
-                <w:rFonts w:ascii="Verdana" w:hAnsi="Verdana"/>
-              </w:rPr>
-            </w:pPr>
-          </w:p>
-        </w:tc>
-        <w:tc>
-          <w:tcPr>
-            <w:tcW w:w="6765" w:type="dxa"/>
-          </w:tcPr>
-          <w:p>
-            <w:pPr>
-              <w:jc w:val="center"/>
-              <w:rPr>
-                <w:rFonts w:ascii="Verdana" w:hAnsi="Verdana"/>
-              </w:rPr>
-            </w:pPr>
-          </w:p>
-        </w:tc>
-        <w:tc>
-          <w:tcPr>
-            <w:tcW w:w="1635" w:type="dxa"/>
-          </w:tcPr>
-          <w:p>
-            <w:pPr>
-              <w:jc w:val="center"/>
-              <w:rPr>
-                <w:rFonts w:ascii="Verdana" w:hAnsi="Verdana"/>
-              </w:rPr>
-            </w:pPr>
-          </w:p>
-        </w:tc>
-      </w:tr>
-      <w:tr>
-        <w:tc>
-          <w:tcPr>
-            <w:tcW w:w="1290" w:type="dxa"/>
-          </w:tcPr>
-          <w:p>
-            <w:pPr>
-              <w:jc w:val="center"/>
-              <w:rPr>
-                <w:rFonts w:ascii="Verdana" w:hAnsi="Verdana"/>
-              </w:rPr>
-            </w:pPr>
-          </w:p>
-        </w:tc>
-        <w:tc>
-          <w:tcPr>
-            <w:tcW w:w="6765" w:type="dxa"/>
-          </w:tcPr>
-          <w:p>
-            <w:pPr>
-              <w:jc w:val="center"/>
-              <w:rPr>
-                <w:rFonts w:ascii="Verdana" w:hAnsi="Verdana"/>
-              </w:rPr>
-            </w:pPr>
-          </w:p>
-        </w:tc>
-        <w:tc>
-          <w:tcPr>
-            <w:tcW w:w="1635" w:type="dxa"/>
-          </w:tcPr>
-          <w:p>
-            <w:pPr>
-              <w:jc w:val="center"/>
-              <w:rPr>
-                <w:rFonts w:ascii="Verdana" w:hAnsi="Verdana"/>
-              </w:rPr>
-            </w:pPr>
-          </w:p>
-        </w:tc>
-      </w:tr>
-      <w:tr>
-        <w:tc>
-          <w:tcPr>
-            <w:tcW w:w="1290" w:type="dxa"/>
-          </w:tcPr>
-          <w:p>
-            <w:pPr>
-              <w:jc w:val="center"/>
-              <w:rPr>
-                <w:rFonts w:ascii="Verdana" w:hAnsi="Verdana"/>
-              </w:rPr>
-            </w:pPr>
-          </w:p>
-        </w:tc>
-        <w:tc>
-          <w:tcPr>
-            <w:tcW w:w="6765" w:type="dxa"/>
-          </w:tcPr>
-          <w:p>
-            <w:pPr>
-              <w:jc w:val="center"/>
-              <w:rPr>
-                <w:rFonts w:ascii="Verdana" w:hAnsi="Verdana"/>
-              </w:rPr>
-            </w:pPr>
-          </w:p>
-        </w:tc>
-        <w:tc>
-          <w:tcPr>
-            <w:tcW w:w="1635" w:type="dxa"/>
-          </w:tcPr>
-          <w:p>
-            <w:pPr>
-              <w:jc w:val="center"/>
-              <w:rPr>
-                <w:rFonts w:ascii="Verdana" w:hAnsi="Verdana"/>
-              </w:rPr>
-            </w:pPr>
-          </w:p>
-        </w:tc>
-      </w:tr>
-      <w:tr>
-        <w:tc>
-          <w:tcPr>
-            <w:tcW w:w="1290" w:type="dxa"/>
-          </w:tcPr>
-          <w:p>
-            <w:pPr>
-              <w:jc w:val="center"/>
-              <w:rPr>
-                <w:rFonts w:ascii="Verdana" w:hAnsi="Verdana"/>
-              </w:rPr>
-            </w:pPr>
-          </w:p>
-        </w:tc>
-        <w:tc>
-          <w:tcPr>
-            <w:tcW w:w="6765" w:type="dxa"/>
-          </w:tcPr>
-          <w:p>
-            <w:pPr>
-              <w:jc w:val="center"/>
-              <w:rPr>
-                <w:rFonts w:ascii="Verdana" w:hAnsi="Verdana"/>
-              </w:rPr>
-            </w:pPr>
-          </w:p>
-        </w:tc>
-        <w:tc>
-          <w:tcPr>
-            <w:tcW w:w="1635" w:type="dxa"/>
-          </w:tcPr>
-          <w:p>
-            <w:pPr>
-              <w:jc w:val="center"/>
-              <w:rPr>
-                <w:rFonts w:ascii="Verdana" w:hAnsi="Verdana"/>
-              </w:rPr>
-            </w:pPr>
-          </w:p>
-        </w:tc>
-      </w:tr>
-      <w:tr>
-        <w:tc>
-          <w:tcPr>
-            <w:tcW w:w="1290" w:type="dxa"/>
-          </w:tcPr>
-          <w:p>
-            <w:pPr>
-              <w:jc w:val="center"/>
-              <w:rPr>
-                <w:rFonts w:ascii="Verdana" w:hAnsi="Verdana"/>
-              </w:rPr>
-            </w:pPr>
-          </w:p>
-        </w:tc>
-        <w:tc>
-          <w:tcPr>
-            <w:tcW w:w="6765" w:type="dxa"/>
-          </w:tcPr>
-          <w:p>
-            <w:pPr>
-              <w:jc w:val="center"/>
-              <w:rPr>
-                <w:rFonts w:ascii="Verdana" w:hAnsi="Verdana"/>
-              </w:rPr>
-            </w:pPr>
-          </w:p>
-        </w:tc>
-        <w:tc>
-          <w:tcPr>
-            <w:tcW w:w="1635" w:type="dxa"/>
-          </w:tcPr>
-          <w:p>
-            <w:pPr>
-              <w:jc w:val="center"/>
-              <w:rPr>
-                <w:rFonts w:ascii="Verdana" w:hAnsi="Verdana"/>
-              </w:rPr>
-            </w:pPr>
-          </w:p>
-        </w:tc>
-      </w:tr>
-      <w:tr>
-        <w:tc>
-          <w:tcPr>
-            <w:tcW w:w="1290" w:type="dxa"/>
-          </w:tcPr>
-          <w:p>
-            <w:pPr>
-              <w:jc w:val="center"/>
-              <w:rPr>
-                <w:rFonts w:ascii="Verdana" w:hAnsi="Verdana"/>
-              </w:rPr>
-            </w:pPr>
-          </w:p>
-        </w:tc>
-        <w:tc>
-          <w:tcPr>
-            <w:tcW w:w="6765" w:type="dxa"/>
-          </w:tcPr>
-          <w:p>
-            <w:pPr>
-              <w:jc w:val="center"/>
-              <w:rPr>
-                <w:rFonts w:ascii="Verdana" w:hAnsi="Verdana"/>
-              </w:rPr>
-            </w:pPr>
-          </w:p>
-        </w:tc>
-        <w:tc>
-          <w:tcPr>
-            <w:tcW w:w="1635" w:type="dxa"/>
-          </w:tcPr>
-          <w:p>
-            <w:pPr>
-              <w:jc w:val="center"/>
-              <w:rPr>
-                <w:rFonts w:ascii="Verdana" w:hAnsi="Verdana"/>
-              </w:rPr>
-            </w:pPr>
-          </w:p>
-        </w:tc>
-      </w:tr>
-      <w:tr>
-        <w:tc>
-          <w:tcPr>
-            <w:tcW w:w="1290" w:type="dxa"/>
-          </w:tcPr>
-          <w:p>
-            <w:pPr>
-              <w:jc w:val="center"/>
-              <w:rPr>
-                <w:rFonts w:ascii="Verdana" w:hAnsi="Verdana"/>
-              </w:rPr>
-            </w:pPr>
-          </w:p>
-        </w:tc>
-        <w:tc>
-          <w:tcPr>
-            <w:tcW w:w="6765" w:type="dxa"/>
-          </w:tcPr>
-          <w:p>
-            <w:pPr>
-              <w:jc w:val="center"/>
-              <w:rPr>
-                <w:rFonts w:ascii="Verdana" w:hAnsi="Verdana"/>
-              </w:rPr>
-            </w:pPr>
-          </w:p>
-        </w:tc>
-        <w:tc>
-          <w:tcPr>
-            <w:tcW w:w="1635" w:type="dxa"/>
-          </w:tcPr>
-          <w:p>
-            <w:pPr>
-              <w:jc w:val="center"/>
-              <w:rPr>
-                <w:rFonts w:ascii="Verdana" w:hAnsi="Verdana"/>
-              </w:rPr>
-            </w:pPr>
-          </w:p>
-        </w:tc>
-      </w:tr>
-      <w:tr>
-        <w:tc>
-          <w:tcPr>
-            <w:tcW w:w="1290" w:type="dxa"/>
-          </w:tcPr>
-          <w:p>
-            <w:pPr>
-              <w:jc w:val="center"/>
-              <w:rPr>
-                <w:rFonts w:ascii="Verdana" w:hAnsi="Verdana"/>
-              </w:rPr>
-            </w:pPr>
-          </w:p>
-        </w:tc>
-        <w:tc>
-          <w:tcPr>
-            <w:tcW w:w="6765" w:type="dxa"/>
-          </w:tcPr>
-          <w:p>
-            <w:pPr>
-              <w:jc w:val="center"/>
-              <w:rPr>
-                <w:rFonts w:ascii="Verdana" w:hAnsi="Verdana"/>
-              </w:rPr>
-            </w:pPr>
-          </w:p>
-        </w:tc>
-        <w:tc>
-          <w:tcPr>
-            <w:tcW w:w="1635" w:type="dxa"/>
-          </w:tcPr>
-          <w:p>
-            <w:pPr>
-              <w:jc w:val="center"/>
-              <w:rPr>
-                <w:rFonts w:ascii="Verdana" w:hAnsi="Verdana"/>
-              </w:rPr>
-            </w:pPr>
-          </w:p>
-        </w:tc>
-      </w:tr>
-      <w:tr>
-        <w:tc>
-          <w:tcPr>
-            <w:tcW w:w="1290" w:type="dxa"/>
-          </w:tcPr>
-          <w:p>
-            <w:pPr>
-              <w:jc w:val="center"/>
-              <w:rPr>
-                <w:rFonts w:ascii="Verdana" w:hAnsi="Verdana"/>
-              </w:rPr>
-            </w:pPr>
-          </w:p>
-        </w:tc>
-        <w:tc>
-          <w:tcPr>
-            <w:tcW w:w="6765" w:type="dxa"/>
-          </w:tcPr>
-          <w:p>
-            <w:pPr>
-              <w:jc w:val="center"/>
-              <w:rPr>
-                <w:rFonts w:ascii="Verdana" w:hAnsi="Verdana"/>
-              </w:rPr>
-            </w:pPr>
-          </w:p>
-        </w:tc>
-        <w:tc>
-          <w:tcPr>
-            <w:tcW w:w="1635" w:type="dxa"/>
-          </w:tcPr>
-          <w:p>
-            <w:pPr>
-              <w:jc w:val="center"/>
-              <w:rPr>
-                <w:rFonts w:ascii="Verdana" w:hAnsi="Verdana"/>
-              </w:rPr>
-            </w:pPr>
-          </w:p>
-        </w:tc>
-      </w:tr>
-      <w:tr>
-        <w:tc>
-          <w:tcPr>
-            <w:tcW w:w="1290" w:type="dxa"/>
-          </w:tcPr>
-          <w:p>
-            <w:pPr>
-              <w:jc w:val="center"/>
-              <w:rPr>
-                <w:rFonts w:ascii="Verdana" w:hAnsi="Verdana"/>
-              </w:rPr>
-            </w:pPr>
-          </w:p>
-        </w:tc>
-        <w:tc>
-          <w:tcPr>
-            <w:tcW w:w="6765" w:type="dxa"/>
-          </w:tcPr>
-          <w:p>
-            <w:pPr>
-              <w:jc w:val="center"/>
-              <w:rPr>
-                <w:rFonts w:ascii="Verdana" w:hAnsi="Verdana"/>
-              </w:rPr>
-            </w:pPr>
-          </w:p>
-        </w:tc>
-        <w:tc>
-          <w:tcPr>
-            <w:tcW w:w="1635" w:type="dxa"/>
-          </w:tcPr>
-          <w:p>
-            <w:pPr>
-              <w:jc w:val="center"/>
-              <w:rPr>
-                <w:rFonts w:ascii="Verdana" w:hAnsi="Verdana"/>
-              </w:rPr>
-            </w:pPr>
-          </w:p>
-        </w:tc>
-      </w:tr>
-      <w:tr>
-        <w:tc>
-          <w:tcPr>
-            <w:tcW w:w="1290" w:type="dxa"/>
-          </w:tcPr>
-          <w:p>
-            <w:pPr>
-              <w:jc w:val="center"/>
-              <w:rPr>
-                <w:rFonts w:ascii="Verdana" w:hAnsi="Verdana"/>
-              </w:rPr>
-            </w:pPr>
-          </w:p>
-        </w:tc>
-        <w:tc>
-          <w:tcPr>
-            <w:tcW w:w="6765" w:type="dxa"/>
-          </w:tcPr>
-          <w:p>
-            <w:pPr>
-              <w:jc w:val="center"/>
-              <w:rPr>
-                <w:rFonts w:ascii="Verdana" w:hAnsi="Verdana"/>
-              </w:rPr>
-            </w:pPr>
-          </w:p>
-        </w:tc>
-        <w:tc>
-          <w:tcPr>
-            <w:tcW w:w="1635" w:type="dxa"/>
-          </w:tcPr>
-          <w:p>
-            <w:pPr>
-              <w:jc w:val="center"/>
-              <w:rPr>
-                <w:rFonts w:ascii="Verdana" w:hAnsi="Verdana"/>
-              </w:rPr>
-            </w:pPr>
-          </w:p>
-        </w:tc>
-      </w:tr>
-      <w:tr>
-        <w:tc>
-          <w:tcPr>
-            <w:tcW w:w="1290" w:type="dxa"/>
-          </w:tcPr>
-          <w:p>
-            <w:pPr>
-              <w:jc w:val="center"/>
-              <w:rPr>
-                <w:rFonts w:ascii="Verdana" w:hAnsi="Verdana"/>
-              </w:rPr>
-            </w:pPr>
-          </w:p>
-        </w:tc>
-        <w:tc>
-          <w:tcPr>
-            <w:tcW w:w="6765" w:type="dxa"/>
-          </w:tcPr>
-          <w:p>
-            <w:pPr>
-              <w:jc w:val="center"/>
-              <w:rPr>
-                <w:rFonts w:ascii="Verdana" w:hAnsi="Verdana"/>
-              </w:rPr>
-            </w:pPr>
-          </w:p>
-        </w:tc>
-        <w:tc>
-          <w:tcPr>
-            <w:tcW w:w="1635" w:type="dxa"/>
-          </w:tcPr>
-          <w:p>
-            <w:pPr>
-              <w:jc w:val="center"/>
-              <w:rPr>
-                <w:rFonts w:ascii="Verdana" w:hAnsi="Verdana"/>
-              </w:rPr>
-            </w:pPr>
-          </w:p>
-        </w:tc>
-      </w:tr>
-      <w:tr>
-        <w:tc>
-          <w:tcPr>
-            <w:tcW w:w="1290" w:type="dxa"/>
-          </w:tcPr>
-          <w:p>
-            <w:pPr>
-              <w:jc w:val="center"/>
-              <w:rPr>
-                <w:rFonts w:ascii="Verdana" w:hAnsi="Verdana"/>
-              </w:rPr>
-            </w:pPr>
-          </w:p>
-        </w:tc>
-        <w:tc>
-          <w:tcPr>
-            <w:tcW w:w="6765" w:type="dxa"/>
-          </w:tcPr>
-          <w:p>
-            <w:pPr>
-              <w:jc w:val="center"/>
-              <w:rPr>
-                <w:rFonts w:ascii="Verdana" w:hAnsi="Verdana"/>
-              </w:rPr>
-            </w:pPr>
-          </w:p>
-        </w:tc>
-        <w:tc>
-          <w:tcPr>
-            <w:tcW w:w="1635" w:type="dxa"/>
-          </w:tcPr>
-          <w:p>
-            <w:pPr>
-              <w:jc w:val="center"/>
-              <w:rPr>
-                <w:rFonts w:ascii="Verdana" w:hAnsi="Verdana"/>
-              </w:rPr>
-            </w:pPr>
-          </w:p>
-        </w:tc>
-      </w:tr>
-      <w:tr>
-        <w:tc>
-          <w:tcPr>
-            <w:tcW w:w="1290" w:type="dxa"/>
-          </w:tcPr>
-          <w:p>
-            <w:pPr>
-              <w:jc w:val="center"/>
-              <w:rPr>
-                <w:rFonts w:ascii="Verdana" w:hAnsi="Verdana"/>
-              </w:rPr>
-            </w:pPr>
-          </w:p>
-        </w:tc>
-        <w:tc>
-          <w:tcPr>
-            <w:tcW w:w="6765" w:type="dxa"/>
-          </w:tcPr>
-          <w:p>
-            <w:pPr>
-              <w:jc w:val="center"/>
-              <w:rPr>
-                <w:rFonts w:ascii="Verdana" w:hAnsi="Verdana"/>
-              </w:rPr>
-            </w:pPr>
-          </w:p>
-        </w:tc>
-        <w:tc>
-          <w:tcPr>
-            <w:tcW w:w="1635" w:type="dxa"/>
-          </w:tcPr>
-          <w:p>
-            <w:pPr>
-              <w:jc w:val="center"/>
-              <w:rPr>
-                <w:rFonts w:ascii="Verdana" w:hAnsi="Verdana"/>
-              </w:rPr>
-            </w:pPr>
-          </w:p>
-        </w:tc>
-      </w:tr>
-      <w:tr>
-        <w:tc>
-          <w:tcPr>
-            <w:tcW w:w="1290" w:type="dxa"/>
-          </w:tcPr>
-          <w:p>
-            <w:pPr>
-              <w:jc w:val="center"/>
-              <w:rPr>
-                <w:rFonts w:ascii="Verdana" w:hAnsi="Verdana"/>
-              </w:rPr>
-            </w:pPr>
-          </w:p>
-        </w:tc>
-        <w:tc>
-          <w:tcPr>
-            <w:tcW w:w="6765" w:type="dxa"/>
-          </w:tcPr>
-          <w:p>
-            <w:pPr>
-              <w:jc w:val="center"/>
-              <w:rPr>
-                <w:rFonts w:ascii="Verdana" w:hAnsi="Verdana"/>
-              </w:rPr>
-            </w:pPr>
-          </w:p>
-        </w:tc>
-        <w:tc>
-          <w:tcPr>
-            <w:tcW w:w="1635" w:type="dxa"/>
-          </w:tcPr>
-          <w:p>
-            <w:pPr>
-              <w:jc w:val="center"/>
-              <w:rPr>
-                <w:rFonts w:ascii="Verdana" w:hAnsi="Verdana"/>
-              </w:rPr>
-            </w:pPr>
-          </w:p>
-        </w:tc>
-      </w:tr>
-      <w:tr>
-        <w:tc>
-          <w:tcPr>
-            <w:tcW w:w="1290" w:type="dxa"/>
-          </w:tcPr>
-          <w:p>
-            <w:pPr>
-              <w:jc w:val="center"/>
-              <w:rPr>
-                <w:rFonts w:ascii="Verdana" w:hAnsi="Verdana"/>
-              </w:rPr>
-            </w:pPr>
-          </w:p>
-        </w:tc>
-        <w:tc>
-          <w:tcPr>
-            <w:tcW w:w="6765" w:type="dxa"/>
-          </w:tcPr>
-          <w:p>
-            <w:pPr>
-              <w:jc w:val="center"/>
-              <w:rPr>
-                <w:rFonts w:ascii="Verdana" w:hAnsi="Verdana"/>
-              </w:rPr>
-            </w:pPr>
-          </w:p>
-        </w:tc>
-        <w:tc>
-          <w:tcPr>
-            <w:tcW w:w="1635" w:type="dxa"/>
-          </w:tcPr>
-          <w:p>
-            <w:pPr>
-              <w:jc w:val="center"/>
-              <w:rPr>
-                <w:rFonts w:ascii="Verdana" w:hAnsi="Verdana"/>
-              </w:rPr>
-            </w:pPr>
-          </w:p>
-        </w:tc>
-      </w:tr>
-      <w:tr>
-        <w:tc>
-          <w:tcPr>
-            <w:tcW w:w="1290" w:type="dxa"/>
-          </w:tcPr>
-          <w:p>
-            <w:pPr>
-              <w:jc w:val="center"/>
-              <w:rPr>
-                <w:rFonts w:ascii="Verdana" w:hAnsi="Verdana"/>
-              </w:rPr>
-            </w:pPr>
-          </w:p>
-        </w:tc>
-        <w:tc>
-          <w:tcPr>
-            <w:tcW w:w="6765" w:type="dxa"/>
-          </w:tcPr>
-          <w:p>
-            <w:pPr>
-              <w:jc w:val="center"/>
-              <w:rPr>
-                <w:rFonts w:ascii="Verdana" w:hAnsi="Verdana"/>
-              </w:rPr>
-            </w:pPr>
-          </w:p>
-        </w:tc>
-        <w:tc>
-          <w:tcPr>
-            <w:tcW w:w="1635" w:type="dxa"/>
-          </w:tcPr>
-          <w:p>
-            <w:pPr>
-              <w:jc w:val="center"/>
-              <w:rPr>
-                <w:rFonts w:ascii="Verdana" w:hAnsi="Verdana"/>
-              </w:rPr>
-            </w:pPr>
-          </w:p>
-        </w:tc>
-      </w:tr>
-      <w:tr>
-        <w:tc>
-          <w:tcPr>
-            <w:tcW w:w="1290" w:type="dxa"/>
-          </w:tcPr>
-          <w:p>
-            <w:pPr>
-              <w:jc w:val="center"/>
-              <w:rPr>
-                <w:rFonts w:ascii="Verdana" w:hAnsi="Verdana"/>
-              </w:rPr>
-            </w:pPr>
-          </w:p>
-        </w:tc>
-        <w:tc>
-          <w:tcPr>
-            <w:tcW w:w="6765" w:type="dxa"/>
-          </w:tcPr>
-          <w:p>
-            <w:pPr>
-              <w:jc w:val="center"/>
-              <w:rPr>
-                <w:rFonts w:ascii="Verdana" w:hAnsi="Verdana"/>
-              </w:rPr>
-            </w:pPr>
-          </w:p>
-        </w:tc>
-        <w:tc>
-          <w:tcPr>
-            <w:tcW w:w="1635" w:type="dxa"/>
-          </w:tcPr>
-          <w:p>
-            <w:pPr>
-              <w:jc w:val="center"/>
-              <w:rPr>
-                <w:rFonts w:ascii="Verdana" w:hAnsi="Verdana"/>
-              </w:rPr>
-            </w:pPr>
-          </w:p>
-        </w:tc>
-      </w:tr>
-    </w:tbl>
-    <w:p>
-      <w:pPr>
-        <w:rPr>
-          <w:rFonts w:ascii="Verdana" w:hAnsi="Verdana"/>
-        </w:rPr>
-      </w:pPr>
-    </w:p>
-    <w:p>
-      <w:bookmarkStart w:id="26" w:name="_4lyeox4oorkh" w:colFirst="0" w:colLast="0"/>
       <w:bookmarkEnd w:id="26"/>
     </w:p>
     <w:p>
       <w:pPr>
-        <w:pStyle w:val="Ttulo3"/>
+        <w:pStyle w:val="Heading3"/>
       </w:pPr>
       <w:r>
         <w:t xml:space="preserve">Descrição dos </w:t>
@@ -10001,7 +8847,7 @@
     </w:tbl>
     <w:p>
       <w:pPr>
-        <w:pStyle w:val="Ttulo2"/>
+        <w:pStyle w:val="Heading2"/>
         <w:ind w:firstLine="720"/>
         <w:rPr>
           <w:rFonts w:ascii="Verdana" w:hAnsi="Verdana"/>
@@ -10034,7 +8880,7 @@
     </w:p>
     <w:p>
       <w:pPr>
-        <w:pStyle w:val="Ttulo3"/>
+        <w:pStyle w:val="Heading3"/>
       </w:pPr>
       <w:r>
         <w:t>RF 001 – Cadastro de imóveis</w:t>
@@ -11243,7 +10089,7 @@
     </w:p>
     <w:p>
       <w:pPr>
-        <w:pStyle w:val="Ttulo3"/>
+        <w:pStyle w:val="Heading3"/>
       </w:pPr>
       <w:r>
         <w:lastRenderedPageBreak/>
@@ -12499,7 +11345,7 @@
     </w:p>
     <w:p>
       <w:pPr>
-        <w:pStyle w:val="Ttulo3"/>
+        <w:pStyle w:val="Heading3"/>
       </w:pPr>
       <w:r>
         <w:lastRenderedPageBreak/>
@@ -13672,7 +12518,7 @@
     </w:p>
     <w:p>
       <w:pPr>
-        <w:pStyle w:val="Ttulo3"/>
+        <w:pStyle w:val="Heading3"/>
       </w:pPr>
       <w:r>
         <w:lastRenderedPageBreak/>
@@ -14918,7 +13764,7 @@
     </w:p>
     <w:p>
       <w:pPr>
-        <w:pStyle w:val="Ttulo3"/>
+        <w:pStyle w:val="Heading3"/>
       </w:pPr>
       <w:r>
         <w:t>RF 005 – Cadastro de Fotos</w:t>
@@ -16205,7 +15051,7 @@
     </w:p>
     <w:p>
       <w:pPr>
-        <w:pStyle w:val="Ttulo3"/>
+        <w:pStyle w:val="Heading3"/>
       </w:pPr>
       <w:r>
         <w:lastRenderedPageBreak/>
@@ -17355,7 +16201,7 @@
     </w:p>
     <w:p>
       <w:pPr>
-        <w:pStyle w:val="Ttulo2"/>
+        <w:pStyle w:val="Heading2"/>
         <w:ind w:firstLine="720"/>
         <w:jc w:val="center"/>
         <w:rPr>
@@ -17376,7 +16222,7 @@
     </w:p>
     <w:p>
       <w:pPr>
-        <w:pStyle w:val="Ttulo3"/>
+        <w:pStyle w:val="Heading3"/>
       </w:pPr>
       <w:r>
         <w:t>RNF 001 – Cadastro de imóveis</w:t>
@@ -18701,7 +17547,7 @@
     </w:p>
     <w:p>
       <w:pPr>
-        <w:pStyle w:val="Ttulo3"/>
+        <w:pStyle w:val="Heading3"/>
       </w:pPr>
       <w:r>
         <w:lastRenderedPageBreak/>
@@ -20262,7 +19108,7 @@
     </w:p>
     <w:p>
       <w:pPr>
-        <w:pStyle w:val="Ttulo3"/>
+        <w:pStyle w:val="Heading3"/>
       </w:pPr>
       <w:r>
         <w:t>RNF 003 – Cadastro de Fotos</w:t>
@@ -21567,7 +20413,7 @@
     </w:p>
     <w:p>
       <w:pPr>
-        <w:pStyle w:val="Ttulo3"/>
+        <w:pStyle w:val="Heading3"/>
       </w:pPr>
       <w:r>
         <w:lastRenderedPageBreak/>
@@ -22393,21 +21239,7 @@
               <w:rPr>
                 <w:szCs w:val="24"/>
               </w:rPr>
-              <w:t xml:space="preserve"> </w:t>
-            </w:r>
-            <w:proofErr w:type="gramStart"/>
-            <w:r>
-              <w:rPr>
-                <w:szCs w:val="24"/>
-              </w:rPr>
-              <w:t>e-mail</w:t>
-            </w:r>
-            <w:proofErr w:type="gramEnd"/>
-            <w:r>
-              <w:rPr>
-                <w:szCs w:val="24"/>
-              </w:rPr>
-              <w:t xml:space="preserve"> e</w:t>
+              <w:t xml:space="preserve"> e-mail e</w:t>
             </w:r>
           </w:p>
           <w:p>
@@ -22876,7 +21708,7 @@
     <w:p/>
     <w:p>
       <w:pPr>
-        <w:pStyle w:val="Ttulo2"/>
+        <w:pStyle w:val="Heading2"/>
         <w:ind w:firstLine="720"/>
         <w:rPr>
           <w:rFonts w:ascii="Verdana" w:hAnsi="Verdana"/>
@@ -22907,7 +21739,7 @@
     </w:p>
     <w:p>
       <w:pPr>
-        <w:pStyle w:val="Ttulo3"/>
+        <w:pStyle w:val="Heading3"/>
       </w:pPr>
       <w:r>
         <w:t xml:space="preserve">RD 001 </w:t>
@@ -23893,7 +22725,7 @@
     </w:p>
     <w:p>
       <w:pPr>
-        <w:pStyle w:val="Ttulo3"/>
+        <w:pStyle w:val="Heading3"/>
       </w:pPr>
       <w:r>
         <w:t xml:space="preserve">RD 002 </w:t>
@@ -25055,7 +23887,7 @@
     </w:p>
     <w:p>
       <w:pPr>
-        <w:pStyle w:val="Ttulo3"/>
+        <w:pStyle w:val="Heading3"/>
       </w:pPr>
       <w:r>
         <w:lastRenderedPageBreak/>
@@ -26043,7 +24875,7 @@
     </w:p>
     <w:p>
       <w:pPr>
-        <w:pStyle w:val="Ttulo1"/>
+        <w:pStyle w:val="Heading1"/>
       </w:pPr>
       <w:r>
         <w:br w:type="page"/>
@@ -26052,7 +24884,7 @@
     <w:p/>
     <w:p>
       <w:pPr>
-        <w:pStyle w:val="Ttulo3"/>
+        <w:pStyle w:val="Heading3"/>
       </w:pPr>
       <w:r>
         <w:t>RD 004 – Contratação do serviço de anúncios</w:t>
@@ -27045,7 +25877,7 @@
     </w:p>
     <w:p>
       <w:pPr>
-        <w:pStyle w:val="Ttulo3"/>
+        <w:pStyle w:val="Heading3"/>
       </w:pPr>
       <w:r>
         <w:lastRenderedPageBreak/>
@@ -28234,7 +27066,7 @@
     </w:p>
     <w:p>
       <w:pPr>
-        <w:pStyle w:val="Ttulo3"/>
+        <w:pStyle w:val="Heading3"/>
       </w:pPr>
       <w:r>
         <w:lastRenderedPageBreak/>
@@ -29258,7 +28090,7 @@
     </w:p>
     <w:p>
       <w:pPr>
-        <w:pStyle w:val="Ttulo3"/>
+        <w:pStyle w:val="Heading3"/>
       </w:pPr>
       <w:r>
         <w:lastRenderedPageBreak/>
@@ -30256,8 +29088,6 @@
           <w:color w:val="FF0000"/>
         </w:rPr>
       </w:pPr>
-      <w:bookmarkStart w:id="31" w:name="_GoBack"/>
-      <w:bookmarkEnd w:id="31"/>
     </w:p>
     <w:p>
       <w:pPr>
@@ -31211,7 +30041,7 @@
     </w:p>
     <w:p>
       <w:pPr>
-        <w:pStyle w:val="Ttulo3"/>
+        <w:pStyle w:val="Heading3"/>
       </w:pPr>
       <w:r>
         <w:lastRenderedPageBreak/>
@@ -32156,7 +30986,7 @@
     <w:p/>
     <w:p>
       <w:pPr>
-        <w:pStyle w:val="Ttulo1"/>
+        <w:pStyle w:val="Heading1"/>
       </w:pPr>
       <w:r>
         <w:t>D</w:t>
@@ -33125,8 +31955,8 @@
       </w:tr>
     </w:tbl>
     <w:p>
-      <w:bookmarkStart w:id="32" w:name="_xlqjg9ubm38i" w:colFirst="0" w:colLast="0"/>
-      <w:bookmarkEnd w:id="32"/>
+      <w:bookmarkStart w:id="31" w:name="_xlqjg9ubm38i" w:colFirst="0" w:colLast="0"/>
+      <w:bookmarkEnd w:id="31"/>
     </w:p>
     <w:p>
       <w:pPr>
@@ -34080,15 +32910,15 @@
     </w:p>
     <w:p>
       <w:pPr>
-        <w:pStyle w:val="Ttulo1"/>
+        <w:pStyle w:val="Heading1"/>
         <w:rPr>
           <w:rFonts w:ascii="Verdana" w:hAnsi="Verdana"/>
           <w:sz w:val="22"/>
           <w:szCs w:val="22"/>
         </w:rPr>
       </w:pPr>
-      <w:bookmarkStart w:id="33" w:name="_kma8h625vtvl" w:colFirst="0" w:colLast="0"/>
-      <w:bookmarkEnd w:id="33"/>
+      <w:bookmarkStart w:id="32" w:name="_kma8h625vtvl" w:colFirst="0" w:colLast="0"/>
+      <w:bookmarkEnd w:id="32"/>
       <w:r>
         <w:rPr>
           <w:rFonts w:ascii="Verdana" w:hAnsi="Verdana"/>
@@ -34100,7 +32930,7 @@
     </w:p>
     <w:p>
       <w:pPr>
-        <w:pStyle w:val="Ttulo1"/>
+        <w:pStyle w:val="Heading1"/>
         <w:ind w:firstLine="720"/>
         <w:rPr>
           <w:rFonts w:ascii="Verdana" w:hAnsi="Verdana"/>
@@ -34108,8 +32938,8 @@
           <w:szCs w:val="22"/>
         </w:rPr>
       </w:pPr>
-      <w:bookmarkStart w:id="34" w:name="_7kebea7ylmsy" w:colFirst="0" w:colLast="0"/>
-      <w:bookmarkEnd w:id="34"/>
+      <w:bookmarkStart w:id="33" w:name="_7kebea7ylmsy" w:colFirst="0" w:colLast="0"/>
+      <w:bookmarkEnd w:id="33"/>
       <w:r>
         <w:rPr>
           <w:rFonts w:ascii="Verdana" w:hAnsi="Verdana"/>
@@ -34165,7 +32995,7 @@
     </w:p>
     <w:p>
       <w:pPr>
-        <w:pStyle w:val="Ttulo2"/>
+        <w:pStyle w:val="Heading2"/>
         <w:ind w:firstLine="720"/>
         <w:rPr>
           <w:rFonts w:ascii="Verdana" w:hAnsi="Verdana"/>
@@ -34173,8 +33003,8 @@
           <w:szCs w:val="22"/>
         </w:rPr>
       </w:pPr>
-      <w:bookmarkStart w:id="35" w:name="_ode8dkg2ydro" w:colFirst="0" w:colLast="0"/>
-      <w:bookmarkEnd w:id="35"/>
+      <w:bookmarkStart w:id="34" w:name="_ode8dkg2ydro" w:colFirst="0" w:colLast="0"/>
+      <w:bookmarkEnd w:id="34"/>
       <w:r>
         <w:rPr>
           <w:rFonts w:ascii="Verdana" w:hAnsi="Verdana"/>
@@ -34186,7 +33016,7 @@
     </w:p>
     <w:p>
       <w:pPr>
-        <w:pStyle w:val="Ttulo1"/>
+        <w:pStyle w:val="Heading1"/>
         <w:ind w:firstLine="720"/>
         <w:rPr>
           <w:rFonts w:ascii="Verdana" w:hAnsi="Verdana"/>
@@ -34194,8 +33024,8 @@
           <w:szCs w:val="22"/>
         </w:rPr>
       </w:pPr>
-      <w:bookmarkStart w:id="36" w:name="_z5gsu6gqiea3" w:colFirst="0" w:colLast="0"/>
-      <w:bookmarkEnd w:id="36"/>
+      <w:bookmarkStart w:id="35" w:name="_z5gsu6gqiea3" w:colFirst="0" w:colLast="0"/>
+      <w:bookmarkEnd w:id="35"/>
       <w:r>
         <w:rPr>
           <w:rFonts w:ascii="Verdana" w:hAnsi="Verdana"/>
@@ -34285,8 +33115,8 @@
           <w:rFonts w:ascii="Verdana" w:hAnsi="Verdana"/>
         </w:rPr>
       </w:pPr>
-      <w:bookmarkStart w:id="37" w:name="_1pxezwc" w:colFirst="0" w:colLast="0"/>
-      <w:bookmarkEnd w:id="37"/>
+      <w:bookmarkStart w:id="36" w:name="_1pxezwc" w:colFirst="0" w:colLast="0"/>
+      <w:bookmarkEnd w:id="36"/>
       <w:r>
         <w:rPr>
           <w:rFonts w:ascii="Verdana" w:hAnsi="Verdana"/>
@@ -34637,7 +33467,7 @@
     </w:p>
     <w:p>
       <w:pPr>
-        <w:pStyle w:val="Ttulo1"/>
+        <w:pStyle w:val="Heading1"/>
         <w:ind w:firstLine="720"/>
         <w:rPr>
           <w:rFonts w:ascii="Verdana" w:hAnsi="Verdana"/>
@@ -34645,8 +33475,8 @@
           <w:szCs w:val="22"/>
         </w:rPr>
       </w:pPr>
-      <w:bookmarkStart w:id="38" w:name="_40pa1qyo68xd" w:colFirst="0" w:colLast="0"/>
-      <w:bookmarkEnd w:id="38"/>
+      <w:bookmarkStart w:id="37" w:name="_40pa1qyo68xd" w:colFirst="0" w:colLast="0"/>
+      <w:bookmarkEnd w:id="37"/>
       <w:r>
         <w:rPr>
           <w:rFonts w:ascii="Verdana" w:hAnsi="Verdana"/>
@@ -34658,7 +33488,7 @@
     </w:p>
     <w:p>
       <w:pPr>
-        <w:pStyle w:val="Ttulo1"/>
+        <w:pStyle w:val="Heading1"/>
         <w:ind w:firstLine="720"/>
         <w:rPr>
           <w:rFonts w:ascii="Verdana" w:hAnsi="Verdana"/>
@@ -34666,8 +33496,8 @@
           <w:szCs w:val="22"/>
         </w:rPr>
       </w:pPr>
-      <w:bookmarkStart w:id="39" w:name="_wz7jxfvngci1" w:colFirst="0" w:colLast="0"/>
-      <w:bookmarkEnd w:id="39"/>
+      <w:bookmarkStart w:id="38" w:name="_wz7jxfvngci1" w:colFirst="0" w:colLast="0"/>
+      <w:bookmarkEnd w:id="38"/>
       <w:r>
         <w:rPr>
           <w:rFonts w:ascii="Verdana" w:hAnsi="Verdana"/>
@@ -34712,7 +33542,7 @@
     </w:p>
     <w:p>
       <w:pPr>
-        <w:pStyle w:val="Ttulo1"/>
+        <w:pStyle w:val="Heading1"/>
         <w:ind w:firstLine="720"/>
         <w:rPr>
           <w:rFonts w:ascii="Verdana" w:hAnsi="Verdana"/>
@@ -34720,8 +33550,8 @@
           <w:szCs w:val="22"/>
         </w:rPr>
       </w:pPr>
-      <w:bookmarkStart w:id="40" w:name="_z8eefst47ptx" w:colFirst="0" w:colLast="0"/>
-      <w:bookmarkEnd w:id="40"/>
+      <w:bookmarkStart w:id="39" w:name="_z8eefst47ptx" w:colFirst="0" w:colLast="0"/>
+      <w:bookmarkEnd w:id="39"/>
       <w:r>
         <w:rPr>
           <w:rFonts w:ascii="Verdana" w:hAnsi="Verdana"/>
@@ -34733,7 +33563,7 @@
     </w:p>
     <w:p>
       <w:pPr>
-        <w:pStyle w:val="Ttulo1"/>
+        <w:pStyle w:val="Heading1"/>
         <w:ind w:firstLine="720"/>
         <w:rPr>
           <w:rFonts w:ascii="Verdana" w:hAnsi="Verdana"/>
@@ -34741,8 +33571,8 @@
           <w:szCs w:val="22"/>
         </w:rPr>
       </w:pPr>
-      <w:bookmarkStart w:id="41" w:name="_8oxumu3167cl" w:colFirst="0" w:colLast="0"/>
-      <w:bookmarkEnd w:id="41"/>
+      <w:bookmarkStart w:id="40" w:name="_8oxumu3167cl" w:colFirst="0" w:colLast="0"/>
+      <w:bookmarkEnd w:id="40"/>
       <w:r>
         <w:rPr>
           <w:rFonts w:ascii="Verdana" w:hAnsi="Verdana"/>
@@ -35040,7 +33870,7 @@
     </w:p>
     <w:p>
       <w:pPr>
-        <w:pStyle w:val="Ttulo1"/>
+        <w:pStyle w:val="Heading1"/>
         <w:ind w:firstLine="720"/>
         <w:rPr>
           <w:rFonts w:ascii="Verdana" w:hAnsi="Verdana"/>
@@ -35048,8 +33878,8 @@
           <w:szCs w:val="22"/>
         </w:rPr>
       </w:pPr>
-      <w:bookmarkStart w:id="42" w:name="_q87tnomq162a" w:colFirst="0" w:colLast="0"/>
-      <w:bookmarkEnd w:id="42"/>
+      <w:bookmarkStart w:id="41" w:name="_q87tnomq162a" w:colFirst="0" w:colLast="0"/>
+      <w:bookmarkEnd w:id="41"/>
       <w:r>
         <w:rPr>
           <w:rFonts w:ascii="Verdana" w:hAnsi="Verdana"/>
@@ -35075,7 +33905,7 @@
     </w:p>
     <w:p>
       <w:pPr>
-        <w:pStyle w:val="Ttulo1"/>
+        <w:pStyle w:val="Heading1"/>
         <w:ind w:firstLine="720"/>
         <w:rPr>
           <w:rFonts w:ascii="Verdana" w:hAnsi="Verdana"/>
@@ -35083,8 +33913,8 @@
           <w:szCs w:val="22"/>
         </w:rPr>
       </w:pPr>
-      <w:bookmarkStart w:id="43" w:name="_a85homv0vt8v" w:colFirst="0" w:colLast="0"/>
-      <w:bookmarkEnd w:id="43"/>
+      <w:bookmarkStart w:id="42" w:name="_a85homv0vt8v" w:colFirst="0" w:colLast="0"/>
+      <w:bookmarkEnd w:id="42"/>
       <w:r>
         <w:rPr>
           <w:rFonts w:ascii="Verdana" w:hAnsi="Verdana"/>
@@ -35117,7 +33947,7 @@
     </w:p>
     <w:p>
       <w:pPr>
-        <w:pStyle w:val="Ttulo1"/>
+        <w:pStyle w:val="Heading1"/>
         <w:ind w:firstLine="720"/>
         <w:rPr>
           <w:rFonts w:ascii="Verdana" w:hAnsi="Verdana"/>
@@ -35125,8 +33955,8 @@
           <w:szCs w:val="22"/>
         </w:rPr>
       </w:pPr>
-      <w:bookmarkStart w:id="44" w:name="_3dul5jrquj0r" w:colFirst="0" w:colLast="0"/>
-      <w:bookmarkEnd w:id="44"/>
+      <w:bookmarkStart w:id="43" w:name="_3dul5jrquj0r" w:colFirst="0" w:colLast="0"/>
+      <w:bookmarkEnd w:id="43"/>
       <w:r>
         <w:rPr>
           <w:rFonts w:ascii="Verdana" w:hAnsi="Verdana"/>
@@ -35209,7 +34039,7 @@
 </file>
 
 <file path=word/endnotes.xml><?xml version="1.0" encoding="utf-8"?>
-<w:endnotes xmlns:wpc="http://schemas.microsoft.com/office/word/2010/wordprocessingCanvas" xmlns:cx="http://schemas.microsoft.com/office/drawing/2014/chartex" xmlns:cx1="http://schemas.microsoft.com/office/drawing/2015/9/8/chartex" xmlns:mc="http://schemas.openxmlformats.org/markup-compatibility/2006" xmlns:o="urn:schemas-microsoft-com:office:office" xmlns:r="http://schemas.openxmlformats.org/officeDocument/2006/relationships" xmlns:m="http://schemas.openxmlformats.org/officeDocument/2006/math" xmlns:v="urn:schemas-microsoft-com:vml" xmlns:wp14="http://schemas.microsoft.com/office/word/2010/wordprocessingDrawing" xmlns:wp="http://schemas.openxmlformats.org/drawingml/2006/wordprocessingDrawing" xmlns:w10="urn:schemas-microsoft-com:office:word" xmlns:w="http://schemas.openxmlformats.org/wordprocessingml/2006/main" xmlns:w14="http://schemas.microsoft.com/office/word/2010/wordml" xmlns:w15="http://schemas.microsoft.com/office/word/2012/wordml" xmlns:w16se="http://schemas.microsoft.com/office/word/2015/wordml/symex" xmlns:wpg="http://schemas.microsoft.com/office/word/2010/wordprocessingGroup" xmlns:wpi="http://schemas.microsoft.com/office/word/2010/wordprocessingInk" xmlns:wne="http://schemas.microsoft.com/office/word/2006/wordml" xmlns:wps="http://schemas.microsoft.com/office/word/2010/wordprocessingShape" mc:Ignorable="w14 w15 w16se wp14">
+<w:endnotes xmlns:wpc="http://schemas.microsoft.com/office/word/2010/wordprocessingCanvas" xmlns:cx="http://schemas.microsoft.com/office/drawing/2014/chartex" xmlns:cx1="http://schemas.microsoft.com/office/drawing/2015/9/8/chartex" xmlns:cx2="http://schemas.microsoft.com/office/drawing/2015/10/21/chartex" xmlns:cx3="http://schemas.microsoft.com/office/drawing/2016/5/9/chartex" xmlns:cx4="http://schemas.microsoft.com/office/drawing/2016/5/10/chartex" xmlns:cx5="http://schemas.microsoft.com/office/drawing/2016/5/11/chartex" xmlns:cx6="http://schemas.microsoft.com/office/drawing/2016/5/12/chartex" xmlns:cx7="http://schemas.microsoft.com/office/drawing/2016/5/13/chartex" xmlns:cx8="http://schemas.microsoft.com/office/drawing/2016/5/14/chartex" xmlns:mc="http://schemas.openxmlformats.org/markup-compatibility/2006" xmlns:aink="http://schemas.microsoft.com/office/drawing/2016/ink" xmlns:am3d="http://schemas.microsoft.com/office/drawing/2017/model3d" xmlns:o="urn:schemas-microsoft-com:office:office" xmlns:r="http://schemas.openxmlformats.org/officeDocument/2006/relationships" xmlns:m="http://schemas.openxmlformats.org/officeDocument/2006/math" xmlns:v="urn:schemas-microsoft-com:vml" xmlns:wp14="http://schemas.microsoft.com/office/word/2010/wordprocessingDrawing" xmlns:wp="http://schemas.openxmlformats.org/drawingml/2006/wordprocessingDrawing" xmlns:w10="urn:schemas-microsoft-com:office:word" xmlns:w="http://schemas.openxmlformats.org/wordprocessingml/2006/main" xmlns:w14="http://schemas.microsoft.com/office/word/2010/wordml" xmlns:w15="http://schemas.microsoft.com/office/word/2012/wordml" xmlns:w16cex="http://schemas.microsoft.com/office/word/2018/wordml/cex" xmlns:w16cid="http://schemas.microsoft.com/office/word/2016/wordml/cid" xmlns:w16="http://schemas.microsoft.com/office/word/2018/wordml" xmlns:w16se="http://schemas.microsoft.com/office/word/2015/wordml/symex" xmlns:wpg="http://schemas.microsoft.com/office/word/2010/wordprocessingGroup" xmlns:wpi="http://schemas.microsoft.com/office/word/2010/wordprocessingInk" xmlns:wne="http://schemas.microsoft.com/office/word/2006/wordml" xmlns:wps="http://schemas.microsoft.com/office/word/2010/wordprocessingShape" mc:Ignorable="w14 w15 w16se w16cid w16 w16cex wp14">
   <w:endnote w:type="separator" w:id="-1">
     <w:p>
       <w:pPr>
@@ -35234,7 +34064,7 @@
 </file>
 
 <file path=word/footer1.xml><?xml version="1.0" encoding="utf-8"?>
-<w:ftr xmlns:wpc="http://schemas.microsoft.com/office/word/2010/wordprocessingCanvas" xmlns:cx="http://schemas.microsoft.com/office/drawing/2014/chartex" xmlns:cx1="http://schemas.microsoft.com/office/drawing/2015/9/8/chartex" xmlns:mc="http://schemas.openxmlformats.org/markup-compatibility/2006" xmlns:o="urn:schemas-microsoft-com:office:office" xmlns:r="http://schemas.openxmlformats.org/officeDocument/2006/relationships" xmlns:m="http://schemas.openxmlformats.org/officeDocument/2006/math" xmlns:v="urn:schemas-microsoft-com:vml" xmlns:wp14="http://schemas.microsoft.com/office/word/2010/wordprocessingDrawing" xmlns:wp="http://schemas.openxmlformats.org/drawingml/2006/wordprocessingDrawing" xmlns:w10="urn:schemas-microsoft-com:office:word" xmlns:w="http://schemas.openxmlformats.org/wordprocessingml/2006/main" xmlns:w14="http://schemas.microsoft.com/office/word/2010/wordml" xmlns:w15="http://schemas.microsoft.com/office/word/2012/wordml" xmlns:w16se="http://schemas.microsoft.com/office/word/2015/wordml/symex" xmlns:wpg="http://schemas.microsoft.com/office/word/2010/wordprocessingGroup" xmlns:wpi="http://schemas.microsoft.com/office/word/2010/wordprocessingInk" xmlns:wne="http://schemas.microsoft.com/office/word/2006/wordml" xmlns:wps="http://schemas.microsoft.com/office/word/2010/wordprocessingShape" mc:Ignorable="w14 w15 w16se wp14">
+<w:ftr xmlns:wpc="http://schemas.microsoft.com/office/word/2010/wordprocessingCanvas" xmlns:cx="http://schemas.microsoft.com/office/drawing/2014/chartex" xmlns:cx1="http://schemas.microsoft.com/office/drawing/2015/9/8/chartex" xmlns:cx2="http://schemas.microsoft.com/office/drawing/2015/10/21/chartex" xmlns:cx3="http://schemas.microsoft.com/office/drawing/2016/5/9/chartex" xmlns:cx4="http://schemas.microsoft.com/office/drawing/2016/5/10/chartex" xmlns:cx5="http://schemas.microsoft.com/office/drawing/2016/5/11/chartex" xmlns:cx6="http://schemas.microsoft.com/office/drawing/2016/5/12/chartex" xmlns:cx7="http://schemas.microsoft.com/office/drawing/2016/5/13/chartex" xmlns:cx8="http://schemas.microsoft.com/office/drawing/2016/5/14/chartex" xmlns:mc="http://schemas.openxmlformats.org/markup-compatibility/2006" xmlns:aink="http://schemas.microsoft.com/office/drawing/2016/ink" xmlns:am3d="http://schemas.microsoft.com/office/drawing/2017/model3d" xmlns:o="urn:schemas-microsoft-com:office:office" xmlns:r="http://schemas.openxmlformats.org/officeDocument/2006/relationships" xmlns:m="http://schemas.openxmlformats.org/officeDocument/2006/math" xmlns:v="urn:schemas-microsoft-com:vml" xmlns:wp14="http://schemas.microsoft.com/office/word/2010/wordprocessingDrawing" xmlns:wp="http://schemas.openxmlformats.org/drawingml/2006/wordprocessingDrawing" xmlns:w10="urn:schemas-microsoft-com:office:word" xmlns:w="http://schemas.openxmlformats.org/wordprocessingml/2006/main" xmlns:w14="http://schemas.microsoft.com/office/word/2010/wordml" xmlns:w15="http://schemas.microsoft.com/office/word/2012/wordml" xmlns:w16cex="http://schemas.microsoft.com/office/word/2018/wordml/cex" xmlns:w16cid="http://schemas.microsoft.com/office/word/2016/wordml/cid" xmlns:w16="http://schemas.microsoft.com/office/word/2018/wordml" xmlns:w16se="http://schemas.microsoft.com/office/word/2015/wordml/symex" xmlns:wpg="http://schemas.microsoft.com/office/word/2010/wordprocessingGroup" xmlns:wpi="http://schemas.microsoft.com/office/word/2010/wordprocessingInk" xmlns:wne="http://schemas.microsoft.com/office/word/2006/wordml" xmlns:wps="http://schemas.microsoft.com/office/word/2010/wordprocessingShape" mc:Ignorable="w14 w15 w16se w16cid w16 w16cex wp14">
   <w:p>
     <w:pPr>
       <w:jc w:val="right"/>
@@ -35262,7 +34092,7 @@
 </file>
 
 <file path=word/footnotes.xml><?xml version="1.0" encoding="utf-8"?>
-<w:footnotes xmlns:wpc="http://schemas.microsoft.com/office/word/2010/wordprocessingCanvas" xmlns:cx="http://schemas.microsoft.com/office/drawing/2014/chartex" xmlns:cx1="http://schemas.microsoft.com/office/drawing/2015/9/8/chartex" xmlns:mc="http://schemas.openxmlformats.org/markup-compatibility/2006" xmlns:o="urn:schemas-microsoft-com:office:office" xmlns:r="http://schemas.openxmlformats.org/officeDocument/2006/relationships" xmlns:m="http://schemas.openxmlformats.org/officeDocument/2006/math" xmlns:v="urn:schemas-microsoft-com:vml" xmlns:wp14="http://schemas.microsoft.com/office/word/2010/wordprocessingDrawing" xmlns:wp="http://schemas.openxmlformats.org/drawingml/2006/wordprocessingDrawing" xmlns:w10="urn:schemas-microsoft-com:office:word" xmlns:w="http://schemas.openxmlformats.org/wordprocessingml/2006/main" xmlns:w14="http://schemas.microsoft.com/office/word/2010/wordml" xmlns:w15="http://schemas.microsoft.com/office/word/2012/wordml" xmlns:w16se="http://schemas.microsoft.com/office/word/2015/wordml/symex" xmlns:wpg="http://schemas.microsoft.com/office/word/2010/wordprocessingGroup" xmlns:wpi="http://schemas.microsoft.com/office/word/2010/wordprocessingInk" xmlns:wne="http://schemas.microsoft.com/office/word/2006/wordml" xmlns:wps="http://schemas.microsoft.com/office/word/2010/wordprocessingShape" mc:Ignorable="w14 w15 w16se wp14">
+<w:footnotes xmlns:wpc="http://schemas.microsoft.com/office/word/2010/wordprocessingCanvas" xmlns:cx="http://schemas.microsoft.com/office/drawing/2014/chartex" xmlns:cx1="http://schemas.microsoft.com/office/drawing/2015/9/8/chartex" xmlns:cx2="http://schemas.microsoft.com/office/drawing/2015/10/21/chartex" xmlns:cx3="http://schemas.microsoft.com/office/drawing/2016/5/9/chartex" xmlns:cx4="http://schemas.microsoft.com/office/drawing/2016/5/10/chartex" xmlns:cx5="http://schemas.microsoft.com/office/drawing/2016/5/11/chartex" xmlns:cx6="http://schemas.microsoft.com/office/drawing/2016/5/12/chartex" xmlns:cx7="http://schemas.microsoft.com/office/drawing/2016/5/13/chartex" xmlns:cx8="http://schemas.microsoft.com/office/drawing/2016/5/14/chartex" xmlns:mc="http://schemas.openxmlformats.org/markup-compatibility/2006" xmlns:aink="http://schemas.microsoft.com/office/drawing/2016/ink" xmlns:am3d="http://schemas.microsoft.com/office/drawing/2017/model3d" xmlns:o="urn:schemas-microsoft-com:office:office" xmlns:r="http://schemas.openxmlformats.org/officeDocument/2006/relationships" xmlns:m="http://schemas.openxmlformats.org/officeDocument/2006/math" xmlns:v="urn:schemas-microsoft-com:vml" xmlns:wp14="http://schemas.microsoft.com/office/word/2010/wordprocessingDrawing" xmlns:wp="http://schemas.openxmlformats.org/drawingml/2006/wordprocessingDrawing" xmlns:w10="urn:schemas-microsoft-com:office:word" xmlns:w="http://schemas.openxmlformats.org/wordprocessingml/2006/main" xmlns:w14="http://schemas.microsoft.com/office/word/2010/wordml" xmlns:w15="http://schemas.microsoft.com/office/word/2012/wordml" xmlns:w16cex="http://schemas.microsoft.com/office/word/2018/wordml/cex" xmlns:w16cid="http://schemas.microsoft.com/office/word/2016/wordml/cid" xmlns:w16="http://schemas.microsoft.com/office/word/2018/wordml" xmlns:w16se="http://schemas.microsoft.com/office/word/2015/wordml/symex" xmlns:wpg="http://schemas.microsoft.com/office/word/2010/wordprocessingGroup" xmlns:wpi="http://schemas.microsoft.com/office/word/2010/wordprocessingInk" xmlns:wne="http://schemas.microsoft.com/office/word/2006/wordml" xmlns:wps="http://schemas.microsoft.com/office/word/2010/wordprocessingShape" mc:Ignorable="w14 w15 w16se w16cid w16 w16cex wp14">
   <w:footnote w:type="separator" w:id="-1">
     <w:p>
       <w:pPr>
@@ -35287,7 +34117,7 @@
 </file>
 
 <file path=word/header1.xml><?xml version="1.0" encoding="utf-8"?>
-<w:hdr xmlns:wpc="http://schemas.microsoft.com/office/word/2010/wordprocessingCanvas" xmlns:cx="http://schemas.microsoft.com/office/drawing/2014/chartex" xmlns:cx1="http://schemas.microsoft.com/office/drawing/2015/9/8/chartex" xmlns:mc="http://schemas.openxmlformats.org/markup-compatibility/2006" xmlns:o="urn:schemas-microsoft-com:office:office" xmlns:r="http://schemas.openxmlformats.org/officeDocument/2006/relationships" xmlns:m="http://schemas.openxmlformats.org/officeDocument/2006/math" xmlns:v="urn:schemas-microsoft-com:vml" xmlns:wp14="http://schemas.microsoft.com/office/word/2010/wordprocessingDrawing" xmlns:wp="http://schemas.openxmlformats.org/drawingml/2006/wordprocessingDrawing" xmlns:w10="urn:schemas-microsoft-com:office:word" xmlns:w="http://schemas.openxmlformats.org/wordprocessingml/2006/main" xmlns:w14="http://schemas.microsoft.com/office/word/2010/wordml" xmlns:w15="http://schemas.microsoft.com/office/word/2012/wordml" xmlns:w16se="http://schemas.microsoft.com/office/word/2015/wordml/symex" xmlns:wpg="http://schemas.microsoft.com/office/word/2010/wordprocessingGroup" xmlns:wpi="http://schemas.microsoft.com/office/word/2010/wordprocessingInk" xmlns:wne="http://schemas.microsoft.com/office/word/2006/wordml" xmlns:wps="http://schemas.microsoft.com/office/word/2010/wordprocessingShape" mc:Ignorable="w14 w15 w16se wp14">
+<w:hdr xmlns:wpc="http://schemas.microsoft.com/office/word/2010/wordprocessingCanvas" xmlns:cx="http://schemas.microsoft.com/office/drawing/2014/chartex" xmlns:cx1="http://schemas.microsoft.com/office/drawing/2015/9/8/chartex" xmlns:cx2="http://schemas.microsoft.com/office/drawing/2015/10/21/chartex" xmlns:cx3="http://schemas.microsoft.com/office/drawing/2016/5/9/chartex" xmlns:cx4="http://schemas.microsoft.com/office/drawing/2016/5/10/chartex" xmlns:cx5="http://schemas.microsoft.com/office/drawing/2016/5/11/chartex" xmlns:cx6="http://schemas.microsoft.com/office/drawing/2016/5/12/chartex" xmlns:cx7="http://schemas.microsoft.com/office/drawing/2016/5/13/chartex" xmlns:cx8="http://schemas.microsoft.com/office/drawing/2016/5/14/chartex" xmlns:mc="http://schemas.openxmlformats.org/markup-compatibility/2006" xmlns:aink="http://schemas.microsoft.com/office/drawing/2016/ink" xmlns:am3d="http://schemas.microsoft.com/office/drawing/2017/model3d" xmlns:o="urn:schemas-microsoft-com:office:office" xmlns:r="http://schemas.openxmlformats.org/officeDocument/2006/relationships" xmlns:m="http://schemas.openxmlformats.org/officeDocument/2006/math" xmlns:v="urn:schemas-microsoft-com:vml" xmlns:wp14="http://schemas.microsoft.com/office/word/2010/wordprocessingDrawing" xmlns:wp="http://schemas.openxmlformats.org/drawingml/2006/wordprocessingDrawing" xmlns:w10="urn:schemas-microsoft-com:office:word" xmlns:w="http://schemas.openxmlformats.org/wordprocessingml/2006/main" xmlns:w14="http://schemas.microsoft.com/office/word/2010/wordml" xmlns:w15="http://schemas.microsoft.com/office/word/2012/wordml" xmlns:w16cex="http://schemas.microsoft.com/office/word/2018/wordml/cex" xmlns:w16cid="http://schemas.microsoft.com/office/word/2016/wordml/cid" xmlns:w16="http://schemas.microsoft.com/office/word/2018/wordml" xmlns:w16se="http://schemas.microsoft.com/office/word/2015/wordml/symex" xmlns:wpg="http://schemas.microsoft.com/office/word/2010/wordprocessingGroup" xmlns:wpi="http://schemas.microsoft.com/office/word/2010/wordprocessingInk" xmlns:wne="http://schemas.microsoft.com/office/word/2006/wordml" xmlns:wps="http://schemas.microsoft.com/office/word/2010/wordprocessingShape" mc:Ignorable="w14 w15 w16se w16cid w16 w16cex wp14">
   <w:p>
     <w:pPr>
       <w:widowControl w:val="0"/>
@@ -35347,7 +34177,7 @@
 </file>
 
 <file path=word/header2.xml><?xml version="1.0" encoding="utf-8"?>
-<w:hdr xmlns:wpc="http://schemas.microsoft.com/office/word/2010/wordprocessingCanvas" xmlns:cx="http://schemas.microsoft.com/office/drawing/2014/chartex" xmlns:cx1="http://schemas.microsoft.com/office/drawing/2015/9/8/chartex" xmlns:mc="http://schemas.openxmlformats.org/markup-compatibility/2006" xmlns:o="urn:schemas-microsoft-com:office:office" xmlns:r="http://schemas.openxmlformats.org/officeDocument/2006/relationships" xmlns:m="http://schemas.openxmlformats.org/officeDocument/2006/math" xmlns:v="urn:schemas-microsoft-com:vml" xmlns:wp14="http://schemas.microsoft.com/office/word/2010/wordprocessingDrawing" xmlns:wp="http://schemas.openxmlformats.org/drawingml/2006/wordprocessingDrawing" xmlns:w10="urn:schemas-microsoft-com:office:word" xmlns:w="http://schemas.openxmlformats.org/wordprocessingml/2006/main" xmlns:w14="http://schemas.microsoft.com/office/word/2010/wordml" xmlns:w15="http://schemas.microsoft.com/office/word/2012/wordml" xmlns:w16se="http://schemas.microsoft.com/office/word/2015/wordml/symex" xmlns:wpg="http://schemas.microsoft.com/office/word/2010/wordprocessingGroup" xmlns:wpi="http://schemas.microsoft.com/office/word/2010/wordprocessingInk" xmlns:wne="http://schemas.microsoft.com/office/word/2006/wordml" xmlns:wps="http://schemas.microsoft.com/office/word/2010/wordprocessingShape" mc:Ignorable="w14 w15 w16se wp14">
+<w:hdr xmlns:wpc="http://schemas.microsoft.com/office/word/2010/wordprocessingCanvas" xmlns:cx="http://schemas.microsoft.com/office/drawing/2014/chartex" xmlns:cx1="http://schemas.microsoft.com/office/drawing/2015/9/8/chartex" xmlns:cx2="http://schemas.microsoft.com/office/drawing/2015/10/21/chartex" xmlns:cx3="http://schemas.microsoft.com/office/drawing/2016/5/9/chartex" xmlns:cx4="http://schemas.microsoft.com/office/drawing/2016/5/10/chartex" xmlns:cx5="http://schemas.microsoft.com/office/drawing/2016/5/11/chartex" xmlns:cx6="http://schemas.microsoft.com/office/drawing/2016/5/12/chartex" xmlns:cx7="http://schemas.microsoft.com/office/drawing/2016/5/13/chartex" xmlns:cx8="http://schemas.microsoft.com/office/drawing/2016/5/14/chartex" xmlns:mc="http://schemas.openxmlformats.org/markup-compatibility/2006" xmlns:aink="http://schemas.microsoft.com/office/drawing/2016/ink" xmlns:am3d="http://schemas.microsoft.com/office/drawing/2017/model3d" xmlns:o="urn:schemas-microsoft-com:office:office" xmlns:r="http://schemas.openxmlformats.org/officeDocument/2006/relationships" xmlns:m="http://schemas.openxmlformats.org/officeDocument/2006/math" xmlns:v="urn:schemas-microsoft-com:vml" xmlns:wp14="http://schemas.microsoft.com/office/word/2010/wordprocessingDrawing" xmlns:wp="http://schemas.openxmlformats.org/drawingml/2006/wordprocessingDrawing" xmlns:w10="urn:schemas-microsoft-com:office:word" xmlns:w="http://schemas.openxmlformats.org/wordprocessingml/2006/main" xmlns:w14="http://schemas.microsoft.com/office/word/2010/wordml" xmlns:w15="http://schemas.microsoft.com/office/word/2012/wordml" xmlns:w16cex="http://schemas.microsoft.com/office/word/2018/wordml/cex" xmlns:w16cid="http://schemas.microsoft.com/office/word/2016/wordml/cid" xmlns:w16="http://schemas.microsoft.com/office/word/2018/wordml" xmlns:w16se="http://schemas.microsoft.com/office/word/2015/wordml/symex" xmlns:wpg="http://schemas.microsoft.com/office/word/2010/wordprocessingGroup" xmlns:wpi="http://schemas.microsoft.com/office/word/2010/wordprocessingInk" xmlns:wne="http://schemas.microsoft.com/office/word/2006/wordml" xmlns:wps="http://schemas.microsoft.com/office/word/2010/wordprocessingShape" mc:Ignorable="w14 w15 w16se w16cid w16 w16cex wp14">
   <w:p>
     <w:pPr>
       <w:widowControl w:val="0"/>
@@ -35434,13 +34264,13 @@
 </file>
 
 <file path=word/header3.xml><?xml version="1.0" encoding="utf-8"?>
-<w:hdr xmlns:wpc="http://schemas.microsoft.com/office/word/2010/wordprocessingCanvas" xmlns:cx="http://schemas.microsoft.com/office/drawing/2014/chartex" xmlns:cx1="http://schemas.microsoft.com/office/drawing/2015/9/8/chartex" xmlns:mc="http://schemas.openxmlformats.org/markup-compatibility/2006" xmlns:o="urn:schemas-microsoft-com:office:office" xmlns:r="http://schemas.openxmlformats.org/officeDocument/2006/relationships" xmlns:m="http://schemas.openxmlformats.org/officeDocument/2006/math" xmlns:v="urn:schemas-microsoft-com:vml" xmlns:wp14="http://schemas.microsoft.com/office/word/2010/wordprocessingDrawing" xmlns:wp="http://schemas.openxmlformats.org/drawingml/2006/wordprocessingDrawing" xmlns:w10="urn:schemas-microsoft-com:office:word" xmlns:w="http://schemas.openxmlformats.org/wordprocessingml/2006/main" xmlns:w14="http://schemas.microsoft.com/office/word/2010/wordml" xmlns:w15="http://schemas.microsoft.com/office/word/2012/wordml" xmlns:w16se="http://schemas.microsoft.com/office/word/2015/wordml/symex" xmlns:wpg="http://schemas.microsoft.com/office/word/2010/wordprocessingGroup" xmlns:wpi="http://schemas.microsoft.com/office/word/2010/wordprocessingInk" xmlns:wne="http://schemas.microsoft.com/office/word/2006/wordml" xmlns:wps="http://schemas.microsoft.com/office/word/2010/wordprocessingShape" mc:Ignorable="w14 w15 w16se wp14">
+<w:hdr xmlns:wpc="http://schemas.microsoft.com/office/word/2010/wordprocessingCanvas" xmlns:cx="http://schemas.microsoft.com/office/drawing/2014/chartex" xmlns:cx1="http://schemas.microsoft.com/office/drawing/2015/9/8/chartex" xmlns:cx2="http://schemas.microsoft.com/office/drawing/2015/10/21/chartex" xmlns:cx3="http://schemas.microsoft.com/office/drawing/2016/5/9/chartex" xmlns:cx4="http://schemas.microsoft.com/office/drawing/2016/5/10/chartex" xmlns:cx5="http://schemas.microsoft.com/office/drawing/2016/5/11/chartex" xmlns:cx6="http://schemas.microsoft.com/office/drawing/2016/5/12/chartex" xmlns:cx7="http://schemas.microsoft.com/office/drawing/2016/5/13/chartex" xmlns:cx8="http://schemas.microsoft.com/office/drawing/2016/5/14/chartex" xmlns:mc="http://schemas.openxmlformats.org/markup-compatibility/2006" xmlns:aink="http://schemas.microsoft.com/office/drawing/2016/ink" xmlns:am3d="http://schemas.microsoft.com/office/drawing/2017/model3d" xmlns:o="urn:schemas-microsoft-com:office:office" xmlns:r="http://schemas.openxmlformats.org/officeDocument/2006/relationships" xmlns:m="http://schemas.openxmlformats.org/officeDocument/2006/math" xmlns:v="urn:schemas-microsoft-com:vml" xmlns:wp14="http://schemas.microsoft.com/office/word/2010/wordprocessingDrawing" xmlns:wp="http://schemas.openxmlformats.org/drawingml/2006/wordprocessingDrawing" xmlns:w10="urn:schemas-microsoft-com:office:word" xmlns:w="http://schemas.openxmlformats.org/wordprocessingml/2006/main" xmlns:w14="http://schemas.microsoft.com/office/word/2010/wordml" xmlns:w15="http://schemas.microsoft.com/office/word/2012/wordml" xmlns:w16cex="http://schemas.microsoft.com/office/word/2018/wordml/cex" xmlns:w16cid="http://schemas.microsoft.com/office/word/2016/wordml/cid" xmlns:w16="http://schemas.microsoft.com/office/word/2018/wordml" xmlns:w16se="http://schemas.microsoft.com/office/word/2015/wordml/symex" xmlns:wpg="http://schemas.microsoft.com/office/word/2010/wordprocessingGroup" xmlns:wpi="http://schemas.microsoft.com/office/word/2010/wordprocessingInk" xmlns:wne="http://schemas.microsoft.com/office/word/2006/wordml" xmlns:wps="http://schemas.microsoft.com/office/word/2010/wordprocessingShape" mc:Ignorable="w14 w15 w16se w16cid w16 w16cex wp14">
   <w:p/>
 </w:hdr>
 </file>
 
 <file path=word/numbering.xml><?xml version="1.0" encoding="utf-8"?>
-<w:numbering xmlns:wpc="http://schemas.microsoft.com/office/word/2010/wordprocessingCanvas" xmlns:cx="http://schemas.microsoft.com/office/drawing/2014/chartex" xmlns:cx1="http://schemas.microsoft.com/office/drawing/2015/9/8/chartex" xmlns:mc="http://schemas.openxmlformats.org/markup-compatibility/2006" xmlns:o="urn:schemas-microsoft-com:office:office" xmlns:r="http://schemas.openxmlformats.org/officeDocument/2006/relationships" xmlns:m="http://schemas.openxmlformats.org/officeDocument/2006/math" xmlns:v="urn:schemas-microsoft-com:vml" xmlns:wp14="http://schemas.microsoft.com/office/word/2010/wordprocessingDrawing" xmlns:wp="http://schemas.openxmlformats.org/drawingml/2006/wordprocessingDrawing" xmlns:w10="urn:schemas-microsoft-com:office:word" xmlns:w="http://schemas.openxmlformats.org/wordprocessingml/2006/main" xmlns:w14="http://schemas.microsoft.com/office/word/2010/wordml" xmlns:w15="http://schemas.microsoft.com/office/word/2012/wordml" xmlns:w16se="http://schemas.microsoft.com/office/word/2015/wordml/symex" xmlns:wpg="http://schemas.microsoft.com/office/word/2010/wordprocessingGroup" xmlns:wpi="http://schemas.microsoft.com/office/word/2010/wordprocessingInk" xmlns:wne="http://schemas.microsoft.com/office/word/2006/wordml" xmlns:wps="http://schemas.microsoft.com/office/word/2010/wordprocessingShape" mc:Ignorable="w14 w15 w16se wp14">
+<w:numbering xmlns:wpc="http://schemas.microsoft.com/office/word/2010/wordprocessingCanvas" xmlns:cx="http://schemas.microsoft.com/office/drawing/2014/chartex" xmlns:cx1="http://schemas.microsoft.com/office/drawing/2015/9/8/chartex" xmlns:cx2="http://schemas.microsoft.com/office/drawing/2015/10/21/chartex" xmlns:cx3="http://schemas.microsoft.com/office/drawing/2016/5/9/chartex" xmlns:cx4="http://schemas.microsoft.com/office/drawing/2016/5/10/chartex" xmlns:cx5="http://schemas.microsoft.com/office/drawing/2016/5/11/chartex" xmlns:cx6="http://schemas.microsoft.com/office/drawing/2016/5/12/chartex" xmlns:cx7="http://schemas.microsoft.com/office/drawing/2016/5/13/chartex" xmlns:cx8="http://schemas.microsoft.com/office/drawing/2016/5/14/chartex" xmlns:mc="http://schemas.openxmlformats.org/markup-compatibility/2006" xmlns:aink="http://schemas.microsoft.com/office/drawing/2016/ink" xmlns:am3d="http://schemas.microsoft.com/office/drawing/2017/model3d" xmlns:o="urn:schemas-microsoft-com:office:office" xmlns:r="http://schemas.openxmlformats.org/officeDocument/2006/relationships" xmlns:m="http://schemas.openxmlformats.org/officeDocument/2006/math" xmlns:v="urn:schemas-microsoft-com:vml" xmlns:wp14="http://schemas.microsoft.com/office/word/2010/wordprocessingDrawing" xmlns:wp="http://schemas.openxmlformats.org/drawingml/2006/wordprocessingDrawing" xmlns:w10="urn:schemas-microsoft-com:office:word" xmlns:w="http://schemas.openxmlformats.org/wordprocessingml/2006/main" xmlns:w14="http://schemas.microsoft.com/office/word/2010/wordml" xmlns:w15="http://schemas.microsoft.com/office/word/2012/wordml" xmlns:w16cex="http://schemas.microsoft.com/office/word/2018/wordml/cex" xmlns:w16cid="http://schemas.microsoft.com/office/word/2016/wordml/cid" xmlns:w16="http://schemas.microsoft.com/office/word/2018/wordml" xmlns:w16se="http://schemas.microsoft.com/office/word/2015/wordml/symex" xmlns:wpg="http://schemas.microsoft.com/office/word/2010/wordprocessingGroup" xmlns:wpi="http://schemas.microsoft.com/office/word/2010/wordprocessingInk" xmlns:wne="http://schemas.microsoft.com/office/word/2006/wordml" xmlns:wps="http://schemas.microsoft.com/office/word/2010/wordprocessingShape" mc:Ignorable="w14 w15 w16se w16cid w16 w16cex wp14">
   <w:abstractNum w:abstractNumId="0" w15:restartNumberingAfterBreak="0">
     <w:nsid w:val="10C46E4C"/>
     <w:multiLevelType w:val="multilevel"/>
@@ -35766,7 +34596,7 @@
 </file>
 
 <file path=word/styles.xml><?xml version="1.0" encoding="utf-8"?>
-<w:styles xmlns:mc="http://schemas.openxmlformats.org/markup-compatibility/2006" xmlns:r="http://schemas.openxmlformats.org/officeDocument/2006/relationships" xmlns:w="http://schemas.openxmlformats.org/wordprocessingml/2006/main" xmlns:w14="http://schemas.microsoft.com/office/word/2010/wordml" xmlns:w15="http://schemas.microsoft.com/office/word/2012/wordml" xmlns:w16se="http://schemas.microsoft.com/office/word/2015/wordml/symex" mc:Ignorable="w14 w15 w16se">
+<w:styles xmlns:mc="http://schemas.openxmlformats.org/markup-compatibility/2006" xmlns:r="http://schemas.openxmlformats.org/officeDocument/2006/relationships" xmlns:w="http://schemas.openxmlformats.org/wordprocessingml/2006/main" xmlns:w14="http://schemas.microsoft.com/office/word/2010/wordml" xmlns:w15="http://schemas.microsoft.com/office/word/2012/wordml" xmlns:w16cex="http://schemas.microsoft.com/office/word/2018/wordml/cex" xmlns:w16cid="http://schemas.microsoft.com/office/word/2016/wordml/cid" xmlns:w16="http://schemas.microsoft.com/office/word/2018/wordml" xmlns:w16se="http://schemas.microsoft.com/office/word/2015/wordml/symex" mc:Ignorable="w14 w15 w16se w16cid w16 w16cex">
   <w:docDefaults>
     <w:rPrDefault>
       <w:rPr>
@@ -35782,7 +34612,7 @@
       </w:pPr>
     </w:pPrDefault>
   </w:docDefaults>
-  <w:latentStyles w:defLockedState="0" w:defUIPriority="99" w:defSemiHidden="0" w:defUnhideWhenUsed="0" w:defQFormat="0" w:count="371">
+  <w:latentStyles w:defLockedState="0" w:defUIPriority="99" w:defSemiHidden="0" w:defUnhideWhenUsed="0" w:defQFormat="0" w:count="376">
     <w:lsdException w:name="Normal" w:uiPriority="0" w:qFormat="1"/>
     <w:lsdException w:name="heading 1" w:uiPriority="9" w:qFormat="1"/>
     <w:lsdException w:name="heading 2" w:semiHidden="1" w:uiPriority="9" w:unhideWhenUsed="1" w:qFormat="1"/>
@@ -35888,7 +34718,6 @@
     <w:lsdException w:name="HTML Sample" w:semiHidden="1" w:unhideWhenUsed="1"/>
     <w:lsdException w:name="HTML Typewriter" w:semiHidden="1" w:unhideWhenUsed="1"/>
     <w:lsdException w:name="HTML Variable" w:semiHidden="1" w:unhideWhenUsed="1"/>
-    <w:lsdException w:name="Normal Table" w:semiHidden="1" w:unhideWhenUsed="1"/>
     <w:lsdException w:name="annotation subject" w:semiHidden="1" w:unhideWhenUsed="1"/>
     <w:lsdException w:name="No List" w:semiHidden="1" w:unhideWhenUsed="1"/>
     <w:lsdException w:name="Outline List 1" w:semiHidden="1" w:unhideWhenUsed="1"/>
@@ -35931,11 +34760,8 @@
     <w:lsdException w:name="Table Contemporary" w:semiHidden="1" w:unhideWhenUsed="1"/>
     <w:lsdException w:name="Table Elegant" w:semiHidden="1" w:unhideWhenUsed="1"/>
     <w:lsdException w:name="Table Professional" w:semiHidden="1" w:unhideWhenUsed="1"/>
-    <w:lsdException w:name="Table Subtle 1" w:semiHidden="1" w:unhideWhenUsed="1"/>
     <w:lsdException w:name="Table Subtle 2" w:semiHidden="1" w:unhideWhenUsed="1"/>
     <w:lsdException w:name="Table Web 1" w:semiHidden="1" w:unhideWhenUsed="1"/>
-    <w:lsdException w:name="Table Web 2" w:semiHidden="1" w:unhideWhenUsed="1"/>
-    <w:lsdException w:name="Table Web 3" w:semiHidden="1" w:unhideWhenUsed="1"/>
     <w:lsdException w:name="Balloon Text" w:semiHidden="1" w:unhideWhenUsed="1"/>
     <w:lsdException w:name="Table Grid" w:uiPriority="39"/>
     <w:lsdException w:name="Table Theme" w:semiHidden="1" w:unhideWhenUsed="1"/>
@@ -36154,12 +34980,17 @@
     <w:lsdException w:name="List Table 5 Dark Accent 6" w:uiPriority="50"/>
     <w:lsdException w:name="List Table 6 Colorful Accent 6" w:uiPriority="51"/>
     <w:lsdException w:name="List Table 7 Colorful Accent 6" w:uiPriority="52"/>
+    <w:lsdException w:name="Mention" w:semiHidden="1" w:unhideWhenUsed="1"/>
+    <w:lsdException w:name="Smart Hyperlink" w:semiHidden="1" w:unhideWhenUsed="1"/>
+    <w:lsdException w:name="Hashtag" w:semiHidden="1" w:unhideWhenUsed="1"/>
+    <w:lsdException w:name="Unresolved Mention" w:semiHidden="1" w:unhideWhenUsed="1"/>
+    <w:lsdException w:name="Smart Link" w:semiHidden="1" w:unhideWhenUsed="1"/>
   </w:latentStyles>
   <w:style w:type="paragraph" w:default="1" w:styleId="Normal">
     <w:name w:val="Normal"/>
     <w:qFormat/>
   </w:style>
-  <w:style w:type="paragraph" w:styleId="Ttulo1">
+  <w:style w:type="paragraph" w:styleId="Heading1">
     <w:name w:val="heading 1"/>
     <w:basedOn w:val="Normal"/>
     <w:next w:val="Normal"/>
@@ -36176,7 +35007,7 @@
       <w:szCs w:val="40"/>
     </w:rPr>
   </w:style>
-  <w:style w:type="paragraph" w:styleId="Ttulo2">
+  <w:style w:type="paragraph" w:styleId="Heading2">
     <w:name w:val="heading 2"/>
     <w:basedOn w:val="Normal"/>
     <w:next w:val="Normal"/>
@@ -36194,7 +35025,7 @@
       <w:szCs w:val="32"/>
     </w:rPr>
   </w:style>
-  <w:style w:type="paragraph" w:styleId="Ttulo3">
+  <w:style w:type="paragraph" w:styleId="Heading3">
     <w:name w:val="heading 3"/>
     <w:basedOn w:val="Normal"/>
     <w:next w:val="Normal"/>
@@ -36213,7 +35044,7 @@
       <w:szCs w:val="28"/>
     </w:rPr>
   </w:style>
-  <w:style w:type="paragraph" w:styleId="Ttulo4">
+  <w:style w:type="paragraph" w:styleId="Heading4">
     <w:name w:val="heading 4"/>
     <w:basedOn w:val="Normal"/>
     <w:next w:val="Normal"/>
@@ -36232,7 +35063,7 @@
       <w:szCs w:val="24"/>
     </w:rPr>
   </w:style>
-  <w:style w:type="paragraph" w:styleId="Ttulo5">
+  <w:style w:type="paragraph" w:styleId="Heading5">
     <w:name w:val="heading 5"/>
     <w:basedOn w:val="Normal"/>
     <w:next w:val="Normal"/>
@@ -36249,7 +35080,7 @@
       <w:color w:val="666666"/>
     </w:rPr>
   </w:style>
-  <w:style w:type="paragraph" w:styleId="Ttulo6">
+  <w:style w:type="paragraph" w:styleId="Heading6">
     <w:name w:val="heading 6"/>
     <w:basedOn w:val="Normal"/>
     <w:next w:val="Normal"/>
@@ -36268,13 +35099,13 @@
       <w:color w:val="666666"/>
     </w:rPr>
   </w:style>
-  <w:style w:type="character" w:default="1" w:styleId="Fontepargpadro">
+  <w:style w:type="character" w:default="1" w:styleId="DefaultParagraphFont">
     <w:name w:val="Default Paragraph Font"/>
     <w:uiPriority w:val="1"/>
     <w:semiHidden/>
     <w:unhideWhenUsed/>
   </w:style>
-  <w:style w:type="table" w:default="1" w:styleId="Tabelanormal">
+  <w:style w:type="table" w:default="1" w:styleId="TableNormal">
     <w:name w:val="Normal Table"/>
     <w:uiPriority w:val="99"/>
     <w:semiHidden/>
@@ -36289,7 +35120,7 @@
       </w:tblCellMar>
     </w:tblPr>
   </w:style>
-  <w:style w:type="numbering" w:default="1" w:styleId="Semlista">
+  <w:style w:type="numbering" w:default="1" w:styleId="NoList">
     <w:name w:val="No List"/>
     <w:uiPriority w:val="99"/>
     <w:semiHidden/>
@@ -36306,7 +35137,7 @@
       </w:tblCellMar>
     </w:tblPr>
   </w:style>
-  <w:style w:type="paragraph" w:styleId="Ttulo">
+  <w:style w:type="paragraph" w:styleId="Title">
     <w:name w:val="Title"/>
     <w:basedOn w:val="Normal"/>
     <w:next w:val="Normal"/>
@@ -36322,7 +35153,7 @@
       <w:szCs w:val="52"/>
     </w:rPr>
   </w:style>
-  <w:style w:type="paragraph" w:styleId="Subttulo">
+  <w:style w:type="paragraph" w:styleId="Subtitle">
     <w:name w:val="Subtitle"/>
     <w:basedOn w:val="Normal"/>
     <w:next w:val="Normal"/>
@@ -36476,9 +35307,9 @@
       </w:tblCellMar>
     </w:tblPr>
   </w:style>
-  <w:style w:type="table" w:styleId="Tabelacomgrade">
+  <w:style w:type="table" w:styleId="TableGrid">
     <w:name w:val="Table Grid"/>
-    <w:basedOn w:val="Tabelanormal"/>
+    <w:basedOn w:val="TableNormal"/>
     <w:uiPriority w:val="39"/>
     <w:rsid w:val="00EB48D5"/>
     <w:pPr>
@@ -36499,9 +35330,9 @@
       </w:tblBorders>
     </w:tblPr>
   </w:style>
-  <w:style w:type="character" w:styleId="Refdecomentrio">
+  <w:style w:type="character" w:styleId="CommentReference">
     <w:name w:val="annotation reference"/>
-    <w:basedOn w:val="Fontepargpadro"/>
+    <w:basedOn w:val="DefaultParagraphFont"/>
     <w:uiPriority w:val="99"/>
     <w:semiHidden/>
     <w:unhideWhenUsed/>
@@ -36511,10 +35342,10 @@
       <w:szCs w:val="16"/>
     </w:rPr>
   </w:style>
-  <w:style w:type="paragraph" w:styleId="Textodecomentrio">
+  <w:style w:type="paragraph" w:styleId="CommentText">
     <w:name w:val="annotation text"/>
     <w:basedOn w:val="Normal"/>
-    <w:link w:val="TextodecomentrioChar"/>
+    <w:link w:val="CommentTextChar"/>
     <w:uiPriority w:val="99"/>
     <w:semiHidden/>
     <w:unhideWhenUsed/>
@@ -36527,10 +35358,10 @@
       <w:szCs w:val="20"/>
     </w:rPr>
   </w:style>
-  <w:style w:type="character" w:customStyle="1" w:styleId="TextodecomentrioChar">
-    <w:name w:val="Texto de comentário Char"/>
-    <w:basedOn w:val="Fontepargpadro"/>
-    <w:link w:val="Textodecomentrio"/>
+  <w:style w:type="character" w:customStyle="1" w:styleId="CommentTextChar">
+    <w:name w:val="Comment Text Char"/>
+    <w:basedOn w:val="DefaultParagraphFont"/>
+    <w:link w:val="CommentText"/>
     <w:uiPriority w:val="99"/>
     <w:semiHidden/>
     <w:rsid w:val="000735A0"/>
@@ -36539,11 +35370,11 @@
       <w:szCs w:val="20"/>
     </w:rPr>
   </w:style>
-  <w:style w:type="paragraph" w:styleId="Assuntodocomentrio">
+  <w:style w:type="paragraph" w:styleId="CommentSubject">
     <w:name w:val="annotation subject"/>
-    <w:basedOn w:val="Textodecomentrio"/>
-    <w:next w:val="Textodecomentrio"/>
-    <w:link w:val="AssuntodocomentrioChar"/>
+    <w:basedOn w:val="CommentText"/>
+    <w:next w:val="CommentText"/>
+    <w:link w:val="CommentSubjectChar"/>
     <w:uiPriority w:val="99"/>
     <w:semiHidden/>
     <w:unhideWhenUsed/>
@@ -36553,10 +35384,10 @@
       <w:bCs/>
     </w:rPr>
   </w:style>
-  <w:style w:type="character" w:customStyle="1" w:styleId="AssuntodocomentrioChar">
-    <w:name w:val="Assunto do comentário Char"/>
-    <w:basedOn w:val="TextodecomentrioChar"/>
-    <w:link w:val="Assuntodocomentrio"/>
+  <w:style w:type="character" w:customStyle="1" w:styleId="CommentSubjectChar">
+    <w:name w:val="Comment Subject Char"/>
+    <w:basedOn w:val="CommentTextChar"/>
+    <w:link w:val="CommentSubject"/>
     <w:uiPriority w:val="99"/>
     <w:semiHidden/>
     <w:rsid w:val="000735A0"/>
@@ -36569,7 +35400,7 @@
   </w:style>
   <w:style w:type="character" w:styleId="Hyperlink">
     <w:name w:val="Hyperlink"/>
-    <w:basedOn w:val="Fontepargpadro"/>
+    <w:basedOn w:val="DefaultParagraphFont"/>
     <w:uiPriority w:val="99"/>
     <w:unhideWhenUsed/>
     <w:rsid w:val="004945A9"/>
@@ -36578,9 +35409,9 @@
       <w:u w:val="single"/>
     </w:rPr>
   </w:style>
-  <w:style w:type="character" w:customStyle="1" w:styleId="UnresolvedMention">
-    <w:name w:val="Unresolved Mention"/>
-    <w:basedOn w:val="Fontepargpadro"/>
+  <w:style w:type="character" w:customStyle="1" w:styleId="UnresolvedMention1">
+    <w:name w:val="Unresolved Mention1"/>
+    <w:basedOn w:val="DefaultParagraphFont"/>
     <w:uiPriority w:val="99"/>
     <w:semiHidden/>
     <w:unhideWhenUsed/>

</xml_diff>